<commit_message>
HP : Add MaDUM
</commit_message>
<xml_diff>
--- a/TP3/TP3_Log3430_201.docx
+++ b/TP3/TP3_Log3430_201.docx
@@ -1,6 +1,6 @@
 
 <file path=word/document.xml><?xml version="1.0" encoding="utf-8"?>
-<w:document xmlns:wpc="http://schemas.microsoft.com/office/word/2010/wordprocessingCanvas" xmlns:cx="http://schemas.microsoft.com/office/drawing/2014/chartex" xmlns:mc="http://schemas.openxmlformats.org/markup-compatibility/2006" xmlns:o="urn:schemas-microsoft-com:office:office" xmlns:r="http://schemas.openxmlformats.org/officeDocument/2006/relationships" xmlns:m="http://schemas.openxmlformats.org/officeDocument/2006/math" xmlns:v="urn:schemas-microsoft-com:vml" xmlns:wp14="http://schemas.microsoft.com/office/word/2010/wordprocessingDrawing" xmlns:wp="http://schemas.openxmlformats.org/drawingml/2006/wordprocessingDrawing" xmlns:w10="urn:schemas-microsoft-com:office:word" xmlns:w="http://schemas.openxmlformats.org/wordprocessingml/2006/main" xmlns:w14="http://schemas.microsoft.com/office/word/2010/wordml" xmlns:w15="http://schemas.microsoft.com/office/word/2012/wordml" xmlns:w16se="http://schemas.microsoft.com/office/word/2015/wordml/symex" xmlns:wpg="http://schemas.microsoft.com/office/word/2010/wordprocessingGroup" xmlns:wpi="http://schemas.microsoft.com/office/word/2010/wordprocessingInk" xmlns:wne="http://schemas.microsoft.com/office/word/2006/wordml" xmlns:wps="http://schemas.microsoft.com/office/word/2010/wordprocessingShape" mc:Ignorable="w14 w15 w16se wp14">
+<w:document xmlns:wpc="http://schemas.microsoft.com/office/word/2010/wordprocessingCanvas" xmlns:cx="http://schemas.microsoft.com/office/drawing/2014/chartex" xmlns:cx1="http://schemas.microsoft.com/office/drawing/2015/9/8/chartex" xmlns:cx2="http://schemas.microsoft.com/office/drawing/2015/10/21/chartex" xmlns:cx3="http://schemas.microsoft.com/office/drawing/2016/5/9/chartex" xmlns:cx4="http://schemas.microsoft.com/office/drawing/2016/5/10/chartex" xmlns:cx5="http://schemas.microsoft.com/office/drawing/2016/5/11/chartex" xmlns:cx6="http://schemas.microsoft.com/office/drawing/2016/5/12/chartex" xmlns:cx7="http://schemas.microsoft.com/office/drawing/2016/5/13/chartex" xmlns:cx8="http://schemas.microsoft.com/office/drawing/2016/5/14/chartex" xmlns:mc="http://schemas.openxmlformats.org/markup-compatibility/2006" xmlns:aink="http://schemas.microsoft.com/office/drawing/2016/ink" xmlns:am3d="http://schemas.microsoft.com/office/drawing/2017/model3d" xmlns:o="urn:schemas-microsoft-com:office:office" xmlns:r="http://schemas.openxmlformats.org/officeDocument/2006/relationships" xmlns:m="http://schemas.openxmlformats.org/officeDocument/2006/math" xmlns:v="urn:schemas-microsoft-com:vml" xmlns:wp14="http://schemas.microsoft.com/office/word/2010/wordprocessingDrawing" xmlns:wp="http://schemas.openxmlformats.org/drawingml/2006/wordprocessingDrawing" xmlns:w10="urn:schemas-microsoft-com:office:word" xmlns:w="http://schemas.openxmlformats.org/wordprocessingml/2006/main" xmlns:w14="http://schemas.microsoft.com/office/word/2010/wordml" xmlns:w15="http://schemas.microsoft.com/office/word/2012/wordml" xmlns:w16cid="http://schemas.microsoft.com/office/word/2016/wordml/cid" xmlns:w16se="http://schemas.microsoft.com/office/word/2015/wordml/symex" xmlns:wpg="http://schemas.microsoft.com/office/word/2010/wordprocessingGroup" xmlns:wpi="http://schemas.microsoft.com/office/word/2010/wordprocessingInk" xmlns:wne="http://schemas.microsoft.com/office/word/2006/wordml" xmlns:wps="http://schemas.microsoft.com/office/word/2010/wordprocessingShape" mc:Ignorable="w14 w15 w16se w16cid wp14">
   <w:body>
     <w:p>
       <w:pPr>
@@ -73,7 +73,7 @@
               </wp:anchor>
             </w:drawing>
           </mc:Choice>
-          <mc:Fallback xmlns:w16cid="http://schemas.microsoft.com/office/word/2016/wordml/cid" xmlns:am3d="http://schemas.microsoft.com/office/drawing/2017/model3d" xmlns:aink="http://schemas.microsoft.com/office/drawing/2016/ink" xmlns:cx8="http://schemas.microsoft.com/office/drawing/2016/5/14/chartex" xmlns:cx7="http://schemas.microsoft.com/office/drawing/2016/5/13/chartex" xmlns:cx6="http://schemas.microsoft.com/office/drawing/2016/5/12/chartex" xmlns:cx5="http://schemas.microsoft.com/office/drawing/2016/5/11/chartex" xmlns:cx4="http://schemas.microsoft.com/office/drawing/2016/5/10/chartex" xmlns:cx3="http://schemas.microsoft.com/office/drawing/2016/5/9/chartex" xmlns:cx2="http://schemas.microsoft.com/office/drawing/2015/10/21/chartex" xmlns:cx1="http://schemas.microsoft.com/office/drawing/2015/9/8/chartex">
+          <mc:Fallback>
             <w:pict>
               <v:line w14:anchorId="3D4CD247" id="Connecteur droit 2" o:spid="_x0000_s1026" style="position:absolute;flip:y;z-index:251659264;visibility:visible;mso-wrap-style:square;mso-wrap-distance-left:9pt;mso-wrap-distance-top:0;mso-wrap-distance-right:9pt;mso-wrap-distance-bottom:0;mso-position-horizontal:left;mso-position-horizontal-relative:margin;mso-position-vertical:absolute;mso-position-vertical-relative:text" from="0,74.65pt" to="463.15pt,77.35pt" o:gfxdata="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" strokecolor="black [3200]" strokeweight=".5pt">
                 <v:stroke joinstyle="miter"/>
@@ -176,28 +176,20 @@
           <w:sz w:val="24"/>
           <w:szCs w:val="24"/>
         </w:rPr>
-        <w:t xml:space="preserve">Tests OO </w:t>
-      </w:r>
-      <w:r>
-        <w:rPr>
-          <w:rFonts w:ascii="Arial Rounded MT Bold" w:hAnsi="Arial Rounded MT Bold"/>
-          <w:spacing w:val="-7"/>
-          <w:w w:val="103"/>
-          <w:sz w:val="24"/>
-          <w:szCs w:val="24"/>
-        </w:rPr>
-        <w:t>–</w:t>
-      </w:r>
-      <w:r>
-        <w:rPr>
-          <w:rFonts w:ascii="Arial Rounded MT Bold" w:hAnsi="Arial Rounded MT Bold"/>
-          <w:spacing w:val="-7"/>
-          <w:w w:val="103"/>
-          <w:sz w:val="24"/>
-          <w:szCs w:val="24"/>
-        </w:rPr>
-        <w:t xml:space="preserve"> MaDUM</w:t>
-      </w:r>
+        <w:t xml:space="preserve">Tests OO – </w:t>
+      </w:r>
+      <w:proofErr w:type="spellStart"/>
+      <w:r>
+        <w:rPr>
+          <w:rFonts w:ascii="Arial Rounded MT Bold" w:hAnsi="Arial Rounded MT Bold"/>
+          <w:spacing w:val="-7"/>
+          <w:w w:val="103"/>
+          <w:sz w:val="24"/>
+          <w:szCs w:val="24"/>
+        </w:rPr>
+        <w:t>MaDUM</w:t>
+      </w:r>
+      <w:proofErr w:type="spellEnd"/>
     </w:p>
     <w:p>
       <w:pPr>
@@ -390,7 +382,29 @@
           <w:sz w:val="24"/>
           <w:szCs w:val="24"/>
         </w:rPr>
-        <w:t>Roman Zhornytskiy (1899786)</w:t>
+        <w:t xml:space="preserve">Roman </w:t>
+      </w:r>
+      <w:proofErr w:type="spellStart"/>
+      <w:r>
+        <w:rPr>
+          <w:rFonts w:ascii="Arial Rounded MT Bold" w:hAnsi="Arial Rounded MT Bold"/>
+          <w:spacing w:val="-7"/>
+          <w:w w:val="103"/>
+          <w:sz w:val="24"/>
+          <w:szCs w:val="24"/>
+        </w:rPr>
+        <w:t>Zhornytskiy</w:t>
+      </w:r>
+      <w:proofErr w:type="spellEnd"/>
+      <w:r>
+        <w:rPr>
+          <w:rFonts w:ascii="Arial Rounded MT Bold" w:hAnsi="Arial Rounded MT Bold"/>
+          <w:spacing w:val="-7"/>
+          <w:w w:val="103"/>
+          <w:sz w:val="24"/>
+          <w:szCs w:val="24"/>
+        </w:rPr>
+        <w:t xml:space="preserve"> (1899786)</w:t>
       </w:r>
     </w:p>
     <w:p>
@@ -438,7 +452,29 @@
           <w:sz w:val="24"/>
           <w:szCs w:val="24"/>
         </w:rPr>
-        <w:t>Gabriel Tagliabracci (</w:t>
+        <w:t xml:space="preserve">Gabriel </w:t>
+      </w:r>
+      <w:proofErr w:type="spellStart"/>
+      <w:r>
+        <w:rPr>
+          <w:rFonts w:ascii="Arial Rounded MT Bold" w:hAnsi="Arial Rounded MT Bold"/>
+          <w:spacing w:val="-7"/>
+          <w:w w:val="103"/>
+          <w:sz w:val="24"/>
+          <w:szCs w:val="24"/>
+        </w:rPr>
+        <w:t>Tagliabracci</w:t>
+      </w:r>
+      <w:proofErr w:type="spellEnd"/>
+      <w:r>
+        <w:rPr>
+          <w:rFonts w:ascii="Arial Rounded MT Bold" w:hAnsi="Arial Rounded MT Bold"/>
+          <w:spacing w:val="-7"/>
+          <w:w w:val="103"/>
+          <w:sz w:val="24"/>
+          <w:szCs w:val="24"/>
+        </w:rPr>
+        <w:t xml:space="preserve"> (</w:t>
       </w:r>
       <w:r>
         <w:rPr>
@@ -568,8 +604,20 @@
           <w:sz w:val="24"/>
           <w:szCs w:val="24"/>
         </w:rPr>
-        <w:t>Soumis à Noureddine Kerzazi</w:t>
-      </w:r>
+        <w:t xml:space="preserve">Soumis à Noureddine </w:t>
+      </w:r>
+      <w:proofErr w:type="spellStart"/>
+      <w:r>
+        <w:rPr>
+          <w:rFonts w:ascii="Arial Rounded MT Bold" w:hAnsi="Arial Rounded MT Bold"/>
+          <w:spacing w:val="-7"/>
+          <w:w w:val="103"/>
+          <w:sz w:val="24"/>
+          <w:szCs w:val="24"/>
+        </w:rPr>
+        <w:t>Kerzazi</w:t>
+      </w:r>
+      <w:proofErr w:type="spellEnd"/>
     </w:p>
     <w:p>
       <w:pPr>
@@ -679,7 +727,27 @@
           <w:sz w:val="28"/>
           <w:szCs w:val="28"/>
         </w:rPr>
-        <w:t>4.1. Identifier la situation la plus favorable pour un test MaDUM ensuite</w:t>
+        <w:t xml:space="preserve">4.1. Identifier la situation la plus favorable pour un test </w:t>
+      </w:r>
+      <w:proofErr w:type="spellStart"/>
+      <w:r>
+        <w:rPr>
+          <w:rFonts w:cstheme="minorHAnsi"/>
+          <w:spacing w:val="-8"/>
+          <w:sz w:val="28"/>
+          <w:szCs w:val="28"/>
+        </w:rPr>
+        <w:t>MaDUM</w:t>
+      </w:r>
+      <w:proofErr w:type="spellEnd"/>
+      <w:r>
+        <w:rPr>
+          <w:rFonts w:cstheme="minorHAnsi"/>
+          <w:spacing w:val="-8"/>
+          <w:sz w:val="28"/>
+          <w:szCs w:val="28"/>
+        </w:rPr>
+        <w:t xml:space="preserve"> ensuite</w:t>
       </w:r>
       <w:r>
         <w:rPr>
@@ -697,7 +765,47 @@
           <w:sz w:val="28"/>
           <w:szCs w:val="28"/>
         </w:rPr>
-        <w:t>construire le MaDUM en identifiant respectivement les constructors,</w:t>
+        <w:t xml:space="preserve">construire le </w:t>
+      </w:r>
+      <w:proofErr w:type="spellStart"/>
+      <w:r>
+        <w:rPr>
+          <w:rFonts w:cstheme="minorHAnsi"/>
+          <w:spacing w:val="-8"/>
+          <w:sz w:val="28"/>
+          <w:szCs w:val="28"/>
+        </w:rPr>
+        <w:t>MaDUM</w:t>
+      </w:r>
+      <w:proofErr w:type="spellEnd"/>
+      <w:r>
+        <w:rPr>
+          <w:rFonts w:cstheme="minorHAnsi"/>
+          <w:spacing w:val="-8"/>
+          <w:sz w:val="28"/>
+          <w:szCs w:val="28"/>
+        </w:rPr>
+        <w:t xml:space="preserve"> en identifiant respectivement les </w:t>
+      </w:r>
+      <w:proofErr w:type="spellStart"/>
+      <w:r>
+        <w:rPr>
+          <w:rFonts w:cstheme="minorHAnsi"/>
+          <w:spacing w:val="-8"/>
+          <w:sz w:val="28"/>
+          <w:szCs w:val="28"/>
+        </w:rPr>
+        <w:t>constructors</w:t>
+      </w:r>
+      <w:proofErr w:type="spellEnd"/>
+      <w:r>
+        <w:rPr>
+          <w:rFonts w:cstheme="minorHAnsi"/>
+          <w:spacing w:val="-8"/>
+          <w:sz w:val="28"/>
+          <w:szCs w:val="28"/>
+        </w:rPr>
+        <w:t>,</w:t>
       </w:r>
       <w:r>
         <w:rPr>
@@ -715,7 +823,27 @@
           <w:sz w:val="28"/>
           <w:szCs w:val="28"/>
         </w:rPr>
-        <w:t>reporters, transformers, et autres pour les attributs de la classe</w:t>
+        <w:t xml:space="preserve">reporters, </w:t>
+      </w:r>
+      <w:proofErr w:type="spellStart"/>
+      <w:r>
+        <w:rPr>
+          <w:rFonts w:cstheme="minorHAnsi"/>
+          <w:spacing w:val="-8"/>
+          <w:sz w:val="28"/>
+          <w:szCs w:val="28"/>
+        </w:rPr>
+        <w:t>transformers</w:t>
+      </w:r>
+      <w:proofErr w:type="spellEnd"/>
+      <w:r>
+        <w:rPr>
+          <w:rFonts w:cstheme="minorHAnsi"/>
+          <w:spacing w:val="-8"/>
+          <w:sz w:val="28"/>
+          <w:szCs w:val="28"/>
+        </w:rPr>
+        <w:t>, et autres pour les attributs de la classe</w:t>
       </w:r>
       <w:r>
         <w:rPr>
@@ -733,7 +861,18 @@
           <w:sz w:val="28"/>
           <w:szCs w:val="28"/>
         </w:rPr>
-        <w:t>huffman.py.</w:t>
+        <w:t>huffm</w:t>
+      </w:r>
+      <w:bookmarkStart w:id="0" w:name="_GoBack"/>
+      <w:bookmarkEnd w:id="0"/>
+      <w:r>
+        <w:rPr>
+          <w:rFonts w:cstheme="minorHAnsi"/>
+          <w:spacing w:val="-8"/>
+          <w:sz w:val="28"/>
+          <w:szCs w:val="28"/>
+        </w:rPr>
+        <w:t>an.py.</w:t>
       </w:r>
     </w:p>
     <w:p>
@@ -742,7 +881,7 @@
         <w:ind w:right="102"/>
         <w:jc w:val="both"/>
         <w:rPr>
-          <w:rFonts w:ascii="Arial Rounded MT Bold" w:hAnsi="Arial Rounded MT Bold"/>
+          <w:rFonts w:cstheme="minorHAnsi"/>
           <w:spacing w:val="-8"/>
           <w:sz w:val="28"/>
           <w:szCs w:val="28"/>
@@ -755,56 +894,61 @@
         <w:ind w:right="102"/>
         <w:jc w:val="both"/>
         <w:rPr>
-          <w:rFonts w:cstheme="minorHAnsi"/>
-          <w:spacing w:val="-8"/>
-          <w:sz w:val="28"/>
-          <w:szCs w:val="28"/>
-        </w:rPr>
-      </w:pPr>
-      <w:r>
-        <w:rPr>
-          <w:rFonts w:cstheme="minorHAnsi"/>
-          <w:spacing w:val="-8"/>
-          <w:sz w:val="28"/>
-          <w:szCs w:val="28"/>
-        </w:rPr>
-        <w:t>4.2. À l’aide de unittest, écrire une classe de test unitaire pour tester les</w:t>
-      </w:r>
-      <w:r>
-        <w:rPr>
-          <w:rFonts w:cstheme="minorHAnsi"/>
-          <w:spacing w:val="-8"/>
-          <w:sz w:val="28"/>
-          <w:szCs w:val="28"/>
-        </w:rPr>
-        <w:t xml:space="preserve"> </w:t>
-      </w:r>
-      <w:r>
-        <w:rPr>
-          <w:rFonts w:cstheme="minorHAnsi"/>
-          <w:spacing w:val="-8"/>
-          <w:sz w:val="28"/>
-          <w:szCs w:val="28"/>
-        </w:rPr>
-        <w:t>tranches identifiées dans l’étape précédente. Pour chaque tranche, la</w:t>
-      </w:r>
-      <w:r>
-        <w:rPr>
-          <w:rFonts w:cstheme="minorHAnsi"/>
-          <w:spacing w:val="-8"/>
-          <w:sz w:val="28"/>
-          <w:szCs w:val="28"/>
-        </w:rPr>
-        <w:t xml:space="preserve"> </w:t>
-      </w:r>
-      <w:r>
-        <w:rPr>
-          <w:rFonts w:cstheme="minorHAnsi"/>
-          <w:spacing w:val="-8"/>
-          <w:sz w:val="28"/>
-          <w:szCs w:val="28"/>
-        </w:rPr>
-        <w:t>séquence des méthodes doit suivre le principe de MaDUM.</w:t>
+          <w:rFonts w:ascii="Arial Rounded MT Bold" w:hAnsi="Arial Rounded MT Bold"/>
+          <w:spacing w:val="-8"/>
+          <w:sz w:val="28"/>
+          <w:szCs w:val="28"/>
+        </w:rPr>
+      </w:pPr>
+      <w:r>
+        <w:drawing>
+          <wp:inline distT="0" distB="0" distL="0" distR="0" wp14:anchorId="436176F1" wp14:editId="55D4E70B">
+            <wp:extent cx="6096000" cy="819785"/>
+            <wp:effectExtent l="0" t="0" r="0" b="0"/>
+            <wp:docPr id="3" name="Picture 3"/>
+            <wp:cNvGraphicFramePr>
+              <a:graphicFrameLocks xmlns:a="http://schemas.openxmlformats.org/drawingml/2006/main" noChangeAspect="1"/>
+            </wp:cNvGraphicFramePr>
+            <a:graphic xmlns:a="http://schemas.openxmlformats.org/drawingml/2006/main">
+              <a:graphicData uri="http://schemas.openxmlformats.org/drawingml/2006/picture">
+                <pic:pic xmlns:pic="http://schemas.openxmlformats.org/drawingml/2006/picture">
+                  <pic:nvPicPr>
+                    <pic:cNvPr id="0" name="Picture 1"/>
+                    <pic:cNvPicPr>
+                      <a:picLocks noChangeAspect="1" noChangeArrowheads="1"/>
+                    </pic:cNvPicPr>
+                  </pic:nvPicPr>
+                  <pic:blipFill>
+                    <a:blip r:embed="rId9">
+                      <a:extLst>
+                        <a:ext uri="{28A0092B-C50C-407E-A947-70E740481C1C}">
+                          <a14:useLocalDpi xmlns:a14="http://schemas.microsoft.com/office/drawing/2010/main" val="0"/>
+                        </a:ext>
+                      </a:extLst>
+                    </a:blip>
+                    <a:srcRect/>
+                    <a:stretch>
+                      <a:fillRect/>
+                    </a:stretch>
+                  </pic:blipFill>
+                  <pic:spPr bwMode="auto">
+                    <a:xfrm>
+                      <a:off x="0" y="0"/>
+                      <a:ext cx="6096000" cy="819785"/>
+                    </a:xfrm>
+                    <a:prstGeom prst="rect">
+                      <a:avLst/>
+                    </a:prstGeom>
+                    <a:noFill/>
+                    <a:ln>
+                      <a:noFill/>
+                    </a:ln>
+                  </pic:spPr>
+                </pic:pic>
+              </a:graphicData>
+            </a:graphic>
+          </wp:inline>
+        </w:drawing>
       </w:r>
     </w:p>
     <w:p>
@@ -819,6 +963,91 @@
           <w:szCs w:val="28"/>
         </w:rPr>
       </w:pPr>
+      <w:r>
+        <w:rPr>
+          <w:rFonts w:cstheme="minorHAnsi"/>
+          <w:spacing w:val="-8"/>
+          <w:sz w:val="28"/>
+          <w:szCs w:val="28"/>
+        </w:rPr>
+        <w:t xml:space="preserve">4.2. À l’aide de </w:t>
+      </w:r>
+      <w:proofErr w:type="spellStart"/>
+      <w:r>
+        <w:rPr>
+          <w:rFonts w:cstheme="minorHAnsi"/>
+          <w:spacing w:val="-8"/>
+          <w:sz w:val="28"/>
+          <w:szCs w:val="28"/>
+        </w:rPr>
+        <w:t>unittest</w:t>
+      </w:r>
+      <w:proofErr w:type="spellEnd"/>
+      <w:r>
+        <w:rPr>
+          <w:rFonts w:cstheme="minorHAnsi"/>
+          <w:spacing w:val="-8"/>
+          <w:sz w:val="28"/>
+          <w:szCs w:val="28"/>
+        </w:rPr>
+        <w:t>, écrire une classe de test unitaire pour tester les</w:t>
+      </w:r>
+      <w:r>
+        <w:rPr>
+          <w:rFonts w:cstheme="minorHAnsi"/>
+          <w:spacing w:val="-8"/>
+          <w:sz w:val="28"/>
+          <w:szCs w:val="28"/>
+        </w:rPr>
+        <w:t xml:space="preserve"> </w:t>
+      </w:r>
+      <w:r>
+        <w:rPr>
+          <w:rFonts w:cstheme="minorHAnsi"/>
+          <w:spacing w:val="-8"/>
+          <w:sz w:val="28"/>
+          <w:szCs w:val="28"/>
+        </w:rPr>
+        <w:t>tranches identifiées dans l’étape précédente. Pour chaque tranche, la</w:t>
+      </w:r>
+      <w:r>
+        <w:rPr>
+          <w:rFonts w:cstheme="minorHAnsi"/>
+          <w:spacing w:val="-8"/>
+          <w:sz w:val="28"/>
+          <w:szCs w:val="28"/>
+        </w:rPr>
+        <w:t xml:space="preserve"> </w:t>
+      </w:r>
+      <w:r>
+        <w:rPr>
+          <w:rFonts w:cstheme="minorHAnsi"/>
+          <w:spacing w:val="-8"/>
+          <w:sz w:val="28"/>
+          <w:szCs w:val="28"/>
+        </w:rPr>
+        <w:t xml:space="preserve">séquence des méthodes doit suivre le principe de </w:t>
+      </w:r>
+      <w:proofErr w:type="spellStart"/>
+      <w:r>
+        <w:rPr>
+          <w:rFonts w:cstheme="minorHAnsi"/>
+          <w:spacing w:val="-8"/>
+          <w:sz w:val="28"/>
+          <w:szCs w:val="28"/>
+        </w:rPr>
+        <w:t>MaDUM</w:t>
+      </w:r>
+      <w:proofErr w:type="spellEnd"/>
+      <w:r>
+        <w:rPr>
+          <w:rFonts w:cstheme="minorHAnsi"/>
+          <w:spacing w:val="-8"/>
+          <w:sz w:val="28"/>
+          <w:szCs w:val="28"/>
+        </w:rPr>
+        <w:t>.</w:t>
+      </w:r>
     </w:p>
     <w:p>
       <w:pPr>
@@ -832,33 +1061,6 @@
           <w:szCs w:val="28"/>
         </w:rPr>
       </w:pPr>
-      <w:r>
-        <w:rPr>
-          <w:rFonts w:cstheme="minorHAnsi"/>
-          <w:spacing w:val="-8"/>
-          <w:sz w:val="28"/>
-          <w:szCs w:val="28"/>
-        </w:rPr>
-        <w:t>4.3. Est-ce que cet exemple montre une ou plusieurs limitations de MaDUM ?</w:t>
-      </w:r>
-      <w:r>
-        <w:rPr>
-          <w:rFonts w:cstheme="minorHAnsi"/>
-          <w:spacing w:val="-8"/>
-          <w:sz w:val="28"/>
-          <w:szCs w:val="28"/>
-        </w:rPr>
-        <w:t xml:space="preserve"> </w:t>
-      </w:r>
-      <w:r>
-        <w:rPr>
-          <w:rFonts w:cstheme="minorHAnsi"/>
-          <w:spacing w:val="-8"/>
-          <w:sz w:val="28"/>
-          <w:szCs w:val="28"/>
-        </w:rPr>
-        <w:t>Si oui, pouvez-vous les citer ?</w:t>
-      </w:r>
     </w:p>
     <w:p>
       <w:pPr>
@@ -872,6 +1074,53 @@
           <w:szCs w:val="28"/>
         </w:rPr>
       </w:pPr>
+      <w:r>
+        <w:rPr>
+          <w:rFonts w:cstheme="minorHAnsi"/>
+          <w:spacing w:val="-8"/>
+          <w:sz w:val="28"/>
+          <w:szCs w:val="28"/>
+        </w:rPr>
+        <w:t xml:space="preserve">4.3. Est-ce que cet exemple montre une ou plusieurs limitations de </w:t>
+      </w:r>
+      <w:proofErr w:type="spellStart"/>
+      <w:r>
+        <w:rPr>
+          <w:rFonts w:cstheme="minorHAnsi"/>
+          <w:spacing w:val="-8"/>
+          <w:sz w:val="28"/>
+          <w:szCs w:val="28"/>
+        </w:rPr>
+        <w:t>MaDUM</w:t>
+      </w:r>
+      <w:proofErr w:type="spellEnd"/>
+      <w:r>
+        <w:rPr>
+          <w:rFonts w:cstheme="minorHAnsi"/>
+          <w:spacing w:val="-8"/>
+          <w:sz w:val="28"/>
+          <w:szCs w:val="28"/>
+        </w:rPr>
+        <w:t xml:space="preserve"> ?</w:t>
+      </w:r>
+      <w:r>
+        <w:rPr>
+          <w:rFonts w:cstheme="minorHAnsi"/>
+          <w:spacing w:val="-8"/>
+          <w:sz w:val="28"/>
+          <w:szCs w:val="28"/>
+        </w:rPr>
+        <w:t xml:space="preserve"> </w:t>
+      </w:r>
+      <w:r>
+        <w:rPr>
+          <w:rFonts w:cstheme="minorHAnsi"/>
+          <w:spacing w:val="-8"/>
+          <w:sz w:val="28"/>
+          <w:szCs w:val="28"/>
+        </w:rPr>
+        <w:t>Si oui, pouvez-vous les citer ?</w:t>
+      </w:r>
     </w:p>
     <w:p>
       <w:pPr>
@@ -892,61 +1141,7 @@
           <w:sz w:val="28"/>
           <w:szCs w:val="28"/>
         </w:rPr>
-        <w:t>4.4. À l’aide de l’outil Coverage.py, évaluez la couverture de la classe</w:t>
-      </w:r>
-      <w:r>
-        <w:rPr>
-          <w:rFonts w:cstheme="minorHAnsi"/>
-          <w:spacing w:val="-8"/>
-          <w:sz w:val="28"/>
-          <w:szCs w:val="28"/>
-        </w:rPr>
-        <w:t xml:space="preserve"> </w:t>
-      </w:r>
-      <w:r>
-        <w:rPr>
-          <w:rFonts w:cstheme="minorHAnsi"/>
-          <w:spacing w:val="-8"/>
-          <w:sz w:val="28"/>
-          <w:szCs w:val="28"/>
-        </w:rPr>
-        <w:t>Huffman.py (dans le fichier huffman.py) et identifiez les parties de code non</w:t>
-      </w:r>
-      <w:r>
-        <w:rPr>
-          <w:rFonts w:cstheme="minorHAnsi"/>
-          <w:spacing w:val="-8"/>
-          <w:sz w:val="28"/>
-          <w:szCs w:val="28"/>
-        </w:rPr>
-        <w:t xml:space="preserve"> </w:t>
-      </w:r>
-      <w:r>
-        <w:rPr>
-          <w:rFonts w:cstheme="minorHAnsi"/>
-          <w:spacing w:val="-8"/>
-          <w:sz w:val="28"/>
-          <w:szCs w:val="28"/>
-        </w:rPr>
-        <w:t>couvertes, s’il y en a. Pour les parties non couvertes, essayez de faire des</w:t>
-      </w:r>
-      <w:r>
-        <w:rPr>
-          <w:rFonts w:cstheme="minorHAnsi"/>
-          <w:spacing w:val="-8"/>
-          <w:sz w:val="28"/>
-          <w:szCs w:val="28"/>
-        </w:rPr>
-        <w:t xml:space="preserve"> </w:t>
-      </w:r>
-      <w:r>
-        <w:rPr>
-          <w:rFonts w:cstheme="minorHAnsi"/>
-          <w:spacing w:val="-8"/>
-          <w:sz w:val="28"/>
-          <w:szCs w:val="28"/>
-        </w:rPr>
-        <w:t>tests boîte blanche pour atteindre la couverture maximale.</w:t>
+        <w:t>Oui</w:t>
       </w:r>
     </w:p>
     <w:p>
@@ -961,8 +1156,69 @@
           <w:szCs w:val="28"/>
         </w:rPr>
       </w:pPr>
-      <w:bookmarkStart w:id="0" w:name="_GoBack"/>
-      <w:bookmarkEnd w:id="0"/>
+      <w:r>
+        <w:rPr>
+          <w:rFonts w:cstheme="minorHAnsi"/>
+          <w:spacing w:val="-8"/>
+          <w:sz w:val="28"/>
+          <w:szCs w:val="28"/>
+        </w:rPr>
+        <w:t>4.4. À l’aide de l’outil Coverage.py, évaluez la couverture de la classe</w:t>
+      </w:r>
+      <w:r>
+        <w:rPr>
+          <w:rFonts w:cstheme="minorHAnsi"/>
+          <w:spacing w:val="-8"/>
+          <w:sz w:val="28"/>
+          <w:szCs w:val="28"/>
+        </w:rPr>
+        <w:t xml:space="preserve"> </w:t>
+      </w:r>
+      <w:r>
+        <w:rPr>
+          <w:rFonts w:cstheme="minorHAnsi"/>
+          <w:spacing w:val="-8"/>
+          <w:sz w:val="28"/>
+          <w:szCs w:val="28"/>
+        </w:rPr>
+        <w:t>Huffman.py (dans le fichier huffman.py) et identifiez les parties de code non</w:t>
+      </w:r>
+      <w:r>
+        <w:rPr>
+          <w:rFonts w:cstheme="minorHAnsi"/>
+          <w:spacing w:val="-8"/>
+          <w:sz w:val="28"/>
+          <w:szCs w:val="28"/>
+        </w:rPr>
+        <w:t xml:space="preserve"> </w:t>
+      </w:r>
+      <w:r>
+        <w:rPr>
+          <w:rFonts w:cstheme="minorHAnsi"/>
+          <w:spacing w:val="-8"/>
+          <w:sz w:val="28"/>
+          <w:szCs w:val="28"/>
+        </w:rPr>
+        <w:t>couvertes, s’il y en a. Pour les parties non couvertes, essayez de faire des</w:t>
+      </w:r>
+      <w:r>
+        <w:rPr>
+          <w:rFonts w:cstheme="minorHAnsi"/>
+          <w:spacing w:val="-8"/>
+          <w:sz w:val="28"/>
+          <w:szCs w:val="28"/>
+        </w:rPr>
+        <w:t xml:space="preserve"> </w:t>
+      </w:r>
+      <w:r>
+        <w:rPr>
+          <w:rFonts w:cstheme="minorHAnsi"/>
+          <w:spacing w:val="-8"/>
+          <w:sz w:val="28"/>
+          <w:szCs w:val="28"/>
+        </w:rPr>
+        <w:t>tests boîte blanche pour atteindre la couverture maximale.</w:t>
+      </w:r>
     </w:p>
     <w:p>
       <w:pPr>
@@ -976,14 +1232,47 @@
           <w:szCs w:val="28"/>
         </w:rPr>
       </w:pPr>
-      <w:r>
-        <w:rPr>
-          <w:rFonts w:cstheme="minorHAnsi"/>
-          <w:spacing w:val="-8"/>
-          <w:sz w:val="28"/>
-          <w:szCs w:val="28"/>
-        </w:rPr>
-        <w:t>4.5. Qu’est-ce qui se passe si la fonction responsable du padding ne</w:t>
+    </w:p>
+    <w:p>
+      <w:pPr>
+        <w:spacing w:after="240"/>
+        <w:ind w:right="102"/>
+        <w:jc w:val="both"/>
+        <w:rPr>
+          <w:rFonts w:cstheme="minorHAnsi"/>
+          <w:spacing w:val="-8"/>
+          <w:sz w:val="28"/>
+          <w:szCs w:val="28"/>
+        </w:rPr>
+      </w:pPr>
+      <w:r>
+        <w:rPr>
+          <w:rFonts w:cstheme="minorHAnsi"/>
+          <w:spacing w:val="-8"/>
+          <w:sz w:val="28"/>
+          <w:szCs w:val="28"/>
+        </w:rPr>
+        <w:t xml:space="preserve">4.5. Qu’est-ce qui se passe si la fonction responsable du </w:t>
+      </w:r>
+      <w:proofErr w:type="spellStart"/>
+      <w:r>
+        <w:rPr>
+          <w:rFonts w:cstheme="minorHAnsi"/>
+          <w:spacing w:val="-8"/>
+          <w:sz w:val="28"/>
+          <w:szCs w:val="28"/>
+        </w:rPr>
+        <w:t>padding</w:t>
+      </w:r>
+      <w:proofErr w:type="spellEnd"/>
+      <w:r>
+        <w:rPr>
+          <w:rFonts w:cstheme="minorHAnsi"/>
+          <w:spacing w:val="-8"/>
+          <w:sz w:val="28"/>
+          <w:szCs w:val="28"/>
+        </w:rPr>
+        <w:t xml:space="preserve"> ne</w:t>
       </w:r>
       <w:r>
         <w:rPr>
@@ -1001,29 +1290,11 @@
           <w:sz w:val="28"/>
           <w:szCs w:val="28"/>
         </w:rPr>
-        <w:t>fonctionne pas comme attendu ? Proposez une solution pour corriger le</w:t>
-      </w:r>
-      <w:r>
-        <w:rPr>
-          <w:rFonts w:cstheme="minorHAnsi"/>
-          <w:spacing w:val="-8"/>
-          <w:sz w:val="28"/>
-          <w:szCs w:val="28"/>
-        </w:rPr>
-        <w:t xml:space="preserve"> </w:t>
-      </w:r>
-      <w:r>
-        <w:rPr>
-          <w:rFonts w:cstheme="minorHAnsi"/>
-          <w:spacing w:val="-8"/>
-          <w:sz w:val="28"/>
-          <w:szCs w:val="28"/>
-        </w:rPr>
-        <w:t>bogue.</w:t>
+        <w:t>fonctionne pas comme attendu ? Proposez une solution pour corriger le bogue.</w:t>
       </w:r>
     </w:p>
     <w:sectPr>
-      <w:footerReference w:type="default" r:id="rId9"/>
+      <w:footerReference w:type="default" r:id="rId10"/>
       <w:pgSz w:w="12240" w:h="15840"/>
       <w:pgMar w:top="1380" w:right="1320" w:bottom="280" w:left="1320" w:header="0" w:footer="834" w:gutter="0"/>
       <w:pgNumType w:start="1"/>
@@ -1034,7 +1305,7 @@
 </file>
 
 <file path=word/endnotes.xml><?xml version="1.0" encoding="utf-8"?>
-<w:endnotes xmlns:wpc="http://schemas.microsoft.com/office/word/2010/wordprocessingCanvas" xmlns:cx="http://schemas.microsoft.com/office/drawing/2014/chartex" xmlns:mc="http://schemas.openxmlformats.org/markup-compatibility/2006" xmlns:o="urn:schemas-microsoft-com:office:office" xmlns:r="http://schemas.openxmlformats.org/officeDocument/2006/relationships" xmlns:m="http://schemas.openxmlformats.org/officeDocument/2006/math" xmlns:v="urn:schemas-microsoft-com:vml" xmlns:wp14="http://schemas.microsoft.com/office/word/2010/wordprocessingDrawing" xmlns:wp="http://schemas.openxmlformats.org/drawingml/2006/wordprocessingDrawing" xmlns:w10="urn:schemas-microsoft-com:office:word" xmlns:w="http://schemas.openxmlformats.org/wordprocessingml/2006/main" xmlns:w14="http://schemas.microsoft.com/office/word/2010/wordml" xmlns:w15="http://schemas.microsoft.com/office/word/2012/wordml" xmlns:w16se="http://schemas.microsoft.com/office/word/2015/wordml/symex" xmlns:wpg="http://schemas.microsoft.com/office/word/2010/wordprocessingGroup" xmlns:wpi="http://schemas.microsoft.com/office/word/2010/wordprocessingInk" xmlns:wne="http://schemas.microsoft.com/office/word/2006/wordml" xmlns:wps="http://schemas.microsoft.com/office/word/2010/wordprocessingShape" mc:Ignorable="w14 w15 w16se wp14">
+<w:endnotes xmlns:wpc="http://schemas.microsoft.com/office/word/2010/wordprocessingCanvas" xmlns:cx="http://schemas.microsoft.com/office/drawing/2014/chartex" xmlns:cx1="http://schemas.microsoft.com/office/drawing/2015/9/8/chartex" xmlns:cx2="http://schemas.microsoft.com/office/drawing/2015/10/21/chartex" xmlns:cx3="http://schemas.microsoft.com/office/drawing/2016/5/9/chartex" xmlns:cx4="http://schemas.microsoft.com/office/drawing/2016/5/10/chartex" xmlns:cx5="http://schemas.microsoft.com/office/drawing/2016/5/11/chartex" xmlns:cx6="http://schemas.microsoft.com/office/drawing/2016/5/12/chartex" xmlns:cx7="http://schemas.microsoft.com/office/drawing/2016/5/13/chartex" xmlns:cx8="http://schemas.microsoft.com/office/drawing/2016/5/14/chartex" xmlns:mc="http://schemas.openxmlformats.org/markup-compatibility/2006" xmlns:aink="http://schemas.microsoft.com/office/drawing/2016/ink" xmlns:am3d="http://schemas.microsoft.com/office/drawing/2017/model3d" xmlns:o="urn:schemas-microsoft-com:office:office" xmlns:r="http://schemas.openxmlformats.org/officeDocument/2006/relationships" xmlns:m="http://schemas.openxmlformats.org/officeDocument/2006/math" xmlns:v="urn:schemas-microsoft-com:vml" xmlns:wp14="http://schemas.microsoft.com/office/word/2010/wordprocessingDrawing" xmlns:wp="http://schemas.openxmlformats.org/drawingml/2006/wordprocessingDrawing" xmlns:w10="urn:schemas-microsoft-com:office:word" xmlns:w="http://schemas.openxmlformats.org/wordprocessingml/2006/main" xmlns:w14="http://schemas.microsoft.com/office/word/2010/wordml" xmlns:w15="http://schemas.microsoft.com/office/word/2012/wordml" xmlns:w16cid="http://schemas.microsoft.com/office/word/2016/wordml/cid" xmlns:w16se="http://schemas.microsoft.com/office/word/2015/wordml/symex" xmlns:wpg="http://schemas.microsoft.com/office/word/2010/wordprocessingGroup" xmlns:wpi="http://schemas.microsoft.com/office/word/2010/wordprocessingInk" xmlns:wne="http://schemas.microsoft.com/office/word/2006/wordml" xmlns:wps="http://schemas.microsoft.com/office/word/2010/wordprocessingShape" mc:Ignorable="w14 w15 w16se w16cid wp14">
   <w:endnote w:type="separator" w:id="-1">
     <w:p>
       <w:pPr>
@@ -1059,7 +1330,7 @@
 </file>
 
 <file path=word/footer1.xml><?xml version="1.0" encoding="utf-8"?>
-<w:ftr xmlns:wpc="http://schemas.microsoft.com/office/word/2010/wordprocessingCanvas" xmlns:cx="http://schemas.microsoft.com/office/drawing/2014/chartex" xmlns:mc="http://schemas.openxmlformats.org/markup-compatibility/2006" xmlns:o="urn:schemas-microsoft-com:office:office" xmlns:r="http://schemas.openxmlformats.org/officeDocument/2006/relationships" xmlns:m="http://schemas.openxmlformats.org/officeDocument/2006/math" xmlns:v="urn:schemas-microsoft-com:vml" xmlns:wp14="http://schemas.microsoft.com/office/word/2010/wordprocessingDrawing" xmlns:wp="http://schemas.openxmlformats.org/drawingml/2006/wordprocessingDrawing" xmlns:w10="urn:schemas-microsoft-com:office:word" xmlns:w="http://schemas.openxmlformats.org/wordprocessingml/2006/main" xmlns:w14="http://schemas.microsoft.com/office/word/2010/wordml" xmlns:w15="http://schemas.microsoft.com/office/word/2012/wordml" xmlns:w16se="http://schemas.microsoft.com/office/word/2015/wordml/symex" xmlns:wpg="http://schemas.microsoft.com/office/word/2010/wordprocessingGroup" xmlns:wpi="http://schemas.microsoft.com/office/word/2010/wordprocessingInk" xmlns:wne="http://schemas.microsoft.com/office/word/2006/wordml" xmlns:wps="http://schemas.microsoft.com/office/word/2010/wordprocessingShape" mc:Ignorable="w14 w15 w16se wp14">
+<w:ftr xmlns:wpc="http://schemas.microsoft.com/office/word/2010/wordprocessingCanvas" xmlns:cx="http://schemas.microsoft.com/office/drawing/2014/chartex" xmlns:cx1="http://schemas.microsoft.com/office/drawing/2015/9/8/chartex" xmlns:cx2="http://schemas.microsoft.com/office/drawing/2015/10/21/chartex" xmlns:cx3="http://schemas.microsoft.com/office/drawing/2016/5/9/chartex" xmlns:cx4="http://schemas.microsoft.com/office/drawing/2016/5/10/chartex" xmlns:cx5="http://schemas.microsoft.com/office/drawing/2016/5/11/chartex" xmlns:cx6="http://schemas.microsoft.com/office/drawing/2016/5/12/chartex" xmlns:cx7="http://schemas.microsoft.com/office/drawing/2016/5/13/chartex" xmlns:cx8="http://schemas.microsoft.com/office/drawing/2016/5/14/chartex" xmlns:mc="http://schemas.openxmlformats.org/markup-compatibility/2006" xmlns:aink="http://schemas.microsoft.com/office/drawing/2016/ink" xmlns:am3d="http://schemas.microsoft.com/office/drawing/2017/model3d" xmlns:o="urn:schemas-microsoft-com:office:office" xmlns:r="http://schemas.openxmlformats.org/officeDocument/2006/relationships" xmlns:m="http://schemas.openxmlformats.org/officeDocument/2006/math" xmlns:v="urn:schemas-microsoft-com:vml" xmlns:wp14="http://schemas.microsoft.com/office/word/2010/wordprocessingDrawing" xmlns:wp="http://schemas.openxmlformats.org/drawingml/2006/wordprocessingDrawing" xmlns:w10="urn:schemas-microsoft-com:office:word" xmlns:w="http://schemas.openxmlformats.org/wordprocessingml/2006/main" xmlns:w14="http://schemas.microsoft.com/office/word/2010/wordml" xmlns:w15="http://schemas.microsoft.com/office/word/2012/wordml" xmlns:w16cid="http://schemas.microsoft.com/office/word/2016/wordml/cid" xmlns:w16se="http://schemas.microsoft.com/office/word/2015/wordml/symex" xmlns:wpg="http://schemas.microsoft.com/office/word/2010/wordprocessingGroup" xmlns:wpi="http://schemas.microsoft.com/office/word/2010/wordprocessingInk" xmlns:wne="http://schemas.microsoft.com/office/word/2006/wordml" xmlns:wps="http://schemas.microsoft.com/office/word/2010/wordprocessingShape" mc:Ignorable="w14 w15 w16se w16cid wp14">
   <w:sdt>
     <w:sdtPr>
       <w:rPr>
@@ -1092,7 +1363,7 @@
         <w:sdtContent>
           <w:p>
             <w:pPr>
-              <w:pStyle w:val="Pieddepage"/>
+              <w:pStyle w:val="Footer"/>
               <w:pBdr>
                 <w:top w:val="single" w:sz="4" w:space="1" w:color="auto"/>
               </w:pBdr>
@@ -1230,14 +1501,14 @@
   </w:sdt>
   <w:p>
     <w:pPr>
-      <w:pStyle w:val="Pieddepage"/>
+      <w:pStyle w:val="Footer"/>
     </w:pPr>
   </w:p>
 </w:ftr>
 </file>
 
 <file path=word/footnotes.xml><?xml version="1.0" encoding="utf-8"?>
-<w:footnotes xmlns:wpc="http://schemas.microsoft.com/office/word/2010/wordprocessingCanvas" xmlns:cx="http://schemas.microsoft.com/office/drawing/2014/chartex" xmlns:mc="http://schemas.openxmlformats.org/markup-compatibility/2006" xmlns:o="urn:schemas-microsoft-com:office:office" xmlns:r="http://schemas.openxmlformats.org/officeDocument/2006/relationships" xmlns:m="http://schemas.openxmlformats.org/officeDocument/2006/math" xmlns:v="urn:schemas-microsoft-com:vml" xmlns:wp14="http://schemas.microsoft.com/office/word/2010/wordprocessingDrawing" xmlns:wp="http://schemas.openxmlformats.org/drawingml/2006/wordprocessingDrawing" xmlns:w10="urn:schemas-microsoft-com:office:word" xmlns:w="http://schemas.openxmlformats.org/wordprocessingml/2006/main" xmlns:w14="http://schemas.microsoft.com/office/word/2010/wordml" xmlns:w15="http://schemas.microsoft.com/office/word/2012/wordml" xmlns:w16se="http://schemas.microsoft.com/office/word/2015/wordml/symex" xmlns:wpg="http://schemas.microsoft.com/office/word/2010/wordprocessingGroup" xmlns:wpi="http://schemas.microsoft.com/office/word/2010/wordprocessingInk" xmlns:wne="http://schemas.microsoft.com/office/word/2006/wordml" xmlns:wps="http://schemas.microsoft.com/office/word/2010/wordprocessingShape" mc:Ignorable="w14 w15 w16se wp14">
+<w:footnotes xmlns:wpc="http://schemas.microsoft.com/office/word/2010/wordprocessingCanvas" xmlns:cx="http://schemas.microsoft.com/office/drawing/2014/chartex" xmlns:cx1="http://schemas.microsoft.com/office/drawing/2015/9/8/chartex" xmlns:cx2="http://schemas.microsoft.com/office/drawing/2015/10/21/chartex" xmlns:cx3="http://schemas.microsoft.com/office/drawing/2016/5/9/chartex" xmlns:cx4="http://schemas.microsoft.com/office/drawing/2016/5/10/chartex" xmlns:cx5="http://schemas.microsoft.com/office/drawing/2016/5/11/chartex" xmlns:cx6="http://schemas.microsoft.com/office/drawing/2016/5/12/chartex" xmlns:cx7="http://schemas.microsoft.com/office/drawing/2016/5/13/chartex" xmlns:cx8="http://schemas.microsoft.com/office/drawing/2016/5/14/chartex" xmlns:mc="http://schemas.openxmlformats.org/markup-compatibility/2006" xmlns:aink="http://schemas.microsoft.com/office/drawing/2016/ink" xmlns:am3d="http://schemas.microsoft.com/office/drawing/2017/model3d" xmlns:o="urn:schemas-microsoft-com:office:office" xmlns:r="http://schemas.openxmlformats.org/officeDocument/2006/relationships" xmlns:m="http://schemas.openxmlformats.org/officeDocument/2006/math" xmlns:v="urn:schemas-microsoft-com:vml" xmlns:wp14="http://schemas.microsoft.com/office/word/2010/wordprocessingDrawing" xmlns:wp="http://schemas.openxmlformats.org/drawingml/2006/wordprocessingDrawing" xmlns:w10="urn:schemas-microsoft-com:office:word" xmlns:w="http://schemas.openxmlformats.org/wordprocessingml/2006/main" xmlns:w14="http://schemas.microsoft.com/office/word/2010/wordml" xmlns:w15="http://schemas.microsoft.com/office/word/2012/wordml" xmlns:w16cid="http://schemas.microsoft.com/office/word/2016/wordml/cid" xmlns:w16se="http://schemas.microsoft.com/office/word/2015/wordml/symex" xmlns:wpg="http://schemas.microsoft.com/office/word/2010/wordprocessingGroup" xmlns:wpi="http://schemas.microsoft.com/office/word/2010/wordprocessingInk" xmlns:wne="http://schemas.microsoft.com/office/word/2006/wordml" xmlns:wps="http://schemas.microsoft.com/office/word/2010/wordprocessingShape" mc:Ignorable="w14 w15 w16se w16cid wp14">
   <w:footnote w:type="separator" w:id="-1">
     <w:p>
       <w:pPr>
@@ -1262,7 +1533,7 @@
 </file>
 
 <file path=word/numbering.xml><?xml version="1.0" encoding="utf-8"?>
-<w:numbering xmlns:wpc="http://schemas.microsoft.com/office/word/2010/wordprocessingCanvas" xmlns:cx="http://schemas.microsoft.com/office/drawing/2014/chartex" xmlns:mc="http://schemas.openxmlformats.org/markup-compatibility/2006" xmlns:o="urn:schemas-microsoft-com:office:office" xmlns:r="http://schemas.openxmlformats.org/officeDocument/2006/relationships" xmlns:m="http://schemas.openxmlformats.org/officeDocument/2006/math" xmlns:v="urn:schemas-microsoft-com:vml" xmlns:wp14="http://schemas.microsoft.com/office/word/2010/wordprocessingDrawing" xmlns:wp="http://schemas.openxmlformats.org/drawingml/2006/wordprocessingDrawing" xmlns:w10="urn:schemas-microsoft-com:office:word" xmlns:w="http://schemas.openxmlformats.org/wordprocessingml/2006/main" xmlns:w14="http://schemas.microsoft.com/office/word/2010/wordml" xmlns:w15="http://schemas.microsoft.com/office/word/2012/wordml" xmlns:w16se="http://schemas.microsoft.com/office/word/2015/wordml/symex" xmlns:wpg="http://schemas.microsoft.com/office/word/2010/wordprocessingGroup" xmlns:wpi="http://schemas.microsoft.com/office/word/2010/wordprocessingInk" xmlns:wne="http://schemas.microsoft.com/office/word/2006/wordml" xmlns:wps="http://schemas.microsoft.com/office/word/2010/wordprocessingShape" mc:Ignorable="w14 w15 w16se wp14">
+<w:numbering xmlns:wpc="http://schemas.microsoft.com/office/word/2010/wordprocessingCanvas" xmlns:cx="http://schemas.microsoft.com/office/drawing/2014/chartex" xmlns:cx1="http://schemas.microsoft.com/office/drawing/2015/9/8/chartex" xmlns:cx2="http://schemas.microsoft.com/office/drawing/2015/10/21/chartex" xmlns:cx3="http://schemas.microsoft.com/office/drawing/2016/5/9/chartex" xmlns:cx4="http://schemas.microsoft.com/office/drawing/2016/5/10/chartex" xmlns:cx5="http://schemas.microsoft.com/office/drawing/2016/5/11/chartex" xmlns:cx6="http://schemas.microsoft.com/office/drawing/2016/5/12/chartex" xmlns:cx7="http://schemas.microsoft.com/office/drawing/2016/5/13/chartex" xmlns:cx8="http://schemas.microsoft.com/office/drawing/2016/5/14/chartex" xmlns:mc="http://schemas.openxmlformats.org/markup-compatibility/2006" xmlns:aink="http://schemas.microsoft.com/office/drawing/2016/ink" xmlns:am3d="http://schemas.microsoft.com/office/drawing/2017/model3d" xmlns:o="urn:schemas-microsoft-com:office:office" xmlns:r="http://schemas.openxmlformats.org/officeDocument/2006/relationships" xmlns:m="http://schemas.openxmlformats.org/officeDocument/2006/math" xmlns:v="urn:schemas-microsoft-com:vml" xmlns:wp14="http://schemas.microsoft.com/office/word/2010/wordprocessingDrawing" xmlns:wp="http://schemas.openxmlformats.org/drawingml/2006/wordprocessingDrawing" xmlns:w10="urn:schemas-microsoft-com:office:word" xmlns:w="http://schemas.openxmlformats.org/wordprocessingml/2006/main" xmlns:w14="http://schemas.microsoft.com/office/word/2010/wordml" xmlns:w15="http://schemas.microsoft.com/office/word/2012/wordml" xmlns:w16cid="http://schemas.microsoft.com/office/word/2016/wordml/cid" xmlns:w16se="http://schemas.microsoft.com/office/word/2015/wordml/symex" xmlns:wpg="http://schemas.microsoft.com/office/word/2010/wordprocessingGroup" xmlns:wpi="http://schemas.microsoft.com/office/word/2010/wordprocessingInk" xmlns:wne="http://schemas.microsoft.com/office/word/2006/wordml" xmlns:wps="http://schemas.microsoft.com/office/word/2010/wordprocessingShape" mc:Ignorable="w14 w15 w16se w16cid wp14">
   <w:abstractNum w:abstractNumId="0" w15:restartNumberingAfterBreak="0">
     <w:nsid w:val="04C408B5"/>
     <w:multiLevelType w:val="hybridMultilevel"/>
@@ -1837,7 +2108,7 @@
     <w:lvl w:ilvl="0">
       <w:start w:val="1"/>
       <w:numFmt w:val="decimal"/>
-      <w:pStyle w:val="Titre1"/>
+      <w:pStyle w:val="Heading1"/>
       <w:lvlText w:val="%1."/>
       <w:lvlJc w:val="left"/>
       <w:pPr>
@@ -1850,7 +2121,7 @@
     <w:lvl w:ilvl="1">
       <w:start w:val="1"/>
       <w:numFmt w:val="decimal"/>
-      <w:pStyle w:val="Titre2"/>
+      <w:pStyle w:val="Heading2"/>
       <w:lvlText w:val="%2."/>
       <w:lvlJc w:val="left"/>
       <w:pPr>
@@ -1863,7 +2134,7 @@
     <w:lvl w:ilvl="2">
       <w:start w:val="1"/>
       <w:numFmt w:val="decimal"/>
-      <w:pStyle w:val="Titre3"/>
+      <w:pStyle w:val="Heading3"/>
       <w:lvlText w:val="%3."/>
       <w:lvlJc w:val="left"/>
       <w:pPr>
@@ -1876,7 +2147,7 @@
     <w:lvl w:ilvl="3">
       <w:start w:val="1"/>
       <w:numFmt w:val="decimal"/>
-      <w:pStyle w:val="Titre4"/>
+      <w:pStyle w:val="Heading4"/>
       <w:lvlText w:val="%4."/>
       <w:lvlJc w:val="left"/>
       <w:pPr>
@@ -1889,7 +2160,7 @@
     <w:lvl w:ilvl="4">
       <w:start w:val="1"/>
       <w:numFmt w:val="decimal"/>
-      <w:pStyle w:val="Titre5"/>
+      <w:pStyle w:val="Heading5"/>
       <w:lvlText w:val="%5."/>
       <w:lvlJc w:val="left"/>
       <w:pPr>
@@ -1902,7 +2173,7 @@
     <w:lvl w:ilvl="5">
       <w:start w:val="1"/>
       <w:numFmt w:val="decimal"/>
-      <w:pStyle w:val="Titre6"/>
+      <w:pStyle w:val="Heading6"/>
       <w:lvlText w:val="%6."/>
       <w:lvlJc w:val="left"/>
       <w:pPr>
@@ -1915,7 +2186,7 @@
     <w:lvl w:ilvl="6">
       <w:start w:val="1"/>
       <w:numFmt w:val="decimal"/>
-      <w:pStyle w:val="Titre7"/>
+      <w:pStyle w:val="Heading7"/>
       <w:lvlText w:val="%7."/>
       <w:lvlJc w:val="left"/>
       <w:pPr>
@@ -1928,7 +2199,7 @@
     <w:lvl w:ilvl="7">
       <w:start w:val="1"/>
       <w:numFmt w:val="decimal"/>
-      <w:pStyle w:val="Titre8"/>
+      <w:pStyle w:val="Heading8"/>
       <w:lvlText w:val="%8."/>
       <w:lvlJc w:val="left"/>
       <w:pPr>
@@ -1941,7 +2212,7 @@
     <w:lvl w:ilvl="8">
       <w:start w:val="1"/>
       <w:numFmt w:val="decimal"/>
-      <w:pStyle w:val="Titre9"/>
+      <w:pStyle w:val="Heading9"/>
       <w:lvlText w:val="%9."/>
       <w:lvlJc w:val="left"/>
       <w:pPr>
@@ -2390,7 +2661,7 @@
 </file>
 
 <file path=word/styles.xml><?xml version="1.0" encoding="utf-8"?>
-<w:styles xmlns:mc="http://schemas.openxmlformats.org/markup-compatibility/2006" xmlns:r="http://schemas.openxmlformats.org/officeDocument/2006/relationships" xmlns:w="http://schemas.openxmlformats.org/wordprocessingml/2006/main" xmlns:w14="http://schemas.microsoft.com/office/word/2010/wordml" xmlns:w15="http://schemas.microsoft.com/office/word/2012/wordml" xmlns:w16se="http://schemas.microsoft.com/office/word/2015/wordml/symex" mc:Ignorable="w14 w15 w16se">
+<w:styles xmlns:mc="http://schemas.openxmlformats.org/markup-compatibility/2006" xmlns:r="http://schemas.openxmlformats.org/officeDocument/2006/relationships" xmlns:w="http://schemas.openxmlformats.org/wordprocessingml/2006/main" xmlns:w14="http://schemas.microsoft.com/office/word/2010/wordml" xmlns:w15="http://schemas.microsoft.com/office/word/2012/wordml" xmlns:w16cid="http://schemas.microsoft.com/office/word/2016/wordml/cid" xmlns:w16se="http://schemas.microsoft.com/office/word/2015/wordml/symex" mc:Ignorable="w14 w15 w16se w16cid">
   <w:docDefaults>
     <w:rPrDefault>
       <w:rPr>
@@ -2406,7 +2677,7 @@
       </w:pPr>
     </w:pPrDefault>
   </w:docDefaults>
-  <w:latentStyles w:defLockedState="0" w:defUIPriority="99" w:defSemiHidden="0" w:defUnhideWhenUsed="0" w:defQFormat="0" w:count="371">
+  <w:latentStyles w:defLockedState="0" w:defUIPriority="99" w:defSemiHidden="0" w:defUnhideWhenUsed="0" w:defQFormat="0" w:count="377">
     <w:lsdException w:name="Normal" w:uiPriority="0" w:qFormat="1"/>
     <w:lsdException w:name="heading 1" w:uiPriority="9" w:qFormat="1"/>
     <w:lsdException w:name="heading 2" w:semiHidden="1" w:uiPriority="9" w:unhideWhenUsed="1" w:qFormat="1"/>
@@ -2554,11 +2825,8 @@
     <w:lsdException w:name="Table 3D effects 3" w:semiHidden="1" w:unhideWhenUsed="1"/>
     <w:lsdException w:name="Table Contemporary" w:semiHidden="1" w:unhideWhenUsed="1"/>
     <w:lsdException w:name="Table Elegant" w:semiHidden="1" w:unhideWhenUsed="1"/>
-    <w:lsdException w:name="Table Professional" w:semiHidden="1" w:unhideWhenUsed="1"/>
     <w:lsdException w:name="Table Subtle 1" w:semiHidden="1" w:unhideWhenUsed="1"/>
     <w:lsdException w:name="Table Subtle 2" w:semiHidden="1" w:unhideWhenUsed="1"/>
-    <w:lsdException w:name="Table Web 1" w:semiHidden="1" w:unhideWhenUsed="1"/>
-    <w:lsdException w:name="Table Web 2" w:semiHidden="1" w:unhideWhenUsed="1"/>
     <w:lsdException w:name="Table Web 3" w:semiHidden="1" w:unhideWhenUsed="1"/>
     <w:lsdException w:name="Balloon Text" w:semiHidden="1" w:unhideWhenUsed="1"/>
     <w:lsdException w:name="Table Grid" w:uiPriority="39"/>
@@ -2778,16 +3046,22 @@
     <w:lsdException w:name="List Table 5 Dark Accent 6" w:uiPriority="50"/>
     <w:lsdException w:name="List Table 6 Colorful Accent 6" w:uiPriority="51"/>
     <w:lsdException w:name="List Table 7 Colorful Accent 6" w:uiPriority="52"/>
+    <w:lsdException w:name="Mention" w:semiHidden="1" w:unhideWhenUsed="1"/>
+    <w:lsdException w:name="Smart Hyperlink" w:semiHidden="1" w:unhideWhenUsed="1"/>
+    <w:lsdException w:name="Hashtag" w:semiHidden="1" w:unhideWhenUsed="1"/>
+    <w:lsdException w:name="Unresolved Mention" w:semiHidden="1" w:unhideWhenUsed="1"/>
+    <w:lsdException w:name="Smart Link" w:semiHidden="1" w:unhideWhenUsed="1"/>
+    <w:lsdException w:name="Smart Link Error" w:semiHidden="1" w:unhideWhenUsed="1"/>
   </w:latentStyles>
   <w:style w:type="paragraph" w:default="1" w:styleId="Normal">
     <w:name w:val="Normal"/>
     <w:qFormat/>
   </w:style>
-  <w:style w:type="paragraph" w:styleId="Titre1">
+  <w:style w:type="paragraph" w:styleId="Heading1">
     <w:name w:val="heading 1"/>
     <w:basedOn w:val="Normal"/>
     <w:next w:val="Normal"/>
-    <w:link w:val="Titre1Car"/>
+    <w:link w:val="Heading1Char"/>
     <w:uiPriority w:val="9"/>
     <w:qFormat/>
     <w:rsid w:val="00620C20"/>
@@ -2809,11 +3083,11 @@
       <w:lang w:val="en-US" w:eastAsia="en-US"/>
     </w:rPr>
   </w:style>
-  <w:style w:type="paragraph" w:styleId="Titre2">
+  <w:style w:type="paragraph" w:styleId="Heading2">
     <w:name w:val="heading 2"/>
     <w:basedOn w:val="Normal"/>
     <w:next w:val="Normal"/>
-    <w:link w:val="Titre2Car"/>
+    <w:link w:val="Heading2Char"/>
     <w:uiPriority w:val="9"/>
     <w:semiHidden/>
     <w:unhideWhenUsed/>
@@ -2839,11 +3113,11 @@
       <w:lang w:val="en-US" w:eastAsia="en-US"/>
     </w:rPr>
   </w:style>
-  <w:style w:type="paragraph" w:styleId="Titre3">
+  <w:style w:type="paragraph" w:styleId="Heading3">
     <w:name w:val="heading 3"/>
     <w:basedOn w:val="Normal"/>
     <w:next w:val="Normal"/>
-    <w:link w:val="Titre3Car"/>
+    <w:link w:val="Heading3Char"/>
     <w:uiPriority w:val="9"/>
     <w:semiHidden/>
     <w:unhideWhenUsed/>
@@ -2867,11 +3141,11 @@
       <w:lang w:val="en-US" w:eastAsia="en-US"/>
     </w:rPr>
   </w:style>
-  <w:style w:type="paragraph" w:styleId="Titre4">
+  <w:style w:type="paragraph" w:styleId="Heading4">
     <w:name w:val="heading 4"/>
     <w:basedOn w:val="Normal"/>
     <w:next w:val="Normal"/>
-    <w:link w:val="Titre4Car"/>
+    <w:link w:val="Heading4Char"/>
     <w:uiPriority w:val="9"/>
     <w:semiHidden/>
     <w:unhideWhenUsed/>
@@ -2894,11 +3168,11 @@
       <w:lang w:val="en-US" w:eastAsia="en-US"/>
     </w:rPr>
   </w:style>
-  <w:style w:type="paragraph" w:styleId="Titre5">
+  <w:style w:type="paragraph" w:styleId="Heading5">
     <w:name w:val="heading 5"/>
     <w:basedOn w:val="Normal"/>
     <w:next w:val="Normal"/>
-    <w:link w:val="Titre5Car"/>
+    <w:link w:val="Heading5Char"/>
     <w:uiPriority w:val="9"/>
     <w:semiHidden/>
     <w:unhideWhenUsed/>
@@ -2922,11 +3196,11 @@
       <w:lang w:val="en-US" w:eastAsia="en-US"/>
     </w:rPr>
   </w:style>
-  <w:style w:type="paragraph" w:styleId="Titre6">
+  <w:style w:type="paragraph" w:styleId="Heading6">
     <w:name w:val="heading 6"/>
     <w:basedOn w:val="Normal"/>
     <w:next w:val="Normal"/>
-    <w:link w:val="Titre6Car"/>
+    <w:link w:val="Heading6Char"/>
     <w:qFormat/>
     <w:rsid w:val="00620C20"/>
     <w:pPr>
@@ -2944,11 +3218,11 @@
       <w:lang w:val="en-US" w:eastAsia="en-US"/>
     </w:rPr>
   </w:style>
-  <w:style w:type="paragraph" w:styleId="Titre7">
+  <w:style w:type="paragraph" w:styleId="Heading7">
     <w:name w:val="heading 7"/>
     <w:basedOn w:val="Normal"/>
     <w:next w:val="Normal"/>
-    <w:link w:val="Titre7Car"/>
+    <w:link w:val="Heading7Char"/>
     <w:uiPriority w:val="9"/>
     <w:semiHidden/>
     <w:unhideWhenUsed/>
@@ -2968,11 +3242,11 @@
       <w:lang w:val="en-US" w:eastAsia="en-US"/>
     </w:rPr>
   </w:style>
-  <w:style w:type="paragraph" w:styleId="Titre8">
+  <w:style w:type="paragraph" w:styleId="Heading8">
     <w:name w:val="heading 8"/>
     <w:basedOn w:val="Normal"/>
     <w:next w:val="Normal"/>
-    <w:link w:val="Titre8Car"/>
+    <w:link w:val="Heading8Char"/>
     <w:uiPriority w:val="9"/>
     <w:semiHidden/>
     <w:unhideWhenUsed/>
@@ -2994,11 +3268,11 @@
       <w:lang w:val="en-US" w:eastAsia="en-US"/>
     </w:rPr>
   </w:style>
-  <w:style w:type="paragraph" w:styleId="Titre9">
+  <w:style w:type="paragraph" w:styleId="Heading9">
     <w:name w:val="heading 9"/>
     <w:basedOn w:val="Normal"/>
     <w:next w:val="Normal"/>
-    <w:link w:val="Titre9Car"/>
+    <w:link w:val="Heading9Char"/>
     <w:uiPriority w:val="9"/>
     <w:semiHidden/>
     <w:unhideWhenUsed/>
@@ -3017,13 +3291,13 @@
       <w:lang w:val="en-US" w:eastAsia="en-US"/>
     </w:rPr>
   </w:style>
-  <w:style w:type="character" w:default="1" w:styleId="Policepardfaut">
+  <w:style w:type="character" w:default="1" w:styleId="DefaultParagraphFont">
     <w:name w:val="Default Paragraph Font"/>
     <w:uiPriority w:val="1"/>
     <w:semiHidden/>
     <w:unhideWhenUsed/>
   </w:style>
-  <w:style w:type="table" w:default="1" w:styleId="TableauNormal">
+  <w:style w:type="table" w:default="1" w:styleId="TableNormal">
     <w:name w:val="Normal Table"/>
     <w:uiPriority w:val="99"/>
     <w:semiHidden/>
@@ -3038,13 +3312,13 @@
       </w:tblCellMar>
     </w:tblPr>
   </w:style>
-  <w:style w:type="numbering" w:default="1" w:styleId="Aucuneliste">
+  <w:style w:type="numbering" w:default="1" w:styleId="NoList">
     <w:name w:val="No List"/>
     <w:uiPriority w:val="99"/>
     <w:semiHidden/>
     <w:unhideWhenUsed/>
   </w:style>
-  <w:style w:type="paragraph" w:styleId="Paragraphedeliste">
+  <w:style w:type="paragraph" w:styleId="ListParagraph">
     <w:name w:val="List Paragraph"/>
     <w:basedOn w:val="Normal"/>
     <w:uiPriority w:val="34"/>
@@ -3062,10 +3336,10 @@
       <w:lang w:val="en-US" w:eastAsia="en-US"/>
     </w:rPr>
   </w:style>
-  <w:style w:type="character" w:customStyle="1" w:styleId="Titre1Car">
-    <w:name w:val="Titre 1 Car"/>
-    <w:basedOn w:val="Policepardfaut"/>
-    <w:link w:val="Titre1"/>
+  <w:style w:type="character" w:customStyle="1" w:styleId="Heading1Char">
+    <w:name w:val="Heading 1 Char"/>
+    <w:basedOn w:val="DefaultParagraphFont"/>
+    <w:link w:val="Heading1"/>
     <w:uiPriority w:val="9"/>
     <w:rsid w:val="00620C20"/>
     <w:rPr>
@@ -3078,10 +3352,10 @@
       <w:lang w:val="en-US" w:eastAsia="en-US"/>
     </w:rPr>
   </w:style>
-  <w:style w:type="character" w:customStyle="1" w:styleId="Titre2Car">
-    <w:name w:val="Titre 2 Car"/>
-    <w:basedOn w:val="Policepardfaut"/>
-    <w:link w:val="Titre2"/>
+  <w:style w:type="character" w:customStyle="1" w:styleId="Heading2Char">
+    <w:name w:val="Heading 2 Char"/>
+    <w:basedOn w:val="DefaultParagraphFont"/>
+    <w:link w:val="Heading2"/>
     <w:uiPriority w:val="9"/>
     <w:semiHidden/>
     <w:rsid w:val="00620C20"/>
@@ -3096,10 +3370,10 @@
       <w:lang w:val="en-US" w:eastAsia="en-US"/>
     </w:rPr>
   </w:style>
-  <w:style w:type="character" w:customStyle="1" w:styleId="Titre3Car">
-    <w:name w:val="Titre 3 Car"/>
-    <w:basedOn w:val="Policepardfaut"/>
-    <w:link w:val="Titre3"/>
+  <w:style w:type="character" w:customStyle="1" w:styleId="Heading3Char">
+    <w:name w:val="Heading 3 Char"/>
+    <w:basedOn w:val="DefaultParagraphFont"/>
+    <w:link w:val="Heading3"/>
     <w:uiPriority w:val="9"/>
     <w:semiHidden/>
     <w:rsid w:val="00620C20"/>
@@ -3112,10 +3386,10 @@
       <w:lang w:val="en-US" w:eastAsia="en-US"/>
     </w:rPr>
   </w:style>
-  <w:style w:type="character" w:customStyle="1" w:styleId="Titre4Car">
-    <w:name w:val="Titre 4 Car"/>
-    <w:basedOn w:val="Policepardfaut"/>
-    <w:link w:val="Titre4"/>
+  <w:style w:type="character" w:customStyle="1" w:styleId="Heading4Char">
+    <w:name w:val="Heading 4 Char"/>
+    <w:basedOn w:val="DefaultParagraphFont"/>
+    <w:link w:val="Heading4"/>
     <w:uiPriority w:val="9"/>
     <w:semiHidden/>
     <w:rsid w:val="00620C20"/>
@@ -3127,10 +3401,10 @@
       <w:lang w:val="en-US" w:eastAsia="en-US"/>
     </w:rPr>
   </w:style>
-  <w:style w:type="character" w:customStyle="1" w:styleId="Titre5Car">
-    <w:name w:val="Titre 5 Car"/>
-    <w:basedOn w:val="Policepardfaut"/>
-    <w:link w:val="Titre5"/>
+  <w:style w:type="character" w:customStyle="1" w:styleId="Heading5Char">
+    <w:name w:val="Heading 5 Char"/>
+    <w:basedOn w:val="DefaultParagraphFont"/>
+    <w:link w:val="Heading5"/>
     <w:uiPriority w:val="9"/>
     <w:semiHidden/>
     <w:rsid w:val="00620C20"/>
@@ -3144,10 +3418,10 @@
       <w:lang w:val="en-US" w:eastAsia="en-US"/>
     </w:rPr>
   </w:style>
-  <w:style w:type="character" w:customStyle="1" w:styleId="Titre6Car">
-    <w:name w:val="Titre 6 Car"/>
-    <w:basedOn w:val="Policepardfaut"/>
-    <w:link w:val="Titre6"/>
+  <w:style w:type="character" w:customStyle="1" w:styleId="Heading6Char">
+    <w:name w:val="Heading 6 Char"/>
+    <w:basedOn w:val="DefaultParagraphFont"/>
+    <w:link w:val="Heading6"/>
     <w:rsid w:val="00620C20"/>
     <w:rPr>
       <w:rFonts w:ascii="Times New Roman" w:eastAsia="Times New Roman" w:hAnsi="Times New Roman" w:cs="Times New Roman"/>
@@ -3156,10 +3430,10 @@
       <w:lang w:val="en-US" w:eastAsia="en-US"/>
     </w:rPr>
   </w:style>
-  <w:style w:type="character" w:customStyle="1" w:styleId="Titre7Car">
-    <w:name w:val="Titre 7 Car"/>
-    <w:basedOn w:val="Policepardfaut"/>
-    <w:link w:val="Titre7"/>
+  <w:style w:type="character" w:customStyle="1" w:styleId="Heading7Char">
+    <w:name w:val="Heading 7 Char"/>
+    <w:basedOn w:val="DefaultParagraphFont"/>
+    <w:link w:val="Heading7"/>
     <w:uiPriority w:val="9"/>
     <w:semiHidden/>
     <w:rsid w:val="00620C20"/>
@@ -3169,10 +3443,10 @@
       <w:lang w:val="en-US" w:eastAsia="en-US"/>
     </w:rPr>
   </w:style>
-  <w:style w:type="character" w:customStyle="1" w:styleId="Titre8Car">
-    <w:name w:val="Titre 8 Car"/>
-    <w:basedOn w:val="Policepardfaut"/>
-    <w:link w:val="Titre8"/>
+  <w:style w:type="character" w:customStyle="1" w:styleId="Heading8Char">
+    <w:name w:val="Heading 8 Char"/>
+    <w:basedOn w:val="DefaultParagraphFont"/>
+    <w:link w:val="Heading8"/>
     <w:uiPriority w:val="9"/>
     <w:semiHidden/>
     <w:rsid w:val="00620C20"/>
@@ -3184,10 +3458,10 @@
       <w:lang w:val="en-US" w:eastAsia="en-US"/>
     </w:rPr>
   </w:style>
-  <w:style w:type="character" w:customStyle="1" w:styleId="Titre9Car">
-    <w:name w:val="Titre 9 Car"/>
-    <w:basedOn w:val="Policepardfaut"/>
-    <w:link w:val="Titre9"/>
+  <w:style w:type="character" w:customStyle="1" w:styleId="Heading9Char">
+    <w:name w:val="Heading 9 Char"/>
+    <w:basedOn w:val="DefaultParagraphFont"/>
+    <w:link w:val="Heading9"/>
     <w:uiPriority w:val="9"/>
     <w:semiHidden/>
     <w:rsid w:val="00620C20"/>
@@ -3196,10 +3470,10 @@
       <w:lang w:val="en-US" w:eastAsia="en-US"/>
     </w:rPr>
   </w:style>
-  <w:style w:type="paragraph" w:styleId="En-tte">
+  <w:style w:type="paragraph" w:styleId="Header">
     <w:name w:val="header"/>
     <w:basedOn w:val="Normal"/>
-    <w:link w:val="En-tteCar"/>
+    <w:link w:val="HeaderChar"/>
     <w:uiPriority w:val="99"/>
     <w:unhideWhenUsed/>
     <w:rsid w:val="0026212E"/>
@@ -3211,17 +3485,17 @@
       <w:spacing w:after="0" w:line="240" w:lineRule="auto"/>
     </w:pPr>
   </w:style>
-  <w:style w:type="character" w:customStyle="1" w:styleId="En-tteCar">
-    <w:name w:val="En-tête Car"/>
-    <w:basedOn w:val="Policepardfaut"/>
-    <w:link w:val="En-tte"/>
+  <w:style w:type="character" w:customStyle="1" w:styleId="HeaderChar">
+    <w:name w:val="Header Char"/>
+    <w:basedOn w:val="DefaultParagraphFont"/>
+    <w:link w:val="Header"/>
     <w:uiPriority w:val="99"/>
     <w:rsid w:val="0026212E"/>
   </w:style>
-  <w:style w:type="paragraph" w:styleId="Pieddepage">
+  <w:style w:type="paragraph" w:styleId="Footer">
     <w:name w:val="footer"/>
     <w:basedOn w:val="Normal"/>
-    <w:link w:val="PieddepageCar"/>
+    <w:link w:val="FooterChar"/>
     <w:uiPriority w:val="99"/>
     <w:unhideWhenUsed/>
     <w:rsid w:val="0026212E"/>
@@ -3233,16 +3507,16 @@
       <w:spacing w:after="0" w:line="240" w:lineRule="auto"/>
     </w:pPr>
   </w:style>
-  <w:style w:type="character" w:customStyle="1" w:styleId="PieddepageCar">
-    <w:name w:val="Pied de page Car"/>
-    <w:basedOn w:val="Policepardfaut"/>
-    <w:link w:val="Pieddepage"/>
+  <w:style w:type="character" w:customStyle="1" w:styleId="FooterChar">
+    <w:name w:val="Footer Char"/>
+    <w:basedOn w:val="DefaultParagraphFont"/>
+    <w:link w:val="Footer"/>
     <w:uiPriority w:val="99"/>
     <w:rsid w:val="0026212E"/>
   </w:style>
-  <w:style w:type="character" w:styleId="Lienhypertexte">
+  <w:style w:type="character" w:styleId="Hyperlink">
     <w:name w:val="Hyperlink"/>
-    <w:basedOn w:val="Policepardfaut"/>
+    <w:basedOn w:val="DefaultParagraphFont"/>
     <w:uiPriority w:val="99"/>
     <w:unhideWhenUsed/>
     <w:rsid w:val="0086273D"/>
@@ -3253,7 +3527,7 @@
   </w:style>
   <w:style w:type="character" w:customStyle="1" w:styleId="Mentionnonrsolue1">
     <w:name w:val="Mention non résolue1"/>
-    <w:basedOn w:val="Policepardfaut"/>
+    <w:basedOn w:val="DefaultParagraphFont"/>
     <w:uiPriority w:val="99"/>
     <w:semiHidden/>
     <w:unhideWhenUsed/>
@@ -3263,10 +3537,10 @@
       <w:shd w:val="clear" w:color="auto" w:fill="E1DFDD"/>
     </w:rPr>
   </w:style>
-  <w:style w:type="paragraph" w:styleId="Textedebulles">
+  <w:style w:type="paragraph" w:styleId="BalloonText">
     <w:name w:val="Balloon Text"/>
     <w:basedOn w:val="Normal"/>
-    <w:link w:val="TextedebullesCar"/>
+    <w:link w:val="BalloonTextChar"/>
     <w:uiPriority w:val="99"/>
     <w:semiHidden/>
     <w:unhideWhenUsed/>
@@ -3280,10 +3554,10 @@
       <w:szCs w:val="18"/>
     </w:rPr>
   </w:style>
-  <w:style w:type="character" w:customStyle="1" w:styleId="TextedebullesCar">
-    <w:name w:val="Texte de bulles Car"/>
-    <w:basedOn w:val="Policepardfaut"/>
-    <w:link w:val="Textedebulles"/>
+  <w:style w:type="character" w:customStyle="1" w:styleId="BalloonTextChar">
+    <w:name w:val="Balloon Text Char"/>
+    <w:basedOn w:val="DefaultParagraphFont"/>
+    <w:link w:val="BalloonText"/>
     <w:uiPriority w:val="99"/>
     <w:semiHidden/>
     <w:rsid w:val="00EC224C"/>
@@ -3293,9 +3567,9 @@
       <w:szCs w:val="18"/>
     </w:rPr>
   </w:style>
-  <w:style w:type="character" w:styleId="Marquedecommentaire">
+  <w:style w:type="character" w:styleId="CommentReference">
     <w:name w:val="annotation reference"/>
-    <w:basedOn w:val="Policepardfaut"/>
+    <w:basedOn w:val="DefaultParagraphFont"/>
     <w:uiPriority w:val="99"/>
     <w:semiHidden/>
     <w:unhideWhenUsed/>
@@ -3305,10 +3579,10 @@
       <w:szCs w:val="16"/>
     </w:rPr>
   </w:style>
-  <w:style w:type="paragraph" w:styleId="Commentaire">
+  <w:style w:type="paragraph" w:styleId="CommentText">
     <w:name w:val="annotation text"/>
     <w:basedOn w:val="Normal"/>
-    <w:link w:val="CommentaireCar"/>
+    <w:link w:val="CommentTextChar"/>
     <w:uiPriority w:val="99"/>
     <w:semiHidden/>
     <w:unhideWhenUsed/>
@@ -3321,10 +3595,10 @@
       <w:szCs w:val="20"/>
     </w:rPr>
   </w:style>
-  <w:style w:type="character" w:customStyle="1" w:styleId="CommentaireCar">
-    <w:name w:val="Commentaire Car"/>
-    <w:basedOn w:val="Policepardfaut"/>
-    <w:link w:val="Commentaire"/>
+  <w:style w:type="character" w:customStyle="1" w:styleId="CommentTextChar">
+    <w:name w:val="Comment Text Char"/>
+    <w:basedOn w:val="DefaultParagraphFont"/>
+    <w:link w:val="CommentText"/>
     <w:uiPriority w:val="99"/>
     <w:semiHidden/>
     <w:rsid w:val="00F778D5"/>
@@ -3333,11 +3607,11 @@
       <w:szCs w:val="20"/>
     </w:rPr>
   </w:style>
-  <w:style w:type="paragraph" w:styleId="Objetducommentaire">
+  <w:style w:type="paragraph" w:styleId="CommentSubject">
     <w:name w:val="annotation subject"/>
-    <w:basedOn w:val="Commentaire"/>
-    <w:next w:val="Commentaire"/>
-    <w:link w:val="ObjetducommentaireCar"/>
+    <w:basedOn w:val="CommentText"/>
+    <w:next w:val="CommentText"/>
+    <w:link w:val="CommentSubjectChar"/>
     <w:uiPriority w:val="99"/>
     <w:semiHidden/>
     <w:unhideWhenUsed/>
@@ -3347,10 +3621,10 @@
       <w:bCs/>
     </w:rPr>
   </w:style>
-  <w:style w:type="character" w:customStyle="1" w:styleId="ObjetducommentaireCar">
-    <w:name w:val="Objet du commentaire Car"/>
-    <w:basedOn w:val="CommentaireCar"/>
-    <w:link w:val="Objetducommentaire"/>
+  <w:style w:type="character" w:customStyle="1" w:styleId="CommentSubjectChar">
+    <w:name w:val="Comment Subject Char"/>
+    <w:basedOn w:val="CommentTextChar"/>
+    <w:link w:val="CommentSubject"/>
     <w:uiPriority w:val="99"/>
     <w:semiHidden/>
     <w:rsid w:val="00F778D5"/>
@@ -3361,9 +3635,9 @@
       <w:szCs w:val="20"/>
     </w:rPr>
   </w:style>
-  <w:style w:type="character" w:styleId="Lienhypertextesuivivisit">
+  <w:style w:type="character" w:styleId="FollowedHyperlink">
     <w:name w:val="FollowedHyperlink"/>
-    <w:basedOn w:val="Policepardfaut"/>
+    <w:basedOn w:val="DefaultParagraphFont"/>
     <w:uiPriority w:val="99"/>
     <w:semiHidden/>
     <w:unhideWhenUsed/>
@@ -3373,10 +3647,10 @@
       <w:u w:val="single"/>
     </w:rPr>
   </w:style>
-  <w:style w:type="paragraph" w:styleId="Notedebasdepage">
+  <w:style w:type="paragraph" w:styleId="FootnoteText">
     <w:name w:val="footnote text"/>
     <w:basedOn w:val="Normal"/>
-    <w:link w:val="NotedebasdepageCar"/>
+    <w:link w:val="FootnoteTextChar"/>
     <w:uiPriority w:val="99"/>
     <w:semiHidden/>
     <w:unhideWhenUsed/>
@@ -3389,10 +3663,10 @@
       <w:szCs w:val="20"/>
     </w:rPr>
   </w:style>
-  <w:style w:type="character" w:customStyle="1" w:styleId="NotedebasdepageCar">
-    <w:name w:val="Note de bas de page Car"/>
-    <w:basedOn w:val="Policepardfaut"/>
-    <w:link w:val="Notedebasdepage"/>
+  <w:style w:type="character" w:customStyle="1" w:styleId="FootnoteTextChar">
+    <w:name w:val="Footnote Text Char"/>
+    <w:basedOn w:val="DefaultParagraphFont"/>
+    <w:link w:val="FootnoteText"/>
     <w:uiPriority w:val="99"/>
     <w:semiHidden/>
     <w:rsid w:val="002C7EED"/>
@@ -3401,9 +3675,9 @@
       <w:szCs w:val="20"/>
     </w:rPr>
   </w:style>
-  <w:style w:type="character" w:styleId="Appelnotedebasdep">
+  <w:style w:type="character" w:styleId="FootnoteReference">
     <w:name w:val="footnote reference"/>
-    <w:basedOn w:val="Policepardfaut"/>
+    <w:basedOn w:val="DefaultParagraphFont"/>
     <w:uiPriority w:val="99"/>
     <w:semiHidden/>
     <w:unhideWhenUsed/>
@@ -3412,7 +3686,7 @@
       <w:vertAlign w:val="superscript"/>
     </w:rPr>
   </w:style>
-  <w:style w:type="paragraph" w:styleId="Lgende">
+  <w:style w:type="paragraph" w:styleId="Caption">
     <w:name w:val="caption"/>
     <w:basedOn w:val="Normal"/>
     <w:next w:val="Normal"/>
@@ -3430,6 +3704,25 @@
       <w:sz w:val="18"/>
       <w:szCs w:val="18"/>
     </w:rPr>
+  </w:style>
+  <w:style w:type="table" w:styleId="TableGrid">
+    <w:name w:val="Table Grid"/>
+    <w:basedOn w:val="TableNormal"/>
+    <w:uiPriority w:val="39"/>
+    <w:rsid w:val="00F53A8F"/>
+    <w:pPr>
+      <w:spacing w:after="0" w:line="240" w:lineRule="auto"/>
+    </w:pPr>
+    <w:tblPr>
+      <w:tblBorders>
+        <w:top w:val="single" w:sz="4" w:space="0" w:color="auto"/>
+        <w:left w:val="single" w:sz="4" w:space="0" w:color="auto"/>
+        <w:bottom w:val="single" w:sz="4" w:space="0" w:color="auto"/>
+        <w:right w:val="single" w:sz="4" w:space="0" w:color="auto"/>
+        <w:insideH w:val="single" w:sz="4" w:space="0" w:color="auto"/>
+        <w:insideV w:val="single" w:sz="4" w:space="0" w:color="auto"/>
+      </w:tblBorders>
+    </w:tblPr>
   </w:style>
 </w:styles>
 </file>
@@ -3734,7 +4027,7 @@
 </file>
 
 <file path=customXml/itemProps1.xml><?xml version="1.0" encoding="utf-8"?>
-<ds:datastoreItem xmlns:ds="http://schemas.openxmlformats.org/officeDocument/2006/customXml" ds:itemID="{74F1D478-0C10-4AC1-B39F-1D346C884967}">
+<ds:datastoreItem xmlns:ds="http://schemas.openxmlformats.org/officeDocument/2006/customXml" ds:itemID="{85B63D67-AAAC-40DC-84B6-ADFB1B10E8D4}">
   <ds:schemaRefs>
     <ds:schemaRef ds:uri="http://schemas.openxmlformats.org/officeDocument/2006/bibliography"/>
   </ds:schemaRefs>

</xml_diff>

<commit_message>
Changement dans le word
</commit_message>
<xml_diff>
--- a/TP3/TP3_Log3430_201.docx
+++ b/TP3/TP3_Log3430_201.docx
@@ -1,6 +1,6 @@
 
 <file path=word/document.xml><?xml version="1.0" encoding="utf-8"?>
-<w:document xmlns:wpc="http://schemas.microsoft.com/office/word/2010/wordprocessingCanvas" xmlns:cx="http://schemas.microsoft.com/office/drawing/2014/chartex" xmlns:cx1="http://schemas.microsoft.com/office/drawing/2015/9/8/chartex" xmlns:cx2="http://schemas.microsoft.com/office/drawing/2015/10/21/chartex" xmlns:cx3="http://schemas.microsoft.com/office/drawing/2016/5/9/chartex" xmlns:cx4="http://schemas.microsoft.com/office/drawing/2016/5/10/chartex" xmlns:cx5="http://schemas.microsoft.com/office/drawing/2016/5/11/chartex" xmlns:cx6="http://schemas.microsoft.com/office/drawing/2016/5/12/chartex" xmlns:cx7="http://schemas.microsoft.com/office/drawing/2016/5/13/chartex" xmlns:cx8="http://schemas.microsoft.com/office/drawing/2016/5/14/chartex" xmlns:mc="http://schemas.openxmlformats.org/markup-compatibility/2006" xmlns:aink="http://schemas.microsoft.com/office/drawing/2016/ink" xmlns:am3d="http://schemas.microsoft.com/office/drawing/2017/model3d" xmlns:o="urn:schemas-microsoft-com:office:office" xmlns:r="http://schemas.openxmlformats.org/officeDocument/2006/relationships" xmlns:m="http://schemas.openxmlformats.org/officeDocument/2006/math" xmlns:v="urn:schemas-microsoft-com:vml" xmlns:wp14="http://schemas.microsoft.com/office/word/2010/wordprocessingDrawing" xmlns:wp="http://schemas.openxmlformats.org/drawingml/2006/wordprocessingDrawing" xmlns:w10="urn:schemas-microsoft-com:office:word" xmlns:w="http://schemas.openxmlformats.org/wordprocessingml/2006/main" xmlns:w14="http://schemas.microsoft.com/office/word/2010/wordml" xmlns:w15="http://schemas.microsoft.com/office/word/2012/wordml" xmlns:w16cid="http://schemas.microsoft.com/office/word/2016/wordml/cid" xmlns:w16se="http://schemas.microsoft.com/office/word/2015/wordml/symex" xmlns:wpg="http://schemas.microsoft.com/office/word/2010/wordprocessingGroup" xmlns:wpi="http://schemas.microsoft.com/office/word/2010/wordprocessingInk" xmlns:wne="http://schemas.microsoft.com/office/word/2006/wordml" xmlns:wps="http://schemas.microsoft.com/office/word/2010/wordprocessingShape" mc:Ignorable="w14 w15 w16se w16cid wp14">
+<w:document xmlns:wpc="http://schemas.microsoft.com/office/word/2010/wordprocessingCanvas" xmlns:cx="http://schemas.microsoft.com/office/drawing/2014/chartex" xmlns:mc="http://schemas.openxmlformats.org/markup-compatibility/2006" xmlns:o="urn:schemas-microsoft-com:office:office" xmlns:r="http://schemas.openxmlformats.org/officeDocument/2006/relationships" xmlns:m="http://schemas.openxmlformats.org/officeDocument/2006/math" xmlns:v="urn:schemas-microsoft-com:vml" xmlns:wp14="http://schemas.microsoft.com/office/word/2010/wordprocessingDrawing" xmlns:wp="http://schemas.openxmlformats.org/drawingml/2006/wordprocessingDrawing" xmlns:w10="urn:schemas-microsoft-com:office:word" xmlns:w="http://schemas.openxmlformats.org/wordprocessingml/2006/main" xmlns:w14="http://schemas.microsoft.com/office/word/2010/wordml" xmlns:w15="http://schemas.microsoft.com/office/word/2012/wordml" xmlns:w16se="http://schemas.microsoft.com/office/word/2015/wordml/symex" xmlns:wpg="http://schemas.microsoft.com/office/word/2010/wordprocessingGroup" xmlns:wpi="http://schemas.microsoft.com/office/word/2010/wordprocessingInk" xmlns:wne="http://schemas.microsoft.com/office/word/2006/wordml" xmlns:wps="http://schemas.microsoft.com/office/word/2010/wordprocessingShape" mc:Ignorable="w14 w15 w16se wp14">
   <w:body>
     <w:p>
       <w:pPr>
@@ -73,7 +73,7 @@
               </wp:anchor>
             </w:drawing>
           </mc:Choice>
-          <mc:Fallback>
+          <mc:Fallback xmlns:w16cid="http://schemas.microsoft.com/office/word/2016/wordml/cid" xmlns:am3d="http://schemas.microsoft.com/office/drawing/2017/model3d" xmlns:aink="http://schemas.microsoft.com/office/drawing/2016/ink" xmlns:cx8="http://schemas.microsoft.com/office/drawing/2016/5/14/chartex" xmlns:cx7="http://schemas.microsoft.com/office/drawing/2016/5/13/chartex" xmlns:cx6="http://schemas.microsoft.com/office/drawing/2016/5/12/chartex" xmlns:cx5="http://schemas.microsoft.com/office/drawing/2016/5/11/chartex" xmlns:cx4="http://schemas.microsoft.com/office/drawing/2016/5/10/chartex" xmlns:cx3="http://schemas.microsoft.com/office/drawing/2016/5/9/chartex" xmlns:cx2="http://schemas.microsoft.com/office/drawing/2015/10/21/chartex" xmlns:cx1="http://schemas.microsoft.com/office/drawing/2015/9/8/chartex">
             <w:pict>
               <v:line w14:anchorId="3D4CD247" id="Connecteur droit 2" o:spid="_x0000_s1026" style="position:absolute;flip:y;z-index:251659264;visibility:visible;mso-wrap-style:square;mso-wrap-distance-left:9pt;mso-wrap-distance-top:0;mso-wrap-distance-right:9pt;mso-wrap-distance-bottom:0;mso-position-horizontal:left;mso-position-horizontal-relative:margin;mso-position-vertical:absolute;mso-position-vertical-relative:text" from="0,74.65pt" to="463.15pt,77.35pt" o:gfxdata="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" strokecolor="black [3200]" strokeweight=".5pt">
                 <v:stroke joinstyle="miter"/>
@@ -382,29 +382,7 @@
           <w:sz w:val="24"/>
           <w:szCs w:val="24"/>
         </w:rPr>
-        <w:t xml:space="preserve">Roman </w:t>
-      </w:r>
-      <w:proofErr w:type="spellStart"/>
-      <w:r>
-        <w:rPr>
-          <w:rFonts w:ascii="Arial Rounded MT Bold" w:hAnsi="Arial Rounded MT Bold"/>
-          <w:spacing w:val="-7"/>
-          <w:w w:val="103"/>
-          <w:sz w:val="24"/>
-          <w:szCs w:val="24"/>
-        </w:rPr>
-        <w:t>Zhornytskiy</w:t>
-      </w:r>
-      <w:proofErr w:type="spellEnd"/>
-      <w:r>
-        <w:rPr>
-          <w:rFonts w:ascii="Arial Rounded MT Bold" w:hAnsi="Arial Rounded MT Bold"/>
-          <w:spacing w:val="-7"/>
-          <w:w w:val="103"/>
-          <w:sz w:val="24"/>
-          <w:szCs w:val="24"/>
-        </w:rPr>
-        <w:t xml:space="preserve"> (1899786)</w:t>
+        <w:t>Roman Zhornytskiy (1899786)</w:t>
       </w:r>
     </w:p>
     <w:p>
@@ -861,18 +839,7 @@
           <w:sz w:val="28"/>
           <w:szCs w:val="28"/>
         </w:rPr>
-        <w:t>huffm</w:t>
-      </w:r>
-      <w:bookmarkStart w:id="0" w:name="_GoBack"/>
-      <w:bookmarkEnd w:id="0"/>
-      <w:r>
-        <w:rPr>
-          <w:rFonts w:cstheme="minorHAnsi"/>
-          <w:spacing w:val="-8"/>
-          <w:sz w:val="28"/>
-          <w:szCs w:val="28"/>
-        </w:rPr>
-        <w:t>an.py.</w:t>
+        <w:t>huffman.py.</w:t>
       </w:r>
     </w:p>
     <w:p>
@@ -901,6 +868,10 @@
         </w:rPr>
       </w:pPr>
       <w:r>
+        <w:rPr>
+          <w:noProof/>
+          <w:lang w:eastAsia="fr-CA"/>
+        </w:rPr>
         <w:drawing>
           <wp:inline distT="0" distB="0" distL="0" distR="0" wp14:anchorId="436176F1" wp14:editId="55D4E70B">
             <wp:extent cx="6096000" cy="819785"/>
@@ -957,97 +928,12 @@
         <w:ind w:right="102"/>
         <w:jc w:val="both"/>
         <w:rPr>
-          <w:rFonts w:cstheme="minorHAnsi"/>
-          <w:spacing w:val="-8"/>
-          <w:sz w:val="28"/>
-          <w:szCs w:val="28"/>
-        </w:rPr>
-      </w:pPr>
-      <w:r>
-        <w:rPr>
-          <w:rFonts w:cstheme="minorHAnsi"/>
-          <w:spacing w:val="-8"/>
-          <w:sz w:val="28"/>
-          <w:szCs w:val="28"/>
-        </w:rPr>
-        <w:t xml:space="preserve">4.2. À l’aide de </w:t>
-      </w:r>
-      <w:proofErr w:type="spellStart"/>
-      <w:r>
-        <w:rPr>
-          <w:rFonts w:cstheme="minorHAnsi"/>
-          <w:spacing w:val="-8"/>
-          <w:sz w:val="28"/>
-          <w:szCs w:val="28"/>
-        </w:rPr>
-        <w:t>unittest</w:t>
-      </w:r>
-      <w:proofErr w:type="spellEnd"/>
-      <w:r>
-        <w:rPr>
-          <w:rFonts w:cstheme="minorHAnsi"/>
-          <w:spacing w:val="-8"/>
-          <w:sz w:val="28"/>
-          <w:szCs w:val="28"/>
-        </w:rPr>
-        <w:t>, écrire une classe de test unitaire pour tester les</w:t>
-      </w:r>
-      <w:r>
-        <w:rPr>
-          <w:rFonts w:cstheme="minorHAnsi"/>
-          <w:spacing w:val="-8"/>
-          <w:sz w:val="28"/>
-          <w:szCs w:val="28"/>
-        </w:rPr>
-        <w:t xml:space="preserve"> </w:t>
-      </w:r>
-      <w:r>
-        <w:rPr>
-          <w:rFonts w:cstheme="minorHAnsi"/>
-          <w:spacing w:val="-8"/>
-          <w:sz w:val="28"/>
-          <w:szCs w:val="28"/>
-        </w:rPr>
-        <w:t>tranches identifiées dans l’étape précédente. Pour chaque tranche, la</w:t>
-      </w:r>
-      <w:r>
-        <w:rPr>
-          <w:rFonts w:cstheme="minorHAnsi"/>
-          <w:spacing w:val="-8"/>
-          <w:sz w:val="28"/>
-          <w:szCs w:val="28"/>
-        </w:rPr>
-        <w:t xml:space="preserve"> </w:t>
-      </w:r>
-      <w:r>
-        <w:rPr>
-          <w:rFonts w:cstheme="minorHAnsi"/>
-          <w:spacing w:val="-8"/>
-          <w:sz w:val="28"/>
-          <w:szCs w:val="28"/>
-        </w:rPr>
-        <w:t xml:space="preserve">séquence des méthodes doit suivre le principe de </w:t>
-      </w:r>
-      <w:proofErr w:type="spellStart"/>
-      <w:r>
-        <w:rPr>
-          <w:rFonts w:cstheme="minorHAnsi"/>
-          <w:spacing w:val="-8"/>
-          <w:sz w:val="28"/>
-          <w:szCs w:val="28"/>
-        </w:rPr>
-        <w:t>MaDUM</w:t>
-      </w:r>
-      <w:proofErr w:type="spellEnd"/>
-      <w:r>
-        <w:rPr>
-          <w:rFonts w:cstheme="minorHAnsi"/>
-          <w:spacing w:val="-8"/>
-          <w:sz w:val="28"/>
-          <w:szCs w:val="28"/>
-        </w:rPr>
-        <w:t>.</w:t>
-      </w:r>
+          <w:rFonts w:ascii="Arial Rounded MT Bold" w:hAnsi="Arial Rounded MT Bold"/>
+          <w:spacing w:val="-8"/>
+          <w:sz w:val="28"/>
+          <w:szCs w:val="28"/>
+        </w:rPr>
+      </w:pPr>
     </w:p>
     <w:p>
       <w:pPr>
@@ -1061,6 +947,91 @@
           <w:szCs w:val="28"/>
         </w:rPr>
       </w:pPr>
+      <w:r>
+        <w:rPr>
+          <w:rFonts w:cstheme="minorHAnsi"/>
+          <w:spacing w:val="-8"/>
+          <w:sz w:val="28"/>
+          <w:szCs w:val="28"/>
+        </w:rPr>
+        <w:t xml:space="preserve">4.2. À l’aide de </w:t>
+      </w:r>
+      <w:proofErr w:type="spellStart"/>
+      <w:r>
+        <w:rPr>
+          <w:rFonts w:cstheme="minorHAnsi"/>
+          <w:spacing w:val="-8"/>
+          <w:sz w:val="28"/>
+          <w:szCs w:val="28"/>
+        </w:rPr>
+        <w:t>unittest</w:t>
+      </w:r>
+      <w:proofErr w:type="spellEnd"/>
+      <w:r>
+        <w:rPr>
+          <w:rFonts w:cstheme="minorHAnsi"/>
+          <w:spacing w:val="-8"/>
+          <w:sz w:val="28"/>
+          <w:szCs w:val="28"/>
+        </w:rPr>
+        <w:t>, écrire une classe de test unitaire pour tester les</w:t>
+      </w:r>
+      <w:r>
+        <w:rPr>
+          <w:rFonts w:cstheme="minorHAnsi"/>
+          <w:spacing w:val="-8"/>
+          <w:sz w:val="28"/>
+          <w:szCs w:val="28"/>
+        </w:rPr>
+        <w:t xml:space="preserve"> </w:t>
+      </w:r>
+      <w:r>
+        <w:rPr>
+          <w:rFonts w:cstheme="minorHAnsi"/>
+          <w:spacing w:val="-8"/>
+          <w:sz w:val="28"/>
+          <w:szCs w:val="28"/>
+        </w:rPr>
+        <w:t>tranches identifiées dans l’étape précédente. Pour chaque tranche, la</w:t>
+      </w:r>
+      <w:r>
+        <w:rPr>
+          <w:rFonts w:cstheme="minorHAnsi"/>
+          <w:spacing w:val="-8"/>
+          <w:sz w:val="28"/>
+          <w:szCs w:val="28"/>
+        </w:rPr>
+        <w:t xml:space="preserve"> </w:t>
+      </w:r>
+      <w:r>
+        <w:rPr>
+          <w:rFonts w:cstheme="minorHAnsi"/>
+          <w:spacing w:val="-8"/>
+          <w:sz w:val="28"/>
+          <w:szCs w:val="28"/>
+        </w:rPr>
+        <w:t xml:space="preserve">séquence des méthodes doit suivre le principe de </w:t>
+      </w:r>
+      <w:proofErr w:type="spellStart"/>
+      <w:r>
+        <w:rPr>
+          <w:rFonts w:cstheme="minorHAnsi"/>
+          <w:spacing w:val="-8"/>
+          <w:sz w:val="28"/>
+          <w:szCs w:val="28"/>
+        </w:rPr>
+        <w:t>MaDUM</w:t>
+      </w:r>
+      <w:proofErr w:type="spellEnd"/>
+      <w:r>
+        <w:rPr>
+          <w:rFonts w:cstheme="minorHAnsi"/>
+          <w:spacing w:val="-8"/>
+          <w:sz w:val="28"/>
+          <w:szCs w:val="28"/>
+        </w:rPr>
+        <w:t>.</w:t>
+      </w:r>
     </w:p>
     <w:p>
       <w:pPr>
@@ -1074,53 +1045,8 @@
           <w:szCs w:val="28"/>
         </w:rPr>
       </w:pPr>
-      <w:r>
-        <w:rPr>
-          <w:rFonts w:cstheme="minorHAnsi"/>
-          <w:spacing w:val="-8"/>
-          <w:sz w:val="28"/>
-          <w:szCs w:val="28"/>
-        </w:rPr>
-        <w:t xml:space="preserve">4.3. Est-ce que cet exemple montre une ou plusieurs limitations de </w:t>
-      </w:r>
-      <w:proofErr w:type="spellStart"/>
-      <w:r>
-        <w:rPr>
-          <w:rFonts w:cstheme="minorHAnsi"/>
-          <w:spacing w:val="-8"/>
-          <w:sz w:val="28"/>
-          <w:szCs w:val="28"/>
-        </w:rPr>
-        <w:t>MaDUM</w:t>
-      </w:r>
-      <w:proofErr w:type="spellEnd"/>
-      <w:r>
-        <w:rPr>
-          <w:rFonts w:cstheme="minorHAnsi"/>
-          <w:spacing w:val="-8"/>
-          <w:sz w:val="28"/>
-          <w:szCs w:val="28"/>
-        </w:rPr>
-        <w:t xml:space="preserve"> ?</w:t>
-      </w:r>
-      <w:r>
-        <w:rPr>
-          <w:rFonts w:cstheme="minorHAnsi"/>
-          <w:spacing w:val="-8"/>
-          <w:sz w:val="28"/>
-          <w:szCs w:val="28"/>
-        </w:rPr>
-        <w:t xml:space="preserve"> </w:t>
-      </w:r>
-      <w:r>
-        <w:rPr>
-          <w:rFonts w:cstheme="minorHAnsi"/>
-          <w:spacing w:val="-8"/>
-          <w:sz w:val="28"/>
-          <w:szCs w:val="28"/>
-        </w:rPr>
-        <w:t>Si oui, pouvez-vous les citer ?</w:t>
-      </w:r>
+      <w:bookmarkStart w:id="0" w:name="_GoBack"/>
+      <w:bookmarkEnd w:id="0"/>
     </w:p>
     <w:p>
       <w:pPr>
@@ -1134,15 +1060,6 @@
           <w:szCs w:val="28"/>
         </w:rPr>
       </w:pPr>
-      <w:r>
-        <w:rPr>
-          <w:rFonts w:cstheme="minorHAnsi"/>
-          <w:spacing w:val="-8"/>
-          <w:sz w:val="28"/>
-          <w:szCs w:val="28"/>
-        </w:rPr>
-        <w:t>Oui</w:t>
-      </w:r>
     </w:p>
     <w:p>
       <w:pPr>
@@ -1163,6 +1080,101 @@
           <w:sz w:val="28"/>
           <w:szCs w:val="28"/>
         </w:rPr>
+        <w:t xml:space="preserve">4.3. Est-ce que cet exemple montre une ou plusieurs limitations de </w:t>
+      </w:r>
+      <w:proofErr w:type="spellStart"/>
+      <w:r>
+        <w:rPr>
+          <w:rFonts w:cstheme="minorHAnsi"/>
+          <w:spacing w:val="-8"/>
+          <w:sz w:val="28"/>
+          <w:szCs w:val="28"/>
+        </w:rPr>
+        <w:t>MaDUM</w:t>
+      </w:r>
+      <w:proofErr w:type="spellEnd"/>
+      <w:r>
+        <w:rPr>
+          <w:rFonts w:cstheme="minorHAnsi"/>
+          <w:spacing w:val="-8"/>
+          <w:sz w:val="28"/>
+          <w:szCs w:val="28"/>
+        </w:rPr>
+        <w:t xml:space="preserve"> ?</w:t>
+      </w:r>
+      <w:r>
+        <w:rPr>
+          <w:rFonts w:cstheme="minorHAnsi"/>
+          <w:spacing w:val="-8"/>
+          <w:sz w:val="28"/>
+          <w:szCs w:val="28"/>
+        </w:rPr>
+        <w:t xml:space="preserve"> </w:t>
+      </w:r>
+      <w:r>
+        <w:rPr>
+          <w:rFonts w:cstheme="minorHAnsi"/>
+          <w:spacing w:val="-8"/>
+          <w:sz w:val="28"/>
+          <w:szCs w:val="28"/>
+        </w:rPr>
+        <w:t>Si oui, pouvez-vous les citer ?</w:t>
+      </w:r>
+    </w:p>
+    <w:p>
+      <w:pPr>
+        <w:spacing w:after="240"/>
+        <w:ind w:right="102"/>
+        <w:jc w:val="both"/>
+        <w:rPr>
+          <w:rFonts w:cstheme="minorHAnsi"/>
+          <w:spacing w:val="-8"/>
+          <w:sz w:val="28"/>
+          <w:szCs w:val="28"/>
+        </w:rPr>
+      </w:pPr>
+      <w:r>
+        <w:rPr>
+          <w:rFonts w:cstheme="minorHAnsi"/>
+          <w:spacing w:val="-8"/>
+          <w:sz w:val="28"/>
+          <w:szCs w:val="28"/>
+        </w:rPr>
+        <w:t>Oui</w:t>
+      </w:r>
+    </w:p>
+    <w:p>
+      <w:pPr>
+        <w:spacing w:after="240"/>
+        <w:ind w:right="102"/>
+        <w:jc w:val="both"/>
+        <w:rPr>
+          <w:rFonts w:cstheme="minorHAnsi"/>
+          <w:spacing w:val="-8"/>
+          <w:sz w:val="28"/>
+          <w:szCs w:val="28"/>
+        </w:rPr>
+      </w:pPr>
+    </w:p>
+    <w:p>
+      <w:pPr>
+        <w:spacing w:after="240"/>
+        <w:ind w:right="102"/>
+        <w:jc w:val="both"/>
+        <w:rPr>
+          <w:rFonts w:cstheme="minorHAnsi"/>
+          <w:spacing w:val="-8"/>
+          <w:sz w:val="28"/>
+          <w:szCs w:val="28"/>
+        </w:rPr>
+      </w:pPr>
+      <w:r>
+        <w:rPr>
+          <w:rFonts w:cstheme="minorHAnsi"/>
+          <w:spacing w:val="-8"/>
+          <w:sz w:val="28"/>
+          <w:szCs w:val="28"/>
+        </w:rPr>
         <w:t>4.4. À l’aide de l’outil Coverage.py, évaluez la couverture de la classe</w:t>
       </w:r>
       <w:r>
@@ -1219,6 +1231,19 @@
         </w:rPr>
         <w:t>tests boîte blanche pour atteindre la couverture maximale.</w:t>
       </w:r>
+    </w:p>
+    <w:p>
+      <w:pPr>
+        <w:spacing w:after="240"/>
+        <w:ind w:right="102"/>
+        <w:jc w:val="both"/>
+        <w:rPr>
+          <w:rFonts w:cstheme="minorHAnsi"/>
+          <w:spacing w:val="-8"/>
+          <w:sz w:val="28"/>
+          <w:szCs w:val="28"/>
+        </w:rPr>
+      </w:pPr>
     </w:p>
     <w:p>
       <w:pPr>
@@ -1305,7 +1330,7 @@
 </file>
 
 <file path=word/endnotes.xml><?xml version="1.0" encoding="utf-8"?>
-<w:endnotes xmlns:wpc="http://schemas.microsoft.com/office/word/2010/wordprocessingCanvas" xmlns:cx="http://schemas.microsoft.com/office/drawing/2014/chartex" xmlns:cx1="http://schemas.microsoft.com/office/drawing/2015/9/8/chartex" xmlns:cx2="http://schemas.microsoft.com/office/drawing/2015/10/21/chartex" xmlns:cx3="http://schemas.microsoft.com/office/drawing/2016/5/9/chartex" xmlns:cx4="http://schemas.microsoft.com/office/drawing/2016/5/10/chartex" xmlns:cx5="http://schemas.microsoft.com/office/drawing/2016/5/11/chartex" xmlns:cx6="http://schemas.microsoft.com/office/drawing/2016/5/12/chartex" xmlns:cx7="http://schemas.microsoft.com/office/drawing/2016/5/13/chartex" xmlns:cx8="http://schemas.microsoft.com/office/drawing/2016/5/14/chartex" xmlns:mc="http://schemas.openxmlformats.org/markup-compatibility/2006" xmlns:aink="http://schemas.microsoft.com/office/drawing/2016/ink" xmlns:am3d="http://schemas.microsoft.com/office/drawing/2017/model3d" xmlns:o="urn:schemas-microsoft-com:office:office" xmlns:r="http://schemas.openxmlformats.org/officeDocument/2006/relationships" xmlns:m="http://schemas.openxmlformats.org/officeDocument/2006/math" xmlns:v="urn:schemas-microsoft-com:vml" xmlns:wp14="http://schemas.microsoft.com/office/word/2010/wordprocessingDrawing" xmlns:wp="http://schemas.openxmlformats.org/drawingml/2006/wordprocessingDrawing" xmlns:w10="urn:schemas-microsoft-com:office:word" xmlns:w="http://schemas.openxmlformats.org/wordprocessingml/2006/main" xmlns:w14="http://schemas.microsoft.com/office/word/2010/wordml" xmlns:w15="http://schemas.microsoft.com/office/word/2012/wordml" xmlns:w16cid="http://schemas.microsoft.com/office/word/2016/wordml/cid" xmlns:w16se="http://schemas.microsoft.com/office/word/2015/wordml/symex" xmlns:wpg="http://schemas.microsoft.com/office/word/2010/wordprocessingGroup" xmlns:wpi="http://schemas.microsoft.com/office/word/2010/wordprocessingInk" xmlns:wne="http://schemas.microsoft.com/office/word/2006/wordml" xmlns:wps="http://schemas.microsoft.com/office/word/2010/wordprocessingShape" mc:Ignorable="w14 w15 w16se w16cid wp14">
+<w:endnotes xmlns:wpc="http://schemas.microsoft.com/office/word/2010/wordprocessingCanvas" xmlns:cx="http://schemas.microsoft.com/office/drawing/2014/chartex" xmlns:mc="http://schemas.openxmlformats.org/markup-compatibility/2006" xmlns:o="urn:schemas-microsoft-com:office:office" xmlns:r="http://schemas.openxmlformats.org/officeDocument/2006/relationships" xmlns:m="http://schemas.openxmlformats.org/officeDocument/2006/math" xmlns:v="urn:schemas-microsoft-com:vml" xmlns:wp14="http://schemas.microsoft.com/office/word/2010/wordprocessingDrawing" xmlns:wp="http://schemas.openxmlformats.org/drawingml/2006/wordprocessingDrawing" xmlns:w10="urn:schemas-microsoft-com:office:word" xmlns:w="http://schemas.openxmlformats.org/wordprocessingml/2006/main" xmlns:w14="http://schemas.microsoft.com/office/word/2010/wordml" xmlns:w15="http://schemas.microsoft.com/office/word/2012/wordml" xmlns:w16se="http://schemas.microsoft.com/office/word/2015/wordml/symex" xmlns:wpg="http://schemas.microsoft.com/office/word/2010/wordprocessingGroup" xmlns:wpi="http://schemas.microsoft.com/office/word/2010/wordprocessingInk" xmlns:wne="http://schemas.microsoft.com/office/word/2006/wordml" xmlns:wps="http://schemas.microsoft.com/office/word/2010/wordprocessingShape" mc:Ignorable="w14 w15 w16se wp14">
   <w:endnote w:type="separator" w:id="-1">
     <w:p>
       <w:pPr>
@@ -1330,7 +1355,7 @@
 </file>
 
 <file path=word/footer1.xml><?xml version="1.0" encoding="utf-8"?>
-<w:ftr xmlns:wpc="http://schemas.microsoft.com/office/word/2010/wordprocessingCanvas" xmlns:cx="http://schemas.microsoft.com/office/drawing/2014/chartex" xmlns:cx1="http://schemas.microsoft.com/office/drawing/2015/9/8/chartex" xmlns:cx2="http://schemas.microsoft.com/office/drawing/2015/10/21/chartex" xmlns:cx3="http://schemas.microsoft.com/office/drawing/2016/5/9/chartex" xmlns:cx4="http://schemas.microsoft.com/office/drawing/2016/5/10/chartex" xmlns:cx5="http://schemas.microsoft.com/office/drawing/2016/5/11/chartex" xmlns:cx6="http://schemas.microsoft.com/office/drawing/2016/5/12/chartex" xmlns:cx7="http://schemas.microsoft.com/office/drawing/2016/5/13/chartex" xmlns:cx8="http://schemas.microsoft.com/office/drawing/2016/5/14/chartex" xmlns:mc="http://schemas.openxmlformats.org/markup-compatibility/2006" xmlns:aink="http://schemas.microsoft.com/office/drawing/2016/ink" xmlns:am3d="http://schemas.microsoft.com/office/drawing/2017/model3d" xmlns:o="urn:schemas-microsoft-com:office:office" xmlns:r="http://schemas.openxmlformats.org/officeDocument/2006/relationships" xmlns:m="http://schemas.openxmlformats.org/officeDocument/2006/math" xmlns:v="urn:schemas-microsoft-com:vml" xmlns:wp14="http://schemas.microsoft.com/office/word/2010/wordprocessingDrawing" xmlns:wp="http://schemas.openxmlformats.org/drawingml/2006/wordprocessingDrawing" xmlns:w10="urn:schemas-microsoft-com:office:word" xmlns:w="http://schemas.openxmlformats.org/wordprocessingml/2006/main" xmlns:w14="http://schemas.microsoft.com/office/word/2010/wordml" xmlns:w15="http://schemas.microsoft.com/office/word/2012/wordml" xmlns:w16cid="http://schemas.microsoft.com/office/word/2016/wordml/cid" xmlns:w16se="http://schemas.microsoft.com/office/word/2015/wordml/symex" xmlns:wpg="http://schemas.microsoft.com/office/word/2010/wordprocessingGroup" xmlns:wpi="http://schemas.microsoft.com/office/word/2010/wordprocessingInk" xmlns:wne="http://schemas.microsoft.com/office/word/2006/wordml" xmlns:wps="http://schemas.microsoft.com/office/word/2010/wordprocessingShape" mc:Ignorable="w14 w15 w16se w16cid wp14">
+<w:ftr xmlns:wpc="http://schemas.microsoft.com/office/word/2010/wordprocessingCanvas" xmlns:cx="http://schemas.microsoft.com/office/drawing/2014/chartex" xmlns:mc="http://schemas.openxmlformats.org/markup-compatibility/2006" xmlns:o="urn:schemas-microsoft-com:office:office" xmlns:r="http://schemas.openxmlformats.org/officeDocument/2006/relationships" xmlns:m="http://schemas.openxmlformats.org/officeDocument/2006/math" xmlns:v="urn:schemas-microsoft-com:vml" xmlns:wp14="http://schemas.microsoft.com/office/word/2010/wordprocessingDrawing" xmlns:wp="http://schemas.openxmlformats.org/drawingml/2006/wordprocessingDrawing" xmlns:w10="urn:schemas-microsoft-com:office:word" xmlns:w="http://schemas.openxmlformats.org/wordprocessingml/2006/main" xmlns:w14="http://schemas.microsoft.com/office/word/2010/wordml" xmlns:w15="http://schemas.microsoft.com/office/word/2012/wordml" xmlns:w16se="http://schemas.microsoft.com/office/word/2015/wordml/symex" xmlns:wpg="http://schemas.microsoft.com/office/word/2010/wordprocessingGroup" xmlns:wpi="http://schemas.microsoft.com/office/word/2010/wordprocessingInk" xmlns:wne="http://schemas.microsoft.com/office/word/2006/wordml" xmlns:wps="http://schemas.microsoft.com/office/word/2010/wordprocessingShape" mc:Ignorable="w14 w15 w16se wp14">
   <w:sdt>
     <w:sdtPr>
       <w:rPr>
@@ -1363,7 +1388,7 @@
         <w:sdtContent>
           <w:p>
             <w:pPr>
-              <w:pStyle w:val="Footer"/>
+              <w:pStyle w:val="Pieddepage"/>
               <w:pBdr>
                 <w:top w:val="single" w:sz="4" w:space="1" w:color="auto"/>
               </w:pBdr>
@@ -1422,7 +1447,7 @@
                 <w:sz w:val="16"/>
                 <w:szCs w:val="16"/>
               </w:rPr>
-              <w:t>1</w:t>
+              <w:t>2</w:t>
             </w:r>
             <w:r>
               <w:rPr>
@@ -1501,14 +1526,14 @@
   </w:sdt>
   <w:p>
     <w:pPr>
-      <w:pStyle w:val="Footer"/>
+      <w:pStyle w:val="Pieddepage"/>
     </w:pPr>
   </w:p>
 </w:ftr>
 </file>
 
 <file path=word/footnotes.xml><?xml version="1.0" encoding="utf-8"?>
-<w:footnotes xmlns:wpc="http://schemas.microsoft.com/office/word/2010/wordprocessingCanvas" xmlns:cx="http://schemas.microsoft.com/office/drawing/2014/chartex" xmlns:cx1="http://schemas.microsoft.com/office/drawing/2015/9/8/chartex" xmlns:cx2="http://schemas.microsoft.com/office/drawing/2015/10/21/chartex" xmlns:cx3="http://schemas.microsoft.com/office/drawing/2016/5/9/chartex" xmlns:cx4="http://schemas.microsoft.com/office/drawing/2016/5/10/chartex" xmlns:cx5="http://schemas.microsoft.com/office/drawing/2016/5/11/chartex" xmlns:cx6="http://schemas.microsoft.com/office/drawing/2016/5/12/chartex" xmlns:cx7="http://schemas.microsoft.com/office/drawing/2016/5/13/chartex" xmlns:cx8="http://schemas.microsoft.com/office/drawing/2016/5/14/chartex" xmlns:mc="http://schemas.openxmlformats.org/markup-compatibility/2006" xmlns:aink="http://schemas.microsoft.com/office/drawing/2016/ink" xmlns:am3d="http://schemas.microsoft.com/office/drawing/2017/model3d" xmlns:o="urn:schemas-microsoft-com:office:office" xmlns:r="http://schemas.openxmlformats.org/officeDocument/2006/relationships" xmlns:m="http://schemas.openxmlformats.org/officeDocument/2006/math" xmlns:v="urn:schemas-microsoft-com:vml" xmlns:wp14="http://schemas.microsoft.com/office/word/2010/wordprocessingDrawing" xmlns:wp="http://schemas.openxmlformats.org/drawingml/2006/wordprocessingDrawing" xmlns:w10="urn:schemas-microsoft-com:office:word" xmlns:w="http://schemas.openxmlformats.org/wordprocessingml/2006/main" xmlns:w14="http://schemas.microsoft.com/office/word/2010/wordml" xmlns:w15="http://schemas.microsoft.com/office/word/2012/wordml" xmlns:w16cid="http://schemas.microsoft.com/office/word/2016/wordml/cid" xmlns:w16se="http://schemas.microsoft.com/office/word/2015/wordml/symex" xmlns:wpg="http://schemas.microsoft.com/office/word/2010/wordprocessingGroup" xmlns:wpi="http://schemas.microsoft.com/office/word/2010/wordprocessingInk" xmlns:wne="http://schemas.microsoft.com/office/word/2006/wordml" xmlns:wps="http://schemas.microsoft.com/office/word/2010/wordprocessingShape" mc:Ignorable="w14 w15 w16se w16cid wp14">
+<w:footnotes xmlns:wpc="http://schemas.microsoft.com/office/word/2010/wordprocessingCanvas" xmlns:cx="http://schemas.microsoft.com/office/drawing/2014/chartex" xmlns:mc="http://schemas.openxmlformats.org/markup-compatibility/2006" xmlns:o="urn:schemas-microsoft-com:office:office" xmlns:r="http://schemas.openxmlformats.org/officeDocument/2006/relationships" xmlns:m="http://schemas.openxmlformats.org/officeDocument/2006/math" xmlns:v="urn:schemas-microsoft-com:vml" xmlns:wp14="http://schemas.microsoft.com/office/word/2010/wordprocessingDrawing" xmlns:wp="http://schemas.openxmlformats.org/drawingml/2006/wordprocessingDrawing" xmlns:w10="urn:schemas-microsoft-com:office:word" xmlns:w="http://schemas.openxmlformats.org/wordprocessingml/2006/main" xmlns:w14="http://schemas.microsoft.com/office/word/2010/wordml" xmlns:w15="http://schemas.microsoft.com/office/word/2012/wordml" xmlns:w16se="http://schemas.microsoft.com/office/word/2015/wordml/symex" xmlns:wpg="http://schemas.microsoft.com/office/word/2010/wordprocessingGroup" xmlns:wpi="http://schemas.microsoft.com/office/word/2010/wordprocessingInk" xmlns:wne="http://schemas.microsoft.com/office/word/2006/wordml" xmlns:wps="http://schemas.microsoft.com/office/word/2010/wordprocessingShape" mc:Ignorable="w14 w15 w16se wp14">
   <w:footnote w:type="separator" w:id="-1">
     <w:p>
       <w:pPr>
@@ -1533,7 +1558,7 @@
 </file>
 
 <file path=word/numbering.xml><?xml version="1.0" encoding="utf-8"?>
-<w:numbering xmlns:wpc="http://schemas.microsoft.com/office/word/2010/wordprocessingCanvas" xmlns:cx="http://schemas.microsoft.com/office/drawing/2014/chartex" xmlns:cx1="http://schemas.microsoft.com/office/drawing/2015/9/8/chartex" xmlns:cx2="http://schemas.microsoft.com/office/drawing/2015/10/21/chartex" xmlns:cx3="http://schemas.microsoft.com/office/drawing/2016/5/9/chartex" xmlns:cx4="http://schemas.microsoft.com/office/drawing/2016/5/10/chartex" xmlns:cx5="http://schemas.microsoft.com/office/drawing/2016/5/11/chartex" xmlns:cx6="http://schemas.microsoft.com/office/drawing/2016/5/12/chartex" xmlns:cx7="http://schemas.microsoft.com/office/drawing/2016/5/13/chartex" xmlns:cx8="http://schemas.microsoft.com/office/drawing/2016/5/14/chartex" xmlns:mc="http://schemas.openxmlformats.org/markup-compatibility/2006" xmlns:aink="http://schemas.microsoft.com/office/drawing/2016/ink" xmlns:am3d="http://schemas.microsoft.com/office/drawing/2017/model3d" xmlns:o="urn:schemas-microsoft-com:office:office" xmlns:r="http://schemas.openxmlformats.org/officeDocument/2006/relationships" xmlns:m="http://schemas.openxmlformats.org/officeDocument/2006/math" xmlns:v="urn:schemas-microsoft-com:vml" xmlns:wp14="http://schemas.microsoft.com/office/word/2010/wordprocessingDrawing" xmlns:wp="http://schemas.openxmlformats.org/drawingml/2006/wordprocessingDrawing" xmlns:w10="urn:schemas-microsoft-com:office:word" xmlns:w="http://schemas.openxmlformats.org/wordprocessingml/2006/main" xmlns:w14="http://schemas.microsoft.com/office/word/2010/wordml" xmlns:w15="http://schemas.microsoft.com/office/word/2012/wordml" xmlns:w16cid="http://schemas.microsoft.com/office/word/2016/wordml/cid" xmlns:w16se="http://schemas.microsoft.com/office/word/2015/wordml/symex" xmlns:wpg="http://schemas.microsoft.com/office/word/2010/wordprocessingGroup" xmlns:wpi="http://schemas.microsoft.com/office/word/2010/wordprocessingInk" xmlns:wne="http://schemas.microsoft.com/office/word/2006/wordml" xmlns:wps="http://schemas.microsoft.com/office/word/2010/wordprocessingShape" mc:Ignorable="w14 w15 w16se w16cid wp14">
+<w:numbering xmlns:wpc="http://schemas.microsoft.com/office/word/2010/wordprocessingCanvas" xmlns:cx="http://schemas.microsoft.com/office/drawing/2014/chartex" xmlns:mc="http://schemas.openxmlformats.org/markup-compatibility/2006" xmlns:o="urn:schemas-microsoft-com:office:office" xmlns:r="http://schemas.openxmlformats.org/officeDocument/2006/relationships" xmlns:m="http://schemas.openxmlformats.org/officeDocument/2006/math" xmlns:v="urn:schemas-microsoft-com:vml" xmlns:wp14="http://schemas.microsoft.com/office/word/2010/wordprocessingDrawing" xmlns:wp="http://schemas.openxmlformats.org/drawingml/2006/wordprocessingDrawing" xmlns:w10="urn:schemas-microsoft-com:office:word" xmlns:w="http://schemas.openxmlformats.org/wordprocessingml/2006/main" xmlns:w14="http://schemas.microsoft.com/office/word/2010/wordml" xmlns:w15="http://schemas.microsoft.com/office/word/2012/wordml" xmlns:w16se="http://schemas.microsoft.com/office/word/2015/wordml/symex" xmlns:wpg="http://schemas.microsoft.com/office/word/2010/wordprocessingGroup" xmlns:wpi="http://schemas.microsoft.com/office/word/2010/wordprocessingInk" xmlns:wne="http://schemas.microsoft.com/office/word/2006/wordml" xmlns:wps="http://schemas.microsoft.com/office/word/2010/wordprocessingShape" mc:Ignorable="w14 w15 w16se wp14">
   <w:abstractNum w:abstractNumId="0" w15:restartNumberingAfterBreak="0">
     <w:nsid w:val="04C408B5"/>
     <w:multiLevelType w:val="hybridMultilevel"/>
@@ -2108,7 +2133,7 @@
     <w:lvl w:ilvl="0">
       <w:start w:val="1"/>
       <w:numFmt w:val="decimal"/>
-      <w:pStyle w:val="Heading1"/>
+      <w:pStyle w:val="Titre1"/>
       <w:lvlText w:val="%1."/>
       <w:lvlJc w:val="left"/>
       <w:pPr>
@@ -2121,7 +2146,7 @@
     <w:lvl w:ilvl="1">
       <w:start w:val="1"/>
       <w:numFmt w:val="decimal"/>
-      <w:pStyle w:val="Heading2"/>
+      <w:pStyle w:val="Titre2"/>
       <w:lvlText w:val="%2."/>
       <w:lvlJc w:val="left"/>
       <w:pPr>
@@ -2134,7 +2159,7 @@
     <w:lvl w:ilvl="2">
       <w:start w:val="1"/>
       <w:numFmt w:val="decimal"/>
-      <w:pStyle w:val="Heading3"/>
+      <w:pStyle w:val="Titre3"/>
       <w:lvlText w:val="%3."/>
       <w:lvlJc w:val="left"/>
       <w:pPr>
@@ -2147,7 +2172,7 @@
     <w:lvl w:ilvl="3">
       <w:start w:val="1"/>
       <w:numFmt w:val="decimal"/>
-      <w:pStyle w:val="Heading4"/>
+      <w:pStyle w:val="Titre4"/>
       <w:lvlText w:val="%4."/>
       <w:lvlJc w:val="left"/>
       <w:pPr>
@@ -2160,7 +2185,7 @@
     <w:lvl w:ilvl="4">
       <w:start w:val="1"/>
       <w:numFmt w:val="decimal"/>
-      <w:pStyle w:val="Heading5"/>
+      <w:pStyle w:val="Titre5"/>
       <w:lvlText w:val="%5."/>
       <w:lvlJc w:val="left"/>
       <w:pPr>
@@ -2173,7 +2198,7 @@
     <w:lvl w:ilvl="5">
       <w:start w:val="1"/>
       <w:numFmt w:val="decimal"/>
-      <w:pStyle w:val="Heading6"/>
+      <w:pStyle w:val="Titre6"/>
       <w:lvlText w:val="%6."/>
       <w:lvlJc w:val="left"/>
       <w:pPr>
@@ -2186,7 +2211,7 @@
     <w:lvl w:ilvl="6">
       <w:start w:val="1"/>
       <w:numFmt w:val="decimal"/>
-      <w:pStyle w:val="Heading7"/>
+      <w:pStyle w:val="Titre7"/>
       <w:lvlText w:val="%7."/>
       <w:lvlJc w:val="left"/>
       <w:pPr>
@@ -2199,7 +2224,7 @@
     <w:lvl w:ilvl="7">
       <w:start w:val="1"/>
       <w:numFmt w:val="decimal"/>
-      <w:pStyle w:val="Heading8"/>
+      <w:pStyle w:val="Titre8"/>
       <w:lvlText w:val="%8."/>
       <w:lvlJc w:val="left"/>
       <w:pPr>
@@ -2212,7 +2237,7 @@
     <w:lvl w:ilvl="8">
       <w:start w:val="1"/>
       <w:numFmt w:val="decimal"/>
-      <w:pStyle w:val="Heading9"/>
+      <w:pStyle w:val="Titre9"/>
       <w:lvlText w:val="%9."/>
       <w:lvlJc w:val="left"/>
       <w:pPr>
@@ -2661,7 +2686,7 @@
 </file>
 
 <file path=word/styles.xml><?xml version="1.0" encoding="utf-8"?>
-<w:styles xmlns:mc="http://schemas.openxmlformats.org/markup-compatibility/2006" xmlns:r="http://schemas.openxmlformats.org/officeDocument/2006/relationships" xmlns:w="http://schemas.openxmlformats.org/wordprocessingml/2006/main" xmlns:w14="http://schemas.microsoft.com/office/word/2010/wordml" xmlns:w15="http://schemas.microsoft.com/office/word/2012/wordml" xmlns:w16cid="http://schemas.microsoft.com/office/word/2016/wordml/cid" xmlns:w16se="http://schemas.microsoft.com/office/word/2015/wordml/symex" mc:Ignorable="w14 w15 w16se w16cid">
+<w:styles xmlns:mc="http://schemas.openxmlformats.org/markup-compatibility/2006" xmlns:r="http://schemas.openxmlformats.org/officeDocument/2006/relationships" xmlns:w="http://schemas.openxmlformats.org/wordprocessingml/2006/main" xmlns:w14="http://schemas.microsoft.com/office/word/2010/wordml" xmlns:w15="http://schemas.microsoft.com/office/word/2012/wordml" xmlns:w16se="http://schemas.microsoft.com/office/word/2015/wordml/symex" mc:Ignorable="w14 w15 w16se">
   <w:docDefaults>
     <w:rPrDefault>
       <w:rPr>
@@ -2677,7 +2702,7 @@
       </w:pPr>
     </w:pPrDefault>
   </w:docDefaults>
-  <w:latentStyles w:defLockedState="0" w:defUIPriority="99" w:defSemiHidden="0" w:defUnhideWhenUsed="0" w:defQFormat="0" w:count="377">
+  <w:latentStyles w:defLockedState="0" w:defUIPriority="99" w:defSemiHidden="0" w:defUnhideWhenUsed="0" w:defQFormat="0" w:count="371">
     <w:lsdException w:name="Normal" w:uiPriority="0" w:qFormat="1"/>
     <w:lsdException w:name="heading 1" w:uiPriority="9" w:qFormat="1"/>
     <w:lsdException w:name="heading 2" w:semiHidden="1" w:uiPriority="9" w:unhideWhenUsed="1" w:qFormat="1"/>
@@ -2825,8 +2850,11 @@
     <w:lsdException w:name="Table 3D effects 3" w:semiHidden="1" w:unhideWhenUsed="1"/>
     <w:lsdException w:name="Table Contemporary" w:semiHidden="1" w:unhideWhenUsed="1"/>
     <w:lsdException w:name="Table Elegant" w:semiHidden="1" w:unhideWhenUsed="1"/>
+    <w:lsdException w:name="Table Professional" w:semiHidden="1" w:unhideWhenUsed="1"/>
     <w:lsdException w:name="Table Subtle 1" w:semiHidden="1" w:unhideWhenUsed="1"/>
     <w:lsdException w:name="Table Subtle 2" w:semiHidden="1" w:unhideWhenUsed="1"/>
+    <w:lsdException w:name="Table Web 1" w:semiHidden="1" w:unhideWhenUsed="1"/>
+    <w:lsdException w:name="Table Web 2" w:semiHidden="1" w:unhideWhenUsed="1"/>
     <w:lsdException w:name="Table Web 3" w:semiHidden="1" w:unhideWhenUsed="1"/>
     <w:lsdException w:name="Balloon Text" w:semiHidden="1" w:unhideWhenUsed="1"/>
     <w:lsdException w:name="Table Grid" w:uiPriority="39"/>
@@ -3046,22 +3074,16 @@
     <w:lsdException w:name="List Table 5 Dark Accent 6" w:uiPriority="50"/>
     <w:lsdException w:name="List Table 6 Colorful Accent 6" w:uiPriority="51"/>
     <w:lsdException w:name="List Table 7 Colorful Accent 6" w:uiPriority="52"/>
-    <w:lsdException w:name="Mention" w:semiHidden="1" w:unhideWhenUsed="1"/>
-    <w:lsdException w:name="Smart Hyperlink" w:semiHidden="1" w:unhideWhenUsed="1"/>
-    <w:lsdException w:name="Hashtag" w:semiHidden="1" w:unhideWhenUsed="1"/>
-    <w:lsdException w:name="Unresolved Mention" w:semiHidden="1" w:unhideWhenUsed="1"/>
-    <w:lsdException w:name="Smart Link" w:semiHidden="1" w:unhideWhenUsed="1"/>
-    <w:lsdException w:name="Smart Link Error" w:semiHidden="1" w:unhideWhenUsed="1"/>
   </w:latentStyles>
   <w:style w:type="paragraph" w:default="1" w:styleId="Normal">
     <w:name w:val="Normal"/>
     <w:qFormat/>
   </w:style>
-  <w:style w:type="paragraph" w:styleId="Heading1">
+  <w:style w:type="paragraph" w:styleId="Titre1">
     <w:name w:val="heading 1"/>
     <w:basedOn w:val="Normal"/>
     <w:next w:val="Normal"/>
-    <w:link w:val="Heading1Char"/>
+    <w:link w:val="Titre1Car"/>
     <w:uiPriority w:val="9"/>
     <w:qFormat/>
     <w:rsid w:val="00620C20"/>
@@ -3083,11 +3105,11 @@
       <w:lang w:val="en-US" w:eastAsia="en-US"/>
     </w:rPr>
   </w:style>
-  <w:style w:type="paragraph" w:styleId="Heading2">
+  <w:style w:type="paragraph" w:styleId="Titre2">
     <w:name w:val="heading 2"/>
     <w:basedOn w:val="Normal"/>
     <w:next w:val="Normal"/>
-    <w:link w:val="Heading2Char"/>
+    <w:link w:val="Titre2Car"/>
     <w:uiPriority w:val="9"/>
     <w:semiHidden/>
     <w:unhideWhenUsed/>
@@ -3113,11 +3135,11 @@
       <w:lang w:val="en-US" w:eastAsia="en-US"/>
     </w:rPr>
   </w:style>
-  <w:style w:type="paragraph" w:styleId="Heading3">
+  <w:style w:type="paragraph" w:styleId="Titre3">
     <w:name w:val="heading 3"/>
     <w:basedOn w:val="Normal"/>
     <w:next w:val="Normal"/>
-    <w:link w:val="Heading3Char"/>
+    <w:link w:val="Titre3Car"/>
     <w:uiPriority w:val="9"/>
     <w:semiHidden/>
     <w:unhideWhenUsed/>
@@ -3141,11 +3163,11 @@
       <w:lang w:val="en-US" w:eastAsia="en-US"/>
     </w:rPr>
   </w:style>
-  <w:style w:type="paragraph" w:styleId="Heading4">
+  <w:style w:type="paragraph" w:styleId="Titre4">
     <w:name w:val="heading 4"/>
     <w:basedOn w:val="Normal"/>
     <w:next w:val="Normal"/>
-    <w:link w:val="Heading4Char"/>
+    <w:link w:val="Titre4Car"/>
     <w:uiPriority w:val="9"/>
     <w:semiHidden/>
     <w:unhideWhenUsed/>
@@ -3168,11 +3190,11 @@
       <w:lang w:val="en-US" w:eastAsia="en-US"/>
     </w:rPr>
   </w:style>
-  <w:style w:type="paragraph" w:styleId="Heading5">
+  <w:style w:type="paragraph" w:styleId="Titre5">
     <w:name w:val="heading 5"/>
     <w:basedOn w:val="Normal"/>
     <w:next w:val="Normal"/>
-    <w:link w:val="Heading5Char"/>
+    <w:link w:val="Titre5Car"/>
     <w:uiPriority w:val="9"/>
     <w:semiHidden/>
     <w:unhideWhenUsed/>
@@ -3196,11 +3218,11 @@
       <w:lang w:val="en-US" w:eastAsia="en-US"/>
     </w:rPr>
   </w:style>
-  <w:style w:type="paragraph" w:styleId="Heading6">
+  <w:style w:type="paragraph" w:styleId="Titre6">
     <w:name w:val="heading 6"/>
     <w:basedOn w:val="Normal"/>
     <w:next w:val="Normal"/>
-    <w:link w:val="Heading6Char"/>
+    <w:link w:val="Titre6Car"/>
     <w:qFormat/>
     <w:rsid w:val="00620C20"/>
     <w:pPr>
@@ -3218,11 +3240,11 @@
       <w:lang w:val="en-US" w:eastAsia="en-US"/>
     </w:rPr>
   </w:style>
-  <w:style w:type="paragraph" w:styleId="Heading7">
+  <w:style w:type="paragraph" w:styleId="Titre7">
     <w:name w:val="heading 7"/>
     <w:basedOn w:val="Normal"/>
     <w:next w:val="Normal"/>
-    <w:link w:val="Heading7Char"/>
+    <w:link w:val="Titre7Car"/>
     <w:uiPriority w:val="9"/>
     <w:semiHidden/>
     <w:unhideWhenUsed/>
@@ -3242,11 +3264,11 @@
       <w:lang w:val="en-US" w:eastAsia="en-US"/>
     </w:rPr>
   </w:style>
-  <w:style w:type="paragraph" w:styleId="Heading8">
+  <w:style w:type="paragraph" w:styleId="Titre8">
     <w:name w:val="heading 8"/>
     <w:basedOn w:val="Normal"/>
     <w:next w:val="Normal"/>
-    <w:link w:val="Heading8Char"/>
+    <w:link w:val="Titre8Car"/>
     <w:uiPriority w:val="9"/>
     <w:semiHidden/>
     <w:unhideWhenUsed/>
@@ -3268,11 +3290,11 @@
       <w:lang w:val="en-US" w:eastAsia="en-US"/>
     </w:rPr>
   </w:style>
-  <w:style w:type="paragraph" w:styleId="Heading9">
+  <w:style w:type="paragraph" w:styleId="Titre9">
     <w:name w:val="heading 9"/>
     <w:basedOn w:val="Normal"/>
     <w:next w:val="Normal"/>
-    <w:link w:val="Heading9Char"/>
+    <w:link w:val="Titre9Car"/>
     <w:uiPriority w:val="9"/>
     <w:semiHidden/>
     <w:unhideWhenUsed/>
@@ -3291,13 +3313,13 @@
       <w:lang w:val="en-US" w:eastAsia="en-US"/>
     </w:rPr>
   </w:style>
-  <w:style w:type="character" w:default="1" w:styleId="DefaultParagraphFont">
+  <w:style w:type="character" w:default="1" w:styleId="Policepardfaut">
     <w:name w:val="Default Paragraph Font"/>
     <w:uiPriority w:val="1"/>
     <w:semiHidden/>
     <w:unhideWhenUsed/>
   </w:style>
-  <w:style w:type="table" w:default="1" w:styleId="TableNormal">
+  <w:style w:type="table" w:default="1" w:styleId="TableauNormal">
     <w:name w:val="Normal Table"/>
     <w:uiPriority w:val="99"/>
     <w:semiHidden/>
@@ -3312,13 +3334,13 @@
       </w:tblCellMar>
     </w:tblPr>
   </w:style>
-  <w:style w:type="numbering" w:default="1" w:styleId="NoList">
+  <w:style w:type="numbering" w:default="1" w:styleId="Aucuneliste">
     <w:name w:val="No List"/>
     <w:uiPriority w:val="99"/>
     <w:semiHidden/>
     <w:unhideWhenUsed/>
   </w:style>
-  <w:style w:type="paragraph" w:styleId="ListParagraph">
+  <w:style w:type="paragraph" w:styleId="Paragraphedeliste">
     <w:name w:val="List Paragraph"/>
     <w:basedOn w:val="Normal"/>
     <w:uiPriority w:val="34"/>
@@ -3336,10 +3358,10 @@
       <w:lang w:val="en-US" w:eastAsia="en-US"/>
     </w:rPr>
   </w:style>
-  <w:style w:type="character" w:customStyle="1" w:styleId="Heading1Char">
-    <w:name w:val="Heading 1 Char"/>
-    <w:basedOn w:val="DefaultParagraphFont"/>
-    <w:link w:val="Heading1"/>
+  <w:style w:type="character" w:customStyle="1" w:styleId="Titre1Car">
+    <w:name w:val="Titre 1 Car"/>
+    <w:basedOn w:val="Policepardfaut"/>
+    <w:link w:val="Titre1"/>
     <w:uiPriority w:val="9"/>
     <w:rsid w:val="00620C20"/>
     <w:rPr>
@@ -3352,10 +3374,10 @@
       <w:lang w:val="en-US" w:eastAsia="en-US"/>
     </w:rPr>
   </w:style>
-  <w:style w:type="character" w:customStyle="1" w:styleId="Heading2Char">
-    <w:name w:val="Heading 2 Char"/>
-    <w:basedOn w:val="DefaultParagraphFont"/>
-    <w:link w:val="Heading2"/>
+  <w:style w:type="character" w:customStyle="1" w:styleId="Titre2Car">
+    <w:name w:val="Titre 2 Car"/>
+    <w:basedOn w:val="Policepardfaut"/>
+    <w:link w:val="Titre2"/>
     <w:uiPriority w:val="9"/>
     <w:semiHidden/>
     <w:rsid w:val="00620C20"/>
@@ -3370,10 +3392,10 @@
       <w:lang w:val="en-US" w:eastAsia="en-US"/>
     </w:rPr>
   </w:style>
-  <w:style w:type="character" w:customStyle="1" w:styleId="Heading3Char">
-    <w:name w:val="Heading 3 Char"/>
-    <w:basedOn w:val="DefaultParagraphFont"/>
-    <w:link w:val="Heading3"/>
+  <w:style w:type="character" w:customStyle="1" w:styleId="Titre3Car">
+    <w:name w:val="Titre 3 Car"/>
+    <w:basedOn w:val="Policepardfaut"/>
+    <w:link w:val="Titre3"/>
     <w:uiPriority w:val="9"/>
     <w:semiHidden/>
     <w:rsid w:val="00620C20"/>
@@ -3386,10 +3408,10 @@
       <w:lang w:val="en-US" w:eastAsia="en-US"/>
     </w:rPr>
   </w:style>
-  <w:style w:type="character" w:customStyle="1" w:styleId="Heading4Char">
-    <w:name w:val="Heading 4 Char"/>
-    <w:basedOn w:val="DefaultParagraphFont"/>
-    <w:link w:val="Heading4"/>
+  <w:style w:type="character" w:customStyle="1" w:styleId="Titre4Car">
+    <w:name w:val="Titre 4 Car"/>
+    <w:basedOn w:val="Policepardfaut"/>
+    <w:link w:val="Titre4"/>
     <w:uiPriority w:val="9"/>
     <w:semiHidden/>
     <w:rsid w:val="00620C20"/>
@@ -3401,10 +3423,10 @@
       <w:lang w:val="en-US" w:eastAsia="en-US"/>
     </w:rPr>
   </w:style>
-  <w:style w:type="character" w:customStyle="1" w:styleId="Heading5Char">
-    <w:name w:val="Heading 5 Char"/>
-    <w:basedOn w:val="DefaultParagraphFont"/>
-    <w:link w:val="Heading5"/>
+  <w:style w:type="character" w:customStyle="1" w:styleId="Titre5Car">
+    <w:name w:val="Titre 5 Car"/>
+    <w:basedOn w:val="Policepardfaut"/>
+    <w:link w:val="Titre5"/>
     <w:uiPriority w:val="9"/>
     <w:semiHidden/>
     <w:rsid w:val="00620C20"/>
@@ -3418,10 +3440,10 @@
       <w:lang w:val="en-US" w:eastAsia="en-US"/>
     </w:rPr>
   </w:style>
-  <w:style w:type="character" w:customStyle="1" w:styleId="Heading6Char">
-    <w:name w:val="Heading 6 Char"/>
-    <w:basedOn w:val="DefaultParagraphFont"/>
-    <w:link w:val="Heading6"/>
+  <w:style w:type="character" w:customStyle="1" w:styleId="Titre6Car">
+    <w:name w:val="Titre 6 Car"/>
+    <w:basedOn w:val="Policepardfaut"/>
+    <w:link w:val="Titre6"/>
     <w:rsid w:val="00620C20"/>
     <w:rPr>
       <w:rFonts w:ascii="Times New Roman" w:eastAsia="Times New Roman" w:hAnsi="Times New Roman" w:cs="Times New Roman"/>
@@ -3430,10 +3452,10 @@
       <w:lang w:val="en-US" w:eastAsia="en-US"/>
     </w:rPr>
   </w:style>
-  <w:style w:type="character" w:customStyle="1" w:styleId="Heading7Char">
-    <w:name w:val="Heading 7 Char"/>
-    <w:basedOn w:val="DefaultParagraphFont"/>
-    <w:link w:val="Heading7"/>
+  <w:style w:type="character" w:customStyle="1" w:styleId="Titre7Car">
+    <w:name w:val="Titre 7 Car"/>
+    <w:basedOn w:val="Policepardfaut"/>
+    <w:link w:val="Titre7"/>
     <w:uiPriority w:val="9"/>
     <w:semiHidden/>
     <w:rsid w:val="00620C20"/>
@@ -3443,10 +3465,10 @@
       <w:lang w:val="en-US" w:eastAsia="en-US"/>
     </w:rPr>
   </w:style>
-  <w:style w:type="character" w:customStyle="1" w:styleId="Heading8Char">
-    <w:name w:val="Heading 8 Char"/>
-    <w:basedOn w:val="DefaultParagraphFont"/>
-    <w:link w:val="Heading8"/>
+  <w:style w:type="character" w:customStyle="1" w:styleId="Titre8Car">
+    <w:name w:val="Titre 8 Car"/>
+    <w:basedOn w:val="Policepardfaut"/>
+    <w:link w:val="Titre8"/>
     <w:uiPriority w:val="9"/>
     <w:semiHidden/>
     <w:rsid w:val="00620C20"/>
@@ -3458,10 +3480,10 @@
       <w:lang w:val="en-US" w:eastAsia="en-US"/>
     </w:rPr>
   </w:style>
-  <w:style w:type="character" w:customStyle="1" w:styleId="Heading9Char">
-    <w:name w:val="Heading 9 Char"/>
-    <w:basedOn w:val="DefaultParagraphFont"/>
-    <w:link w:val="Heading9"/>
+  <w:style w:type="character" w:customStyle="1" w:styleId="Titre9Car">
+    <w:name w:val="Titre 9 Car"/>
+    <w:basedOn w:val="Policepardfaut"/>
+    <w:link w:val="Titre9"/>
     <w:uiPriority w:val="9"/>
     <w:semiHidden/>
     <w:rsid w:val="00620C20"/>
@@ -3470,10 +3492,10 @@
       <w:lang w:val="en-US" w:eastAsia="en-US"/>
     </w:rPr>
   </w:style>
-  <w:style w:type="paragraph" w:styleId="Header">
+  <w:style w:type="paragraph" w:styleId="En-tte">
     <w:name w:val="header"/>
     <w:basedOn w:val="Normal"/>
-    <w:link w:val="HeaderChar"/>
+    <w:link w:val="En-tteCar"/>
     <w:uiPriority w:val="99"/>
     <w:unhideWhenUsed/>
     <w:rsid w:val="0026212E"/>
@@ -3485,17 +3507,17 @@
       <w:spacing w:after="0" w:line="240" w:lineRule="auto"/>
     </w:pPr>
   </w:style>
-  <w:style w:type="character" w:customStyle="1" w:styleId="HeaderChar">
-    <w:name w:val="Header Char"/>
-    <w:basedOn w:val="DefaultParagraphFont"/>
-    <w:link w:val="Header"/>
+  <w:style w:type="character" w:customStyle="1" w:styleId="En-tteCar">
+    <w:name w:val="En-tête Car"/>
+    <w:basedOn w:val="Policepardfaut"/>
+    <w:link w:val="En-tte"/>
     <w:uiPriority w:val="99"/>
     <w:rsid w:val="0026212E"/>
   </w:style>
-  <w:style w:type="paragraph" w:styleId="Footer">
+  <w:style w:type="paragraph" w:styleId="Pieddepage">
     <w:name w:val="footer"/>
     <w:basedOn w:val="Normal"/>
-    <w:link w:val="FooterChar"/>
+    <w:link w:val="PieddepageCar"/>
     <w:uiPriority w:val="99"/>
     <w:unhideWhenUsed/>
     <w:rsid w:val="0026212E"/>
@@ -3507,16 +3529,16 @@
       <w:spacing w:after="0" w:line="240" w:lineRule="auto"/>
     </w:pPr>
   </w:style>
-  <w:style w:type="character" w:customStyle="1" w:styleId="FooterChar">
-    <w:name w:val="Footer Char"/>
-    <w:basedOn w:val="DefaultParagraphFont"/>
-    <w:link w:val="Footer"/>
+  <w:style w:type="character" w:customStyle="1" w:styleId="PieddepageCar">
+    <w:name w:val="Pied de page Car"/>
+    <w:basedOn w:val="Policepardfaut"/>
+    <w:link w:val="Pieddepage"/>
     <w:uiPriority w:val="99"/>
     <w:rsid w:val="0026212E"/>
   </w:style>
-  <w:style w:type="character" w:styleId="Hyperlink">
+  <w:style w:type="character" w:styleId="Lienhypertexte">
     <w:name w:val="Hyperlink"/>
-    <w:basedOn w:val="DefaultParagraphFont"/>
+    <w:basedOn w:val="Policepardfaut"/>
     <w:uiPriority w:val="99"/>
     <w:unhideWhenUsed/>
     <w:rsid w:val="0086273D"/>
@@ -3527,7 +3549,7 @@
   </w:style>
   <w:style w:type="character" w:customStyle="1" w:styleId="Mentionnonrsolue1">
     <w:name w:val="Mention non résolue1"/>
-    <w:basedOn w:val="DefaultParagraphFont"/>
+    <w:basedOn w:val="Policepardfaut"/>
     <w:uiPriority w:val="99"/>
     <w:semiHidden/>
     <w:unhideWhenUsed/>
@@ -3537,10 +3559,10 @@
       <w:shd w:val="clear" w:color="auto" w:fill="E1DFDD"/>
     </w:rPr>
   </w:style>
-  <w:style w:type="paragraph" w:styleId="BalloonText">
+  <w:style w:type="paragraph" w:styleId="Textedebulles">
     <w:name w:val="Balloon Text"/>
     <w:basedOn w:val="Normal"/>
-    <w:link w:val="BalloonTextChar"/>
+    <w:link w:val="TextedebullesCar"/>
     <w:uiPriority w:val="99"/>
     <w:semiHidden/>
     <w:unhideWhenUsed/>
@@ -3554,10 +3576,10 @@
       <w:szCs w:val="18"/>
     </w:rPr>
   </w:style>
-  <w:style w:type="character" w:customStyle="1" w:styleId="BalloonTextChar">
-    <w:name w:val="Balloon Text Char"/>
-    <w:basedOn w:val="DefaultParagraphFont"/>
-    <w:link w:val="BalloonText"/>
+  <w:style w:type="character" w:customStyle="1" w:styleId="TextedebullesCar">
+    <w:name w:val="Texte de bulles Car"/>
+    <w:basedOn w:val="Policepardfaut"/>
+    <w:link w:val="Textedebulles"/>
     <w:uiPriority w:val="99"/>
     <w:semiHidden/>
     <w:rsid w:val="00EC224C"/>
@@ -3567,9 +3589,9 @@
       <w:szCs w:val="18"/>
     </w:rPr>
   </w:style>
-  <w:style w:type="character" w:styleId="CommentReference">
+  <w:style w:type="character" w:styleId="Marquedecommentaire">
     <w:name w:val="annotation reference"/>
-    <w:basedOn w:val="DefaultParagraphFont"/>
+    <w:basedOn w:val="Policepardfaut"/>
     <w:uiPriority w:val="99"/>
     <w:semiHidden/>
     <w:unhideWhenUsed/>
@@ -3579,10 +3601,10 @@
       <w:szCs w:val="16"/>
     </w:rPr>
   </w:style>
-  <w:style w:type="paragraph" w:styleId="CommentText">
+  <w:style w:type="paragraph" w:styleId="Commentaire">
     <w:name w:val="annotation text"/>
     <w:basedOn w:val="Normal"/>
-    <w:link w:val="CommentTextChar"/>
+    <w:link w:val="CommentaireCar"/>
     <w:uiPriority w:val="99"/>
     <w:semiHidden/>
     <w:unhideWhenUsed/>
@@ -3595,10 +3617,10 @@
       <w:szCs w:val="20"/>
     </w:rPr>
   </w:style>
-  <w:style w:type="character" w:customStyle="1" w:styleId="CommentTextChar">
-    <w:name w:val="Comment Text Char"/>
-    <w:basedOn w:val="DefaultParagraphFont"/>
-    <w:link w:val="CommentText"/>
+  <w:style w:type="character" w:customStyle="1" w:styleId="CommentaireCar">
+    <w:name w:val="Commentaire Car"/>
+    <w:basedOn w:val="Policepardfaut"/>
+    <w:link w:val="Commentaire"/>
     <w:uiPriority w:val="99"/>
     <w:semiHidden/>
     <w:rsid w:val="00F778D5"/>
@@ -3607,11 +3629,11 @@
       <w:szCs w:val="20"/>
     </w:rPr>
   </w:style>
-  <w:style w:type="paragraph" w:styleId="CommentSubject">
+  <w:style w:type="paragraph" w:styleId="Objetducommentaire">
     <w:name w:val="annotation subject"/>
-    <w:basedOn w:val="CommentText"/>
-    <w:next w:val="CommentText"/>
-    <w:link w:val="CommentSubjectChar"/>
+    <w:basedOn w:val="Commentaire"/>
+    <w:next w:val="Commentaire"/>
+    <w:link w:val="ObjetducommentaireCar"/>
     <w:uiPriority w:val="99"/>
     <w:semiHidden/>
     <w:unhideWhenUsed/>
@@ -3621,10 +3643,10 @@
       <w:bCs/>
     </w:rPr>
   </w:style>
-  <w:style w:type="character" w:customStyle="1" w:styleId="CommentSubjectChar">
-    <w:name w:val="Comment Subject Char"/>
-    <w:basedOn w:val="CommentTextChar"/>
-    <w:link w:val="CommentSubject"/>
+  <w:style w:type="character" w:customStyle="1" w:styleId="ObjetducommentaireCar">
+    <w:name w:val="Objet du commentaire Car"/>
+    <w:basedOn w:val="CommentaireCar"/>
+    <w:link w:val="Objetducommentaire"/>
     <w:uiPriority w:val="99"/>
     <w:semiHidden/>
     <w:rsid w:val="00F778D5"/>
@@ -3635,9 +3657,9 @@
       <w:szCs w:val="20"/>
     </w:rPr>
   </w:style>
-  <w:style w:type="character" w:styleId="FollowedHyperlink">
+  <w:style w:type="character" w:styleId="Lienhypertextesuivivisit">
     <w:name w:val="FollowedHyperlink"/>
-    <w:basedOn w:val="DefaultParagraphFont"/>
+    <w:basedOn w:val="Policepardfaut"/>
     <w:uiPriority w:val="99"/>
     <w:semiHidden/>
     <w:unhideWhenUsed/>
@@ -3647,10 +3669,10 @@
       <w:u w:val="single"/>
     </w:rPr>
   </w:style>
-  <w:style w:type="paragraph" w:styleId="FootnoteText">
+  <w:style w:type="paragraph" w:styleId="Notedebasdepage">
     <w:name w:val="footnote text"/>
     <w:basedOn w:val="Normal"/>
-    <w:link w:val="FootnoteTextChar"/>
+    <w:link w:val="NotedebasdepageCar"/>
     <w:uiPriority w:val="99"/>
     <w:semiHidden/>
     <w:unhideWhenUsed/>
@@ -3663,10 +3685,10 @@
       <w:szCs w:val="20"/>
     </w:rPr>
   </w:style>
-  <w:style w:type="character" w:customStyle="1" w:styleId="FootnoteTextChar">
-    <w:name w:val="Footnote Text Char"/>
-    <w:basedOn w:val="DefaultParagraphFont"/>
-    <w:link w:val="FootnoteText"/>
+  <w:style w:type="character" w:customStyle="1" w:styleId="NotedebasdepageCar">
+    <w:name w:val="Note de bas de page Car"/>
+    <w:basedOn w:val="Policepardfaut"/>
+    <w:link w:val="Notedebasdepage"/>
     <w:uiPriority w:val="99"/>
     <w:semiHidden/>
     <w:rsid w:val="002C7EED"/>
@@ -3675,9 +3697,9 @@
       <w:szCs w:val="20"/>
     </w:rPr>
   </w:style>
-  <w:style w:type="character" w:styleId="FootnoteReference">
+  <w:style w:type="character" w:styleId="Appelnotedebasdep">
     <w:name w:val="footnote reference"/>
-    <w:basedOn w:val="DefaultParagraphFont"/>
+    <w:basedOn w:val="Policepardfaut"/>
     <w:uiPriority w:val="99"/>
     <w:semiHidden/>
     <w:unhideWhenUsed/>
@@ -3686,7 +3708,7 @@
       <w:vertAlign w:val="superscript"/>
     </w:rPr>
   </w:style>
-  <w:style w:type="paragraph" w:styleId="Caption">
+  <w:style w:type="paragraph" w:styleId="Lgende">
     <w:name w:val="caption"/>
     <w:basedOn w:val="Normal"/>
     <w:next w:val="Normal"/>
@@ -3705,9 +3727,9 @@
       <w:szCs w:val="18"/>
     </w:rPr>
   </w:style>
-  <w:style w:type="table" w:styleId="TableGrid">
+  <w:style w:type="table" w:styleId="Grilledutableau">
     <w:name w:val="Table Grid"/>
-    <w:basedOn w:val="TableNormal"/>
+    <w:basedOn w:val="TableauNormal"/>
     <w:uiPriority w:val="39"/>
     <w:rsid w:val="00F53A8F"/>
     <w:pPr>
@@ -4027,7 +4049,7 @@
 </file>
 
 <file path=customXml/itemProps1.xml><?xml version="1.0" encoding="utf-8"?>
-<ds:datastoreItem xmlns:ds="http://schemas.openxmlformats.org/officeDocument/2006/customXml" ds:itemID="{85B63D67-AAAC-40DC-84B6-ADFB1B10E8D4}">
+<ds:datastoreItem xmlns:ds="http://schemas.openxmlformats.org/officeDocument/2006/customXml" ds:itemID="{C2A9292D-A650-4B9E-8E56-E59F98CDE1E5}">
   <ds:schemaRefs>
     <ds:schemaRef ds:uri="http://schemas.openxmlformats.org/officeDocument/2006/bibliography"/>
   </ds:schemaRefs>

</xml_diff>

<commit_message>
Ajout de tests unitaires
</commit_message>
<xml_diff>
--- a/TP3/TP3_Log3430_201.docx
+++ b/TP3/TP3_Log3430_201.docx
@@ -1,6 +1,6 @@
 
 <file path=word/document.xml><?xml version="1.0" encoding="utf-8"?>
-<w:document xmlns:wpc="http://schemas.microsoft.com/office/word/2010/wordprocessingCanvas" xmlns:cx="http://schemas.microsoft.com/office/drawing/2014/chartex" xmlns:mc="http://schemas.openxmlformats.org/markup-compatibility/2006" xmlns:o="urn:schemas-microsoft-com:office:office" xmlns:r="http://schemas.openxmlformats.org/officeDocument/2006/relationships" xmlns:m="http://schemas.openxmlformats.org/officeDocument/2006/math" xmlns:v="urn:schemas-microsoft-com:vml" xmlns:wp14="http://schemas.microsoft.com/office/word/2010/wordprocessingDrawing" xmlns:wp="http://schemas.openxmlformats.org/drawingml/2006/wordprocessingDrawing" xmlns:w10="urn:schemas-microsoft-com:office:word" xmlns:w="http://schemas.openxmlformats.org/wordprocessingml/2006/main" xmlns:w14="http://schemas.microsoft.com/office/word/2010/wordml" xmlns:w15="http://schemas.microsoft.com/office/word/2012/wordml" xmlns:w16se="http://schemas.microsoft.com/office/word/2015/wordml/symex" xmlns:wpg="http://schemas.microsoft.com/office/word/2010/wordprocessingGroup" xmlns:wpi="http://schemas.microsoft.com/office/word/2010/wordprocessingInk" xmlns:wne="http://schemas.microsoft.com/office/word/2006/wordml" xmlns:wps="http://schemas.microsoft.com/office/word/2010/wordprocessingShape" mc:Ignorable="w14 w15 w16se wp14">
+<w:document xmlns:wpc="http://schemas.microsoft.com/office/word/2010/wordprocessingCanvas" xmlns:cx="http://schemas.microsoft.com/office/drawing/2014/chartex" xmlns:cx1="http://schemas.microsoft.com/office/drawing/2015/9/8/chartex" xmlns:cx2="http://schemas.microsoft.com/office/drawing/2015/10/21/chartex" xmlns:cx3="http://schemas.microsoft.com/office/drawing/2016/5/9/chartex" xmlns:cx4="http://schemas.microsoft.com/office/drawing/2016/5/10/chartex" xmlns:cx5="http://schemas.microsoft.com/office/drawing/2016/5/11/chartex" xmlns:cx6="http://schemas.microsoft.com/office/drawing/2016/5/12/chartex" xmlns:cx7="http://schemas.microsoft.com/office/drawing/2016/5/13/chartex" xmlns:cx8="http://schemas.microsoft.com/office/drawing/2016/5/14/chartex" xmlns:mc="http://schemas.openxmlformats.org/markup-compatibility/2006" xmlns:aink="http://schemas.microsoft.com/office/drawing/2016/ink" xmlns:am3d="http://schemas.microsoft.com/office/drawing/2017/model3d" xmlns:o="urn:schemas-microsoft-com:office:office" xmlns:r="http://schemas.openxmlformats.org/officeDocument/2006/relationships" xmlns:m="http://schemas.openxmlformats.org/officeDocument/2006/math" xmlns:v="urn:schemas-microsoft-com:vml" xmlns:wp14="http://schemas.microsoft.com/office/word/2010/wordprocessingDrawing" xmlns:wp="http://schemas.openxmlformats.org/drawingml/2006/wordprocessingDrawing" xmlns:w10="urn:schemas-microsoft-com:office:word" xmlns:w="http://schemas.openxmlformats.org/wordprocessingml/2006/main" xmlns:w14="http://schemas.microsoft.com/office/word/2010/wordml" xmlns:w15="http://schemas.microsoft.com/office/word/2012/wordml" xmlns:w16cid="http://schemas.microsoft.com/office/word/2016/wordml/cid" xmlns:w16se="http://schemas.microsoft.com/office/word/2015/wordml/symex" xmlns:wpg="http://schemas.microsoft.com/office/word/2010/wordprocessingGroup" xmlns:wpi="http://schemas.microsoft.com/office/word/2010/wordprocessingInk" xmlns:wne="http://schemas.microsoft.com/office/word/2006/wordml" xmlns:wps="http://schemas.microsoft.com/office/word/2010/wordprocessingShape" mc:Ignorable="w14 w15 w16se w16cid wp14">
   <w:body>
     <w:p>
       <w:pPr>
@@ -73,7 +73,7 @@
               </wp:anchor>
             </w:drawing>
           </mc:Choice>
-          <mc:Fallback xmlns:w16cid="http://schemas.microsoft.com/office/word/2016/wordml/cid" xmlns:am3d="http://schemas.microsoft.com/office/drawing/2017/model3d" xmlns:aink="http://schemas.microsoft.com/office/drawing/2016/ink" xmlns:cx8="http://schemas.microsoft.com/office/drawing/2016/5/14/chartex" xmlns:cx7="http://schemas.microsoft.com/office/drawing/2016/5/13/chartex" xmlns:cx6="http://schemas.microsoft.com/office/drawing/2016/5/12/chartex" xmlns:cx5="http://schemas.microsoft.com/office/drawing/2016/5/11/chartex" xmlns:cx4="http://schemas.microsoft.com/office/drawing/2016/5/10/chartex" xmlns:cx3="http://schemas.microsoft.com/office/drawing/2016/5/9/chartex" xmlns:cx2="http://schemas.microsoft.com/office/drawing/2015/10/21/chartex" xmlns:cx1="http://schemas.microsoft.com/office/drawing/2015/9/8/chartex">
+          <mc:Fallback>
             <w:pict>
               <v:line w14:anchorId="3D4CD247" id="Connecteur droit 2" o:spid="_x0000_s1026" style="position:absolute;flip:y;z-index:251659264;visibility:visible;mso-wrap-style:square;mso-wrap-distance-left:9pt;mso-wrap-distance-top:0;mso-wrap-distance-right:9pt;mso-wrap-distance-bottom:0;mso-position-horizontal:left;mso-position-horizontal-relative:margin;mso-position-vertical:absolute;mso-position-vertical-relative:text" from="0,74.65pt" to="463.15pt,77.35pt" o:gfxdata="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" strokecolor="black [3200]" strokeweight=".5pt">
                 <v:stroke joinstyle="miter"/>
@@ -1032,6 +1032,8 @@
         </w:rPr>
         <w:t>.</w:t>
       </w:r>
+      <w:bookmarkStart w:id="0" w:name="_GoBack"/>
+      <w:bookmarkEnd w:id="0"/>
     </w:p>
     <w:p>
       <w:pPr>
@@ -1040,13 +1042,112 @@
         <w:jc w:val="both"/>
         <w:rPr>
           <w:rFonts w:cstheme="minorHAnsi"/>
-          <w:spacing w:val="-8"/>
-          <w:sz w:val="28"/>
-          <w:szCs w:val="28"/>
-        </w:rPr>
-      </w:pPr>
-      <w:bookmarkStart w:id="0" w:name="_GoBack"/>
-      <w:bookmarkEnd w:id="0"/>
+          <w:b/>
+          <w:bCs/>
+          <w:spacing w:val="-8"/>
+          <w:sz w:val="28"/>
+          <w:szCs w:val="28"/>
+        </w:rPr>
+      </w:pPr>
+      <w:r>
+        <w:rPr>
+          <w:rFonts w:cstheme="minorHAnsi"/>
+          <w:b/>
+          <w:bCs/>
+          <w:spacing w:val="-8"/>
+          <w:sz w:val="28"/>
+          <w:szCs w:val="28"/>
+        </w:rPr>
+        <w:t xml:space="preserve">Roman : </w:t>
+      </w:r>
+      <w:r>
+        <w:rPr>
+          <w:rFonts w:cstheme="minorHAnsi"/>
+          <w:b/>
+          <w:bCs/>
+          <w:spacing w:val="-8"/>
+          <w:sz w:val="28"/>
+          <w:szCs w:val="28"/>
+        </w:rPr>
+        <w:t>Je ne sais pas si on a bien fait le #1, car dans la question 2, il faut tester</w:t>
+      </w:r>
+      <w:r>
+        <w:rPr>
+          <w:rFonts w:cstheme="minorHAnsi"/>
+          <w:b/>
+          <w:bCs/>
+          <w:spacing w:val="-8"/>
+          <w:sz w:val="28"/>
+          <w:szCs w:val="28"/>
+        </w:rPr>
+        <w:t xml:space="preserve"> toutes les fonctions pour</w:t>
+      </w:r>
+      <w:r>
+        <w:rPr>
+          <w:rFonts w:cstheme="minorHAnsi"/>
+          <w:b/>
+          <w:bCs/>
+          <w:spacing w:val="-8"/>
+          <w:sz w:val="28"/>
+          <w:szCs w:val="28"/>
+        </w:rPr>
+        <w:t xml:space="preserve"> chaque </w:t>
+      </w:r>
+      <w:r>
+        <w:rPr>
+          <w:rFonts w:cstheme="minorHAnsi"/>
+          <w:b/>
+          <w:bCs/>
+          <w:spacing w:val="-8"/>
+          <w:sz w:val="28"/>
+          <w:szCs w:val="28"/>
+        </w:rPr>
+        <w:t>« tranche </w:t>
+      </w:r>
+      <w:r>
+        <w:rPr>
+          <w:rFonts w:cstheme="minorHAnsi"/>
+          <w:b/>
+          <w:bCs/>
+          <w:spacing w:val="-8"/>
+          <w:sz w:val="28"/>
+          <w:szCs w:val="28"/>
+        </w:rPr>
+        <w:t>».</w:t>
+      </w:r>
+      <w:r>
+        <w:rPr>
+          <w:rFonts w:cstheme="minorHAnsi"/>
+          <w:b/>
+          <w:bCs/>
+          <w:spacing w:val="-8"/>
+          <w:sz w:val="28"/>
+          <w:szCs w:val="28"/>
+        </w:rPr>
+        <w:t xml:space="preserve"> Alors, il faut faire 5 x 7 = 35</w:t>
+      </w:r>
+      <w:r>
+        <w:rPr>
+          <w:rFonts w:cstheme="minorHAnsi"/>
+          <w:b/>
+          <w:bCs/>
+          <w:spacing w:val="-8"/>
+          <w:sz w:val="28"/>
+          <w:szCs w:val="28"/>
+        </w:rPr>
+        <w:t xml:space="preserve"> – 9 = 26</w:t>
+      </w:r>
+      <w:r>
+        <w:rPr>
+          <w:rFonts w:cstheme="minorHAnsi"/>
+          <w:b/>
+          <w:bCs/>
+          <w:spacing w:val="-8"/>
+          <w:sz w:val="28"/>
+          <w:szCs w:val="28"/>
+        </w:rPr>
+        <w:t xml:space="preserve"> tests…</w:t>
+      </w:r>
     </w:p>
     <w:p>
       <w:pPr>
@@ -1277,6 +1378,7 @@
           <w:sz w:val="28"/>
           <w:szCs w:val="28"/>
         </w:rPr>
+        <w:lastRenderedPageBreak/>
         <w:t xml:space="preserve">4.5. Qu’est-ce qui se passe si la fonction responsable du </w:t>
       </w:r>
       <w:proofErr w:type="spellStart"/>
@@ -1330,7 +1432,7 @@
 </file>
 
 <file path=word/endnotes.xml><?xml version="1.0" encoding="utf-8"?>
-<w:endnotes xmlns:wpc="http://schemas.microsoft.com/office/word/2010/wordprocessingCanvas" xmlns:cx="http://schemas.microsoft.com/office/drawing/2014/chartex" xmlns:mc="http://schemas.openxmlformats.org/markup-compatibility/2006" xmlns:o="urn:schemas-microsoft-com:office:office" xmlns:r="http://schemas.openxmlformats.org/officeDocument/2006/relationships" xmlns:m="http://schemas.openxmlformats.org/officeDocument/2006/math" xmlns:v="urn:schemas-microsoft-com:vml" xmlns:wp14="http://schemas.microsoft.com/office/word/2010/wordprocessingDrawing" xmlns:wp="http://schemas.openxmlformats.org/drawingml/2006/wordprocessingDrawing" xmlns:w10="urn:schemas-microsoft-com:office:word" xmlns:w="http://schemas.openxmlformats.org/wordprocessingml/2006/main" xmlns:w14="http://schemas.microsoft.com/office/word/2010/wordml" xmlns:w15="http://schemas.microsoft.com/office/word/2012/wordml" xmlns:w16se="http://schemas.microsoft.com/office/word/2015/wordml/symex" xmlns:wpg="http://schemas.microsoft.com/office/word/2010/wordprocessingGroup" xmlns:wpi="http://schemas.microsoft.com/office/word/2010/wordprocessingInk" xmlns:wne="http://schemas.microsoft.com/office/word/2006/wordml" xmlns:wps="http://schemas.microsoft.com/office/word/2010/wordprocessingShape" mc:Ignorable="w14 w15 w16se wp14">
+<w:endnotes xmlns:wpc="http://schemas.microsoft.com/office/word/2010/wordprocessingCanvas" xmlns:cx="http://schemas.microsoft.com/office/drawing/2014/chartex" xmlns:cx1="http://schemas.microsoft.com/office/drawing/2015/9/8/chartex" xmlns:cx2="http://schemas.microsoft.com/office/drawing/2015/10/21/chartex" xmlns:cx3="http://schemas.microsoft.com/office/drawing/2016/5/9/chartex" xmlns:cx4="http://schemas.microsoft.com/office/drawing/2016/5/10/chartex" xmlns:cx5="http://schemas.microsoft.com/office/drawing/2016/5/11/chartex" xmlns:cx6="http://schemas.microsoft.com/office/drawing/2016/5/12/chartex" xmlns:cx7="http://schemas.microsoft.com/office/drawing/2016/5/13/chartex" xmlns:cx8="http://schemas.microsoft.com/office/drawing/2016/5/14/chartex" xmlns:mc="http://schemas.openxmlformats.org/markup-compatibility/2006" xmlns:aink="http://schemas.microsoft.com/office/drawing/2016/ink" xmlns:am3d="http://schemas.microsoft.com/office/drawing/2017/model3d" xmlns:o="urn:schemas-microsoft-com:office:office" xmlns:r="http://schemas.openxmlformats.org/officeDocument/2006/relationships" xmlns:m="http://schemas.openxmlformats.org/officeDocument/2006/math" xmlns:v="urn:schemas-microsoft-com:vml" xmlns:wp14="http://schemas.microsoft.com/office/word/2010/wordprocessingDrawing" xmlns:wp="http://schemas.openxmlformats.org/drawingml/2006/wordprocessingDrawing" xmlns:w10="urn:schemas-microsoft-com:office:word" xmlns:w="http://schemas.openxmlformats.org/wordprocessingml/2006/main" xmlns:w14="http://schemas.microsoft.com/office/word/2010/wordml" xmlns:w15="http://schemas.microsoft.com/office/word/2012/wordml" xmlns:w16cid="http://schemas.microsoft.com/office/word/2016/wordml/cid" xmlns:w16se="http://schemas.microsoft.com/office/word/2015/wordml/symex" xmlns:wpg="http://schemas.microsoft.com/office/word/2010/wordprocessingGroup" xmlns:wpi="http://schemas.microsoft.com/office/word/2010/wordprocessingInk" xmlns:wne="http://schemas.microsoft.com/office/word/2006/wordml" xmlns:wps="http://schemas.microsoft.com/office/word/2010/wordprocessingShape" mc:Ignorable="w14 w15 w16se w16cid wp14">
   <w:endnote w:type="separator" w:id="-1">
     <w:p>
       <w:pPr>
@@ -1355,7 +1457,7 @@
 </file>
 
 <file path=word/footer1.xml><?xml version="1.0" encoding="utf-8"?>
-<w:ftr xmlns:wpc="http://schemas.microsoft.com/office/word/2010/wordprocessingCanvas" xmlns:cx="http://schemas.microsoft.com/office/drawing/2014/chartex" xmlns:mc="http://schemas.openxmlformats.org/markup-compatibility/2006" xmlns:o="urn:schemas-microsoft-com:office:office" xmlns:r="http://schemas.openxmlformats.org/officeDocument/2006/relationships" xmlns:m="http://schemas.openxmlformats.org/officeDocument/2006/math" xmlns:v="urn:schemas-microsoft-com:vml" xmlns:wp14="http://schemas.microsoft.com/office/word/2010/wordprocessingDrawing" xmlns:wp="http://schemas.openxmlformats.org/drawingml/2006/wordprocessingDrawing" xmlns:w10="urn:schemas-microsoft-com:office:word" xmlns:w="http://schemas.openxmlformats.org/wordprocessingml/2006/main" xmlns:w14="http://schemas.microsoft.com/office/word/2010/wordml" xmlns:w15="http://schemas.microsoft.com/office/word/2012/wordml" xmlns:w16se="http://schemas.microsoft.com/office/word/2015/wordml/symex" xmlns:wpg="http://schemas.microsoft.com/office/word/2010/wordprocessingGroup" xmlns:wpi="http://schemas.microsoft.com/office/word/2010/wordprocessingInk" xmlns:wne="http://schemas.microsoft.com/office/word/2006/wordml" xmlns:wps="http://schemas.microsoft.com/office/word/2010/wordprocessingShape" mc:Ignorable="w14 w15 w16se wp14">
+<w:ftr xmlns:wpc="http://schemas.microsoft.com/office/word/2010/wordprocessingCanvas" xmlns:cx="http://schemas.microsoft.com/office/drawing/2014/chartex" xmlns:cx1="http://schemas.microsoft.com/office/drawing/2015/9/8/chartex" xmlns:cx2="http://schemas.microsoft.com/office/drawing/2015/10/21/chartex" xmlns:cx3="http://schemas.microsoft.com/office/drawing/2016/5/9/chartex" xmlns:cx4="http://schemas.microsoft.com/office/drawing/2016/5/10/chartex" xmlns:cx5="http://schemas.microsoft.com/office/drawing/2016/5/11/chartex" xmlns:cx6="http://schemas.microsoft.com/office/drawing/2016/5/12/chartex" xmlns:cx7="http://schemas.microsoft.com/office/drawing/2016/5/13/chartex" xmlns:cx8="http://schemas.microsoft.com/office/drawing/2016/5/14/chartex" xmlns:mc="http://schemas.openxmlformats.org/markup-compatibility/2006" xmlns:aink="http://schemas.microsoft.com/office/drawing/2016/ink" xmlns:am3d="http://schemas.microsoft.com/office/drawing/2017/model3d" xmlns:o="urn:schemas-microsoft-com:office:office" xmlns:r="http://schemas.openxmlformats.org/officeDocument/2006/relationships" xmlns:m="http://schemas.openxmlformats.org/officeDocument/2006/math" xmlns:v="urn:schemas-microsoft-com:vml" xmlns:wp14="http://schemas.microsoft.com/office/word/2010/wordprocessingDrawing" xmlns:wp="http://schemas.openxmlformats.org/drawingml/2006/wordprocessingDrawing" xmlns:w10="urn:schemas-microsoft-com:office:word" xmlns:w="http://schemas.openxmlformats.org/wordprocessingml/2006/main" xmlns:w14="http://schemas.microsoft.com/office/word/2010/wordml" xmlns:w15="http://schemas.microsoft.com/office/word/2012/wordml" xmlns:w16cid="http://schemas.microsoft.com/office/word/2016/wordml/cid" xmlns:w16se="http://schemas.microsoft.com/office/word/2015/wordml/symex" xmlns:wpg="http://schemas.microsoft.com/office/word/2010/wordprocessingGroup" xmlns:wpi="http://schemas.microsoft.com/office/word/2010/wordprocessingInk" xmlns:wne="http://schemas.microsoft.com/office/word/2006/wordml" xmlns:wps="http://schemas.microsoft.com/office/word/2010/wordprocessingShape" mc:Ignorable="w14 w15 w16se w16cid wp14">
   <w:sdt>
     <w:sdtPr>
       <w:rPr>
@@ -1533,7 +1635,7 @@
 </file>
 
 <file path=word/footnotes.xml><?xml version="1.0" encoding="utf-8"?>
-<w:footnotes xmlns:wpc="http://schemas.microsoft.com/office/word/2010/wordprocessingCanvas" xmlns:cx="http://schemas.microsoft.com/office/drawing/2014/chartex" xmlns:mc="http://schemas.openxmlformats.org/markup-compatibility/2006" xmlns:o="urn:schemas-microsoft-com:office:office" xmlns:r="http://schemas.openxmlformats.org/officeDocument/2006/relationships" xmlns:m="http://schemas.openxmlformats.org/officeDocument/2006/math" xmlns:v="urn:schemas-microsoft-com:vml" xmlns:wp14="http://schemas.microsoft.com/office/word/2010/wordprocessingDrawing" xmlns:wp="http://schemas.openxmlformats.org/drawingml/2006/wordprocessingDrawing" xmlns:w10="urn:schemas-microsoft-com:office:word" xmlns:w="http://schemas.openxmlformats.org/wordprocessingml/2006/main" xmlns:w14="http://schemas.microsoft.com/office/word/2010/wordml" xmlns:w15="http://schemas.microsoft.com/office/word/2012/wordml" xmlns:w16se="http://schemas.microsoft.com/office/word/2015/wordml/symex" xmlns:wpg="http://schemas.microsoft.com/office/word/2010/wordprocessingGroup" xmlns:wpi="http://schemas.microsoft.com/office/word/2010/wordprocessingInk" xmlns:wne="http://schemas.microsoft.com/office/word/2006/wordml" xmlns:wps="http://schemas.microsoft.com/office/word/2010/wordprocessingShape" mc:Ignorable="w14 w15 w16se wp14">
+<w:footnotes xmlns:wpc="http://schemas.microsoft.com/office/word/2010/wordprocessingCanvas" xmlns:cx="http://schemas.microsoft.com/office/drawing/2014/chartex" xmlns:cx1="http://schemas.microsoft.com/office/drawing/2015/9/8/chartex" xmlns:cx2="http://schemas.microsoft.com/office/drawing/2015/10/21/chartex" xmlns:cx3="http://schemas.microsoft.com/office/drawing/2016/5/9/chartex" xmlns:cx4="http://schemas.microsoft.com/office/drawing/2016/5/10/chartex" xmlns:cx5="http://schemas.microsoft.com/office/drawing/2016/5/11/chartex" xmlns:cx6="http://schemas.microsoft.com/office/drawing/2016/5/12/chartex" xmlns:cx7="http://schemas.microsoft.com/office/drawing/2016/5/13/chartex" xmlns:cx8="http://schemas.microsoft.com/office/drawing/2016/5/14/chartex" xmlns:mc="http://schemas.openxmlformats.org/markup-compatibility/2006" xmlns:aink="http://schemas.microsoft.com/office/drawing/2016/ink" xmlns:am3d="http://schemas.microsoft.com/office/drawing/2017/model3d" xmlns:o="urn:schemas-microsoft-com:office:office" xmlns:r="http://schemas.openxmlformats.org/officeDocument/2006/relationships" xmlns:m="http://schemas.openxmlformats.org/officeDocument/2006/math" xmlns:v="urn:schemas-microsoft-com:vml" xmlns:wp14="http://schemas.microsoft.com/office/word/2010/wordprocessingDrawing" xmlns:wp="http://schemas.openxmlformats.org/drawingml/2006/wordprocessingDrawing" xmlns:w10="urn:schemas-microsoft-com:office:word" xmlns:w="http://schemas.openxmlformats.org/wordprocessingml/2006/main" xmlns:w14="http://schemas.microsoft.com/office/word/2010/wordml" xmlns:w15="http://schemas.microsoft.com/office/word/2012/wordml" xmlns:w16cid="http://schemas.microsoft.com/office/word/2016/wordml/cid" xmlns:w16se="http://schemas.microsoft.com/office/word/2015/wordml/symex" xmlns:wpg="http://schemas.microsoft.com/office/word/2010/wordprocessingGroup" xmlns:wpi="http://schemas.microsoft.com/office/word/2010/wordprocessingInk" xmlns:wne="http://schemas.microsoft.com/office/word/2006/wordml" xmlns:wps="http://schemas.microsoft.com/office/word/2010/wordprocessingShape" mc:Ignorable="w14 w15 w16se w16cid wp14">
   <w:footnote w:type="separator" w:id="-1">
     <w:p>
       <w:pPr>
@@ -1558,7 +1660,7 @@
 </file>
 
 <file path=word/numbering.xml><?xml version="1.0" encoding="utf-8"?>
-<w:numbering xmlns:wpc="http://schemas.microsoft.com/office/word/2010/wordprocessingCanvas" xmlns:cx="http://schemas.microsoft.com/office/drawing/2014/chartex" xmlns:mc="http://schemas.openxmlformats.org/markup-compatibility/2006" xmlns:o="urn:schemas-microsoft-com:office:office" xmlns:r="http://schemas.openxmlformats.org/officeDocument/2006/relationships" xmlns:m="http://schemas.openxmlformats.org/officeDocument/2006/math" xmlns:v="urn:schemas-microsoft-com:vml" xmlns:wp14="http://schemas.microsoft.com/office/word/2010/wordprocessingDrawing" xmlns:wp="http://schemas.openxmlformats.org/drawingml/2006/wordprocessingDrawing" xmlns:w10="urn:schemas-microsoft-com:office:word" xmlns:w="http://schemas.openxmlformats.org/wordprocessingml/2006/main" xmlns:w14="http://schemas.microsoft.com/office/word/2010/wordml" xmlns:w15="http://schemas.microsoft.com/office/word/2012/wordml" xmlns:w16se="http://schemas.microsoft.com/office/word/2015/wordml/symex" xmlns:wpg="http://schemas.microsoft.com/office/word/2010/wordprocessingGroup" xmlns:wpi="http://schemas.microsoft.com/office/word/2010/wordprocessingInk" xmlns:wne="http://schemas.microsoft.com/office/word/2006/wordml" xmlns:wps="http://schemas.microsoft.com/office/word/2010/wordprocessingShape" mc:Ignorable="w14 w15 w16se wp14">
+<w:numbering xmlns:wpc="http://schemas.microsoft.com/office/word/2010/wordprocessingCanvas" xmlns:cx="http://schemas.microsoft.com/office/drawing/2014/chartex" xmlns:cx1="http://schemas.microsoft.com/office/drawing/2015/9/8/chartex" xmlns:cx2="http://schemas.microsoft.com/office/drawing/2015/10/21/chartex" xmlns:cx3="http://schemas.microsoft.com/office/drawing/2016/5/9/chartex" xmlns:cx4="http://schemas.microsoft.com/office/drawing/2016/5/10/chartex" xmlns:cx5="http://schemas.microsoft.com/office/drawing/2016/5/11/chartex" xmlns:cx6="http://schemas.microsoft.com/office/drawing/2016/5/12/chartex" xmlns:cx7="http://schemas.microsoft.com/office/drawing/2016/5/13/chartex" xmlns:cx8="http://schemas.microsoft.com/office/drawing/2016/5/14/chartex" xmlns:mc="http://schemas.openxmlformats.org/markup-compatibility/2006" xmlns:aink="http://schemas.microsoft.com/office/drawing/2016/ink" xmlns:am3d="http://schemas.microsoft.com/office/drawing/2017/model3d" xmlns:o="urn:schemas-microsoft-com:office:office" xmlns:r="http://schemas.openxmlformats.org/officeDocument/2006/relationships" xmlns:m="http://schemas.openxmlformats.org/officeDocument/2006/math" xmlns:v="urn:schemas-microsoft-com:vml" xmlns:wp14="http://schemas.microsoft.com/office/word/2010/wordprocessingDrawing" xmlns:wp="http://schemas.openxmlformats.org/drawingml/2006/wordprocessingDrawing" xmlns:w10="urn:schemas-microsoft-com:office:word" xmlns:w="http://schemas.openxmlformats.org/wordprocessingml/2006/main" xmlns:w14="http://schemas.microsoft.com/office/word/2010/wordml" xmlns:w15="http://schemas.microsoft.com/office/word/2012/wordml" xmlns:w16cid="http://schemas.microsoft.com/office/word/2016/wordml/cid" xmlns:w16se="http://schemas.microsoft.com/office/word/2015/wordml/symex" xmlns:wpg="http://schemas.microsoft.com/office/word/2010/wordprocessingGroup" xmlns:wpi="http://schemas.microsoft.com/office/word/2010/wordprocessingInk" xmlns:wne="http://schemas.microsoft.com/office/word/2006/wordml" xmlns:wps="http://schemas.microsoft.com/office/word/2010/wordprocessingShape" mc:Ignorable="w14 w15 w16se w16cid wp14">
   <w:abstractNum w:abstractNumId="0" w15:restartNumberingAfterBreak="0">
     <w:nsid w:val="04C408B5"/>
     <w:multiLevelType w:val="hybridMultilevel"/>
@@ -2686,7 +2788,7 @@
 </file>
 
 <file path=word/styles.xml><?xml version="1.0" encoding="utf-8"?>
-<w:styles xmlns:mc="http://schemas.openxmlformats.org/markup-compatibility/2006" xmlns:r="http://schemas.openxmlformats.org/officeDocument/2006/relationships" xmlns:w="http://schemas.openxmlformats.org/wordprocessingml/2006/main" xmlns:w14="http://schemas.microsoft.com/office/word/2010/wordml" xmlns:w15="http://schemas.microsoft.com/office/word/2012/wordml" xmlns:w16se="http://schemas.microsoft.com/office/word/2015/wordml/symex" mc:Ignorable="w14 w15 w16se">
+<w:styles xmlns:mc="http://schemas.openxmlformats.org/markup-compatibility/2006" xmlns:r="http://schemas.openxmlformats.org/officeDocument/2006/relationships" xmlns:w="http://schemas.openxmlformats.org/wordprocessingml/2006/main" xmlns:w14="http://schemas.microsoft.com/office/word/2010/wordml" xmlns:w15="http://schemas.microsoft.com/office/word/2012/wordml" xmlns:w16cid="http://schemas.microsoft.com/office/word/2016/wordml/cid" xmlns:w16se="http://schemas.microsoft.com/office/word/2015/wordml/symex" mc:Ignorable="w14 w15 w16se w16cid">
   <w:docDefaults>
     <w:rPrDefault>
       <w:rPr>
@@ -2702,7 +2804,7 @@
       </w:pPr>
     </w:pPrDefault>
   </w:docDefaults>
-  <w:latentStyles w:defLockedState="0" w:defUIPriority="99" w:defSemiHidden="0" w:defUnhideWhenUsed="0" w:defQFormat="0" w:count="371">
+  <w:latentStyles w:defLockedState="0" w:defUIPriority="99" w:defSemiHidden="0" w:defUnhideWhenUsed="0" w:defQFormat="0" w:count="376">
     <w:lsdException w:name="Normal" w:uiPriority="0" w:qFormat="1"/>
     <w:lsdException w:name="heading 1" w:uiPriority="9" w:qFormat="1"/>
     <w:lsdException w:name="heading 2" w:semiHidden="1" w:uiPriority="9" w:unhideWhenUsed="1" w:qFormat="1"/>
@@ -2808,7 +2910,6 @@
     <w:lsdException w:name="HTML Sample" w:semiHidden="1" w:unhideWhenUsed="1"/>
     <w:lsdException w:name="HTML Typewriter" w:semiHidden="1" w:unhideWhenUsed="1"/>
     <w:lsdException w:name="HTML Variable" w:semiHidden="1" w:unhideWhenUsed="1"/>
-    <w:lsdException w:name="Normal Table" w:semiHidden="1" w:unhideWhenUsed="1"/>
     <w:lsdException w:name="annotation subject" w:semiHidden="1" w:unhideWhenUsed="1"/>
     <w:lsdException w:name="No List" w:semiHidden="1" w:unhideWhenUsed="1"/>
     <w:lsdException w:name="Outline List 1" w:semiHidden="1" w:unhideWhenUsed="1"/>
@@ -2851,11 +2952,8 @@
     <w:lsdException w:name="Table Contemporary" w:semiHidden="1" w:unhideWhenUsed="1"/>
     <w:lsdException w:name="Table Elegant" w:semiHidden="1" w:unhideWhenUsed="1"/>
     <w:lsdException w:name="Table Professional" w:semiHidden="1" w:unhideWhenUsed="1"/>
-    <w:lsdException w:name="Table Subtle 1" w:semiHidden="1" w:unhideWhenUsed="1"/>
     <w:lsdException w:name="Table Subtle 2" w:semiHidden="1" w:unhideWhenUsed="1"/>
     <w:lsdException w:name="Table Web 1" w:semiHidden="1" w:unhideWhenUsed="1"/>
-    <w:lsdException w:name="Table Web 2" w:semiHidden="1" w:unhideWhenUsed="1"/>
-    <w:lsdException w:name="Table Web 3" w:semiHidden="1" w:unhideWhenUsed="1"/>
     <w:lsdException w:name="Balloon Text" w:semiHidden="1" w:unhideWhenUsed="1"/>
     <w:lsdException w:name="Table Grid" w:uiPriority="39"/>
     <w:lsdException w:name="Table Theme" w:semiHidden="1" w:unhideWhenUsed="1"/>
@@ -3074,6 +3172,11 @@
     <w:lsdException w:name="List Table 5 Dark Accent 6" w:uiPriority="50"/>
     <w:lsdException w:name="List Table 6 Colorful Accent 6" w:uiPriority="51"/>
     <w:lsdException w:name="List Table 7 Colorful Accent 6" w:uiPriority="52"/>
+    <w:lsdException w:name="Mention" w:semiHidden="1" w:unhideWhenUsed="1"/>
+    <w:lsdException w:name="Smart Hyperlink" w:semiHidden="1" w:unhideWhenUsed="1"/>
+    <w:lsdException w:name="Hashtag" w:semiHidden="1" w:unhideWhenUsed="1"/>
+    <w:lsdException w:name="Unresolved Mention" w:semiHidden="1" w:unhideWhenUsed="1"/>
+    <w:lsdException w:name="Smart Link" w:semiHidden="1" w:unhideWhenUsed="1"/>
   </w:latentStyles>
   <w:style w:type="paragraph" w:default="1" w:styleId="Normal">
     <w:name w:val="Normal"/>
@@ -4049,7 +4152,7 @@
 </file>
 
 <file path=customXml/itemProps1.xml><?xml version="1.0" encoding="utf-8"?>
-<ds:datastoreItem xmlns:ds="http://schemas.openxmlformats.org/officeDocument/2006/customXml" ds:itemID="{C2A9292D-A650-4B9E-8E56-E59F98CDE1E5}">
+<ds:datastoreItem xmlns:ds="http://schemas.openxmlformats.org/officeDocument/2006/customXml" ds:itemID="{B2BD1822-18FC-48CD-A317-717890EB0441}">
   <ds:schemaRefs>
     <ds:schemaRef ds:uri="http://schemas.openxmlformats.org/officeDocument/2006/bibliography"/>
   </ds:schemaRefs>

</xml_diff>

<commit_message>
HP : Progress in report
</commit_message>
<xml_diff>
--- a/TP3/TP3_Log3430_201.docx
+++ b/TP3/TP3_Log3430_201.docx
@@ -852,8 +852,122 @@
           <w:spacing w:val="-8"/>
           <w:sz w:val="28"/>
           <w:szCs w:val="28"/>
-        </w:rPr>
-      </w:pPr>
+          <w:lang w:val="fr-FR"/>
+        </w:rPr>
+      </w:pPr>
+      <w:r>
+        <w:rPr>
+          <w:rFonts w:cstheme="minorHAnsi"/>
+          <w:spacing w:val="-8"/>
+          <w:sz w:val="28"/>
+          <w:szCs w:val="28"/>
+        </w:rPr>
+        <w:t>Le cas id</w:t>
+      </w:r>
+      <w:r>
+        <w:rPr>
+          <w:rFonts w:cstheme="minorHAnsi"/>
+          <w:spacing w:val="-8"/>
+          <w:sz w:val="28"/>
+          <w:szCs w:val="28"/>
+        </w:rPr>
+        <w:t>é</w:t>
+      </w:r>
+      <w:r>
+        <w:rPr>
+          <w:rFonts w:cstheme="minorHAnsi"/>
+          <w:spacing w:val="-8"/>
+          <w:sz w:val="28"/>
+          <w:szCs w:val="28"/>
+        </w:rPr>
+        <w:t>al</w:t>
+      </w:r>
+      <w:r>
+        <w:rPr>
+          <w:rFonts w:cstheme="minorHAnsi"/>
+          <w:spacing w:val="-8"/>
+          <w:sz w:val="28"/>
+          <w:szCs w:val="28"/>
+          <w:lang w:val="fr-FR"/>
+        </w:rPr>
+        <w:t xml:space="preserve"> pour u</w:t>
+      </w:r>
+      <w:r>
+        <w:rPr>
+          <w:rFonts w:cstheme="minorHAnsi"/>
+          <w:spacing w:val="-8"/>
+          <w:sz w:val="28"/>
+          <w:szCs w:val="28"/>
+          <w:lang w:val="fr-FR"/>
+        </w:rPr>
+        <w:t xml:space="preserve">n test </w:t>
+      </w:r>
+      <w:proofErr w:type="spellStart"/>
+      <w:r>
+        <w:rPr>
+          <w:rFonts w:cstheme="minorHAnsi"/>
+          <w:spacing w:val="-8"/>
+          <w:sz w:val="28"/>
+          <w:szCs w:val="28"/>
+          <w:lang w:val="fr-FR"/>
+        </w:rPr>
+        <w:t>MaDUM</w:t>
+      </w:r>
+      <w:proofErr w:type="spellEnd"/>
+      <w:r>
+        <w:rPr>
+          <w:rFonts w:cstheme="minorHAnsi"/>
+          <w:spacing w:val="-8"/>
+          <w:sz w:val="28"/>
+          <w:szCs w:val="28"/>
+          <w:lang w:val="fr-FR"/>
+        </w:rPr>
+        <w:t xml:space="preserve"> est </w:t>
+      </w:r>
+      <w:r>
+        <w:rPr>
+          <w:rFonts w:cstheme="minorHAnsi"/>
+          <w:spacing w:val="-8"/>
+          <w:sz w:val="28"/>
+          <w:szCs w:val="28"/>
+          <w:lang w:val="fr-FR"/>
+        </w:rPr>
+        <w:t>un cas tel qu’il implique une quantité minimale de séquences d’opérations à exécuter pour réaliser les tests d’une tranche.</w:t>
+      </w:r>
+    </w:p>
+    <w:p>
+      <w:pPr>
+        <w:pStyle w:val="Caption"/>
+        <w:keepNext/>
+        <w:jc w:val="both"/>
+      </w:pPr>
+      <w:r>
+        <w:t xml:space="preserve">Tableau </w:t>
+      </w:r>
+      <w:fldSimple w:instr=" SEQ Tableau \* ARABIC ">
+        <w:r>
+          <w:rPr>
+            <w:noProof/>
+          </w:rPr>
+          <w:t>1</w:t>
+        </w:r>
+      </w:fldSimple>
+      <w:r>
+        <w:t xml:space="preserve">: </w:t>
+      </w:r>
+      <w:proofErr w:type="spellStart"/>
+      <w:r>
+        <w:t>MaDUM</w:t>
+      </w:r>
+      <w:proofErr w:type="spellEnd"/>
+      <w:r>
+        <w:t xml:space="preserve"> de la classe </w:t>
+      </w:r>
+      <w:proofErr w:type="spellStart"/>
+      <w:r>
+        <w:t>Huffman</w:t>
+      </w:r>
+      <w:proofErr w:type="spellEnd"/>
     </w:p>
     <w:p>
       <w:pPr>
@@ -868,15 +982,11 @@
         </w:rPr>
       </w:pPr>
       <w:r>
-        <w:rPr>
-          <w:noProof/>
-          <w:lang w:eastAsia="fr-CA"/>
-        </w:rPr>
         <w:drawing>
-          <wp:inline distT="0" distB="0" distL="0" distR="0" wp14:anchorId="436176F1" wp14:editId="55D4E70B">
+          <wp:inline distT="0" distB="0" distL="0" distR="0" wp14:anchorId="5C90617B" wp14:editId="43334550">
             <wp:extent cx="6096000" cy="819785"/>
             <wp:effectExtent l="0" t="0" r="0" b="0"/>
-            <wp:docPr id="3" name="Picture 3"/>
+            <wp:docPr id="4" name="Picture 4"/>
             <wp:cNvGraphicFramePr>
               <a:graphicFrameLocks xmlns:a="http://schemas.openxmlformats.org/drawingml/2006/main" noChangeAspect="1"/>
             </wp:cNvGraphicFramePr>
@@ -1032,6 +1142,1178 @@
         </w:rPr>
         <w:t>.</w:t>
       </w:r>
+    </w:p>
+    <w:p>
+      <w:pPr>
+        <w:spacing w:after="240"/>
+        <w:ind w:right="102"/>
+        <w:jc w:val="both"/>
+        <w:rPr>
+          <w:rFonts w:cstheme="minorHAnsi"/>
+          <w:spacing w:val="-8"/>
+          <w:sz w:val="28"/>
+          <w:szCs w:val="28"/>
+          <w:lang w:val="en-US"/>
+        </w:rPr>
+      </w:pPr>
+      <w:r>
+        <w:rPr>
+          <w:rFonts w:cstheme="minorHAnsi"/>
+          <w:spacing w:val="-8"/>
+          <w:sz w:val="28"/>
+          <w:szCs w:val="28"/>
+          <w:lang w:val="en-CA"/>
+        </w:rPr>
+        <w:t>d</w:t>
+      </w:r>
+      <w:r>
+        <w:rPr>
+          <w:rFonts w:cstheme="minorHAnsi"/>
+          <w:spacing w:val="-8"/>
+          <w:sz w:val="28"/>
+          <w:szCs w:val="28"/>
+          <w:lang w:val="en-CA"/>
+        </w:rPr>
+        <w:t>1</w:t>
+      </w:r>
+      <w:r>
+        <w:rPr>
+          <w:rFonts w:cstheme="minorHAnsi"/>
+          <w:spacing w:val="-8"/>
+          <w:sz w:val="28"/>
+          <w:szCs w:val="28"/>
+          <w:lang w:val="en-CA"/>
+        </w:rPr>
+        <w:t xml:space="preserve"> </w:t>
+      </w:r>
+      <w:r>
+        <w:rPr>
+          <w:rFonts w:cstheme="minorHAnsi"/>
+          <w:spacing w:val="-8"/>
+          <w:sz w:val="28"/>
+          <w:szCs w:val="28"/>
+          <w:lang w:val="en-CA"/>
+        </w:rPr>
+        <w:t>=</w:t>
+      </w:r>
+      <w:r>
+        <w:rPr>
+          <w:rFonts w:cstheme="minorHAnsi"/>
+          <w:spacing w:val="-8"/>
+          <w:sz w:val="28"/>
+          <w:szCs w:val="28"/>
+          <w:lang w:val="en-CA"/>
+        </w:rPr>
+        <w:t xml:space="preserve"> </w:t>
+      </w:r>
+      <w:proofErr w:type="gramStart"/>
+      <w:r>
+        <w:rPr>
+          <w:rFonts w:cstheme="minorHAnsi"/>
+          <w:spacing w:val="-8"/>
+          <w:sz w:val="28"/>
+          <w:szCs w:val="28"/>
+          <w:lang w:val="en-CA"/>
+        </w:rPr>
+        <w:t>&lt;</w:t>
+      </w:r>
+      <w:r>
+        <w:rPr>
+          <w:rFonts w:cstheme="minorHAnsi"/>
+          <w:spacing w:val="-8"/>
+          <w:sz w:val="28"/>
+          <w:szCs w:val="28"/>
+          <w:lang w:val="en-US"/>
+        </w:rPr>
+        <w:t>{</w:t>
+      </w:r>
+      <w:proofErr w:type="gramEnd"/>
+      <w:r>
+        <w:rPr>
+          <w:rFonts w:cstheme="minorHAnsi"/>
+          <w:spacing w:val="-8"/>
+          <w:sz w:val="28"/>
+          <w:szCs w:val="28"/>
+          <w:lang w:val="en-US"/>
+        </w:rPr>
+        <w:t xml:space="preserve">Huffman(0, “1”) -&gt; </w:t>
+      </w:r>
+      <w:proofErr w:type="spellStart"/>
+      <w:r>
+        <w:rPr>
+          <w:rFonts w:cstheme="minorHAnsi"/>
+          <w:spacing w:val="-8"/>
+          <w:sz w:val="28"/>
+          <w:szCs w:val="28"/>
+          <w:lang w:val="en-US"/>
+        </w:rPr>
+        <w:t>self.weight</w:t>
+      </w:r>
+      <w:proofErr w:type="spellEnd"/>
+      <w:r>
+        <w:rPr>
+          <w:rFonts w:cstheme="minorHAnsi"/>
+          <w:spacing w:val="-8"/>
+          <w:sz w:val="28"/>
+          <w:szCs w:val="28"/>
+          <w:lang w:val="en-US"/>
+        </w:rPr>
+        <w:t>},</w:t>
+      </w:r>
+      <w:r>
+        <w:rPr>
+          <w:rFonts w:cstheme="minorHAnsi"/>
+          <w:spacing w:val="-8"/>
+          <w:sz w:val="28"/>
+          <w:szCs w:val="28"/>
+          <w:lang w:val="en-US"/>
+        </w:rPr>
+        <w:t xml:space="preserve"> </w:t>
+      </w:r>
+      <w:r>
+        <w:rPr>
+          <w:rFonts w:cstheme="minorHAnsi"/>
+          <w:spacing w:val="-8"/>
+          <w:sz w:val="28"/>
+          <w:szCs w:val="28"/>
+          <w:lang w:val="en-US"/>
+        </w:rPr>
+        <w:t>{</w:t>
+      </w:r>
+      <w:r>
+        <w:rPr>
+          <w:rFonts w:cstheme="minorHAnsi"/>
+          <w:spacing w:val="-8"/>
+          <w:sz w:val="28"/>
+          <w:szCs w:val="28"/>
+          <w:lang w:val="en-US"/>
+        </w:rPr>
+        <w:t xml:space="preserve"> </w:t>
+      </w:r>
+      <w:proofErr w:type="spellStart"/>
+      <w:r>
+        <w:rPr>
+          <w:rFonts w:cstheme="minorHAnsi"/>
+          <w:spacing w:val="-8"/>
+          <w:sz w:val="28"/>
+          <w:szCs w:val="28"/>
+          <w:lang w:val="en-US"/>
+        </w:rPr>
+        <w:t>self.weight</w:t>
+      </w:r>
+      <w:proofErr w:type="spellEnd"/>
+      <w:r>
+        <w:rPr>
+          <w:rFonts w:cstheme="minorHAnsi"/>
+          <w:spacing w:val="-8"/>
+          <w:sz w:val="28"/>
+          <w:szCs w:val="28"/>
+          <w:lang w:val="en-US"/>
+        </w:rPr>
+        <w:t xml:space="preserve">  == 0</w:t>
+      </w:r>
+      <w:r>
+        <w:rPr>
+          <w:rFonts w:cstheme="minorHAnsi"/>
+          <w:spacing w:val="-8"/>
+          <w:sz w:val="28"/>
+          <w:szCs w:val="28"/>
+          <w:lang w:val="en-US"/>
+        </w:rPr>
+        <w:t>}&gt;</w:t>
+      </w:r>
+    </w:p>
+    <w:p>
+      <w:pPr>
+        <w:spacing w:after="240"/>
+        <w:ind w:right="102"/>
+        <w:jc w:val="both"/>
+        <w:rPr>
+          <w:rFonts w:cstheme="minorHAnsi"/>
+          <w:spacing w:val="-8"/>
+          <w:sz w:val="28"/>
+          <w:szCs w:val="28"/>
+          <w:lang w:val="en-US"/>
+        </w:rPr>
+      </w:pPr>
+      <w:r>
+        <w:rPr>
+          <w:rFonts w:cstheme="minorHAnsi"/>
+          <w:spacing w:val="-8"/>
+          <w:sz w:val="28"/>
+          <w:szCs w:val="28"/>
+          <w:lang w:val="en-CA"/>
+        </w:rPr>
+        <w:t>d</w:t>
+      </w:r>
+      <w:r>
+        <w:rPr>
+          <w:rFonts w:cstheme="minorHAnsi"/>
+          <w:spacing w:val="-8"/>
+          <w:sz w:val="28"/>
+          <w:szCs w:val="28"/>
+          <w:lang w:val="en-CA"/>
+        </w:rPr>
+        <w:t>2</w:t>
+      </w:r>
+      <w:r>
+        <w:rPr>
+          <w:rFonts w:cstheme="minorHAnsi"/>
+          <w:spacing w:val="-8"/>
+          <w:sz w:val="28"/>
+          <w:szCs w:val="28"/>
+          <w:lang w:val="en-CA"/>
+        </w:rPr>
+        <w:t xml:space="preserve"> = &lt;</w:t>
+      </w:r>
+      <w:r>
+        <w:rPr>
+          <w:rFonts w:cstheme="minorHAnsi"/>
+          <w:spacing w:val="-8"/>
+          <w:sz w:val="28"/>
+          <w:szCs w:val="28"/>
+          <w:lang w:val="en-US"/>
+        </w:rPr>
+        <w:t>{</w:t>
+      </w:r>
+      <w:proofErr w:type="spellStart"/>
+      <w:r>
+        <w:rPr>
+          <w:rFonts w:cstheme="minorHAnsi"/>
+          <w:spacing w:val="-8"/>
+          <w:sz w:val="28"/>
+          <w:szCs w:val="28"/>
+          <w:lang w:val="en-US"/>
+        </w:rPr>
+        <w:t>from_string</w:t>
+      </w:r>
+      <w:proofErr w:type="spellEnd"/>
+      <w:r>
+        <w:rPr>
+          <w:rFonts w:cstheme="minorHAnsi"/>
+          <w:spacing w:val="-8"/>
+          <w:sz w:val="28"/>
+          <w:szCs w:val="28"/>
+          <w:lang w:val="en-US"/>
+        </w:rPr>
+        <w:t>(</w:t>
+      </w:r>
+      <w:r>
+        <w:rPr>
+          <w:rFonts w:cstheme="minorHAnsi"/>
+          <w:spacing w:val="-8"/>
+          <w:sz w:val="28"/>
+          <w:szCs w:val="28"/>
+          <w:lang w:val="en-US"/>
+        </w:rPr>
+        <w:t>“testing”</w:t>
+      </w:r>
+      <w:r>
+        <w:rPr>
+          <w:rFonts w:cstheme="minorHAnsi"/>
+          <w:spacing w:val="-8"/>
+          <w:sz w:val="28"/>
+          <w:szCs w:val="28"/>
+          <w:lang w:val="en-US"/>
+        </w:rPr>
+        <w:t>)</w:t>
+      </w:r>
+      <w:r>
+        <w:rPr>
+          <w:rFonts w:cstheme="minorHAnsi"/>
+          <w:spacing w:val="-8"/>
+          <w:sz w:val="28"/>
+          <w:szCs w:val="28"/>
+          <w:lang w:val="en-US"/>
+        </w:rPr>
+        <w:t xml:space="preserve">}, </w:t>
+      </w:r>
+      <w:proofErr w:type="gramStart"/>
+      <w:r>
+        <w:rPr>
+          <w:rFonts w:cstheme="minorHAnsi"/>
+          <w:spacing w:val="-8"/>
+          <w:sz w:val="28"/>
+          <w:szCs w:val="28"/>
+          <w:lang w:val="en-US"/>
+        </w:rPr>
+        <w:t>{</w:t>
+      </w:r>
+      <w:r>
+        <w:rPr>
+          <w:rFonts w:cstheme="minorHAnsi"/>
+          <w:spacing w:val="-8"/>
+          <w:sz w:val="28"/>
+          <w:szCs w:val="28"/>
+          <w:lang w:val="en-US"/>
+        </w:rPr>
+        <w:t xml:space="preserve"> </w:t>
+      </w:r>
+      <w:proofErr w:type="spellStart"/>
+      <w:r>
+        <w:rPr>
+          <w:rFonts w:cstheme="minorHAnsi"/>
+          <w:spacing w:val="-8"/>
+          <w:sz w:val="28"/>
+          <w:szCs w:val="28"/>
+          <w:lang w:val="en-US"/>
+        </w:rPr>
+        <w:t>from</w:t>
+      </w:r>
+      <w:proofErr w:type="gramEnd"/>
+      <w:r>
+        <w:rPr>
+          <w:rFonts w:cstheme="minorHAnsi"/>
+          <w:spacing w:val="-8"/>
+          <w:sz w:val="28"/>
+          <w:szCs w:val="28"/>
+          <w:lang w:val="en-US"/>
+        </w:rPr>
+        <w:t>_string</w:t>
+      </w:r>
+      <w:proofErr w:type="spellEnd"/>
+      <w:r>
+        <w:rPr>
+          <w:rFonts w:cstheme="minorHAnsi"/>
+          <w:spacing w:val="-8"/>
+          <w:sz w:val="28"/>
+          <w:szCs w:val="28"/>
+          <w:lang w:val="en-US"/>
+        </w:rPr>
+        <w:t>(“testing”)</w:t>
+      </w:r>
+      <w:r>
+        <w:rPr>
+          <w:rFonts w:cstheme="minorHAnsi"/>
+          <w:spacing w:val="-8"/>
+          <w:sz w:val="28"/>
+          <w:szCs w:val="28"/>
+          <w:lang w:val="en-US"/>
+        </w:rPr>
+        <w:t>.weight</w:t>
+      </w:r>
+      <w:r>
+        <w:rPr>
+          <w:rFonts w:cstheme="minorHAnsi"/>
+          <w:spacing w:val="-8"/>
+          <w:sz w:val="28"/>
+          <w:szCs w:val="28"/>
+          <w:lang w:val="en-US"/>
+        </w:rPr>
+        <w:t xml:space="preserve"> == </w:t>
+      </w:r>
+      <w:proofErr w:type="spellStart"/>
+      <w:r>
+        <w:rPr>
+          <w:rFonts w:cstheme="minorHAnsi"/>
+          <w:spacing w:val="-8"/>
+          <w:sz w:val="28"/>
+          <w:szCs w:val="28"/>
+          <w:lang w:val="en-US"/>
+        </w:rPr>
+        <w:t>len</w:t>
+      </w:r>
+      <w:proofErr w:type="spellEnd"/>
+      <w:r>
+        <w:rPr>
+          <w:rFonts w:cstheme="minorHAnsi"/>
+          <w:spacing w:val="-8"/>
+          <w:sz w:val="28"/>
+          <w:szCs w:val="28"/>
+          <w:lang w:val="en-US"/>
+        </w:rPr>
+        <w:t>(“testing”)</w:t>
+      </w:r>
+      <w:r>
+        <w:rPr>
+          <w:rFonts w:cstheme="minorHAnsi"/>
+          <w:spacing w:val="-8"/>
+          <w:sz w:val="28"/>
+          <w:szCs w:val="28"/>
+          <w:lang w:val="en-US"/>
+        </w:rPr>
+        <w:t>}&gt;</w:t>
+      </w:r>
+    </w:p>
+    <w:p>
+      <w:pPr>
+        <w:spacing w:after="240"/>
+        <w:ind w:right="102"/>
+        <w:jc w:val="both"/>
+        <w:rPr>
+          <w:rFonts w:cstheme="minorHAnsi"/>
+          <w:spacing w:val="-8"/>
+          <w:sz w:val="28"/>
+          <w:szCs w:val="28"/>
+          <w:lang w:val="en-US"/>
+        </w:rPr>
+      </w:pPr>
+      <w:r>
+        <w:rPr>
+          <w:rFonts w:cstheme="minorHAnsi"/>
+          <w:spacing w:val="-8"/>
+          <w:sz w:val="28"/>
+          <w:szCs w:val="28"/>
+          <w:lang w:val="en-CA"/>
+        </w:rPr>
+        <w:t>d</w:t>
+      </w:r>
+      <w:r>
+        <w:rPr>
+          <w:rFonts w:cstheme="minorHAnsi"/>
+          <w:spacing w:val="-8"/>
+          <w:sz w:val="28"/>
+          <w:szCs w:val="28"/>
+          <w:lang w:val="en-CA"/>
+        </w:rPr>
+        <w:t>3</w:t>
+      </w:r>
+      <w:r>
+        <w:rPr>
+          <w:rFonts w:cstheme="minorHAnsi"/>
+          <w:spacing w:val="-8"/>
+          <w:sz w:val="28"/>
+          <w:szCs w:val="28"/>
+          <w:lang w:val="en-CA"/>
+        </w:rPr>
+        <w:t xml:space="preserve"> = </w:t>
+      </w:r>
+      <w:proofErr w:type="gramStart"/>
+      <w:r>
+        <w:rPr>
+          <w:rFonts w:cstheme="minorHAnsi"/>
+          <w:spacing w:val="-8"/>
+          <w:sz w:val="28"/>
+          <w:szCs w:val="28"/>
+          <w:lang w:val="en-CA"/>
+        </w:rPr>
+        <w:t>&lt;</w:t>
+      </w:r>
+      <w:r>
+        <w:rPr>
+          <w:rFonts w:cstheme="minorHAnsi"/>
+          <w:spacing w:val="-8"/>
+          <w:sz w:val="28"/>
+          <w:szCs w:val="28"/>
+          <w:lang w:val="en-US"/>
+        </w:rPr>
+        <w:t>{</w:t>
+      </w:r>
+      <w:proofErr w:type="gramEnd"/>
+      <w:r>
+        <w:rPr>
+          <w:rFonts w:cstheme="minorHAnsi"/>
+          <w:spacing w:val="-8"/>
+          <w:sz w:val="28"/>
+          <w:szCs w:val="28"/>
+          <w:lang w:val="en-US"/>
+        </w:rPr>
+        <w:t xml:space="preserve">Huffman(0, “1”) -&gt; </w:t>
+      </w:r>
+      <w:proofErr w:type="spellStart"/>
+      <w:r>
+        <w:rPr>
+          <w:rFonts w:cstheme="minorHAnsi"/>
+          <w:spacing w:val="-8"/>
+          <w:sz w:val="28"/>
+          <w:szCs w:val="28"/>
+          <w:lang w:val="en-US"/>
+        </w:rPr>
+        <w:t>self.</w:t>
+      </w:r>
+      <w:r>
+        <w:rPr>
+          <w:rFonts w:cstheme="minorHAnsi"/>
+          <w:spacing w:val="-8"/>
+          <w:sz w:val="28"/>
+          <w:szCs w:val="28"/>
+          <w:lang w:val="en-US"/>
+        </w:rPr>
+        <w:t>data</w:t>
+      </w:r>
+      <w:proofErr w:type="spellEnd"/>
+      <w:r>
+        <w:rPr>
+          <w:rFonts w:cstheme="minorHAnsi"/>
+          <w:spacing w:val="-8"/>
+          <w:sz w:val="28"/>
+          <w:szCs w:val="28"/>
+          <w:lang w:val="en-US"/>
+        </w:rPr>
+        <w:t>}, {</w:t>
+      </w:r>
+      <w:r>
+        <w:rPr>
+          <w:rFonts w:cstheme="minorHAnsi"/>
+          <w:spacing w:val="-8"/>
+          <w:sz w:val="28"/>
+          <w:szCs w:val="28"/>
+          <w:lang w:val="en-US"/>
+        </w:rPr>
+        <w:t xml:space="preserve"> </w:t>
+      </w:r>
+      <w:proofErr w:type="spellStart"/>
+      <w:r>
+        <w:rPr>
+          <w:rFonts w:cstheme="minorHAnsi"/>
+          <w:spacing w:val="-8"/>
+          <w:sz w:val="28"/>
+          <w:szCs w:val="28"/>
+          <w:lang w:val="en-US"/>
+        </w:rPr>
+        <w:t>self.</w:t>
+      </w:r>
+      <w:r>
+        <w:rPr>
+          <w:rFonts w:cstheme="minorHAnsi"/>
+          <w:spacing w:val="-8"/>
+          <w:sz w:val="28"/>
+          <w:szCs w:val="28"/>
+          <w:lang w:val="en-US"/>
+        </w:rPr>
+        <w:t>data</w:t>
+      </w:r>
+      <w:proofErr w:type="spellEnd"/>
+      <w:r>
+        <w:rPr>
+          <w:rFonts w:cstheme="minorHAnsi"/>
+          <w:spacing w:val="-8"/>
+          <w:sz w:val="28"/>
+          <w:szCs w:val="28"/>
+          <w:lang w:val="en-US"/>
+        </w:rPr>
+        <w:t xml:space="preserve"> == </w:t>
+      </w:r>
+      <w:r>
+        <w:rPr>
+          <w:rFonts w:cstheme="minorHAnsi"/>
+          <w:spacing w:val="-8"/>
+          <w:sz w:val="28"/>
+          <w:szCs w:val="28"/>
+          <w:lang w:val="en-US"/>
+        </w:rPr>
+        <w:t>“1”</w:t>
+      </w:r>
+      <w:r>
+        <w:rPr>
+          <w:rFonts w:cstheme="minorHAnsi"/>
+          <w:spacing w:val="-8"/>
+          <w:sz w:val="28"/>
+          <w:szCs w:val="28"/>
+          <w:lang w:val="en-US"/>
+        </w:rPr>
+        <w:t>}&gt;</w:t>
+      </w:r>
+    </w:p>
+    <w:p>
+      <w:pPr>
+        <w:spacing w:after="240"/>
+        <w:ind w:right="102"/>
+        <w:jc w:val="both"/>
+        <w:rPr>
+          <w:rFonts w:cstheme="minorHAnsi"/>
+          <w:spacing w:val="-8"/>
+          <w:sz w:val="28"/>
+          <w:szCs w:val="28"/>
+          <w:lang w:val="en-US"/>
+        </w:rPr>
+      </w:pPr>
+      <w:r>
+        <w:rPr>
+          <w:rFonts w:cstheme="minorHAnsi"/>
+          <w:spacing w:val="-8"/>
+          <w:sz w:val="28"/>
+          <w:szCs w:val="28"/>
+          <w:lang w:val="en-CA"/>
+        </w:rPr>
+        <w:t>d</w:t>
+      </w:r>
+      <w:r>
+        <w:rPr>
+          <w:rFonts w:cstheme="minorHAnsi"/>
+          <w:spacing w:val="-8"/>
+          <w:sz w:val="28"/>
+          <w:szCs w:val="28"/>
+          <w:lang w:val="en-CA"/>
+        </w:rPr>
+        <w:t>4</w:t>
+      </w:r>
+      <w:r>
+        <w:rPr>
+          <w:rFonts w:cstheme="minorHAnsi"/>
+          <w:spacing w:val="-8"/>
+          <w:sz w:val="28"/>
+          <w:szCs w:val="28"/>
+          <w:lang w:val="en-CA"/>
+        </w:rPr>
+        <w:t xml:space="preserve"> = </w:t>
+      </w:r>
+      <w:proofErr w:type="gramStart"/>
+      <w:r>
+        <w:rPr>
+          <w:rFonts w:cstheme="minorHAnsi"/>
+          <w:spacing w:val="-8"/>
+          <w:sz w:val="28"/>
+          <w:szCs w:val="28"/>
+          <w:lang w:val="en-CA"/>
+        </w:rPr>
+        <w:t>&lt;</w:t>
+      </w:r>
+      <w:r>
+        <w:rPr>
+          <w:rFonts w:cstheme="minorHAnsi"/>
+          <w:spacing w:val="-8"/>
+          <w:sz w:val="28"/>
+          <w:szCs w:val="28"/>
+          <w:lang w:val="en-US"/>
+        </w:rPr>
+        <w:t>{</w:t>
+      </w:r>
+      <w:proofErr w:type="gramEnd"/>
+      <w:r>
+        <w:rPr>
+          <w:rFonts w:cstheme="minorHAnsi"/>
+          <w:spacing w:val="-8"/>
+          <w:sz w:val="28"/>
+          <w:szCs w:val="28"/>
+          <w:lang w:val="en-US"/>
+        </w:rPr>
+        <w:t xml:space="preserve">Huffman(0, “1”) -&gt; </w:t>
+      </w:r>
+      <w:proofErr w:type="spellStart"/>
+      <w:r>
+        <w:rPr>
+          <w:rFonts w:cstheme="minorHAnsi"/>
+          <w:spacing w:val="-8"/>
+          <w:sz w:val="28"/>
+          <w:szCs w:val="28"/>
+          <w:lang w:val="en-US"/>
+        </w:rPr>
+        <w:t>self.build_codebook</w:t>
+      </w:r>
+      <w:proofErr w:type="spellEnd"/>
+      <w:r>
+        <w:rPr>
+          <w:rFonts w:cstheme="minorHAnsi"/>
+          <w:spacing w:val="-8"/>
+          <w:sz w:val="28"/>
+          <w:szCs w:val="28"/>
+          <w:lang w:val="en-US"/>
+        </w:rPr>
+        <w:t>()</w:t>
+      </w:r>
+      <w:r>
+        <w:rPr>
+          <w:rFonts w:cstheme="minorHAnsi"/>
+          <w:spacing w:val="-8"/>
+          <w:sz w:val="28"/>
+          <w:szCs w:val="28"/>
+          <w:lang w:val="en-US"/>
+        </w:rPr>
+        <w:t>}, {</w:t>
+      </w:r>
+      <w:r>
+        <w:rPr>
+          <w:rFonts w:cstheme="minorHAnsi"/>
+          <w:spacing w:val="-8"/>
+          <w:sz w:val="28"/>
+          <w:szCs w:val="28"/>
+          <w:lang w:val="en-US"/>
+        </w:rPr>
+        <w:t xml:space="preserve"> </w:t>
+      </w:r>
+      <w:proofErr w:type="spellStart"/>
+      <w:r>
+        <w:rPr>
+          <w:rFonts w:cstheme="minorHAnsi"/>
+          <w:spacing w:val="-8"/>
+          <w:sz w:val="28"/>
+          <w:szCs w:val="28"/>
+          <w:lang w:val="en-US"/>
+        </w:rPr>
+        <w:t>self.data</w:t>
+      </w:r>
+      <w:proofErr w:type="spellEnd"/>
+      <w:r>
+        <w:rPr>
+          <w:rFonts w:cstheme="minorHAnsi"/>
+          <w:spacing w:val="-8"/>
+          <w:sz w:val="28"/>
+          <w:szCs w:val="28"/>
+          <w:lang w:val="en-US"/>
+        </w:rPr>
+        <w:t xml:space="preserve"> == “1”}&gt;</w:t>
+      </w:r>
+    </w:p>
+    <w:p>
+      <w:pPr>
+        <w:spacing w:after="240"/>
+        <w:ind w:right="102"/>
+        <w:jc w:val="both"/>
+        <w:rPr>
+          <w:rFonts w:cstheme="minorHAnsi"/>
+          <w:spacing w:val="-8"/>
+          <w:sz w:val="28"/>
+          <w:szCs w:val="28"/>
+          <w:lang w:val="en-US"/>
+        </w:rPr>
+      </w:pPr>
+      <w:r>
+        <w:rPr>
+          <w:rFonts w:cstheme="minorHAnsi"/>
+          <w:spacing w:val="-8"/>
+          <w:sz w:val="28"/>
+          <w:szCs w:val="28"/>
+          <w:lang w:val="en-CA"/>
+        </w:rPr>
+        <w:t>d</w:t>
+      </w:r>
+      <w:r>
+        <w:rPr>
+          <w:rFonts w:cstheme="minorHAnsi"/>
+          <w:spacing w:val="-8"/>
+          <w:sz w:val="28"/>
+          <w:szCs w:val="28"/>
+          <w:lang w:val="en-CA"/>
+        </w:rPr>
+        <w:t xml:space="preserve">1 = </w:t>
+      </w:r>
+      <w:proofErr w:type="gramStart"/>
+      <w:r>
+        <w:rPr>
+          <w:rFonts w:cstheme="minorHAnsi"/>
+          <w:spacing w:val="-8"/>
+          <w:sz w:val="28"/>
+          <w:szCs w:val="28"/>
+          <w:lang w:val="en-CA"/>
+        </w:rPr>
+        <w:t>&lt;</w:t>
+      </w:r>
+      <w:r>
+        <w:rPr>
+          <w:rFonts w:cstheme="minorHAnsi"/>
+          <w:spacing w:val="-8"/>
+          <w:sz w:val="28"/>
+          <w:szCs w:val="28"/>
+          <w:lang w:val="en-US"/>
+        </w:rPr>
+        <w:t>{</w:t>
+      </w:r>
+      <w:proofErr w:type="gramEnd"/>
+      <w:r>
+        <w:rPr>
+          <w:rFonts w:cstheme="minorHAnsi"/>
+          <w:spacing w:val="-8"/>
+          <w:sz w:val="28"/>
+          <w:szCs w:val="28"/>
+          <w:lang w:val="en-US"/>
+        </w:rPr>
+        <w:t xml:space="preserve">Huffman(0, “1”) -&gt; </w:t>
+      </w:r>
+      <w:proofErr w:type="spellStart"/>
+      <w:r>
+        <w:rPr>
+          <w:rFonts w:cstheme="minorHAnsi"/>
+          <w:spacing w:val="-8"/>
+          <w:sz w:val="28"/>
+          <w:szCs w:val="28"/>
+          <w:lang w:val="en-US"/>
+        </w:rPr>
+        <w:t>self.weight</w:t>
+      </w:r>
+      <w:proofErr w:type="spellEnd"/>
+      <w:r>
+        <w:rPr>
+          <w:rFonts w:cstheme="minorHAnsi"/>
+          <w:spacing w:val="-8"/>
+          <w:sz w:val="28"/>
+          <w:szCs w:val="28"/>
+          <w:lang w:val="en-US"/>
+        </w:rPr>
+        <w:t>}, {</w:t>
+      </w:r>
+      <w:r>
+        <w:rPr>
+          <w:rFonts w:cstheme="minorHAnsi"/>
+          <w:spacing w:val="-8"/>
+          <w:sz w:val="28"/>
+          <w:szCs w:val="28"/>
+          <w:lang w:val="en-US"/>
+        </w:rPr>
+        <w:t xml:space="preserve"> </w:t>
+      </w:r>
+      <w:proofErr w:type="spellStart"/>
+      <w:r>
+        <w:rPr>
+          <w:rFonts w:cstheme="minorHAnsi"/>
+          <w:spacing w:val="-8"/>
+          <w:sz w:val="28"/>
+          <w:szCs w:val="28"/>
+          <w:lang w:val="en-US"/>
+        </w:rPr>
+        <w:t>self.weight</w:t>
+      </w:r>
+      <w:proofErr w:type="spellEnd"/>
+      <w:r>
+        <w:rPr>
+          <w:rFonts w:cstheme="minorHAnsi"/>
+          <w:spacing w:val="-8"/>
+          <w:sz w:val="28"/>
+          <w:szCs w:val="28"/>
+          <w:lang w:val="en-US"/>
+        </w:rPr>
+        <w:t xml:space="preserve">  == 0}&gt;</w:t>
+      </w:r>
+    </w:p>
+    <w:p>
+      <w:pPr>
+        <w:spacing w:after="240"/>
+        <w:ind w:right="102"/>
+        <w:jc w:val="both"/>
+        <w:rPr>
+          <w:rFonts w:cstheme="minorHAnsi"/>
+          <w:spacing w:val="-8"/>
+          <w:sz w:val="28"/>
+          <w:szCs w:val="28"/>
+          <w:lang w:val="en-US"/>
+        </w:rPr>
+      </w:pPr>
+    </w:p>
+    <w:p>
+      <w:pPr>
+        <w:spacing w:after="240"/>
+        <w:ind w:right="102"/>
+        <w:jc w:val="both"/>
+        <w:rPr>
+          <w:rFonts w:cstheme="minorHAnsi"/>
+          <w:b/>
+          <w:bCs/>
+          <w:spacing w:val="-8"/>
+          <w:sz w:val="28"/>
+          <w:szCs w:val="28"/>
+        </w:rPr>
+      </w:pPr>
+      <w:r>
+        <w:rPr>
+          <w:rFonts w:cstheme="minorHAnsi"/>
+          <w:b/>
+          <w:bCs/>
+          <w:spacing w:val="-8"/>
+          <w:sz w:val="28"/>
+          <w:szCs w:val="28"/>
+        </w:rPr>
+        <w:t xml:space="preserve">Roman : </w:t>
+      </w:r>
+      <w:r>
+        <w:rPr>
+          <w:rFonts w:cstheme="minorHAnsi"/>
+          <w:b/>
+          <w:bCs/>
+          <w:spacing w:val="-8"/>
+          <w:sz w:val="28"/>
+          <w:szCs w:val="28"/>
+        </w:rPr>
+        <w:t>Je ne sais pas si on a bien fait le #1, car dans la question 2, il faut tester</w:t>
+      </w:r>
+      <w:r>
+        <w:rPr>
+          <w:rFonts w:cstheme="minorHAnsi"/>
+          <w:b/>
+          <w:bCs/>
+          <w:spacing w:val="-8"/>
+          <w:sz w:val="28"/>
+          <w:szCs w:val="28"/>
+        </w:rPr>
+        <w:t xml:space="preserve"> toutes </w:t>
+      </w:r>
+      <w:proofErr w:type="gramStart"/>
+      <w:r>
+        <w:rPr>
+          <w:rFonts w:cstheme="minorHAnsi"/>
+          <w:b/>
+          <w:bCs/>
+          <w:spacing w:val="-8"/>
+          <w:sz w:val="28"/>
+          <w:szCs w:val="28"/>
+        </w:rPr>
+        <w:t>les</w:t>
+      </w:r>
+      <w:proofErr w:type="gramEnd"/>
+      <w:r>
+        <w:rPr>
+          <w:rFonts w:cstheme="minorHAnsi"/>
+          <w:b/>
+          <w:bCs/>
+          <w:spacing w:val="-8"/>
+          <w:sz w:val="28"/>
+          <w:szCs w:val="28"/>
+        </w:rPr>
+        <w:t xml:space="preserve"> fonctions pour</w:t>
+      </w:r>
+      <w:r>
+        <w:rPr>
+          <w:rFonts w:cstheme="minorHAnsi"/>
+          <w:b/>
+          <w:bCs/>
+          <w:spacing w:val="-8"/>
+          <w:sz w:val="28"/>
+          <w:szCs w:val="28"/>
+        </w:rPr>
+        <w:t xml:space="preserve"> chaque </w:t>
+      </w:r>
+      <w:r>
+        <w:rPr>
+          <w:rFonts w:cstheme="minorHAnsi"/>
+          <w:b/>
+          <w:bCs/>
+          <w:spacing w:val="-8"/>
+          <w:sz w:val="28"/>
+          <w:szCs w:val="28"/>
+        </w:rPr>
+        <w:t>« tranche </w:t>
+      </w:r>
+      <w:r>
+        <w:rPr>
+          <w:rFonts w:cstheme="minorHAnsi"/>
+          <w:b/>
+          <w:bCs/>
+          <w:spacing w:val="-8"/>
+          <w:sz w:val="28"/>
+          <w:szCs w:val="28"/>
+        </w:rPr>
+        <w:t>».</w:t>
+      </w:r>
+      <w:r>
+        <w:rPr>
+          <w:rFonts w:cstheme="minorHAnsi"/>
+          <w:b/>
+          <w:bCs/>
+          <w:spacing w:val="-8"/>
+          <w:sz w:val="28"/>
+          <w:szCs w:val="28"/>
+        </w:rPr>
+        <w:t xml:space="preserve"> Alors, il faut faire 5 x 7 = 35</w:t>
+      </w:r>
+      <w:r>
+        <w:rPr>
+          <w:rFonts w:cstheme="minorHAnsi"/>
+          <w:b/>
+          <w:bCs/>
+          <w:spacing w:val="-8"/>
+          <w:sz w:val="28"/>
+          <w:szCs w:val="28"/>
+        </w:rPr>
+        <w:t xml:space="preserve"> – 9 = 26</w:t>
+      </w:r>
+      <w:r>
+        <w:rPr>
+          <w:rFonts w:cstheme="minorHAnsi"/>
+          <w:b/>
+          <w:bCs/>
+          <w:spacing w:val="-8"/>
+          <w:sz w:val="28"/>
+          <w:szCs w:val="28"/>
+        </w:rPr>
+        <w:t xml:space="preserve"> tests…</w:t>
+      </w:r>
+    </w:p>
+    <w:p>
+      <w:pPr>
+        <w:spacing w:after="240"/>
+        <w:ind w:right="102"/>
+        <w:jc w:val="both"/>
+        <w:rPr>
+          <w:rFonts w:cstheme="minorHAnsi"/>
+          <w:spacing w:val="-8"/>
+          <w:sz w:val="28"/>
+          <w:szCs w:val="28"/>
+        </w:rPr>
+      </w:pPr>
+    </w:p>
+    <w:p>
+      <w:pPr>
+        <w:spacing w:after="240"/>
+        <w:ind w:right="102"/>
+        <w:jc w:val="both"/>
+        <w:rPr>
+          <w:rFonts w:cstheme="minorHAnsi"/>
+          <w:spacing w:val="-8"/>
+          <w:sz w:val="28"/>
+          <w:szCs w:val="28"/>
+        </w:rPr>
+      </w:pPr>
+      <w:r>
+        <w:rPr>
+          <w:rFonts w:cstheme="minorHAnsi"/>
+          <w:spacing w:val="-8"/>
+          <w:sz w:val="28"/>
+          <w:szCs w:val="28"/>
+        </w:rPr>
+        <w:t xml:space="preserve">4.3. Est-ce que cet exemple montre une ou plusieurs limitations de </w:t>
+      </w:r>
+      <w:proofErr w:type="spellStart"/>
+      <w:r>
+        <w:rPr>
+          <w:rFonts w:cstheme="minorHAnsi"/>
+          <w:spacing w:val="-8"/>
+          <w:sz w:val="28"/>
+          <w:szCs w:val="28"/>
+        </w:rPr>
+        <w:t>MaDUM</w:t>
+      </w:r>
+      <w:proofErr w:type="spellEnd"/>
+      <w:r>
+        <w:rPr>
+          <w:rFonts w:cstheme="minorHAnsi"/>
+          <w:spacing w:val="-8"/>
+          <w:sz w:val="28"/>
+          <w:szCs w:val="28"/>
+        </w:rPr>
+        <w:t xml:space="preserve"> ?</w:t>
+      </w:r>
+      <w:r>
+        <w:rPr>
+          <w:rFonts w:cstheme="minorHAnsi"/>
+          <w:spacing w:val="-8"/>
+          <w:sz w:val="28"/>
+          <w:szCs w:val="28"/>
+        </w:rPr>
+        <w:t xml:space="preserve"> </w:t>
+      </w:r>
+      <w:r>
+        <w:rPr>
+          <w:rFonts w:cstheme="minorHAnsi"/>
+          <w:spacing w:val="-8"/>
+          <w:sz w:val="28"/>
+          <w:szCs w:val="28"/>
+        </w:rPr>
+        <w:t>Si oui, pouvez-vous les citer ?</w:t>
+      </w:r>
+    </w:p>
+    <w:p>
+      <w:pPr>
+        <w:spacing w:after="240"/>
+        <w:ind w:right="102"/>
+        <w:jc w:val="both"/>
+        <w:rPr>
+          <w:rFonts w:cstheme="minorHAnsi"/>
+          <w:spacing w:val="-8"/>
+          <w:sz w:val="28"/>
+          <w:szCs w:val="28"/>
+        </w:rPr>
+      </w:pPr>
+      <w:r>
+        <w:rPr>
+          <w:rFonts w:cstheme="minorHAnsi"/>
+          <w:spacing w:val="-8"/>
+          <w:sz w:val="28"/>
+          <w:szCs w:val="28"/>
+        </w:rPr>
+        <w:lastRenderedPageBreak/>
+        <w:t>Oui</w:t>
+      </w:r>
+    </w:p>
+    <w:p>
+      <w:pPr>
+        <w:spacing w:after="240"/>
+        <w:ind w:right="102"/>
+        <w:jc w:val="both"/>
+        <w:rPr>
+          <w:rFonts w:cstheme="minorHAnsi"/>
+          <w:spacing w:val="-8"/>
+          <w:sz w:val="28"/>
+          <w:szCs w:val="28"/>
+        </w:rPr>
+      </w:pPr>
+    </w:p>
+    <w:p>
+      <w:pPr>
+        <w:spacing w:after="240"/>
+        <w:ind w:right="102"/>
+        <w:jc w:val="both"/>
+        <w:rPr>
+          <w:rFonts w:cstheme="minorHAnsi"/>
+          <w:spacing w:val="-8"/>
+          <w:sz w:val="28"/>
+          <w:szCs w:val="28"/>
+        </w:rPr>
+      </w:pPr>
+      <w:r>
+        <w:rPr>
+          <w:rFonts w:cstheme="minorHAnsi"/>
+          <w:spacing w:val="-8"/>
+          <w:sz w:val="28"/>
+          <w:szCs w:val="28"/>
+        </w:rPr>
+        <w:t>4.4. À l’aide de l’outil Coverage.py, évaluez la couverture de la classe</w:t>
+      </w:r>
+      <w:r>
+        <w:rPr>
+          <w:rFonts w:cstheme="minorHAnsi"/>
+          <w:spacing w:val="-8"/>
+          <w:sz w:val="28"/>
+          <w:szCs w:val="28"/>
+        </w:rPr>
+        <w:t xml:space="preserve"> </w:t>
+      </w:r>
+      <w:r>
+        <w:rPr>
+          <w:rFonts w:cstheme="minorHAnsi"/>
+          <w:spacing w:val="-8"/>
+          <w:sz w:val="28"/>
+          <w:szCs w:val="28"/>
+        </w:rPr>
+        <w:t>Huffman.py (dans le fichier huffman.py) et identifiez les parties de code non</w:t>
+      </w:r>
+      <w:r>
+        <w:rPr>
+          <w:rFonts w:cstheme="minorHAnsi"/>
+          <w:spacing w:val="-8"/>
+          <w:sz w:val="28"/>
+          <w:szCs w:val="28"/>
+        </w:rPr>
+        <w:t xml:space="preserve"> </w:t>
+      </w:r>
+      <w:r>
+        <w:rPr>
+          <w:rFonts w:cstheme="minorHAnsi"/>
+          <w:spacing w:val="-8"/>
+          <w:sz w:val="28"/>
+          <w:szCs w:val="28"/>
+        </w:rPr>
+        <w:t>couvertes, s’il y en a. Pour les parties non couvertes, essayez de faire des</w:t>
+      </w:r>
+      <w:r>
+        <w:rPr>
+          <w:rFonts w:cstheme="minorHAnsi"/>
+          <w:spacing w:val="-8"/>
+          <w:sz w:val="28"/>
+          <w:szCs w:val="28"/>
+        </w:rPr>
+        <w:t xml:space="preserve"> </w:t>
+      </w:r>
+      <w:r>
+        <w:rPr>
+          <w:rFonts w:cstheme="minorHAnsi"/>
+          <w:spacing w:val="-8"/>
+          <w:sz w:val="28"/>
+          <w:szCs w:val="28"/>
+        </w:rPr>
+        <w:t>tests boîte blanche pour atteindre la couverture maximale.</w:t>
+      </w:r>
+    </w:p>
+    <w:p>
+      <w:pPr>
+        <w:spacing w:after="240"/>
+        <w:ind w:right="102"/>
+        <w:jc w:val="both"/>
+        <w:rPr>
+          <w:rFonts w:cstheme="minorHAnsi"/>
+          <w:spacing w:val="-8"/>
+          <w:sz w:val="28"/>
+          <w:szCs w:val="28"/>
+        </w:rPr>
+      </w:pPr>
       <w:bookmarkStart w:id="0" w:name="_GoBack"/>
       <w:bookmarkEnd w:id="0"/>
     </w:p>
@@ -1042,112 +2324,11 @@
         <w:jc w:val="both"/>
         <w:rPr>
           <w:rFonts w:cstheme="minorHAnsi"/>
-          <w:b/>
-          <w:bCs/>
-          <w:spacing w:val="-8"/>
-          <w:sz w:val="28"/>
-          <w:szCs w:val="28"/>
-        </w:rPr>
-      </w:pPr>
-      <w:r>
-        <w:rPr>
-          <w:rFonts w:cstheme="minorHAnsi"/>
-          <w:b/>
-          <w:bCs/>
-          <w:spacing w:val="-8"/>
-          <w:sz w:val="28"/>
-          <w:szCs w:val="28"/>
-        </w:rPr>
-        <w:t xml:space="preserve">Roman : </w:t>
-      </w:r>
-      <w:r>
-        <w:rPr>
-          <w:rFonts w:cstheme="minorHAnsi"/>
-          <w:b/>
-          <w:bCs/>
-          <w:spacing w:val="-8"/>
-          <w:sz w:val="28"/>
-          <w:szCs w:val="28"/>
-        </w:rPr>
-        <w:t>Je ne sais pas si on a bien fait le #1, car dans la question 2, il faut tester</w:t>
-      </w:r>
-      <w:r>
-        <w:rPr>
-          <w:rFonts w:cstheme="minorHAnsi"/>
-          <w:b/>
-          <w:bCs/>
-          <w:spacing w:val="-8"/>
-          <w:sz w:val="28"/>
-          <w:szCs w:val="28"/>
-        </w:rPr>
-        <w:t xml:space="preserve"> toutes les fonctions pour</w:t>
-      </w:r>
-      <w:r>
-        <w:rPr>
-          <w:rFonts w:cstheme="minorHAnsi"/>
-          <w:b/>
-          <w:bCs/>
-          <w:spacing w:val="-8"/>
-          <w:sz w:val="28"/>
-          <w:szCs w:val="28"/>
-        </w:rPr>
-        <w:t xml:space="preserve"> chaque </w:t>
-      </w:r>
-      <w:r>
-        <w:rPr>
-          <w:rFonts w:cstheme="minorHAnsi"/>
-          <w:b/>
-          <w:bCs/>
-          <w:spacing w:val="-8"/>
-          <w:sz w:val="28"/>
-          <w:szCs w:val="28"/>
-        </w:rPr>
-        <w:t>« tranche </w:t>
-      </w:r>
-      <w:r>
-        <w:rPr>
-          <w:rFonts w:cstheme="minorHAnsi"/>
-          <w:b/>
-          <w:bCs/>
-          <w:spacing w:val="-8"/>
-          <w:sz w:val="28"/>
-          <w:szCs w:val="28"/>
-        </w:rPr>
-        <w:t>».</w:t>
-      </w:r>
-      <w:r>
-        <w:rPr>
-          <w:rFonts w:cstheme="minorHAnsi"/>
-          <w:b/>
-          <w:bCs/>
-          <w:spacing w:val="-8"/>
-          <w:sz w:val="28"/>
-          <w:szCs w:val="28"/>
-        </w:rPr>
-        <w:t xml:space="preserve"> Alors, il faut faire 5 x 7 = 35</w:t>
-      </w:r>
-      <w:r>
-        <w:rPr>
-          <w:rFonts w:cstheme="minorHAnsi"/>
-          <w:b/>
-          <w:bCs/>
-          <w:spacing w:val="-8"/>
-          <w:sz w:val="28"/>
-          <w:szCs w:val="28"/>
-        </w:rPr>
-        <w:t xml:space="preserve"> – 9 = 26</w:t>
-      </w:r>
-      <w:r>
-        <w:rPr>
-          <w:rFonts w:cstheme="minorHAnsi"/>
-          <w:b/>
-          <w:bCs/>
-          <w:spacing w:val="-8"/>
-          <w:sz w:val="28"/>
-          <w:szCs w:val="28"/>
-        </w:rPr>
-        <w:t xml:space="preserve"> tests…</w:t>
-      </w:r>
+          <w:spacing w:val="-8"/>
+          <w:sz w:val="28"/>
+          <w:szCs w:val="28"/>
+        </w:rPr>
+      </w:pPr>
     </w:p>
     <w:p>
       <w:pPr>
@@ -1161,224 +2342,13 @@
           <w:szCs w:val="28"/>
         </w:rPr>
       </w:pPr>
-    </w:p>
-    <w:p>
-      <w:pPr>
-        <w:spacing w:after="240"/>
-        <w:ind w:right="102"/>
-        <w:jc w:val="both"/>
-        <w:rPr>
-          <w:rFonts w:cstheme="minorHAnsi"/>
-          <w:spacing w:val="-8"/>
-          <w:sz w:val="28"/>
-          <w:szCs w:val="28"/>
-        </w:rPr>
-      </w:pPr>
-      <w:r>
-        <w:rPr>
-          <w:rFonts w:cstheme="minorHAnsi"/>
-          <w:spacing w:val="-8"/>
-          <w:sz w:val="28"/>
-          <w:szCs w:val="28"/>
-        </w:rPr>
-        <w:t xml:space="preserve">4.3. Est-ce que cet exemple montre une ou plusieurs limitations de </w:t>
-      </w:r>
-      <w:proofErr w:type="spellStart"/>
-      <w:r>
-        <w:rPr>
-          <w:rFonts w:cstheme="minorHAnsi"/>
-          <w:spacing w:val="-8"/>
-          <w:sz w:val="28"/>
-          <w:szCs w:val="28"/>
-        </w:rPr>
-        <w:t>MaDUM</w:t>
-      </w:r>
-      <w:proofErr w:type="spellEnd"/>
-      <w:r>
-        <w:rPr>
-          <w:rFonts w:cstheme="minorHAnsi"/>
-          <w:spacing w:val="-8"/>
-          <w:sz w:val="28"/>
-          <w:szCs w:val="28"/>
-        </w:rPr>
-        <w:t xml:space="preserve"> ?</w:t>
-      </w:r>
-      <w:r>
-        <w:rPr>
-          <w:rFonts w:cstheme="minorHAnsi"/>
-          <w:spacing w:val="-8"/>
-          <w:sz w:val="28"/>
-          <w:szCs w:val="28"/>
-        </w:rPr>
-        <w:t xml:space="preserve"> </w:t>
-      </w:r>
-      <w:r>
-        <w:rPr>
-          <w:rFonts w:cstheme="minorHAnsi"/>
-          <w:spacing w:val="-8"/>
-          <w:sz w:val="28"/>
-          <w:szCs w:val="28"/>
-        </w:rPr>
-        <w:t>Si oui, pouvez-vous les citer ?</w:t>
-      </w:r>
-    </w:p>
-    <w:p>
-      <w:pPr>
-        <w:spacing w:after="240"/>
-        <w:ind w:right="102"/>
-        <w:jc w:val="both"/>
-        <w:rPr>
-          <w:rFonts w:cstheme="minorHAnsi"/>
-          <w:spacing w:val="-8"/>
-          <w:sz w:val="28"/>
-          <w:szCs w:val="28"/>
-        </w:rPr>
-      </w:pPr>
-      <w:r>
-        <w:rPr>
-          <w:rFonts w:cstheme="minorHAnsi"/>
-          <w:spacing w:val="-8"/>
-          <w:sz w:val="28"/>
-          <w:szCs w:val="28"/>
-        </w:rPr>
-        <w:t>Oui</w:t>
-      </w:r>
-    </w:p>
-    <w:p>
-      <w:pPr>
-        <w:spacing w:after="240"/>
-        <w:ind w:right="102"/>
-        <w:jc w:val="both"/>
-        <w:rPr>
-          <w:rFonts w:cstheme="minorHAnsi"/>
-          <w:spacing w:val="-8"/>
-          <w:sz w:val="28"/>
-          <w:szCs w:val="28"/>
-        </w:rPr>
-      </w:pPr>
-    </w:p>
-    <w:p>
-      <w:pPr>
-        <w:spacing w:after="240"/>
-        <w:ind w:right="102"/>
-        <w:jc w:val="both"/>
-        <w:rPr>
-          <w:rFonts w:cstheme="minorHAnsi"/>
-          <w:spacing w:val="-8"/>
-          <w:sz w:val="28"/>
-          <w:szCs w:val="28"/>
-        </w:rPr>
-      </w:pPr>
-      <w:r>
-        <w:rPr>
-          <w:rFonts w:cstheme="minorHAnsi"/>
-          <w:spacing w:val="-8"/>
-          <w:sz w:val="28"/>
-          <w:szCs w:val="28"/>
-        </w:rPr>
-        <w:t>4.4. À l’aide de l’outil Coverage.py, évaluez la couverture de la classe</w:t>
-      </w:r>
-      <w:r>
-        <w:rPr>
-          <w:rFonts w:cstheme="minorHAnsi"/>
-          <w:spacing w:val="-8"/>
-          <w:sz w:val="28"/>
-          <w:szCs w:val="28"/>
-        </w:rPr>
-        <w:t xml:space="preserve"> </w:t>
-      </w:r>
-      <w:r>
-        <w:rPr>
-          <w:rFonts w:cstheme="minorHAnsi"/>
-          <w:spacing w:val="-8"/>
-          <w:sz w:val="28"/>
-          <w:szCs w:val="28"/>
-        </w:rPr>
-        <w:t>Huffman.py (dans le fichier huffman.py) et identifiez les parties de code non</w:t>
-      </w:r>
-      <w:r>
-        <w:rPr>
-          <w:rFonts w:cstheme="minorHAnsi"/>
-          <w:spacing w:val="-8"/>
-          <w:sz w:val="28"/>
-          <w:szCs w:val="28"/>
-        </w:rPr>
-        <w:t xml:space="preserve"> </w:t>
-      </w:r>
-      <w:r>
-        <w:rPr>
-          <w:rFonts w:cstheme="minorHAnsi"/>
-          <w:spacing w:val="-8"/>
-          <w:sz w:val="28"/>
-          <w:szCs w:val="28"/>
-        </w:rPr>
-        <w:t>couvertes, s’il y en a. Pour les parties non couvertes, essayez de faire des</w:t>
-      </w:r>
-      <w:r>
-        <w:rPr>
-          <w:rFonts w:cstheme="minorHAnsi"/>
-          <w:spacing w:val="-8"/>
-          <w:sz w:val="28"/>
-          <w:szCs w:val="28"/>
-        </w:rPr>
-        <w:t xml:space="preserve"> </w:t>
-      </w:r>
-      <w:r>
-        <w:rPr>
-          <w:rFonts w:cstheme="minorHAnsi"/>
-          <w:spacing w:val="-8"/>
-          <w:sz w:val="28"/>
-          <w:szCs w:val="28"/>
-        </w:rPr>
-        <w:t>tests boîte blanche pour atteindre la couverture maximale.</w:t>
-      </w:r>
-    </w:p>
-    <w:p>
-      <w:pPr>
-        <w:spacing w:after="240"/>
-        <w:ind w:right="102"/>
-        <w:jc w:val="both"/>
-        <w:rPr>
-          <w:rFonts w:cstheme="minorHAnsi"/>
-          <w:spacing w:val="-8"/>
-          <w:sz w:val="28"/>
-          <w:szCs w:val="28"/>
-        </w:rPr>
-      </w:pPr>
-    </w:p>
-    <w:p>
-      <w:pPr>
-        <w:spacing w:after="240"/>
-        <w:ind w:right="102"/>
-        <w:jc w:val="both"/>
-        <w:rPr>
-          <w:rFonts w:cstheme="minorHAnsi"/>
-          <w:spacing w:val="-8"/>
-          <w:sz w:val="28"/>
-          <w:szCs w:val="28"/>
-        </w:rPr>
-      </w:pPr>
-    </w:p>
-    <w:p>
-      <w:pPr>
-        <w:spacing w:after="240"/>
-        <w:ind w:right="102"/>
-        <w:jc w:val="both"/>
-        <w:rPr>
-          <w:rFonts w:cstheme="minorHAnsi"/>
-          <w:spacing w:val="-8"/>
-          <w:sz w:val="28"/>
-          <w:szCs w:val="28"/>
-        </w:rPr>
-      </w:pPr>
-      <w:r>
-        <w:rPr>
-          <w:rFonts w:cstheme="minorHAnsi"/>
-          <w:spacing w:val="-8"/>
-          <w:sz w:val="28"/>
-          <w:szCs w:val="28"/>
-        </w:rPr>
-        <w:lastRenderedPageBreak/>
+      <w:r>
+        <w:rPr>
+          <w:rFonts w:cstheme="minorHAnsi"/>
+          <w:spacing w:val="-8"/>
+          <w:sz w:val="28"/>
+          <w:szCs w:val="28"/>
+        </w:rPr>
         <w:t xml:space="preserve">4.5. Qu’est-ce qui se passe si la fonction responsable du </w:t>
       </w:r>
       <w:proofErr w:type="spellStart"/>
@@ -1490,7 +2460,7 @@
         <w:sdtContent>
           <w:p>
             <w:pPr>
-              <w:pStyle w:val="Pieddepage"/>
+              <w:pStyle w:val="Footer"/>
               <w:pBdr>
                 <w:top w:val="single" w:sz="4" w:space="1" w:color="auto"/>
               </w:pBdr>
@@ -1628,7 +2598,7 @@
   </w:sdt>
   <w:p>
     <w:pPr>
-      <w:pStyle w:val="Pieddepage"/>
+      <w:pStyle w:val="Footer"/>
     </w:pPr>
   </w:p>
 </w:ftr>
@@ -2235,7 +3205,7 @@
     <w:lvl w:ilvl="0">
       <w:start w:val="1"/>
       <w:numFmt w:val="decimal"/>
-      <w:pStyle w:val="Titre1"/>
+      <w:pStyle w:val="Heading1"/>
       <w:lvlText w:val="%1."/>
       <w:lvlJc w:val="left"/>
       <w:pPr>
@@ -2248,7 +3218,7 @@
     <w:lvl w:ilvl="1">
       <w:start w:val="1"/>
       <w:numFmt w:val="decimal"/>
-      <w:pStyle w:val="Titre2"/>
+      <w:pStyle w:val="Heading2"/>
       <w:lvlText w:val="%2."/>
       <w:lvlJc w:val="left"/>
       <w:pPr>
@@ -2261,7 +3231,7 @@
     <w:lvl w:ilvl="2">
       <w:start w:val="1"/>
       <w:numFmt w:val="decimal"/>
-      <w:pStyle w:val="Titre3"/>
+      <w:pStyle w:val="Heading3"/>
       <w:lvlText w:val="%3."/>
       <w:lvlJc w:val="left"/>
       <w:pPr>
@@ -2274,7 +3244,7 @@
     <w:lvl w:ilvl="3">
       <w:start w:val="1"/>
       <w:numFmt w:val="decimal"/>
-      <w:pStyle w:val="Titre4"/>
+      <w:pStyle w:val="Heading4"/>
       <w:lvlText w:val="%4."/>
       <w:lvlJc w:val="left"/>
       <w:pPr>
@@ -2287,7 +3257,7 @@
     <w:lvl w:ilvl="4">
       <w:start w:val="1"/>
       <w:numFmt w:val="decimal"/>
-      <w:pStyle w:val="Titre5"/>
+      <w:pStyle w:val="Heading5"/>
       <w:lvlText w:val="%5."/>
       <w:lvlJc w:val="left"/>
       <w:pPr>
@@ -2300,7 +3270,7 @@
     <w:lvl w:ilvl="5">
       <w:start w:val="1"/>
       <w:numFmt w:val="decimal"/>
-      <w:pStyle w:val="Titre6"/>
+      <w:pStyle w:val="Heading6"/>
       <w:lvlText w:val="%6."/>
       <w:lvlJc w:val="left"/>
       <w:pPr>
@@ -2313,7 +3283,7 @@
     <w:lvl w:ilvl="6">
       <w:start w:val="1"/>
       <w:numFmt w:val="decimal"/>
-      <w:pStyle w:val="Titre7"/>
+      <w:pStyle w:val="Heading7"/>
       <w:lvlText w:val="%7."/>
       <w:lvlJc w:val="left"/>
       <w:pPr>
@@ -2326,7 +3296,7 @@
     <w:lvl w:ilvl="7">
       <w:start w:val="1"/>
       <w:numFmt w:val="decimal"/>
-      <w:pStyle w:val="Titre8"/>
+      <w:pStyle w:val="Heading8"/>
       <w:lvlText w:val="%8."/>
       <w:lvlJc w:val="left"/>
       <w:pPr>
@@ -2339,7 +3309,7 @@
     <w:lvl w:ilvl="8">
       <w:start w:val="1"/>
       <w:numFmt w:val="decimal"/>
-      <w:pStyle w:val="Titre9"/>
+      <w:pStyle w:val="Heading9"/>
       <w:lvlText w:val="%9."/>
       <w:lvlJc w:val="left"/>
       <w:pPr>
@@ -2804,7 +3774,7 @@
       </w:pPr>
     </w:pPrDefault>
   </w:docDefaults>
-  <w:latentStyles w:defLockedState="0" w:defUIPriority="99" w:defSemiHidden="0" w:defUnhideWhenUsed="0" w:defQFormat="0" w:count="376">
+  <w:latentStyles w:defLockedState="0" w:defUIPriority="99" w:defSemiHidden="0" w:defUnhideWhenUsed="0" w:defQFormat="0" w:count="377">
     <w:lsdException w:name="Normal" w:uiPriority="0" w:qFormat="1"/>
     <w:lsdException w:name="heading 1" w:uiPriority="9" w:qFormat="1"/>
     <w:lsdException w:name="heading 2" w:semiHidden="1" w:uiPriority="9" w:unhideWhenUsed="1" w:qFormat="1"/>
@@ -2952,11 +3922,12 @@
     <w:lsdException w:name="Table Contemporary" w:semiHidden="1" w:unhideWhenUsed="1"/>
     <w:lsdException w:name="Table Elegant" w:semiHidden="1" w:unhideWhenUsed="1"/>
     <w:lsdException w:name="Table Professional" w:semiHidden="1" w:unhideWhenUsed="1"/>
+    <w:lsdException w:name="Table Subtle 1" w:semiHidden="1" w:unhideWhenUsed="1"/>
     <w:lsdException w:name="Table Subtle 2" w:semiHidden="1" w:unhideWhenUsed="1"/>
     <w:lsdException w:name="Table Web 1" w:semiHidden="1" w:unhideWhenUsed="1"/>
+    <w:lsdException w:name="Table Web 2" w:semiHidden="1" w:unhideWhenUsed="1"/>
     <w:lsdException w:name="Balloon Text" w:semiHidden="1" w:unhideWhenUsed="1"/>
     <w:lsdException w:name="Table Grid" w:uiPriority="39"/>
-    <w:lsdException w:name="Table Theme" w:semiHidden="1" w:unhideWhenUsed="1"/>
     <w:lsdException w:name="Placeholder Text" w:semiHidden="1"/>
     <w:lsdException w:name="No Spacing" w:uiPriority="1" w:qFormat="1"/>
     <w:lsdException w:name="Light Shading" w:uiPriority="60"/>
@@ -3177,16 +4148,18 @@
     <w:lsdException w:name="Hashtag" w:semiHidden="1" w:unhideWhenUsed="1"/>
     <w:lsdException w:name="Unresolved Mention" w:semiHidden="1" w:unhideWhenUsed="1"/>
     <w:lsdException w:name="Smart Link" w:semiHidden="1" w:unhideWhenUsed="1"/>
+    <w:lsdException w:name="Smart Link Error" w:semiHidden="1" w:unhideWhenUsed="1"/>
   </w:latentStyles>
   <w:style w:type="paragraph" w:default="1" w:styleId="Normal">
     <w:name w:val="Normal"/>
     <w:qFormat/>
+    <w:rsid w:val="002F10BE"/>
   </w:style>
-  <w:style w:type="paragraph" w:styleId="Titre1">
+  <w:style w:type="paragraph" w:styleId="Heading1">
     <w:name w:val="heading 1"/>
     <w:basedOn w:val="Normal"/>
     <w:next w:val="Normal"/>
-    <w:link w:val="Titre1Car"/>
+    <w:link w:val="Heading1Char"/>
     <w:uiPriority w:val="9"/>
     <w:qFormat/>
     <w:rsid w:val="00620C20"/>
@@ -3208,11 +4181,11 @@
       <w:lang w:val="en-US" w:eastAsia="en-US"/>
     </w:rPr>
   </w:style>
-  <w:style w:type="paragraph" w:styleId="Titre2">
+  <w:style w:type="paragraph" w:styleId="Heading2">
     <w:name w:val="heading 2"/>
     <w:basedOn w:val="Normal"/>
     <w:next w:val="Normal"/>
-    <w:link w:val="Titre2Car"/>
+    <w:link w:val="Heading2Char"/>
     <w:uiPriority w:val="9"/>
     <w:semiHidden/>
     <w:unhideWhenUsed/>
@@ -3238,11 +4211,11 @@
       <w:lang w:val="en-US" w:eastAsia="en-US"/>
     </w:rPr>
   </w:style>
-  <w:style w:type="paragraph" w:styleId="Titre3">
+  <w:style w:type="paragraph" w:styleId="Heading3">
     <w:name w:val="heading 3"/>
     <w:basedOn w:val="Normal"/>
     <w:next w:val="Normal"/>
-    <w:link w:val="Titre3Car"/>
+    <w:link w:val="Heading3Char"/>
     <w:uiPriority w:val="9"/>
     <w:semiHidden/>
     <w:unhideWhenUsed/>
@@ -3266,11 +4239,11 @@
       <w:lang w:val="en-US" w:eastAsia="en-US"/>
     </w:rPr>
   </w:style>
-  <w:style w:type="paragraph" w:styleId="Titre4">
+  <w:style w:type="paragraph" w:styleId="Heading4">
     <w:name w:val="heading 4"/>
     <w:basedOn w:val="Normal"/>
     <w:next w:val="Normal"/>
-    <w:link w:val="Titre4Car"/>
+    <w:link w:val="Heading4Char"/>
     <w:uiPriority w:val="9"/>
     <w:semiHidden/>
     <w:unhideWhenUsed/>
@@ -3293,11 +4266,11 @@
       <w:lang w:val="en-US" w:eastAsia="en-US"/>
     </w:rPr>
   </w:style>
-  <w:style w:type="paragraph" w:styleId="Titre5">
+  <w:style w:type="paragraph" w:styleId="Heading5">
     <w:name w:val="heading 5"/>
     <w:basedOn w:val="Normal"/>
     <w:next w:val="Normal"/>
-    <w:link w:val="Titre5Car"/>
+    <w:link w:val="Heading5Char"/>
     <w:uiPriority w:val="9"/>
     <w:semiHidden/>
     <w:unhideWhenUsed/>
@@ -3321,11 +4294,11 @@
       <w:lang w:val="en-US" w:eastAsia="en-US"/>
     </w:rPr>
   </w:style>
-  <w:style w:type="paragraph" w:styleId="Titre6">
+  <w:style w:type="paragraph" w:styleId="Heading6">
     <w:name w:val="heading 6"/>
     <w:basedOn w:val="Normal"/>
     <w:next w:val="Normal"/>
-    <w:link w:val="Titre6Car"/>
+    <w:link w:val="Heading6Char"/>
     <w:qFormat/>
     <w:rsid w:val="00620C20"/>
     <w:pPr>
@@ -3343,11 +4316,11 @@
       <w:lang w:val="en-US" w:eastAsia="en-US"/>
     </w:rPr>
   </w:style>
-  <w:style w:type="paragraph" w:styleId="Titre7">
+  <w:style w:type="paragraph" w:styleId="Heading7">
     <w:name w:val="heading 7"/>
     <w:basedOn w:val="Normal"/>
     <w:next w:val="Normal"/>
-    <w:link w:val="Titre7Car"/>
+    <w:link w:val="Heading7Char"/>
     <w:uiPriority w:val="9"/>
     <w:semiHidden/>
     <w:unhideWhenUsed/>
@@ -3367,11 +4340,11 @@
       <w:lang w:val="en-US" w:eastAsia="en-US"/>
     </w:rPr>
   </w:style>
-  <w:style w:type="paragraph" w:styleId="Titre8">
+  <w:style w:type="paragraph" w:styleId="Heading8">
     <w:name w:val="heading 8"/>
     <w:basedOn w:val="Normal"/>
     <w:next w:val="Normal"/>
-    <w:link w:val="Titre8Car"/>
+    <w:link w:val="Heading8Char"/>
     <w:uiPriority w:val="9"/>
     <w:semiHidden/>
     <w:unhideWhenUsed/>
@@ -3393,11 +4366,11 @@
       <w:lang w:val="en-US" w:eastAsia="en-US"/>
     </w:rPr>
   </w:style>
-  <w:style w:type="paragraph" w:styleId="Titre9">
+  <w:style w:type="paragraph" w:styleId="Heading9">
     <w:name w:val="heading 9"/>
     <w:basedOn w:val="Normal"/>
     <w:next w:val="Normal"/>
-    <w:link w:val="Titre9Car"/>
+    <w:link w:val="Heading9Char"/>
     <w:uiPriority w:val="9"/>
     <w:semiHidden/>
     <w:unhideWhenUsed/>
@@ -3416,13 +4389,13 @@
       <w:lang w:val="en-US" w:eastAsia="en-US"/>
     </w:rPr>
   </w:style>
-  <w:style w:type="character" w:default="1" w:styleId="Policepardfaut">
+  <w:style w:type="character" w:default="1" w:styleId="DefaultParagraphFont">
     <w:name w:val="Default Paragraph Font"/>
     <w:uiPriority w:val="1"/>
     <w:semiHidden/>
     <w:unhideWhenUsed/>
   </w:style>
-  <w:style w:type="table" w:default="1" w:styleId="TableauNormal">
+  <w:style w:type="table" w:default="1" w:styleId="TableNormal">
     <w:name w:val="Normal Table"/>
     <w:uiPriority w:val="99"/>
     <w:semiHidden/>
@@ -3437,13 +4410,13 @@
       </w:tblCellMar>
     </w:tblPr>
   </w:style>
-  <w:style w:type="numbering" w:default="1" w:styleId="Aucuneliste">
+  <w:style w:type="numbering" w:default="1" w:styleId="NoList">
     <w:name w:val="No List"/>
     <w:uiPriority w:val="99"/>
     <w:semiHidden/>
     <w:unhideWhenUsed/>
   </w:style>
-  <w:style w:type="paragraph" w:styleId="Paragraphedeliste">
+  <w:style w:type="paragraph" w:styleId="ListParagraph">
     <w:name w:val="List Paragraph"/>
     <w:basedOn w:val="Normal"/>
     <w:uiPriority w:val="34"/>
@@ -3461,10 +4434,10 @@
       <w:lang w:val="en-US" w:eastAsia="en-US"/>
     </w:rPr>
   </w:style>
-  <w:style w:type="character" w:customStyle="1" w:styleId="Titre1Car">
-    <w:name w:val="Titre 1 Car"/>
-    <w:basedOn w:val="Policepardfaut"/>
-    <w:link w:val="Titre1"/>
+  <w:style w:type="character" w:customStyle="1" w:styleId="Heading1Char">
+    <w:name w:val="Heading 1 Char"/>
+    <w:basedOn w:val="DefaultParagraphFont"/>
+    <w:link w:val="Heading1"/>
     <w:uiPriority w:val="9"/>
     <w:rsid w:val="00620C20"/>
     <w:rPr>
@@ -3477,10 +4450,10 @@
       <w:lang w:val="en-US" w:eastAsia="en-US"/>
     </w:rPr>
   </w:style>
-  <w:style w:type="character" w:customStyle="1" w:styleId="Titre2Car">
-    <w:name w:val="Titre 2 Car"/>
-    <w:basedOn w:val="Policepardfaut"/>
-    <w:link w:val="Titre2"/>
+  <w:style w:type="character" w:customStyle="1" w:styleId="Heading2Char">
+    <w:name w:val="Heading 2 Char"/>
+    <w:basedOn w:val="DefaultParagraphFont"/>
+    <w:link w:val="Heading2"/>
     <w:uiPriority w:val="9"/>
     <w:semiHidden/>
     <w:rsid w:val="00620C20"/>
@@ -3495,10 +4468,10 @@
       <w:lang w:val="en-US" w:eastAsia="en-US"/>
     </w:rPr>
   </w:style>
-  <w:style w:type="character" w:customStyle="1" w:styleId="Titre3Car">
-    <w:name w:val="Titre 3 Car"/>
-    <w:basedOn w:val="Policepardfaut"/>
-    <w:link w:val="Titre3"/>
+  <w:style w:type="character" w:customStyle="1" w:styleId="Heading3Char">
+    <w:name w:val="Heading 3 Char"/>
+    <w:basedOn w:val="DefaultParagraphFont"/>
+    <w:link w:val="Heading3"/>
     <w:uiPriority w:val="9"/>
     <w:semiHidden/>
     <w:rsid w:val="00620C20"/>
@@ -3511,10 +4484,10 @@
       <w:lang w:val="en-US" w:eastAsia="en-US"/>
     </w:rPr>
   </w:style>
-  <w:style w:type="character" w:customStyle="1" w:styleId="Titre4Car">
-    <w:name w:val="Titre 4 Car"/>
-    <w:basedOn w:val="Policepardfaut"/>
-    <w:link w:val="Titre4"/>
+  <w:style w:type="character" w:customStyle="1" w:styleId="Heading4Char">
+    <w:name w:val="Heading 4 Char"/>
+    <w:basedOn w:val="DefaultParagraphFont"/>
+    <w:link w:val="Heading4"/>
     <w:uiPriority w:val="9"/>
     <w:semiHidden/>
     <w:rsid w:val="00620C20"/>
@@ -3526,10 +4499,10 @@
       <w:lang w:val="en-US" w:eastAsia="en-US"/>
     </w:rPr>
   </w:style>
-  <w:style w:type="character" w:customStyle="1" w:styleId="Titre5Car">
-    <w:name w:val="Titre 5 Car"/>
-    <w:basedOn w:val="Policepardfaut"/>
-    <w:link w:val="Titre5"/>
+  <w:style w:type="character" w:customStyle="1" w:styleId="Heading5Char">
+    <w:name w:val="Heading 5 Char"/>
+    <w:basedOn w:val="DefaultParagraphFont"/>
+    <w:link w:val="Heading5"/>
     <w:uiPriority w:val="9"/>
     <w:semiHidden/>
     <w:rsid w:val="00620C20"/>
@@ -3543,10 +4516,10 @@
       <w:lang w:val="en-US" w:eastAsia="en-US"/>
     </w:rPr>
   </w:style>
-  <w:style w:type="character" w:customStyle="1" w:styleId="Titre6Car">
-    <w:name w:val="Titre 6 Car"/>
-    <w:basedOn w:val="Policepardfaut"/>
-    <w:link w:val="Titre6"/>
+  <w:style w:type="character" w:customStyle="1" w:styleId="Heading6Char">
+    <w:name w:val="Heading 6 Char"/>
+    <w:basedOn w:val="DefaultParagraphFont"/>
+    <w:link w:val="Heading6"/>
     <w:rsid w:val="00620C20"/>
     <w:rPr>
       <w:rFonts w:ascii="Times New Roman" w:eastAsia="Times New Roman" w:hAnsi="Times New Roman" w:cs="Times New Roman"/>
@@ -3555,10 +4528,10 @@
       <w:lang w:val="en-US" w:eastAsia="en-US"/>
     </w:rPr>
   </w:style>
-  <w:style w:type="character" w:customStyle="1" w:styleId="Titre7Car">
-    <w:name w:val="Titre 7 Car"/>
-    <w:basedOn w:val="Policepardfaut"/>
-    <w:link w:val="Titre7"/>
+  <w:style w:type="character" w:customStyle="1" w:styleId="Heading7Char">
+    <w:name w:val="Heading 7 Char"/>
+    <w:basedOn w:val="DefaultParagraphFont"/>
+    <w:link w:val="Heading7"/>
     <w:uiPriority w:val="9"/>
     <w:semiHidden/>
     <w:rsid w:val="00620C20"/>
@@ -3568,10 +4541,10 @@
       <w:lang w:val="en-US" w:eastAsia="en-US"/>
     </w:rPr>
   </w:style>
-  <w:style w:type="character" w:customStyle="1" w:styleId="Titre8Car">
-    <w:name w:val="Titre 8 Car"/>
-    <w:basedOn w:val="Policepardfaut"/>
-    <w:link w:val="Titre8"/>
+  <w:style w:type="character" w:customStyle="1" w:styleId="Heading8Char">
+    <w:name w:val="Heading 8 Char"/>
+    <w:basedOn w:val="DefaultParagraphFont"/>
+    <w:link w:val="Heading8"/>
     <w:uiPriority w:val="9"/>
     <w:semiHidden/>
     <w:rsid w:val="00620C20"/>
@@ -3583,10 +4556,10 @@
       <w:lang w:val="en-US" w:eastAsia="en-US"/>
     </w:rPr>
   </w:style>
-  <w:style w:type="character" w:customStyle="1" w:styleId="Titre9Car">
-    <w:name w:val="Titre 9 Car"/>
-    <w:basedOn w:val="Policepardfaut"/>
-    <w:link w:val="Titre9"/>
+  <w:style w:type="character" w:customStyle="1" w:styleId="Heading9Char">
+    <w:name w:val="Heading 9 Char"/>
+    <w:basedOn w:val="DefaultParagraphFont"/>
+    <w:link w:val="Heading9"/>
     <w:uiPriority w:val="9"/>
     <w:semiHidden/>
     <w:rsid w:val="00620C20"/>
@@ -3595,10 +4568,10 @@
       <w:lang w:val="en-US" w:eastAsia="en-US"/>
     </w:rPr>
   </w:style>
-  <w:style w:type="paragraph" w:styleId="En-tte">
+  <w:style w:type="paragraph" w:styleId="Header">
     <w:name w:val="header"/>
     <w:basedOn w:val="Normal"/>
-    <w:link w:val="En-tteCar"/>
+    <w:link w:val="HeaderChar"/>
     <w:uiPriority w:val="99"/>
     <w:unhideWhenUsed/>
     <w:rsid w:val="0026212E"/>
@@ -3610,17 +4583,17 @@
       <w:spacing w:after="0" w:line="240" w:lineRule="auto"/>
     </w:pPr>
   </w:style>
-  <w:style w:type="character" w:customStyle="1" w:styleId="En-tteCar">
-    <w:name w:val="En-tête Car"/>
-    <w:basedOn w:val="Policepardfaut"/>
-    <w:link w:val="En-tte"/>
+  <w:style w:type="character" w:customStyle="1" w:styleId="HeaderChar">
+    <w:name w:val="Header Char"/>
+    <w:basedOn w:val="DefaultParagraphFont"/>
+    <w:link w:val="Header"/>
     <w:uiPriority w:val="99"/>
     <w:rsid w:val="0026212E"/>
   </w:style>
-  <w:style w:type="paragraph" w:styleId="Pieddepage">
+  <w:style w:type="paragraph" w:styleId="Footer">
     <w:name w:val="footer"/>
     <w:basedOn w:val="Normal"/>
-    <w:link w:val="PieddepageCar"/>
+    <w:link w:val="FooterChar"/>
     <w:uiPriority w:val="99"/>
     <w:unhideWhenUsed/>
     <w:rsid w:val="0026212E"/>
@@ -3632,16 +4605,16 @@
       <w:spacing w:after="0" w:line="240" w:lineRule="auto"/>
     </w:pPr>
   </w:style>
-  <w:style w:type="character" w:customStyle="1" w:styleId="PieddepageCar">
-    <w:name w:val="Pied de page Car"/>
-    <w:basedOn w:val="Policepardfaut"/>
-    <w:link w:val="Pieddepage"/>
+  <w:style w:type="character" w:customStyle="1" w:styleId="FooterChar">
+    <w:name w:val="Footer Char"/>
+    <w:basedOn w:val="DefaultParagraphFont"/>
+    <w:link w:val="Footer"/>
     <w:uiPriority w:val="99"/>
     <w:rsid w:val="0026212E"/>
   </w:style>
-  <w:style w:type="character" w:styleId="Lienhypertexte">
+  <w:style w:type="character" w:styleId="Hyperlink">
     <w:name w:val="Hyperlink"/>
-    <w:basedOn w:val="Policepardfaut"/>
+    <w:basedOn w:val="DefaultParagraphFont"/>
     <w:uiPriority w:val="99"/>
     <w:unhideWhenUsed/>
     <w:rsid w:val="0086273D"/>
@@ -3652,7 +4625,7 @@
   </w:style>
   <w:style w:type="character" w:customStyle="1" w:styleId="Mentionnonrsolue1">
     <w:name w:val="Mention non résolue1"/>
-    <w:basedOn w:val="Policepardfaut"/>
+    <w:basedOn w:val="DefaultParagraphFont"/>
     <w:uiPriority w:val="99"/>
     <w:semiHidden/>
     <w:unhideWhenUsed/>
@@ -3662,10 +4635,10 @@
       <w:shd w:val="clear" w:color="auto" w:fill="E1DFDD"/>
     </w:rPr>
   </w:style>
-  <w:style w:type="paragraph" w:styleId="Textedebulles">
+  <w:style w:type="paragraph" w:styleId="BalloonText">
     <w:name w:val="Balloon Text"/>
     <w:basedOn w:val="Normal"/>
-    <w:link w:val="TextedebullesCar"/>
+    <w:link w:val="BalloonTextChar"/>
     <w:uiPriority w:val="99"/>
     <w:semiHidden/>
     <w:unhideWhenUsed/>
@@ -3679,10 +4652,10 @@
       <w:szCs w:val="18"/>
     </w:rPr>
   </w:style>
-  <w:style w:type="character" w:customStyle="1" w:styleId="TextedebullesCar">
-    <w:name w:val="Texte de bulles Car"/>
-    <w:basedOn w:val="Policepardfaut"/>
-    <w:link w:val="Textedebulles"/>
+  <w:style w:type="character" w:customStyle="1" w:styleId="BalloonTextChar">
+    <w:name w:val="Balloon Text Char"/>
+    <w:basedOn w:val="DefaultParagraphFont"/>
+    <w:link w:val="BalloonText"/>
     <w:uiPriority w:val="99"/>
     <w:semiHidden/>
     <w:rsid w:val="00EC224C"/>
@@ -3692,9 +4665,9 @@
       <w:szCs w:val="18"/>
     </w:rPr>
   </w:style>
-  <w:style w:type="character" w:styleId="Marquedecommentaire">
+  <w:style w:type="character" w:styleId="CommentReference">
     <w:name w:val="annotation reference"/>
-    <w:basedOn w:val="Policepardfaut"/>
+    <w:basedOn w:val="DefaultParagraphFont"/>
     <w:uiPriority w:val="99"/>
     <w:semiHidden/>
     <w:unhideWhenUsed/>
@@ -3704,10 +4677,10 @@
       <w:szCs w:val="16"/>
     </w:rPr>
   </w:style>
-  <w:style w:type="paragraph" w:styleId="Commentaire">
+  <w:style w:type="paragraph" w:styleId="CommentText">
     <w:name w:val="annotation text"/>
     <w:basedOn w:val="Normal"/>
-    <w:link w:val="CommentaireCar"/>
+    <w:link w:val="CommentTextChar"/>
     <w:uiPriority w:val="99"/>
     <w:semiHidden/>
     <w:unhideWhenUsed/>
@@ -3720,10 +4693,10 @@
       <w:szCs w:val="20"/>
     </w:rPr>
   </w:style>
-  <w:style w:type="character" w:customStyle="1" w:styleId="CommentaireCar">
-    <w:name w:val="Commentaire Car"/>
-    <w:basedOn w:val="Policepardfaut"/>
-    <w:link w:val="Commentaire"/>
+  <w:style w:type="character" w:customStyle="1" w:styleId="CommentTextChar">
+    <w:name w:val="Comment Text Char"/>
+    <w:basedOn w:val="DefaultParagraphFont"/>
+    <w:link w:val="CommentText"/>
     <w:uiPriority w:val="99"/>
     <w:semiHidden/>
     <w:rsid w:val="00F778D5"/>
@@ -3732,11 +4705,11 @@
       <w:szCs w:val="20"/>
     </w:rPr>
   </w:style>
-  <w:style w:type="paragraph" w:styleId="Objetducommentaire">
+  <w:style w:type="paragraph" w:styleId="CommentSubject">
     <w:name w:val="annotation subject"/>
-    <w:basedOn w:val="Commentaire"/>
-    <w:next w:val="Commentaire"/>
-    <w:link w:val="ObjetducommentaireCar"/>
+    <w:basedOn w:val="CommentText"/>
+    <w:next w:val="CommentText"/>
+    <w:link w:val="CommentSubjectChar"/>
     <w:uiPriority w:val="99"/>
     <w:semiHidden/>
     <w:unhideWhenUsed/>
@@ -3746,10 +4719,10 @@
       <w:bCs/>
     </w:rPr>
   </w:style>
-  <w:style w:type="character" w:customStyle="1" w:styleId="ObjetducommentaireCar">
-    <w:name w:val="Objet du commentaire Car"/>
-    <w:basedOn w:val="CommentaireCar"/>
-    <w:link w:val="Objetducommentaire"/>
+  <w:style w:type="character" w:customStyle="1" w:styleId="CommentSubjectChar">
+    <w:name w:val="Comment Subject Char"/>
+    <w:basedOn w:val="CommentTextChar"/>
+    <w:link w:val="CommentSubject"/>
     <w:uiPriority w:val="99"/>
     <w:semiHidden/>
     <w:rsid w:val="00F778D5"/>
@@ -3760,9 +4733,9 @@
       <w:szCs w:val="20"/>
     </w:rPr>
   </w:style>
-  <w:style w:type="character" w:styleId="Lienhypertextesuivivisit">
+  <w:style w:type="character" w:styleId="FollowedHyperlink">
     <w:name w:val="FollowedHyperlink"/>
-    <w:basedOn w:val="Policepardfaut"/>
+    <w:basedOn w:val="DefaultParagraphFont"/>
     <w:uiPriority w:val="99"/>
     <w:semiHidden/>
     <w:unhideWhenUsed/>
@@ -3772,10 +4745,10 @@
       <w:u w:val="single"/>
     </w:rPr>
   </w:style>
-  <w:style w:type="paragraph" w:styleId="Notedebasdepage">
+  <w:style w:type="paragraph" w:styleId="FootnoteText">
     <w:name w:val="footnote text"/>
     <w:basedOn w:val="Normal"/>
-    <w:link w:val="NotedebasdepageCar"/>
+    <w:link w:val="FootnoteTextChar"/>
     <w:uiPriority w:val="99"/>
     <w:semiHidden/>
     <w:unhideWhenUsed/>
@@ -3788,10 +4761,10 @@
       <w:szCs w:val="20"/>
     </w:rPr>
   </w:style>
-  <w:style w:type="character" w:customStyle="1" w:styleId="NotedebasdepageCar">
-    <w:name w:val="Note de bas de page Car"/>
-    <w:basedOn w:val="Policepardfaut"/>
-    <w:link w:val="Notedebasdepage"/>
+  <w:style w:type="character" w:customStyle="1" w:styleId="FootnoteTextChar">
+    <w:name w:val="Footnote Text Char"/>
+    <w:basedOn w:val="DefaultParagraphFont"/>
+    <w:link w:val="FootnoteText"/>
     <w:uiPriority w:val="99"/>
     <w:semiHidden/>
     <w:rsid w:val="002C7EED"/>
@@ -3800,9 +4773,9 @@
       <w:szCs w:val="20"/>
     </w:rPr>
   </w:style>
-  <w:style w:type="character" w:styleId="Appelnotedebasdep">
+  <w:style w:type="character" w:styleId="FootnoteReference">
     <w:name w:val="footnote reference"/>
-    <w:basedOn w:val="Policepardfaut"/>
+    <w:basedOn w:val="DefaultParagraphFont"/>
     <w:uiPriority w:val="99"/>
     <w:semiHidden/>
     <w:unhideWhenUsed/>
@@ -3811,7 +4784,7 @@
       <w:vertAlign w:val="superscript"/>
     </w:rPr>
   </w:style>
-  <w:style w:type="paragraph" w:styleId="Lgende">
+  <w:style w:type="paragraph" w:styleId="Caption">
     <w:name w:val="caption"/>
     <w:basedOn w:val="Normal"/>
     <w:next w:val="Normal"/>
@@ -3830,9 +4803,9 @@
       <w:szCs w:val="18"/>
     </w:rPr>
   </w:style>
-  <w:style w:type="table" w:styleId="Grilledutableau">
+  <w:style w:type="table" w:styleId="TableGrid">
     <w:name w:val="Table Grid"/>
-    <w:basedOn w:val="TableauNormal"/>
+    <w:basedOn w:val="TableNormal"/>
     <w:uiPriority w:val="39"/>
     <w:rsid w:val="00F53A8F"/>
     <w:pPr>
@@ -4152,7 +5125,7 @@
 </file>
 
 <file path=customXml/itemProps1.xml><?xml version="1.0" encoding="utf-8"?>
-<ds:datastoreItem xmlns:ds="http://schemas.openxmlformats.org/officeDocument/2006/customXml" ds:itemID="{B2BD1822-18FC-48CD-A317-717890EB0441}">
+<ds:datastoreItem xmlns:ds="http://schemas.openxmlformats.org/officeDocument/2006/customXml" ds:itemID="{C6AAFA21-9411-4E3B-9643-912B81718E17}">
   <ds:schemaRefs>
     <ds:schemaRef ds:uri="http://schemas.openxmlformats.org/officeDocument/2006/bibliography"/>
   </ds:schemaRefs>

</xml_diff>

<commit_message>
RZ : Progress in report and tests
</commit_message>
<xml_diff>
--- a/TP3/TP3_Log3430_201.docx
+++ b/TP3/TP3_Log3430_201.docx
@@ -937,21 +937,34 @@
     </w:p>
     <w:p>
       <w:pPr>
-        <w:pStyle w:val="Caption"/>
+        <w:pStyle w:val="Lgende"/>
         <w:keepNext/>
         <w:jc w:val="both"/>
       </w:pPr>
       <w:r>
         <w:t xml:space="preserve">Tableau </w:t>
       </w:r>
-      <w:fldSimple w:instr=" SEQ Tableau \* ARABIC ">
-        <w:r>
-          <w:rPr>
-            <w:noProof/>
-          </w:rPr>
-          <w:t>1</w:t>
-        </w:r>
-      </w:fldSimple>
+      <w:r>
+        <w:fldChar w:fldCharType="begin"/>
+      </w:r>
+      <w:r>
+        <w:instrText xml:space="preserve"> SEQ Tableau \* ARABIC </w:instrText>
+      </w:r>
+      <w:r>
+        <w:fldChar w:fldCharType="separate"/>
+      </w:r>
+      <w:r>
+        <w:rPr>
+          <w:noProof/>
+        </w:rPr>
+        <w:t>1</w:t>
+      </w:r>
+      <w:r>
+        <w:rPr>
+          <w:noProof/>
+        </w:rPr>
+        <w:fldChar w:fldCharType="end"/>
+      </w:r>
       <w:r>
         <w:t xml:space="preserve">: </w:t>
       </w:r>
@@ -983,10 +996,10 @@
       </w:pPr>
       <w:r>
         <w:drawing>
-          <wp:inline distT="0" distB="0" distL="0" distR="0" wp14:anchorId="5C90617B" wp14:editId="43334550">
-            <wp:extent cx="6096000" cy="819785"/>
-            <wp:effectExtent l="0" t="0" r="0" b="0"/>
-            <wp:docPr id="4" name="Picture 4"/>
+          <wp:inline distT="0" distB="0" distL="0" distR="0" wp14:anchorId="787287EF" wp14:editId="133AAE10">
+            <wp:extent cx="6096000" cy="890905"/>
+            <wp:effectExtent l="0" t="0" r="0" b="4445"/>
+            <wp:docPr id="3" name="Image 3"/>
             <wp:cNvGraphicFramePr>
               <a:graphicFrameLocks xmlns:a="http://schemas.openxmlformats.org/drawingml/2006/main" noChangeAspect="1"/>
             </wp:cNvGraphicFramePr>
@@ -1015,7 +1028,7 @@
                   <pic:spPr bwMode="auto">
                     <a:xfrm>
                       <a:off x="0" y="0"/>
-                      <a:ext cx="6096000" cy="819785"/>
+                      <a:ext cx="6096000" cy="890905"/>
                     </a:xfrm>
                     <a:prstGeom prst="rect">
                       <a:avLst/>
@@ -1044,6 +1057,8 @@
           <w:szCs w:val="28"/>
         </w:rPr>
       </w:pPr>
+      <w:bookmarkStart w:id="0" w:name="_GoBack"/>
+      <w:bookmarkEnd w:id="0"/>
     </w:p>
     <w:p>
       <w:pPr>
@@ -1206,7 +1221,6 @@
         </w:rPr>
         <w:t xml:space="preserve"> </w:t>
       </w:r>
-      <w:proofErr w:type="gramStart"/>
       <w:r>
         <w:rPr>
           <w:rFonts w:cstheme="minorHAnsi"/>
@@ -1227,7 +1241,6 @@
         </w:rPr>
         <w:t>{</w:t>
       </w:r>
-      <w:proofErr w:type="gramEnd"/>
       <w:r>
         <w:rPr>
           <w:rFonts w:cstheme="minorHAnsi"/>
@@ -1344,7 +1357,7 @@
           <w:szCs w:val="28"/>
           <w:lang w:val="en-CA"/>
         </w:rPr>
-        <w:t>d</w:t>
+        <w:t>d2</w:t>
       </w:r>
       <w:r>
         <w:rPr>
@@ -1354,16 +1367,6 @@
           <w:szCs w:val="28"/>
           <w:lang w:val="en-CA"/>
         </w:rPr>
-        <w:t>2</w:t>
-      </w:r>
-      <w:r>
-        <w:rPr>
-          <w:rFonts w:cstheme="minorHAnsi"/>
-          <w:spacing w:val="-8"/>
-          <w:sz w:val="28"/>
-          <w:szCs w:val="28"/>
-          <w:lang w:val="en-CA"/>
-        </w:rPr>
         <w:t xml:space="preserve"> = &lt;</w:t>
       </w:r>
       <w:r>
@@ -1416,28 +1419,7 @@
           <w:szCs w:val="28"/>
           <w:lang w:val="en-US"/>
         </w:rPr>
-        <w:t>)</w:t>
-      </w:r>
-      <w:r>
-        <w:rPr>
-          <w:rFonts w:cstheme="minorHAnsi"/>
-          <w:spacing w:val="-8"/>
-          <w:sz w:val="28"/>
-          <w:szCs w:val="28"/>
-          <w:lang w:val="en-US"/>
-        </w:rPr>
-        <w:t xml:space="preserve">}, </w:t>
-      </w:r>
-      <w:proofErr w:type="gramStart"/>
-      <w:r>
-        <w:rPr>
-          <w:rFonts w:cstheme="minorHAnsi"/>
-          <w:spacing w:val="-8"/>
-          <w:sz w:val="28"/>
-          <w:szCs w:val="28"/>
-          <w:lang w:val="en-US"/>
-        </w:rPr>
-        <w:t>{</w:t>
+        <w:t>)}, {</w:t>
       </w:r>
       <w:r>
         <w:rPr>
@@ -1458,18 +1440,7 @@
           <w:szCs w:val="28"/>
           <w:lang w:val="en-US"/>
         </w:rPr>
-        <w:t>from</w:t>
-      </w:r>
-      <w:proofErr w:type="gramEnd"/>
-      <w:r>
-        <w:rPr>
-          <w:rFonts w:cstheme="minorHAnsi"/>
-          <w:spacing w:val="-8"/>
-          <w:sz w:val="28"/>
-          <w:szCs w:val="28"/>
-          <w:lang w:val="en-US"/>
-        </w:rPr>
-        <w:t>_string</w:t>
+        <w:t>from_string</w:t>
       </w:r>
       <w:proofErr w:type="spellEnd"/>
       <w:r>
@@ -1480,17 +1451,7 @@
           <w:szCs w:val="28"/>
           <w:lang w:val="en-US"/>
         </w:rPr>
-        <w:t>(“testing”)</w:t>
-      </w:r>
-      <w:r>
-        <w:rPr>
-          <w:rFonts w:cstheme="minorHAnsi"/>
-          <w:spacing w:val="-8"/>
-          <w:sz w:val="28"/>
-          <w:szCs w:val="28"/>
-          <w:lang w:val="en-US"/>
-        </w:rPr>
-        <w:t>.weight</w:t>
+        <w:t>(“testing”).weight</w:t>
       </w:r>
       <w:r>
         <w:rPr>
@@ -1576,39 +1537,17 @@
           <w:szCs w:val="28"/>
           <w:lang w:val="en-CA"/>
         </w:rPr>
-        <w:t xml:space="preserve"> = </w:t>
-      </w:r>
-      <w:proofErr w:type="gramStart"/>
-      <w:r>
-        <w:rPr>
-          <w:rFonts w:cstheme="minorHAnsi"/>
-          <w:spacing w:val="-8"/>
-          <w:sz w:val="28"/>
-          <w:szCs w:val="28"/>
-          <w:lang w:val="en-CA"/>
-        </w:rPr>
-        <w:t>&lt;</w:t>
-      </w:r>
-      <w:r>
-        <w:rPr>
-          <w:rFonts w:cstheme="minorHAnsi"/>
-          <w:spacing w:val="-8"/>
-          <w:sz w:val="28"/>
-          <w:szCs w:val="28"/>
-          <w:lang w:val="en-US"/>
-        </w:rPr>
-        <w:t>{</w:t>
-      </w:r>
-      <w:proofErr w:type="gramEnd"/>
-      <w:r>
-        <w:rPr>
-          <w:rFonts w:cstheme="minorHAnsi"/>
-          <w:spacing w:val="-8"/>
-          <w:sz w:val="28"/>
-          <w:szCs w:val="28"/>
-          <w:lang w:val="en-US"/>
-        </w:rPr>
-        <w:t xml:space="preserve">Huffman(0, “1”) -&gt; </w:t>
+        <w:t xml:space="preserve"> = &lt;</w:t>
+      </w:r>
+      <w:r>
+        <w:rPr>
+          <w:rFonts w:cstheme="minorHAnsi"/>
+          <w:spacing w:val="-8"/>
+          <w:sz w:val="28"/>
+          <w:szCs w:val="28"/>
+          <w:lang w:val="en-US"/>
+        </w:rPr>
+        <w:t xml:space="preserve">{Huffman(0, “1”) -&gt; </w:t>
       </w:r>
       <w:proofErr w:type="spellStart"/>
       <w:r>
@@ -1726,7 +1665,7 @@
           <w:szCs w:val="28"/>
           <w:lang w:val="en-CA"/>
         </w:rPr>
-        <w:t>d</w:t>
+        <w:t>d4</w:t>
       </w:r>
       <w:r>
         <w:rPr>
@@ -1736,49 +1675,17 @@
           <w:szCs w:val="28"/>
           <w:lang w:val="en-CA"/>
         </w:rPr>
-        <w:t>4</w:t>
-      </w:r>
-      <w:r>
-        <w:rPr>
-          <w:rFonts w:cstheme="minorHAnsi"/>
-          <w:spacing w:val="-8"/>
-          <w:sz w:val="28"/>
-          <w:szCs w:val="28"/>
-          <w:lang w:val="en-CA"/>
-        </w:rPr>
-        <w:t xml:space="preserve"> = </w:t>
-      </w:r>
-      <w:proofErr w:type="gramStart"/>
-      <w:r>
-        <w:rPr>
-          <w:rFonts w:cstheme="minorHAnsi"/>
-          <w:spacing w:val="-8"/>
-          <w:sz w:val="28"/>
-          <w:szCs w:val="28"/>
-          <w:lang w:val="en-CA"/>
-        </w:rPr>
-        <w:t>&lt;</w:t>
-      </w:r>
-      <w:r>
-        <w:rPr>
-          <w:rFonts w:cstheme="minorHAnsi"/>
-          <w:spacing w:val="-8"/>
-          <w:sz w:val="28"/>
-          <w:szCs w:val="28"/>
-          <w:lang w:val="en-US"/>
-        </w:rPr>
-        <w:t>{</w:t>
-      </w:r>
-      <w:proofErr w:type="gramEnd"/>
-      <w:r>
-        <w:rPr>
-          <w:rFonts w:cstheme="minorHAnsi"/>
-          <w:spacing w:val="-8"/>
-          <w:sz w:val="28"/>
-          <w:szCs w:val="28"/>
-          <w:lang w:val="en-US"/>
-        </w:rPr>
-        <w:t xml:space="preserve">Huffman(0, “1”) -&gt; </w:t>
+        <w:t xml:space="preserve"> = &lt;</w:t>
+      </w:r>
+      <w:r>
+        <w:rPr>
+          <w:rFonts w:cstheme="minorHAnsi"/>
+          <w:spacing w:val="-8"/>
+          <w:sz w:val="28"/>
+          <w:szCs w:val="28"/>
+          <w:lang w:val="en-US"/>
+        </w:rPr>
+        <w:t xml:space="preserve">{Huffman(0, “1”) -&gt; </w:t>
       </w:r>
       <w:proofErr w:type="spellStart"/>
       <w:r>
@@ -1876,39 +1783,17 @@
           <w:szCs w:val="28"/>
           <w:lang w:val="en-CA"/>
         </w:rPr>
-        <w:t xml:space="preserve">1 = </w:t>
-      </w:r>
-      <w:proofErr w:type="gramStart"/>
-      <w:r>
-        <w:rPr>
-          <w:rFonts w:cstheme="minorHAnsi"/>
-          <w:spacing w:val="-8"/>
-          <w:sz w:val="28"/>
-          <w:szCs w:val="28"/>
-          <w:lang w:val="en-CA"/>
-        </w:rPr>
-        <w:t>&lt;</w:t>
-      </w:r>
-      <w:r>
-        <w:rPr>
-          <w:rFonts w:cstheme="minorHAnsi"/>
-          <w:spacing w:val="-8"/>
-          <w:sz w:val="28"/>
-          <w:szCs w:val="28"/>
-          <w:lang w:val="en-US"/>
-        </w:rPr>
-        <w:t>{</w:t>
-      </w:r>
-      <w:proofErr w:type="gramEnd"/>
-      <w:r>
-        <w:rPr>
-          <w:rFonts w:cstheme="minorHAnsi"/>
-          <w:spacing w:val="-8"/>
-          <w:sz w:val="28"/>
-          <w:szCs w:val="28"/>
-          <w:lang w:val="en-US"/>
-        </w:rPr>
-        <w:t xml:space="preserve">Huffman(0, “1”) -&gt; </w:t>
+        <w:t>1 = &lt;</w:t>
+      </w:r>
+      <w:r>
+        <w:rPr>
+          <w:rFonts w:cstheme="minorHAnsi"/>
+          <w:spacing w:val="-8"/>
+          <w:sz w:val="28"/>
+          <w:szCs w:val="28"/>
+          <w:lang w:val="en-US"/>
+        </w:rPr>
+        <w:t xml:space="preserve">{Huffman(0, “1”) -&gt; </w:t>
       </w:r>
       <w:proofErr w:type="spellStart"/>
       <w:r>
@@ -2024,31 +1909,7 @@
           <w:sz w:val="28"/>
           <w:szCs w:val="28"/>
         </w:rPr>
-        <w:t xml:space="preserve"> toutes </w:t>
-      </w:r>
-      <w:proofErr w:type="gramStart"/>
-      <w:r>
-        <w:rPr>
-          <w:rFonts w:cstheme="minorHAnsi"/>
-          <w:b/>
-          <w:bCs/>
-          <w:spacing w:val="-8"/>
-          <w:sz w:val="28"/>
-          <w:szCs w:val="28"/>
-        </w:rPr>
-        <w:t>les</w:t>
-      </w:r>
-      <w:proofErr w:type="gramEnd"/>
-      <w:r>
-        <w:rPr>
-          <w:rFonts w:cstheme="minorHAnsi"/>
-          <w:b/>
-          <w:bCs/>
-          <w:spacing w:val="-8"/>
-          <w:sz w:val="28"/>
-          <w:szCs w:val="28"/>
-        </w:rPr>
-        <w:t xml:space="preserve"> fonctions pour</w:t>
+        <w:t xml:space="preserve"> toutes les fonctions pour</w:t>
       </w:r>
       <w:r>
         <w:rPr>
@@ -2314,8 +2175,6 @@
           <w:szCs w:val="28"/>
         </w:rPr>
       </w:pPr>
-      <w:bookmarkStart w:id="0" w:name="_GoBack"/>
-      <w:bookmarkEnd w:id="0"/>
     </w:p>
     <w:p>
       <w:pPr>
@@ -2460,7 +2319,7 @@
         <w:sdtContent>
           <w:p>
             <w:pPr>
-              <w:pStyle w:val="Footer"/>
+              <w:pStyle w:val="Pieddepage"/>
               <w:pBdr>
                 <w:top w:val="single" w:sz="4" w:space="1" w:color="auto"/>
               </w:pBdr>
@@ -2598,7 +2457,7 @@
   </w:sdt>
   <w:p>
     <w:pPr>
-      <w:pStyle w:val="Footer"/>
+      <w:pStyle w:val="Pieddepage"/>
     </w:pPr>
   </w:p>
 </w:ftr>
@@ -3205,7 +3064,7 @@
     <w:lvl w:ilvl="0">
       <w:start w:val="1"/>
       <w:numFmt w:val="decimal"/>
-      <w:pStyle w:val="Heading1"/>
+      <w:pStyle w:val="Titre1"/>
       <w:lvlText w:val="%1."/>
       <w:lvlJc w:val="left"/>
       <w:pPr>
@@ -3218,7 +3077,7 @@
     <w:lvl w:ilvl="1">
       <w:start w:val="1"/>
       <w:numFmt w:val="decimal"/>
-      <w:pStyle w:val="Heading2"/>
+      <w:pStyle w:val="Titre2"/>
       <w:lvlText w:val="%2."/>
       <w:lvlJc w:val="left"/>
       <w:pPr>
@@ -3231,7 +3090,7 @@
     <w:lvl w:ilvl="2">
       <w:start w:val="1"/>
       <w:numFmt w:val="decimal"/>
-      <w:pStyle w:val="Heading3"/>
+      <w:pStyle w:val="Titre3"/>
       <w:lvlText w:val="%3."/>
       <w:lvlJc w:val="left"/>
       <w:pPr>
@@ -3244,7 +3103,7 @@
     <w:lvl w:ilvl="3">
       <w:start w:val="1"/>
       <w:numFmt w:val="decimal"/>
-      <w:pStyle w:val="Heading4"/>
+      <w:pStyle w:val="Titre4"/>
       <w:lvlText w:val="%4."/>
       <w:lvlJc w:val="left"/>
       <w:pPr>
@@ -3257,7 +3116,7 @@
     <w:lvl w:ilvl="4">
       <w:start w:val="1"/>
       <w:numFmt w:val="decimal"/>
-      <w:pStyle w:val="Heading5"/>
+      <w:pStyle w:val="Titre5"/>
       <w:lvlText w:val="%5."/>
       <w:lvlJc w:val="left"/>
       <w:pPr>
@@ -3270,7 +3129,7 @@
     <w:lvl w:ilvl="5">
       <w:start w:val="1"/>
       <w:numFmt w:val="decimal"/>
-      <w:pStyle w:val="Heading6"/>
+      <w:pStyle w:val="Titre6"/>
       <w:lvlText w:val="%6."/>
       <w:lvlJc w:val="left"/>
       <w:pPr>
@@ -3283,7 +3142,7 @@
     <w:lvl w:ilvl="6">
       <w:start w:val="1"/>
       <w:numFmt w:val="decimal"/>
-      <w:pStyle w:val="Heading7"/>
+      <w:pStyle w:val="Titre7"/>
       <w:lvlText w:val="%7."/>
       <w:lvlJc w:val="left"/>
       <w:pPr>
@@ -3296,7 +3155,7 @@
     <w:lvl w:ilvl="7">
       <w:start w:val="1"/>
       <w:numFmt w:val="decimal"/>
-      <w:pStyle w:val="Heading8"/>
+      <w:pStyle w:val="Titre8"/>
       <w:lvlText w:val="%8."/>
       <w:lvlJc w:val="left"/>
       <w:pPr>
@@ -3309,7 +3168,7 @@
     <w:lvl w:ilvl="8">
       <w:start w:val="1"/>
       <w:numFmt w:val="decimal"/>
-      <w:pStyle w:val="Heading9"/>
+      <w:pStyle w:val="Titre9"/>
       <w:lvlText w:val="%9."/>
       <w:lvlJc w:val="left"/>
       <w:pPr>
@@ -3774,7 +3633,7 @@
       </w:pPr>
     </w:pPrDefault>
   </w:docDefaults>
-  <w:latentStyles w:defLockedState="0" w:defUIPriority="99" w:defSemiHidden="0" w:defUnhideWhenUsed="0" w:defQFormat="0" w:count="377">
+  <w:latentStyles w:defLockedState="0" w:defUIPriority="99" w:defSemiHidden="0" w:defUnhideWhenUsed="0" w:defQFormat="0" w:count="376">
     <w:lsdException w:name="Normal" w:uiPriority="0" w:qFormat="1"/>
     <w:lsdException w:name="heading 1" w:uiPriority="9" w:qFormat="1"/>
     <w:lsdException w:name="heading 2" w:semiHidden="1" w:uiPriority="9" w:unhideWhenUsed="1" w:qFormat="1"/>
@@ -3880,6 +3739,7 @@
     <w:lsdException w:name="HTML Sample" w:semiHidden="1" w:unhideWhenUsed="1"/>
     <w:lsdException w:name="HTML Typewriter" w:semiHidden="1" w:unhideWhenUsed="1"/>
     <w:lsdException w:name="HTML Variable" w:semiHidden="1" w:unhideWhenUsed="1"/>
+    <w:lsdException w:name="Normal Table" w:semiHidden="1" w:unhideWhenUsed="1"/>
     <w:lsdException w:name="annotation subject" w:semiHidden="1" w:unhideWhenUsed="1"/>
     <w:lsdException w:name="No List" w:semiHidden="1" w:unhideWhenUsed="1"/>
     <w:lsdException w:name="Outline List 1" w:semiHidden="1" w:unhideWhenUsed="1"/>
@@ -3926,8 +3786,10 @@
     <w:lsdException w:name="Table Subtle 2" w:semiHidden="1" w:unhideWhenUsed="1"/>
     <w:lsdException w:name="Table Web 1" w:semiHidden="1" w:unhideWhenUsed="1"/>
     <w:lsdException w:name="Table Web 2" w:semiHidden="1" w:unhideWhenUsed="1"/>
+    <w:lsdException w:name="Table Web 3" w:semiHidden="1" w:unhideWhenUsed="1"/>
     <w:lsdException w:name="Balloon Text" w:semiHidden="1" w:unhideWhenUsed="1"/>
     <w:lsdException w:name="Table Grid" w:uiPriority="39"/>
+    <w:lsdException w:name="Table Theme" w:semiHidden="1" w:unhideWhenUsed="1"/>
     <w:lsdException w:name="Placeholder Text" w:semiHidden="1"/>
     <w:lsdException w:name="No Spacing" w:uiPriority="1" w:qFormat="1"/>
     <w:lsdException w:name="Light Shading" w:uiPriority="60"/>
@@ -4148,18 +4010,17 @@
     <w:lsdException w:name="Hashtag" w:semiHidden="1" w:unhideWhenUsed="1"/>
     <w:lsdException w:name="Unresolved Mention" w:semiHidden="1" w:unhideWhenUsed="1"/>
     <w:lsdException w:name="Smart Link" w:semiHidden="1" w:unhideWhenUsed="1"/>
-    <w:lsdException w:name="Smart Link Error" w:semiHidden="1" w:unhideWhenUsed="1"/>
   </w:latentStyles>
   <w:style w:type="paragraph" w:default="1" w:styleId="Normal">
     <w:name w:val="Normal"/>
     <w:qFormat/>
     <w:rsid w:val="002F10BE"/>
   </w:style>
-  <w:style w:type="paragraph" w:styleId="Heading1">
+  <w:style w:type="paragraph" w:styleId="Titre1">
     <w:name w:val="heading 1"/>
     <w:basedOn w:val="Normal"/>
     <w:next w:val="Normal"/>
-    <w:link w:val="Heading1Char"/>
+    <w:link w:val="Titre1Car"/>
     <w:uiPriority w:val="9"/>
     <w:qFormat/>
     <w:rsid w:val="00620C20"/>
@@ -4181,11 +4042,11 @@
       <w:lang w:val="en-US" w:eastAsia="en-US"/>
     </w:rPr>
   </w:style>
-  <w:style w:type="paragraph" w:styleId="Heading2">
+  <w:style w:type="paragraph" w:styleId="Titre2">
     <w:name w:val="heading 2"/>
     <w:basedOn w:val="Normal"/>
     <w:next w:val="Normal"/>
-    <w:link w:val="Heading2Char"/>
+    <w:link w:val="Titre2Car"/>
     <w:uiPriority w:val="9"/>
     <w:semiHidden/>
     <w:unhideWhenUsed/>
@@ -4211,11 +4072,11 @@
       <w:lang w:val="en-US" w:eastAsia="en-US"/>
     </w:rPr>
   </w:style>
-  <w:style w:type="paragraph" w:styleId="Heading3">
+  <w:style w:type="paragraph" w:styleId="Titre3">
     <w:name w:val="heading 3"/>
     <w:basedOn w:val="Normal"/>
     <w:next w:val="Normal"/>
-    <w:link w:val="Heading3Char"/>
+    <w:link w:val="Titre3Car"/>
     <w:uiPriority w:val="9"/>
     <w:semiHidden/>
     <w:unhideWhenUsed/>
@@ -4239,11 +4100,11 @@
       <w:lang w:val="en-US" w:eastAsia="en-US"/>
     </w:rPr>
   </w:style>
-  <w:style w:type="paragraph" w:styleId="Heading4">
+  <w:style w:type="paragraph" w:styleId="Titre4">
     <w:name w:val="heading 4"/>
     <w:basedOn w:val="Normal"/>
     <w:next w:val="Normal"/>
-    <w:link w:val="Heading4Char"/>
+    <w:link w:val="Titre4Car"/>
     <w:uiPriority w:val="9"/>
     <w:semiHidden/>
     <w:unhideWhenUsed/>
@@ -4266,11 +4127,11 @@
       <w:lang w:val="en-US" w:eastAsia="en-US"/>
     </w:rPr>
   </w:style>
-  <w:style w:type="paragraph" w:styleId="Heading5">
+  <w:style w:type="paragraph" w:styleId="Titre5">
     <w:name w:val="heading 5"/>
     <w:basedOn w:val="Normal"/>
     <w:next w:val="Normal"/>
-    <w:link w:val="Heading5Char"/>
+    <w:link w:val="Titre5Car"/>
     <w:uiPriority w:val="9"/>
     <w:semiHidden/>
     <w:unhideWhenUsed/>
@@ -4294,11 +4155,11 @@
       <w:lang w:val="en-US" w:eastAsia="en-US"/>
     </w:rPr>
   </w:style>
-  <w:style w:type="paragraph" w:styleId="Heading6">
+  <w:style w:type="paragraph" w:styleId="Titre6">
     <w:name w:val="heading 6"/>
     <w:basedOn w:val="Normal"/>
     <w:next w:val="Normal"/>
-    <w:link w:val="Heading6Char"/>
+    <w:link w:val="Titre6Car"/>
     <w:qFormat/>
     <w:rsid w:val="00620C20"/>
     <w:pPr>
@@ -4316,11 +4177,11 @@
       <w:lang w:val="en-US" w:eastAsia="en-US"/>
     </w:rPr>
   </w:style>
-  <w:style w:type="paragraph" w:styleId="Heading7">
+  <w:style w:type="paragraph" w:styleId="Titre7">
     <w:name w:val="heading 7"/>
     <w:basedOn w:val="Normal"/>
     <w:next w:val="Normal"/>
-    <w:link w:val="Heading7Char"/>
+    <w:link w:val="Titre7Car"/>
     <w:uiPriority w:val="9"/>
     <w:semiHidden/>
     <w:unhideWhenUsed/>
@@ -4340,11 +4201,11 @@
       <w:lang w:val="en-US" w:eastAsia="en-US"/>
     </w:rPr>
   </w:style>
-  <w:style w:type="paragraph" w:styleId="Heading8">
+  <w:style w:type="paragraph" w:styleId="Titre8">
     <w:name w:val="heading 8"/>
     <w:basedOn w:val="Normal"/>
     <w:next w:val="Normal"/>
-    <w:link w:val="Heading8Char"/>
+    <w:link w:val="Titre8Car"/>
     <w:uiPriority w:val="9"/>
     <w:semiHidden/>
     <w:unhideWhenUsed/>
@@ -4366,11 +4227,11 @@
       <w:lang w:val="en-US" w:eastAsia="en-US"/>
     </w:rPr>
   </w:style>
-  <w:style w:type="paragraph" w:styleId="Heading9">
+  <w:style w:type="paragraph" w:styleId="Titre9">
     <w:name w:val="heading 9"/>
     <w:basedOn w:val="Normal"/>
     <w:next w:val="Normal"/>
-    <w:link w:val="Heading9Char"/>
+    <w:link w:val="Titre9Car"/>
     <w:uiPriority w:val="9"/>
     <w:semiHidden/>
     <w:unhideWhenUsed/>
@@ -4389,13 +4250,13 @@
       <w:lang w:val="en-US" w:eastAsia="en-US"/>
     </w:rPr>
   </w:style>
-  <w:style w:type="character" w:default="1" w:styleId="DefaultParagraphFont">
+  <w:style w:type="character" w:default="1" w:styleId="Policepardfaut">
     <w:name w:val="Default Paragraph Font"/>
     <w:uiPriority w:val="1"/>
     <w:semiHidden/>
     <w:unhideWhenUsed/>
   </w:style>
-  <w:style w:type="table" w:default="1" w:styleId="TableNormal">
+  <w:style w:type="table" w:default="1" w:styleId="TableauNormal">
     <w:name w:val="Normal Table"/>
     <w:uiPriority w:val="99"/>
     <w:semiHidden/>
@@ -4410,13 +4271,13 @@
       </w:tblCellMar>
     </w:tblPr>
   </w:style>
-  <w:style w:type="numbering" w:default="1" w:styleId="NoList">
+  <w:style w:type="numbering" w:default="1" w:styleId="Aucuneliste">
     <w:name w:val="No List"/>
     <w:uiPriority w:val="99"/>
     <w:semiHidden/>
     <w:unhideWhenUsed/>
   </w:style>
-  <w:style w:type="paragraph" w:styleId="ListParagraph">
+  <w:style w:type="paragraph" w:styleId="Paragraphedeliste">
     <w:name w:val="List Paragraph"/>
     <w:basedOn w:val="Normal"/>
     <w:uiPriority w:val="34"/>
@@ -4434,10 +4295,10 @@
       <w:lang w:val="en-US" w:eastAsia="en-US"/>
     </w:rPr>
   </w:style>
-  <w:style w:type="character" w:customStyle="1" w:styleId="Heading1Char">
-    <w:name w:val="Heading 1 Char"/>
-    <w:basedOn w:val="DefaultParagraphFont"/>
-    <w:link w:val="Heading1"/>
+  <w:style w:type="character" w:customStyle="1" w:styleId="Titre1Car">
+    <w:name w:val="Titre 1 Car"/>
+    <w:basedOn w:val="Policepardfaut"/>
+    <w:link w:val="Titre1"/>
     <w:uiPriority w:val="9"/>
     <w:rsid w:val="00620C20"/>
     <w:rPr>
@@ -4450,10 +4311,10 @@
       <w:lang w:val="en-US" w:eastAsia="en-US"/>
     </w:rPr>
   </w:style>
-  <w:style w:type="character" w:customStyle="1" w:styleId="Heading2Char">
-    <w:name w:val="Heading 2 Char"/>
-    <w:basedOn w:val="DefaultParagraphFont"/>
-    <w:link w:val="Heading2"/>
+  <w:style w:type="character" w:customStyle="1" w:styleId="Titre2Car">
+    <w:name w:val="Titre 2 Car"/>
+    <w:basedOn w:val="Policepardfaut"/>
+    <w:link w:val="Titre2"/>
     <w:uiPriority w:val="9"/>
     <w:semiHidden/>
     <w:rsid w:val="00620C20"/>
@@ -4468,10 +4329,10 @@
       <w:lang w:val="en-US" w:eastAsia="en-US"/>
     </w:rPr>
   </w:style>
-  <w:style w:type="character" w:customStyle="1" w:styleId="Heading3Char">
-    <w:name w:val="Heading 3 Char"/>
-    <w:basedOn w:val="DefaultParagraphFont"/>
-    <w:link w:val="Heading3"/>
+  <w:style w:type="character" w:customStyle="1" w:styleId="Titre3Car">
+    <w:name w:val="Titre 3 Car"/>
+    <w:basedOn w:val="Policepardfaut"/>
+    <w:link w:val="Titre3"/>
     <w:uiPriority w:val="9"/>
     <w:semiHidden/>
     <w:rsid w:val="00620C20"/>
@@ -4484,10 +4345,10 @@
       <w:lang w:val="en-US" w:eastAsia="en-US"/>
     </w:rPr>
   </w:style>
-  <w:style w:type="character" w:customStyle="1" w:styleId="Heading4Char">
-    <w:name w:val="Heading 4 Char"/>
-    <w:basedOn w:val="DefaultParagraphFont"/>
-    <w:link w:val="Heading4"/>
+  <w:style w:type="character" w:customStyle="1" w:styleId="Titre4Car">
+    <w:name w:val="Titre 4 Car"/>
+    <w:basedOn w:val="Policepardfaut"/>
+    <w:link w:val="Titre4"/>
     <w:uiPriority w:val="9"/>
     <w:semiHidden/>
     <w:rsid w:val="00620C20"/>
@@ -4499,10 +4360,10 @@
       <w:lang w:val="en-US" w:eastAsia="en-US"/>
     </w:rPr>
   </w:style>
-  <w:style w:type="character" w:customStyle="1" w:styleId="Heading5Char">
-    <w:name w:val="Heading 5 Char"/>
-    <w:basedOn w:val="DefaultParagraphFont"/>
-    <w:link w:val="Heading5"/>
+  <w:style w:type="character" w:customStyle="1" w:styleId="Titre5Car">
+    <w:name w:val="Titre 5 Car"/>
+    <w:basedOn w:val="Policepardfaut"/>
+    <w:link w:val="Titre5"/>
     <w:uiPriority w:val="9"/>
     <w:semiHidden/>
     <w:rsid w:val="00620C20"/>
@@ -4516,10 +4377,10 @@
       <w:lang w:val="en-US" w:eastAsia="en-US"/>
     </w:rPr>
   </w:style>
-  <w:style w:type="character" w:customStyle="1" w:styleId="Heading6Char">
-    <w:name w:val="Heading 6 Char"/>
-    <w:basedOn w:val="DefaultParagraphFont"/>
-    <w:link w:val="Heading6"/>
+  <w:style w:type="character" w:customStyle="1" w:styleId="Titre6Car">
+    <w:name w:val="Titre 6 Car"/>
+    <w:basedOn w:val="Policepardfaut"/>
+    <w:link w:val="Titre6"/>
     <w:rsid w:val="00620C20"/>
     <w:rPr>
       <w:rFonts w:ascii="Times New Roman" w:eastAsia="Times New Roman" w:hAnsi="Times New Roman" w:cs="Times New Roman"/>
@@ -4528,10 +4389,10 @@
       <w:lang w:val="en-US" w:eastAsia="en-US"/>
     </w:rPr>
   </w:style>
-  <w:style w:type="character" w:customStyle="1" w:styleId="Heading7Char">
-    <w:name w:val="Heading 7 Char"/>
-    <w:basedOn w:val="DefaultParagraphFont"/>
-    <w:link w:val="Heading7"/>
+  <w:style w:type="character" w:customStyle="1" w:styleId="Titre7Car">
+    <w:name w:val="Titre 7 Car"/>
+    <w:basedOn w:val="Policepardfaut"/>
+    <w:link w:val="Titre7"/>
     <w:uiPriority w:val="9"/>
     <w:semiHidden/>
     <w:rsid w:val="00620C20"/>
@@ -4541,10 +4402,10 @@
       <w:lang w:val="en-US" w:eastAsia="en-US"/>
     </w:rPr>
   </w:style>
-  <w:style w:type="character" w:customStyle="1" w:styleId="Heading8Char">
-    <w:name w:val="Heading 8 Char"/>
-    <w:basedOn w:val="DefaultParagraphFont"/>
-    <w:link w:val="Heading8"/>
+  <w:style w:type="character" w:customStyle="1" w:styleId="Titre8Car">
+    <w:name w:val="Titre 8 Car"/>
+    <w:basedOn w:val="Policepardfaut"/>
+    <w:link w:val="Titre8"/>
     <w:uiPriority w:val="9"/>
     <w:semiHidden/>
     <w:rsid w:val="00620C20"/>
@@ -4556,10 +4417,10 @@
       <w:lang w:val="en-US" w:eastAsia="en-US"/>
     </w:rPr>
   </w:style>
-  <w:style w:type="character" w:customStyle="1" w:styleId="Heading9Char">
-    <w:name w:val="Heading 9 Char"/>
-    <w:basedOn w:val="DefaultParagraphFont"/>
-    <w:link w:val="Heading9"/>
+  <w:style w:type="character" w:customStyle="1" w:styleId="Titre9Car">
+    <w:name w:val="Titre 9 Car"/>
+    <w:basedOn w:val="Policepardfaut"/>
+    <w:link w:val="Titre9"/>
     <w:uiPriority w:val="9"/>
     <w:semiHidden/>
     <w:rsid w:val="00620C20"/>
@@ -4568,10 +4429,10 @@
       <w:lang w:val="en-US" w:eastAsia="en-US"/>
     </w:rPr>
   </w:style>
-  <w:style w:type="paragraph" w:styleId="Header">
+  <w:style w:type="paragraph" w:styleId="En-tte">
     <w:name w:val="header"/>
     <w:basedOn w:val="Normal"/>
-    <w:link w:val="HeaderChar"/>
+    <w:link w:val="En-tteCar"/>
     <w:uiPriority w:val="99"/>
     <w:unhideWhenUsed/>
     <w:rsid w:val="0026212E"/>
@@ -4583,17 +4444,17 @@
       <w:spacing w:after="0" w:line="240" w:lineRule="auto"/>
     </w:pPr>
   </w:style>
-  <w:style w:type="character" w:customStyle="1" w:styleId="HeaderChar">
-    <w:name w:val="Header Char"/>
-    <w:basedOn w:val="DefaultParagraphFont"/>
-    <w:link w:val="Header"/>
+  <w:style w:type="character" w:customStyle="1" w:styleId="En-tteCar">
+    <w:name w:val="En-tête Car"/>
+    <w:basedOn w:val="Policepardfaut"/>
+    <w:link w:val="En-tte"/>
     <w:uiPriority w:val="99"/>
     <w:rsid w:val="0026212E"/>
   </w:style>
-  <w:style w:type="paragraph" w:styleId="Footer">
+  <w:style w:type="paragraph" w:styleId="Pieddepage">
     <w:name w:val="footer"/>
     <w:basedOn w:val="Normal"/>
-    <w:link w:val="FooterChar"/>
+    <w:link w:val="PieddepageCar"/>
     <w:uiPriority w:val="99"/>
     <w:unhideWhenUsed/>
     <w:rsid w:val="0026212E"/>
@@ -4605,16 +4466,16 @@
       <w:spacing w:after="0" w:line="240" w:lineRule="auto"/>
     </w:pPr>
   </w:style>
-  <w:style w:type="character" w:customStyle="1" w:styleId="FooterChar">
-    <w:name w:val="Footer Char"/>
-    <w:basedOn w:val="DefaultParagraphFont"/>
-    <w:link w:val="Footer"/>
+  <w:style w:type="character" w:customStyle="1" w:styleId="PieddepageCar">
+    <w:name w:val="Pied de page Car"/>
+    <w:basedOn w:val="Policepardfaut"/>
+    <w:link w:val="Pieddepage"/>
     <w:uiPriority w:val="99"/>
     <w:rsid w:val="0026212E"/>
   </w:style>
-  <w:style w:type="character" w:styleId="Hyperlink">
+  <w:style w:type="character" w:styleId="Lienhypertexte">
     <w:name w:val="Hyperlink"/>
-    <w:basedOn w:val="DefaultParagraphFont"/>
+    <w:basedOn w:val="Policepardfaut"/>
     <w:uiPriority w:val="99"/>
     <w:unhideWhenUsed/>
     <w:rsid w:val="0086273D"/>
@@ -4625,7 +4486,7 @@
   </w:style>
   <w:style w:type="character" w:customStyle="1" w:styleId="Mentionnonrsolue1">
     <w:name w:val="Mention non résolue1"/>
-    <w:basedOn w:val="DefaultParagraphFont"/>
+    <w:basedOn w:val="Policepardfaut"/>
     <w:uiPriority w:val="99"/>
     <w:semiHidden/>
     <w:unhideWhenUsed/>
@@ -4635,10 +4496,10 @@
       <w:shd w:val="clear" w:color="auto" w:fill="E1DFDD"/>
     </w:rPr>
   </w:style>
-  <w:style w:type="paragraph" w:styleId="BalloonText">
+  <w:style w:type="paragraph" w:styleId="Textedebulles">
     <w:name w:val="Balloon Text"/>
     <w:basedOn w:val="Normal"/>
-    <w:link w:val="BalloonTextChar"/>
+    <w:link w:val="TextedebullesCar"/>
     <w:uiPriority w:val="99"/>
     <w:semiHidden/>
     <w:unhideWhenUsed/>
@@ -4652,10 +4513,10 @@
       <w:szCs w:val="18"/>
     </w:rPr>
   </w:style>
-  <w:style w:type="character" w:customStyle="1" w:styleId="BalloonTextChar">
-    <w:name w:val="Balloon Text Char"/>
-    <w:basedOn w:val="DefaultParagraphFont"/>
-    <w:link w:val="BalloonText"/>
+  <w:style w:type="character" w:customStyle="1" w:styleId="TextedebullesCar">
+    <w:name w:val="Texte de bulles Car"/>
+    <w:basedOn w:val="Policepardfaut"/>
+    <w:link w:val="Textedebulles"/>
     <w:uiPriority w:val="99"/>
     <w:semiHidden/>
     <w:rsid w:val="00EC224C"/>
@@ -4665,9 +4526,9 @@
       <w:szCs w:val="18"/>
     </w:rPr>
   </w:style>
-  <w:style w:type="character" w:styleId="CommentReference">
+  <w:style w:type="character" w:styleId="Marquedecommentaire">
     <w:name w:val="annotation reference"/>
-    <w:basedOn w:val="DefaultParagraphFont"/>
+    <w:basedOn w:val="Policepardfaut"/>
     <w:uiPriority w:val="99"/>
     <w:semiHidden/>
     <w:unhideWhenUsed/>
@@ -4677,10 +4538,10 @@
       <w:szCs w:val="16"/>
     </w:rPr>
   </w:style>
-  <w:style w:type="paragraph" w:styleId="CommentText">
+  <w:style w:type="paragraph" w:styleId="Commentaire">
     <w:name w:val="annotation text"/>
     <w:basedOn w:val="Normal"/>
-    <w:link w:val="CommentTextChar"/>
+    <w:link w:val="CommentaireCar"/>
     <w:uiPriority w:val="99"/>
     <w:semiHidden/>
     <w:unhideWhenUsed/>
@@ -4693,10 +4554,10 @@
       <w:szCs w:val="20"/>
     </w:rPr>
   </w:style>
-  <w:style w:type="character" w:customStyle="1" w:styleId="CommentTextChar">
-    <w:name w:val="Comment Text Char"/>
-    <w:basedOn w:val="DefaultParagraphFont"/>
-    <w:link w:val="CommentText"/>
+  <w:style w:type="character" w:customStyle="1" w:styleId="CommentaireCar">
+    <w:name w:val="Commentaire Car"/>
+    <w:basedOn w:val="Policepardfaut"/>
+    <w:link w:val="Commentaire"/>
     <w:uiPriority w:val="99"/>
     <w:semiHidden/>
     <w:rsid w:val="00F778D5"/>
@@ -4705,11 +4566,11 @@
       <w:szCs w:val="20"/>
     </w:rPr>
   </w:style>
-  <w:style w:type="paragraph" w:styleId="CommentSubject">
+  <w:style w:type="paragraph" w:styleId="Objetducommentaire">
     <w:name w:val="annotation subject"/>
-    <w:basedOn w:val="CommentText"/>
-    <w:next w:val="CommentText"/>
-    <w:link w:val="CommentSubjectChar"/>
+    <w:basedOn w:val="Commentaire"/>
+    <w:next w:val="Commentaire"/>
+    <w:link w:val="ObjetducommentaireCar"/>
     <w:uiPriority w:val="99"/>
     <w:semiHidden/>
     <w:unhideWhenUsed/>
@@ -4719,10 +4580,10 @@
       <w:bCs/>
     </w:rPr>
   </w:style>
-  <w:style w:type="character" w:customStyle="1" w:styleId="CommentSubjectChar">
-    <w:name w:val="Comment Subject Char"/>
-    <w:basedOn w:val="CommentTextChar"/>
-    <w:link w:val="CommentSubject"/>
+  <w:style w:type="character" w:customStyle="1" w:styleId="ObjetducommentaireCar">
+    <w:name w:val="Objet du commentaire Car"/>
+    <w:basedOn w:val="CommentaireCar"/>
+    <w:link w:val="Objetducommentaire"/>
     <w:uiPriority w:val="99"/>
     <w:semiHidden/>
     <w:rsid w:val="00F778D5"/>
@@ -4733,9 +4594,9 @@
       <w:szCs w:val="20"/>
     </w:rPr>
   </w:style>
-  <w:style w:type="character" w:styleId="FollowedHyperlink">
+  <w:style w:type="character" w:styleId="Lienhypertextesuivivisit">
     <w:name w:val="FollowedHyperlink"/>
-    <w:basedOn w:val="DefaultParagraphFont"/>
+    <w:basedOn w:val="Policepardfaut"/>
     <w:uiPriority w:val="99"/>
     <w:semiHidden/>
     <w:unhideWhenUsed/>
@@ -4745,10 +4606,10 @@
       <w:u w:val="single"/>
     </w:rPr>
   </w:style>
-  <w:style w:type="paragraph" w:styleId="FootnoteText">
+  <w:style w:type="paragraph" w:styleId="Notedebasdepage">
     <w:name w:val="footnote text"/>
     <w:basedOn w:val="Normal"/>
-    <w:link w:val="FootnoteTextChar"/>
+    <w:link w:val="NotedebasdepageCar"/>
     <w:uiPriority w:val="99"/>
     <w:semiHidden/>
     <w:unhideWhenUsed/>
@@ -4761,10 +4622,10 @@
       <w:szCs w:val="20"/>
     </w:rPr>
   </w:style>
-  <w:style w:type="character" w:customStyle="1" w:styleId="FootnoteTextChar">
-    <w:name w:val="Footnote Text Char"/>
-    <w:basedOn w:val="DefaultParagraphFont"/>
-    <w:link w:val="FootnoteText"/>
+  <w:style w:type="character" w:customStyle="1" w:styleId="NotedebasdepageCar">
+    <w:name w:val="Note de bas de page Car"/>
+    <w:basedOn w:val="Policepardfaut"/>
+    <w:link w:val="Notedebasdepage"/>
     <w:uiPriority w:val="99"/>
     <w:semiHidden/>
     <w:rsid w:val="002C7EED"/>
@@ -4773,9 +4634,9 @@
       <w:szCs w:val="20"/>
     </w:rPr>
   </w:style>
-  <w:style w:type="character" w:styleId="FootnoteReference">
+  <w:style w:type="character" w:styleId="Appelnotedebasdep">
     <w:name w:val="footnote reference"/>
-    <w:basedOn w:val="DefaultParagraphFont"/>
+    <w:basedOn w:val="Policepardfaut"/>
     <w:uiPriority w:val="99"/>
     <w:semiHidden/>
     <w:unhideWhenUsed/>
@@ -4784,7 +4645,7 @@
       <w:vertAlign w:val="superscript"/>
     </w:rPr>
   </w:style>
-  <w:style w:type="paragraph" w:styleId="Caption">
+  <w:style w:type="paragraph" w:styleId="Lgende">
     <w:name w:val="caption"/>
     <w:basedOn w:val="Normal"/>
     <w:next w:val="Normal"/>
@@ -4803,9 +4664,9 @@
       <w:szCs w:val="18"/>
     </w:rPr>
   </w:style>
-  <w:style w:type="table" w:styleId="TableGrid">
+  <w:style w:type="table" w:styleId="Grilledutableau">
     <w:name w:val="Table Grid"/>
-    <w:basedOn w:val="TableNormal"/>
+    <w:basedOn w:val="TableauNormal"/>
     <w:uiPriority w:val="39"/>
     <w:rsid w:val="00F53A8F"/>
     <w:pPr>
@@ -5125,7 +4986,7 @@
 </file>
 
 <file path=customXml/itemProps1.xml><?xml version="1.0" encoding="utf-8"?>
-<ds:datastoreItem xmlns:ds="http://schemas.openxmlformats.org/officeDocument/2006/customXml" ds:itemID="{C6AAFA21-9411-4E3B-9643-912B81718E17}">
+<ds:datastoreItem xmlns:ds="http://schemas.openxmlformats.org/officeDocument/2006/customXml" ds:itemID="{93E5E25E-4C20-4BF1-8BD1-6EB11D600F90}">
   <ds:schemaRefs>
     <ds:schemaRef ds:uri="http://schemas.openxmlformats.org/officeDocument/2006/bibliography"/>
   </ds:schemaRefs>

</xml_diff>

<commit_message>
HP : Add 4.6
</commit_message>
<xml_diff>
--- a/TP3/TP3_Log3430_201.docx
+++ b/TP3/TP3_Log3430_201.docx
@@ -937,34 +937,21 @@
     </w:p>
     <w:p>
       <w:pPr>
-        <w:pStyle w:val="Lgende"/>
+        <w:pStyle w:val="Caption"/>
         <w:keepNext/>
         <w:jc w:val="both"/>
       </w:pPr>
       <w:r>
         <w:t xml:space="preserve">Tableau </w:t>
       </w:r>
-      <w:r>
-        <w:fldChar w:fldCharType="begin"/>
-      </w:r>
-      <w:r>
-        <w:instrText xml:space="preserve"> SEQ Tableau \* ARABIC </w:instrText>
-      </w:r>
-      <w:r>
-        <w:fldChar w:fldCharType="separate"/>
-      </w:r>
-      <w:r>
-        <w:rPr>
-          <w:noProof/>
-        </w:rPr>
-        <w:t>1</w:t>
-      </w:r>
-      <w:r>
-        <w:rPr>
-          <w:noProof/>
-        </w:rPr>
-        <w:fldChar w:fldCharType="end"/>
-      </w:r>
+      <w:fldSimple w:instr=" SEQ Tableau \* ARABIC ">
+        <w:r>
+          <w:rPr>
+            <w:noProof/>
+          </w:rPr>
+          <w:t>1</w:t>
+        </w:r>
+      </w:fldSimple>
       <w:r>
         <w:t xml:space="preserve">: </w:t>
       </w:r>
@@ -995,6 +982,9 @@
         </w:rPr>
       </w:pPr>
       <w:r>
+        <w:rPr>
+          <w:noProof/>
+        </w:rPr>
         <w:drawing>
           <wp:inline distT="0" distB="0" distL="0" distR="0" wp14:anchorId="787287EF" wp14:editId="133AAE10">
             <wp:extent cx="6096000" cy="890905"/>
@@ -1057,8 +1047,6 @@
           <w:szCs w:val="28"/>
         </w:rPr>
       </w:pPr>
-      <w:bookmarkStart w:id="0" w:name="_GoBack"/>
-      <w:bookmarkEnd w:id="0"/>
     </w:p>
     <w:p>
       <w:pPr>
@@ -1221,6 +1209,7 @@
         </w:rPr>
         <w:t xml:space="preserve"> </w:t>
       </w:r>
+      <w:proofErr w:type="gramStart"/>
       <w:r>
         <w:rPr>
           <w:rFonts w:cstheme="minorHAnsi"/>
@@ -1241,6 +1230,7 @@
         </w:rPr>
         <w:t>{</w:t>
       </w:r>
+      <w:proofErr w:type="gramEnd"/>
       <w:r>
         <w:rPr>
           <w:rFonts w:cstheme="minorHAnsi"/>
@@ -1419,7 +1409,18 @@
           <w:szCs w:val="28"/>
           <w:lang w:val="en-US"/>
         </w:rPr>
-        <w:t>)}, {</w:t>
+        <w:t xml:space="preserve">)}, </w:t>
+      </w:r>
+      <w:proofErr w:type="gramStart"/>
+      <w:r>
+        <w:rPr>
+          <w:rFonts w:cstheme="minorHAnsi"/>
+          <w:spacing w:val="-8"/>
+          <w:sz w:val="28"/>
+          <w:szCs w:val="28"/>
+          <w:lang w:val="en-US"/>
+        </w:rPr>
+        <w:t>{</w:t>
       </w:r>
       <w:r>
         <w:rPr>
@@ -1440,7 +1441,18 @@
           <w:szCs w:val="28"/>
           <w:lang w:val="en-US"/>
         </w:rPr>
-        <w:t>from_string</w:t>
+        <w:t>from</w:t>
+      </w:r>
+      <w:proofErr w:type="gramEnd"/>
+      <w:r>
+        <w:rPr>
+          <w:rFonts w:cstheme="minorHAnsi"/>
+          <w:spacing w:val="-8"/>
+          <w:sz w:val="28"/>
+          <w:szCs w:val="28"/>
+          <w:lang w:val="en-US"/>
+        </w:rPr>
+        <w:t>_string</w:t>
       </w:r>
       <w:proofErr w:type="spellEnd"/>
       <w:r>
@@ -1537,17 +1549,39 @@
           <w:szCs w:val="28"/>
           <w:lang w:val="en-CA"/>
         </w:rPr>
-        <w:t xml:space="preserve"> = &lt;</w:t>
-      </w:r>
-      <w:r>
-        <w:rPr>
-          <w:rFonts w:cstheme="minorHAnsi"/>
-          <w:spacing w:val="-8"/>
-          <w:sz w:val="28"/>
-          <w:szCs w:val="28"/>
-          <w:lang w:val="en-US"/>
-        </w:rPr>
-        <w:t xml:space="preserve">{Huffman(0, “1”) -&gt; </w:t>
+        <w:t xml:space="preserve"> = </w:t>
+      </w:r>
+      <w:proofErr w:type="gramStart"/>
+      <w:r>
+        <w:rPr>
+          <w:rFonts w:cstheme="minorHAnsi"/>
+          <w:spacing w:val="-8"/>
+          <w:sz w:val="28"/>
+          <w:szCs w:val="28"/>
+          <w:lang w:val="en-CA"/>
+        </w:rPr>
+        <w:t>&lt;</w:t>
+      </w:r>
+      <w:r>
+        <w:rPr>
+          <w:rFonts w:cstheme="minorHAnsi"/>
+          <w:spacing w:val="-8"/>
+          <w:sz w:val="28"/>
+          <w:szCs w:val="28"/>
+          <w:lang w:val="en-US"/>
+        </w:rPr>
+        <w:t>{</w:t>
+      </w:r>
+      <w:proofErr w:type="gramEnd"/>
+      <w:r>
+        <w:rPr>
+          <w:rFonts w:cstheme="minorHAnsi"/>
+          <w:spacing w:val="-8"/>
+          <w:sz w:val="28"/>
+          <w:szCs w:val="28"/>
+          <w:lang w:val="en-US"/>
+        </w:rPr>
+        <w:t xml:space="preserve">Huffman(0, “1”) -&gt; </w:t>
       </w:r>
       <w:proofErr w:type="spellStart"/>
       <w:r>
@@ -1675,17 +1709,39 @@
           <w:szCs w:val="28"/>
           <w:lang w:val="en-CA"/>
         </w:rPr>
-        <w:t xml:space="preserve"> = &lt;</w:t>
-      </w:r>
-      <w:r>
-        <w:rPr>
-          <w:rFonts w:cstheme="minorHAnsi"/>
-          <w:spacing w:val="-8"/>
-          <w:sz w:val="28"/>
-          <w:szCs w:val="28"/>
-          <w:lang w:val="en-US"/>
-        </w:rPr>
-        <w:t xml:space="preserve">{Huffman(0, “1”) -&gt; </w:t>
+        <w:t xml:space="preserve"> = </w:t>
+      </w:r>
+      <w:proofErr w:type="gramStart"/>
+      <w:r>
+        <w:rPr>
+          <w:rFonts w:cstheme="minorHAnsi"/>
+          <w:spacing w:val="-8"/>
+          <w:sz w:val="28"/>
+          <w:szCs w:val="28"/>
+          <w:lang w:val="en-CA"/>
+        </w:rPr>
+        <w:t>&lt;</w:t>
+      </w:r>
+      <w:r>
+        <w:rPr>
+          <w:rFonts w:cstheme="minorHAnsi"/>
+          <w:spacing w:val="-8"/>
+          <w:sz w:val="28"/>
+          <w:szCs w:val="28"/>
+          <w:lang w:val="en-US"/>
+        </w:rPr>
+        <w:t>{</w:t>
+      </w:r>
+      <w:proofErr w:type="gramEnd"/>
+      <w:r>
+        <w:rPr>
+          <w:rFonts w:cstheme="minorHAnsi"/>
+          <w:spacing w:val="-8"/>
+          <w:sz w:val="28"/>
+          <w:szCs w:val="28"/>
+          <w:lang w:val="en-US"/>
+        </w:rPr>
+        <w:t xml:space="preserve">Huffman(0, “1”) -&gt; </w:t>
       </w:r>
       <w:proofErr w:type="spellStart"/>
       <w:r>
@@ -1783,17 +1839,39 @@
           <w:szCs w:val="28"/>
           <w:lang w:val="en-CA"/>
         </w:rPr>
-        <w:t>1 = &lt;</w:t>
-      </w:r>
-      <w:r>
-        <w:rPr>
-          <w:rFonts w:cstheme="minorHAnsi"/>
-          <w:spacing w:val="-8"/>
-          <w:sz w:val="28"/>
-          <w:szCs w:val="28"/>
-          <w:lang w:val="en-US"/>
-        </w:rPr>
-        <w:t xml:space="preserve">{Huffman(0, “1”) -&gt; </w:t>
+        <w:t xml:space="preserve">1 = </w:t>
+      </w:r>
+      <w:proofErr w:type="gramStart"/>
+      <w:r>
+        <w:rPr>
+          <w:rFonts w:cstheme="minorHAnsi"/>
+          <w:spacing w:val="-8"/>
+          <w:sz w:val="28"/>
+          <w:szCs w:val="28"/>
+          <w:lang w:val="en-CA"/>
+        </w:rPr>
+        <w:t>&lt;</w:t>
+      </w:r>
+      <w:r>
+        <w:rPr>
+          <w:rFonts w:cstheme="minorHAnsi"/>
+          <w:spacing w:val="-8"/>
+          <w:sz w:val="28"/>
+          <w:szCs w:val="28"/>
+          <w:lang w:val="en-US"/>
+        </w:rPr>
+        <w:t>{</w:t>
+      </w:r>
+      <w:proofErr w:type="gramEnd"/>
+      <w:r>
+        <w:rPr>
+          <w:rFonts w:cstheme="minorHAnsi"/>
+          <w:spacing w:val="-8"/>
+          <w:sz w:val="28"/>
+          <w:szCs w:val="28"/>
+          <w:lang w:val="en-US"/>
+        </w:rPr>
+        <w:t xml:space="preserve">Huffman(0, “1”) -&gt; </w:t>
       </w:r>
       <w:proofErr w:type="spellStart"/>
       <w:r>
@@ -2249,8 +2327,114 @@
         <w:t>fonctionne pas comme attendu ? Proposez une solution pour corriger le bogue.</w:t>
       </w:r>
     </w:p>
+    <w:p>
+      <w:pPr>
+        <w:spacing w:after="240"/>
+        <w:ind w:right="102"/>
+        <w:jc w:val="both"/>
+        <w:rPr>
+          <w:rFonts w:cstheme="minorHAnsi"/>
+          <w:spacing w:val="-8"/>
+          <w:sz w:val="28"/>
+          <w:szCs w:val="28"/>
+        </w:rPr>
+      </w:pPr>
+    </w:p>
+    <w:p>
+      <w:pPr>
+        <w:spacing w:after="240"/>
+        <w:ind w:right="102"/>
+        <w:jc w:val="both"/>
+        <w:rPr>
+          <w:rFonts w:cstheme="minorHAnsi"/>
+          <w:spacing w:val="-8"/>
+          <w:sz w:val="28"/>
+          <w:szCs w:val="28"/>
+        </w:rPr>
+      </w:pPr>
+      <w:r>
+        <w:rPr>
+          <w:rFonts w:cstheme="minorHAnsi"/>
+          <w:spacing w:val="-8"/>
+          <w:sz w:val="28"/>
+          <w:szCs w:val="28"/>
+        </w:rPr>
+        <w:t>4.6. Complétez le cas de test suivant pour couvrir des cas extrêmes.</w:t>
+      </w:r>
+    </w:p>
+    <w:p>
+      <w:pPr>
+        <w:spacing w:after="240"/>
+        <w:ind w:right="102"/>
+        <w:jc w:val="both"/>
+        <w:rPr>
+          <w:rFonts w:cstheme="minorHAnsi"/>
+          <w:spacing w:val="-8"/>
+          <w:sz w:val="28"/>
+          <w:szCs w:val="28"/>
+        </w:rPr>
+      </w:pPr>
+      <w:r>
+        <w:rPr>
+          <w:rFonts w:cstheme="minorHAnsi"/>
+          <w:spacing w:val="-8"/>
+          <w:sz w:val="28"/>
+          <w:szCs w:val="28"/>
+        </w:rPr>
+        <w:drawing>
+          <wp:inline distT="0" distB="0" distL="0" distR="0" wp14:anchorId="475374E8" wp14:editId="67B8D35A">
+            <wp:extent cx="5759746" cy="2965602"/>
+            <wp:effectExtent l="0" t="0" r="0" b="6350"/>
+            <wp:docPr id="4" name="Picture 4"/>
+            <wp:cNvGraphicFramePr>
+              <a:graphicFrameLocks xmlns:a="http://schemas.openxmlformats.org/drawingml/2006/main" noChangeAspect="1"/>
+            </wp:cNvGraphicFramePr>
+            <a:graphic xmlns:a="http://schemas.openxmlformats.org/drawingml/2006/main">
+              <a:graphicData uri="http://schemas.openxmlformats.org/drawingml/2006/picture">
+                <pic:pic xmlns:pic="http://schemas.openxmlformats.org/drawingml/2006/picture">
+                  <pic:nvPicPr>
+                    <pic:cNvPr id="1" name=""/>
+                    <pic:cNvPicPr/>
+                  </pic:nvPicPr>
+                  <pic:blipFill>
+                    <a:blip r:embed="rId10"/>
+                    <a:stretch>
+                      <a:fillRect/>
+                    </a:stretch>
+                  </pic:blipFill>
+                  <pic:spPr>
+                    <a:xfrm>
+                      <a:off x="0" y="0"/>
+                      <a:ext cx="5759746" cy="2965602"/>
+                    </a:xfrm>
+                    <a:prstGeom prst="rect">
+                      <a:avLst/>
+                    </a:prstGeom>
+                  </pic:spPr>
+                </pic:pic>
+              </a:graphicData>
+            </a:graphic>
+          </wp:inline>
+        </w:drawing>
+      </w:r>
+    </w:p>
+    <w:p>
+      <w:pPr>
+        <w:spacing w:after="240"/>
+        <w:ind w:right="102"/>
+        <w:jc w:val="both"/>
+        <w:rPr>
+          <w:rFonts w:cstheme="minorHAnsi"/>
+          <w:spacing w:val="-8"/>
+          <w:sz w:val="28"/>
+          <w:szCs w:val="28"/>
+        </w:rPr>
+      </w:pPr>
+      <w:bookmarkStart w:id="0" w:name="_GoBack"/>
+      <w:bookmarkEnd w:id="0"/>
+    </w:p>
     <w:sectPr>
-      <w:footerReference w:type="default" r:id="rId10"/>
+      <w:footerReference w:type="default" r:id="rId11"/>
       <w:pgSz w:w="12240" w:h="15840"/>
       <w:pgMar w:top="1380" w:right="1320" w:bottom="280" w:left="1320" w:header="0" w:footer="834" w:gutter="0"/>
       <w:pgNumType w:start="1"/>
@@ -2319,7 +2503,7 @@
         <w:sdtContent>
           <w:p>
             <w:pPr>
-              <w:pStyle w:val="Pieddepage"/>
+              <w:pStyle w:val="Footer"/>
               <w:pBdr>
                 <w:top w:val="single" w:sz="4" w:space="1" w:color="auto"/>
               </w:pBdr>
@@ -2457,7 +2641,7 @@
   </w:sdt>
   <w:p>
     <w:pPr>
-      <w:pStyle w:val="Pieddepage"/>
+      <w:pStyle w:val="Footer"/>
     </w:pPr>
   </w:p>
 </w:ftr>
@@ -3064,7 +3248,7 @@
     <w:lvl w:ilvl="0">
       <w:start w:val="1"/>
       <w:numFmt w:val="decimal"/>
-      <w:pStyle w:val="Titre1"/>
+      <w:pStyle w:val="Heading1"/>
       <w:lvlText w:val="%1."/>
       <w:lvlJc w:val="left"/>
       <w:pPr>
@@ -3077,7 +3261,7 @@
     <w:lvl w:ilvl="1">
       <w:start w:val="1"/>
       <w:numFmt w:val="decimal"/>
-      <w:pStyle w:val="Titre2"/>
+      <w:pStyle w:val="Heading2"/>
       <w:lvlText w:val="%2."/>
       <w:lvlJc w:val="left"/>
       <w:pPr>
@@ -3090,7 +3274,7 @@
     <w:lvl w:ilvl="2">
       <w:start w:val="1"/>
       <w:numFmt w:val="decimal"/>
-      <w:pStyle w:val="Titre3"/>
+      <w:pStyle w:val="Heading3"/>
       <w:lvlText w:val="%3."/>
       <w:lvlJc w:val="left"/>
       <w:pPr>
@@ -3103,7 +3287,7 @@
     <w:lvl w:ilvl="3">
       <w:start w:val="1"/>
       <w:numFmt w:val="decimal"/>
-      <w:pStyle w:val="Titre4"/>
+      <w:pStyle w:val="Heading4"/>
       <w:lvlText w:val="%4."/>
       <w:lvlJc w:val="left"/>
       <w:pPr>
@@ -3116,7 +3300,7 @@
     <w:lvl w:ilvl="4">
       <w:start w:val="1"/>
       <w:numFmt w:val="decimal"/>
-      <w:pStyle w:val="Titre5"/>
+      <w:pStyle w:val="Heading5"/>
       <w:lvlText w:val="%5."/>
       <w:lvlJc w:val="left"/>
       <w:pPr>
@@ -3129,7 +3313,7 @@
     <w:lvl w:ilvl="5">
       <w:start w:val="1"/>
       <w:numFmt w:val="decimal"/>
-      <w:pStyle w:val="Titre6"/>
+      <w:pStyle w:val="Heading6"/>
       <w:lvlText w:val="%6."/>
       <w:lvlJc w:val="left"/>
       <w:pPr>
@@ -3142,7 +3326,7 @@
     <w:lvl w:ilvl="6">
       <w:start w:val="1"/>
       <w:numFmt w:val="decimal"/>
-      <w:pStyle w:val="Titre7"/>
+      <w:pStyle w:val="Heading7"/>
       <w:lvlText w:val="%7."/>
       <w:lvlJc w:val="left"/>
       <w:pPr>
@@ -3155,7 +3339,7 @@
     <w:lvl w:ilvl="7">
       <w:start w:val="1"/>
       <w:numFmt w:val="decimal"/>
-      <w:pStyle w:val="Titre8"/>
+      <w:pStyle w:val="Heading8"/>
       <w:lvlText w:val="%8."/>
       <w:lvlJc w:val="left"/>
       <w:pPr>
@@ -3168,7 +3352,7 @@
     <w:lvl w:ilvl="8">
       <w:start w:val="1"/>
       <w:numFmt w:val="decimal"/>
-      <w:pStyle w:val="Titre9"/>
+      <w:pStyle w:val="Heading9"/>
       <w:lvlText w:val="%9."/>
       <w:lvlJc w:val="left"/>
       <w:pPr>
@@ -3633,7 +3817,7 @@
       </w:pPr>
     </w:pPrDefault>
   </w:docDefaults>
-  <w:latentStyles w:defLockedState="0" w:defUIPriority="99" w:defSemiHidden="0" w:defUnhideWhenUsed="0" w:defQFormat="0" w:count="376">
+  <w:latentStyles w:defLockedState="0" w:defUIPriority="99" w:defSemiHidden="0" w:defUnhideWhenUsed="0" w:defQFormat="0" w:count="377">
     <w:lsdException w:name="Normal" w:uiPriority="0" w:qFormat="1"/>
     <w:lsdException w:name="heading 1" w:uiPriority="9" w:qFormat="1"/>
     <w:lsdException w:name="heading 2" w:semiHidden="1" w:uiPriority="9" w:unhideWhenUsed="1" w:qFormat="1"/>
@@ -3739,7 +3923,6 @@
     <w:lsdException w:name="HTML Sample" w:semiHidden="1" w:unhideWhenUsed="1"/>
     <w:lsdException w:name="HTML Typewriter" w:semiHidden="1" w:unhideWhenUsed="1"/>
     <w:lsdException w:name="HTML Variable" w:semiHidden="1" w:unhideWhenUsed="1"/>
-    <w:lsdException w:name="Normal Table" w:semiHidden="1" w:unhideWhenUsed="1"/>
     <w:lsdException w:name="annotation subject" w:semiHidden="1" w:unhideWhenUsed="1"/>
     <w:lsdException w:name="No List" w:semiHidden="1" w:unhideWhenUsed="1"/>
     <w:lsdException w:name="Outline List 1" w:semiHidden="1" w:unhideWhenUsed="1"/>
@@ -3786,10 +3969,8 @@
     <w:lsdException w:name="Table Subtle 2" w:semiHidden="1" w:unhideWhenUsed="1"/>
     <w:lsdException w:name="Table Web 1" w:semiHidden="1" w:unhideWhenUsed="1"/>
     <w:lsdException w:name="Table Web 2" w:semiHidden="1" w:unhideWhenUsed="1"/>
-    <w:lsdException w:name="Table Web 3" w:semiHidden="1" w:unhideWhenUsed="1"/>
     <w:lsdException w:name="Balloon Text" w:semiHidden="1" w:unhideWhenUsed="1"/>
     <w:lsdException w:name="Table Grid" w:uiPriority="39"/>
-    <w:lsdException w:name="Table Theme" w:semiHidden="1" w:unhideWhenUsed="1"/>
     <w:lsdException w:name="Placeholder Text" w:semiHidden="1"/>
     <w:lsdException w:name="No Spacing" w:uiPriority="1" w:qFormat="1"/>
     <w:lsdException w:name="Light Shading" w:uiPriority="60"/>
@@ -4010,17 +4191,18 @@
     <w:lsdException w:name="Hashtag" w:semiHidden="1" w:unhideWhenUsed="1"/>
     <w:lsdException w:name="Unresolved Mention" w:semiHidden="1" w:unhideWhenUsed="1"/>
     <w:lsdException w:name="Smart Link" w:semiHidden="1" w:unhideWhenUsed="1"/>
+    <w:lsdException w:name="Smart Link Error" w:semiHidden="1" w:unhideWhenUsed="1"/>
   </w:latentStyles>
   <w:style w:type="paragraph" w:default="1" w:styleId="Normal">
     <w:name w:val="Normal"/>
     <w:qFormat/>
     <w:rsid w:val="002F10BE"/>
   </w:style>
-  <w:style w:type="paragraph" w:styleId="Titre1">
+  <w:style w:type="paragraph" w:styleId="Heading1">
     <w:name w:val="heading 1"/>
     <w:basedOn w:val="Normal"/>
     <w:next w:val="Normal"/>
-    <w:link w:val="Titre1Car"/>
+    <w:link w:val="Heading1Char"/>
     <w:uiPriority w:val="9"/>
     <w:qFormat/>
     <w:rsid w:val="00620C20"/>
@@ -4042,11 +4224,11 @@
       <w:lang w:val="en-US" w:eastAsia="en-US"/>
     </w:rPr>
   </w:style>
-  <w:style w:type="paragraph" w:styleId="Titre2">
+  <w:style w:type="paragraph" w:styleId="Heading2">
     <w:name w:val="heading 2"/>
     <w:basedOn w:val="Normal"/>
     <w:next w:val="Normal"/>
-    <w:link w:val="Titre2Car"/>
+    <w:link w:val="Heading2Char"/>
     <w:uiPriority w:val="9"/>
     <w:semiHidden/>
     <w:unhideWhenUsed/>
@@ -4072,11 +4254,11 @@
       <w:lang w:val="en-US" w:eastAsia="en-US"/>
     </w:rPr>
   </w:style>
-  <w:style w:type="paragraph" w:styleId="Titre3">
+  <w:style w:type="paragraph" w:styleId="Heading3">
     <w:name w:val="heading 3"/>
     <w:basedOn w:val="Normal"/>
     <w:next w:val="Normal"/>
-    <w:link w:val="Titre3Car"/>
+    <w:link w:val="Heading3Char"/>
     <w:uiPriority w:val="9"/>
     <w:semiHidden/>
     <w:unhideWhenUsed/>
@@ -4100,11 +4282,11 @@
       <w:lang w:val="en-US" w:eastAsia="en-US"/>
     </w:rPr>
   </w:style>
-  <w:style w:type="paragraph" w:styleId="Titre4">
+  <w:style w:type="paragraph" w:styleId="Heading4">
     <w:name w:val="heading 4"/>
     <w:basedOn w:val="Normal"/>
     <w:next w:val="Normal"/>
-    <w:link w:val="Titre4Car"/>
+    <w:link w:val="Heading4Char"/>
     <w:uiPriority w:val="9"/>
     <w:semiHidden/>
     <w:unhideWhenUsed/>
@@ -4127,11 +4309,11 @@
       <w:lang w:val="en-US" w:eastAsia="en-US"/>
     </w:rPr>
   </w:style>
-  <w:style w:type="paragraph" w:styleId="Titre5">
+  <w:style w:type="paragraph" w:styleId="Heading5">
     <w:name w:val="heading 5"/>
     <w:basedOn w:val="Normal"/>
     <w:next w:val="Normal"/>
-    <w:link w:val="Titre5Car"/>
+    <w:link w:val="Heading5Char"/>
     <w:uiPriority w:val="9"/>
     <w:semiHidden/>
     <w:unhideWhenUsed/>
@@ -4155,11 +4337,11 @@
       <w:lang w:val="en-US" w:eastAsia="en-US"/>
     </w:rPr>
   </w:style>
-  <w:style w:type="paragraph" w:styleId="Titre6">
+  <w:style w:type="paragraph" w:styleId="Heading6">
     <w:name w:val="heading 6"/>
     <w:basedOn w:val="Normal"/>
     <w:next w:val="Normal"/>
-    <w:link w:val="Titre6Car"/>
+    <w:link w:val="Heading6Char"/>
     <w:qFormat/>
     <w:rsid w:val="00620C20"/>
     <w:pPr>
@@ -4177,11 +4359,11 @@
       <w:lang w:val="en-US" w:eastAsia="en-US"/>
     </w:rPr>
   </w:style>
-  <w:style w:type="paragraph" w:styleId="Titre7">
+  <w:style w:type="paragraph" w:styleId="Heading7">
     <w:name w:val="heading 7"/>
     <w:basedOn w:val="Normal"/>
     <w:next w:val="Normal"/>
-    <w:link w:val="Titre7Car"/>
+    <w:link w:val="Heading7Char"/>
     <w:uiPriority w:val="9"/>
     <w:semiHidden/>
     <w:unhideWhenUsed/>
@@ -4201,11 +4383,11 @@
       <w:lang w:val="en-US" w:eastAsia="en-US"/>
     </w:rPr>
   </w:style>
-  <w:style w:type="paragraph" w:styleId="Titre8">
+  <w:style w:type="paragraph" w:styleId="Heading8">
     <w:name w:val="heading 8"/>
     <w:basedOn w:val="Normal"/>
     <w:next w:val="Normal"/>
-    <w:link w:val="Titre8Car"/>
+    <w:link w:val="Heading8Char"/>
     <w:uiPriority w:val="9"/>
     <w:semiHidden/>
     <w:unhideWhenUsed/>
@@ -4227,11 +4409,11 @@
       <w:lang w:val="en-US" w:eastAsia="en-US"/>
     </w:rPr>
   </w:style>
-  <w:style w:type="paragraph" w:styleId="Titre9">
+  <w:style w:type="paragraph" w:styleId="Heading9">
     <w:name w:val="heading 9"/>
     <w:basedOn w:val="Normal"/>
     <w:next w:val="Normal"/>
-    <w:link w:val="Titre9Car"/>
+    <w:link w:val="Heading9Char"/>
     <w:uiPriority w:val="9"/>
     <w:semiHidden/>
     <w:unhideWhenUsed/>
@@ -4250,13 +4432,13 @@
       <w:lang w:val="en-US" w:eastAsia="en-US"/>
     </w:rPr>
   </w:style>
-  <w:style w:type="character" w:default="1" w:styleId="Policepardfaut">
+  <w:style w:type="character" w:default="1" w:styleId="DefaultParagraphFont">
     <w:name w:val="Default Paragraph Font"/>
     <w:uiPriority w:val="1"/>
     <w:semiHidden/>
     <w:unhideWhenUsed/>
   </w:style>
-  <w:style w:type="table" w:default="1" w:styleId="TableauNormal">
+  <w:style w:type="table" w:default="1" w:styleId="TableNormal">
     <w:name w:val="Normal Table"/>
     <w:uiPriority w:val="99"/>
     <w:semiHidden/>
@@ -4271,13 +4453,13 @@
       </w:tblCellMar>
     </w:tblPr>
   </w:style>
-  <w:style w:type="numbering" w:default="1" w:styleId="Aucuneliste">
+  <w:style w:type="numbering" w:default="1" w:styleId="NoList">
     <w:name w:val="No List"/>
     <w:uiPriority w:val="99"/>
     <w:semiHidden/>
     <w:unhideWhenUsed/>
   </w:style>
-  <w:style w:type="paragraph" w:styleId="Paragraphedeliste">
+  <w:style w:type="paragraph" w:styleId="ListParagraph">
     <w:name w:val="List Paragraph"/>
     <w:basedOn w:val="Normal"/>
     <w:uiPriority w:val="34"/>
@@ -4295,10 +4477,10 @@
       <w:lang w:val="en-US" w:eastAsia="en-US"/>
     </w:rPr>
   </w:style>
-  <w:style w:type="character" w:customStyle="1" w:styleId="Titre1Car">
-    <w:name w:val="Titre 1 Car"/>
-    <w:basedOn w:val="Policepardfaut"/>
-    <w:link w:val="Titre1"/>
+  <w:style w:type="character" w:customStyle="1" w:styleId="Heading1Char">
+    <w:name w:val="Heading 1 Char"/>
+    <w:basedOn w:val="DefaultParagraphFont"/>
+    <w:link w:val="Heading1"/>
     <w:uiPriority w:val="9"/>
     <w:rsid w:val="00620C20"/>
     <w:rPr>
@@ -4311,10 +4493,10 @@
       <w:lang w:val="en-US" w:eastAsia="en-US"/>
     </w:rPr>
   </w:style>
-  <w:style w:type="character" w:customStyle="1" w:styleId="Titre2Car">
-    <w:name w:val="Titre 2 Car"/>
-    <w:basedOn w:val="Policepardfaut"/>
-    <w:link w:val="Titre2"/>
+  <w:style w:type="character" w:customStyle="1" w:styleId="Heading2Char">
+    <w:name w:val="Heading 2 Char"/>
+    <w:basedOn w:val="DefaultParagraphFont"/>
+    <w:link w:val="Heading2"/>
     <w:uiPriority w:val="9"/>
     <w:semiHidden/>
     <w:rsid w:val="00620C20"/>
@@ -4329,10 +4511,10 @@
       <w:lang w:val="en-US" w:eastAsia="en-US"/>
     </w:rPr>
   </w:style>
-  <w:style w:type="character" w:customStyle="1" w:styleId="Titre3Car">
-    <w:name w:val="Titre 3 Car"/>
-    <w:basedOn w:val="Policepardfaut"/>
-    <w:link w:val="Titre3"/>
+  <w:style w:type="character" w:customStyle="1" w:styleId="Heading3Char">
+    <w:name w:val="Heading 3 Char"/>
+    <w:basedOn w:val="DefaultParagraphFont"/>
+    <w:link w:val="Heading3"/>
     <w:uiPriority w:val="9"/>
     <w:semiHidden/>
     <w:rsid w:val="00620C20"/>
@@ -4345,10 +4527,10 @@
       <w:lang w:val="en-US" w:eastAsia="en-US"/>
     </w:rPr>
   </w:style>
-  <w:style w:type="character" w:customStyle="1" w:styleId="Titre4Car">
-    <w:name w:val="Titre 4 Car"/>
-    <w:basedOn w:val="Policepardfaut"/>
-    <w:link w:val="Titre4"/>
+  <w:style w:type="character" w:customStyle="1" w:styleId="Heading4Char">
+    <w:name w:val="Heading 4 Char"/>
+    <w:basedOn w:val="DefaultParagraphFont"/>
+    <w:link w:val="Heading4"/>
     <w:uiPriority w:val="9"/>
     <w:semiHidden/>
     <w:rsid w:val="00620C20"/>
@@ -4360,10 +4542,10 @@
       <w:lang w:val="en-US" w:eastAsia="en-US"/>
     </w:rPr>
   </w:style>
-  <w:style w:type="character" w:customStyle="1" w:styleId="Titre5Car">
-    <w:name w:val="Titre 5 Car"/>
-    <w:basedOn w:val="Policepardfaut"/>
-    <w:link w:val="Titre5"/>
+  <w:style w:type="character" w:customStyle="1" w:styleId="Heading5Char">
+    <w:name w:val="Heading 5 Char"/>
+    <w:basedOn w:val="DefaultParagraphFont"/>
+    <w:link w:val="Heading5"/>
     <w:uiPriority w:val="9"/>
     <w:semiHidden/>
     <w:rsid w:val="00620C20"/>
@@ -4377,10 +4559,10 @@
       <w:lang w:val="en-US" w:eastAsia="en-US"/>
     </w:rPr>
   </w:style>
-  <w:style w:type="character" w:customStyle="1" w:styleId="Titre6Car">
-    <w:name w:val="Titre 6 Car"/>
-    <w:basedOn w:val="Policepardfaut"/>
-    <w:link w:val="Titre6"/>
+  <w:style w:type="character" w:customStyle="1" w:styleId="Heading6Char">
+    <w:name w:val="Heading 6 Char"/>
+    <w:basedOn w:val="DefaultParagraphFont"/>
+    <w:link w:val="Heading6"/>
     <w:rsid w:val="00620C20"/>
     <w:rPr>
       <w:rFonts w:ascii="Times New Roman" w:eastAsia="Times New Roman" w:hAnsi="Times New Roman" w:cs="Times New Roman"/>
@@ -4389,10 +4571,10 @@
       <w:lang w:val="en-US" w:eastAsia="en-US"/>
     </w:rPr>
   </w:style>
-  <w:style w:type="character" w:customStyle="1" w:styleId="Titre7Car">
-    <w:name w:val="Titre 7 Car"/>
-    <w:basedOn w:val="Policepardfaut"/>
-    <w:link w:val="Titre7"/>
+  <w:style w:type="character" w:customStyle="1" w:styleId="Heading7Char">
+    <w:name w:val="Heading 7 Char"/>
+    <w:basedOn w:val="DefaultParagraphFont"/>
+    <w:link w:val="Heading7"/>
     <w:uiPriority w:val="9"/>
     <w:semiHidden/>
     <w:rsid w:val="00620C20"/>
@@ -4402,10 +4584,10 @@
       <w:lang w:val="en-US" w:eastAsia="en-US"/>
     </w:rPr>
   </w:style>
-  <w:style w:type="character" w:customStyle="1" w:styleId="Titre8Car">
-    <w:name w:val="Titre 8 Car"/>
-    <w:basedOn w:val="Policepardfaut"/>
-    <w:link w:val="Titre8"/>
+  <w:style w:type="character" w:customStyle="1" w:styleId="Heading8Char">
+    <w:name w:val="Heading 8 Char"/>
+    <w:basedOn w:val="DefaultParagraphFont"/>
+    <w:link w:val="Heading8"/>
     <w:uiPriority w:val="9"/>
     <w:semiHidden/>
     <w:rsid w:val="00620C20"/>
@@ -4417,10 +4599,10 @@
       <w:lang w:val="en-US" w:eastAsia="en-US"/>
     </w:rPr>
   </w:style>
-  <w:style w:type="character" w:customStyle="1" w:styleId="Titre9Car">
-    <w:name w:val="Titre 9 Car"/>
-    <w:basedOn w:val="Policepardfaut"/>
-    <w:link w:val="Titre9"/>
+  <w:style w:type="character" w:customStyle="1" w:styleId="Heading9Char">
+    <w:name w:val="Heading 9 Char"/>
+    <w:basedOn w:val="DefaultParagraphFont"/>
+    <w:link w:val="Heading9"/>
     <w:uiPriority w:val="9"/>
     <w:semiHidden/>
     <w:rsid w:val="00620C20"/>
@@ -4429,10 +4611,10 @@
       <w:lang w:val="en-US" w:eastAsia="en-US"/>
     </w:rPr>
   </w:style>
-  <w:style w:type="paragraph" w:styleId="En-tte">
+  <w:style w:type="paragraph" w:styleId="Header">
     <w:name w:val="header"/>
     <w:basedOn w:val="Normal"/>
-    <w:link w:val="En-tteCar"/>
+    <w:link w:val="HeaderChar"/>
     <w:uiPriority w:val="99"/>
     <w:unhideWhenUsed/>
     <w:rsid w:val="0026212E"/>
@@ -4444,17 +4626,17 @@
       <w:spacing w:after="0" w:line="240" w:lineRule="auto"/>
     </w:pPr>
   </w:style>
-  <w:style w:type="character" w:customStyle="1" w:styleId="En-tteCar">
-    <w:name w:val="En-tête Car"/>
-    <w:basedOn w:val="Policepardfaut"/>
-    <w:link w:val="En-tte"/>
+  <w:style w:type="character" w:customStyle="1" w:styleId="HeaderChar">
+    <w:name w:val="Header Char"/>
+    <w:basedOn w:val="DefaultParagraphFont"/>
+    <w:link w:val="Header"/>
     <w:uiPriority w:val="99"/>
     <w:rsid w:val="0026212E"/>
   </w:style>
-  <w:style w:type="paragraph" w:styleId="Pieddepage">
+  <w:style w:type="paragraph" w:styleId="Footer">
     <w:name w:val="footer"/>
     <w:basedOn w:val="Normal"/>
-    <w:link w:val="PieddepageCar"/>
+    <w:link w:val="FooterChar"/>
     <w:uiPriority w:val="99"/>
     <w:unhideWhenUsed/>
     <w:rsid w:val="0026212E"/>
@@ -4466,16 +4648,16 @@
       <w:spacing w:after="0" w:line="240" w:lineRule="auto"/>
     </w:pPr>
   </w:style>
-  <w:style w:type="character" w:customStyle="1" w:styleId="PieddepageCar">
-    <w:name w:val="Pied de page Car"/>
-    <w:basedOn w:val="Policepardfaut"/>
-    <w:link w:val="Pieddepage"/>
+  <w:style w:type="character" w:customStyle="1" w:styleId="FooterChar">
+    <w:name w:val="Footer Char"/>
+    <w:basedOn w:val="DefaultParagraphFont"/>
+    <w:link w:val="Footer"/>
     <w:uiPriority w:val="99"/>
     <w:rsid w:val="0026212E"/>
   </w:style>
-  <w:style w:type="character" w:styleId="Lienhypertexte">
+  <w:style w:type="character" w:styleId="Hyperlink">
     <w:name w:val="Hyperlink"/>
-    <w:basedOn w:val="Policepardfaut"/>
+    <w:basedOn w:val="DefaultParagraphFont"/>
     <w:uiPriority w:val="99"/>
     <w:unhideWhenUsed/>
     <w:rsid w:val="0086273D"/>
@@ -4486,7 +4668,7 @@
   </w:style>
   <w:style w:type="character" w:customStyle="1" w:styleId="Mentionnonrsolue1">
     <w:name w:val="Mention non résolue1"/>
-    <w:basedOn w:val="Policepardfaut"/>
+    <w:basedOn w:val="DefaultParagraphFont"/>
     <w:uiPriority w:val="99"/>
     <w:semiHidden/>
     <w:unhideWhenUsed/>
@@ -4496,10 +4678,10 @@
       <w:shd w:val="clear" w:color="auto" w:fill="E1DFDD"/>
     </w:rPr>
   </w:style>
-  <w:style w:type="paragraph" w:styleId="Textedebulles">
+  <w:style w:type="paragraph" w:styleId="BalloonText">
     <w:name w:val="Balloon Text"/>
     <w:basedOn w:val="Normal"/>
-    <w:link w:val="TextedebullesCar"/>
+    <w:link w:val="BalloonTextChar"/>
     <w:uiPriority w:val="99"/>
     <w:semiHidden/>
     <w:unhideWhenUsed/>
@@ -4513,10 +4695,10 @@
       <w:szCs w:val="18"/>
     </w:rPr>
   </w:style>
-  <w:style w:type="character" w:customStyle="1" w:styleId="TextedebullesCar">
-    <w:name w:val="Texte de bulles Car"/>
-    <w:basedOn w:val="Policepardfaut"/>
-    <w:link w:val="Textedebulles"/>
+  <w:style w:type="character" w:customStyle="1" w:styleId="BalloonTextChar">
+    <w:name w:val="Balloon Text Char"/>
+    <w:basedOn w:val="DefaultParagraphFont"/>
+    <w:link w:val="BalloonText"/>
     <w:uiPriority w:val="99"/>
     <w:semiHidden/>
     <w:rsid w:val="00EC224C"/>
@@ -4526,9 +4708,9 @@
       <w:szCs w:val="18"/>
     </w:rPr>
   </w:style>
-  <w:style w:type="character" w:styleId="Marquedecommentaire">
+  <w:style w:type="character" w:styleId="CommentReference">
     <w:name w:val="annotation reference"/>
-    <w:basedOn w:val="Policepardfaut"/>
+    <w:basedOn w:val="DefaultParagraphFont"/>
     <w:uiPriority w:val="99"/>
     <w:semiHidden/>
     <w:unhideWhenUsed/>
@@ -4538,10 +4720,10 @@
       <w:szCs w:val="16"/>
     </w:rPr>
   </w:style>
-  <w:style w:type="paragraph" w:styleId="Commentaire">
+  <w:style w:type="paragraph" w:styleId="CommentText">
     <w:name w:val="annotation text"/>
     <w:basedOn w:val="Normal"/>
-    <w:link w:val="CommentaireCar"/>
+    <w:link w:val="CommentTextChar"/>
     <w:uiPriority w:val="99"/>
     <w:semiHidden/>
     <w:unhideWhenUsed/>
@@ -4554,10 +4736,10 @@
       <w:szCs w:val="20"/>
     </w:rPr>
   </w:style>
-  <w:style w:type="character" w:customStyle="1" w:styleId="CommentaireCar">
-    <w:name w:val="Commentaire Car"/>
-    <w:basedOn w:val="Policepardfaut"/>
-    <w:link w:val="Commentaire"/>
+  <w:style w:type="character" w:customStyle="1" w:styleId="CommentTextChar">
+    <w:name w:val="Comment Text Char"/>
+    <w:basedOn w:val="DefaultParagraphFont"/>
+    <w:link w:val="CommentText"/>
     <w:uiPriority w:val="99"/>
     <w:semiHidden/>
     <w:rsid w:val="00F778D5"/>
@@ -4566,11 +4748,11 @@
       <w:szCs w:val="20"/>
     </w:rPr>
   </w:style>
-  <w:style w:type="paragraph" w:styleId="Objetducommentaire">
+  <w:style w:type="paragraph" w:styleId="CommentSubject">
     <w:name w:val="annotation subject"/>
-    <w:basedOn w:val="Commentaire"/>
-    <w:next w:val="Commentaire"/>
-    <w:link w:val="ObjetducommentaireCar"/>
+    <w:basedOn w:val="CommentText"/>
+    <w:next w:val="CommentText"/>
+    <w:link w:val="CommentSubjectChar"/>
     <w:uiPriority w:val="99"/>
     <w:semiHidden/>
     <w:unhideWhenUsed/>
@@ -4580,10 +4762,10 @@
       <w:bCs/>
     </w:rPr>
   </w:style>
-  <w:style w:type="character" w:customStyle="1" w:styleId="ObjetducommentaireCar">
-    <w:name w:val="Objet du commentaire Car"/>
-    <w:basedOn w:val="CommentaireCar"/>
-    <w:link w:val="Objetducommentaire"/>
+  <w:style w:type="character" w:customStyle="1" w:styleId="CommentSubjectChar">
+    <w:name w:val="Comment Subject Char"/>
+    <w:basedOn w:val="CommentTextChar"/>
+    <w:link w:val="CommentSubject"/>
     <w:uiPriority w:val="99"/>
     <w:semiHidden/>
     <w:rsid w:val="00F778D5"/>
@@ -4594,9 +4776,9 @@
       <w:szCs w:val="20"/>
     </w:rPr>
   </w:style>
-  <w:style w:type="character" w:styleId="Lienhypertextesuivivisit">
+  <w:style w:type="character" w:styleId="FollowedHyperlink">
     <w:name w:val="FollowedHyperlink"/>
-    <w:basedOn w:val="Policepardfaut"/>
+    <w:basedOn w:val="DefaultParagraphFont"/>
     <w:uiPriority w:val="99"/>
     <w:semiHidden/>
     <w:unhideWhenUsed/>
@@ -4606,10 +4788,10 @@
       <w:u w:val="single"/>
     </w:rPr>
   </w:style>
-  <w:style w:type="paragraph" w:styleId="Notedebasdepage">
+  <w:style w:type="paragraph" w:styleId="FootnoteText">
     <w:name w:val="footnote text"/>
     <w:basedOn w:val="Normal"/>
-    <w:link w:val="NotedebasdepageCar"/>
+    <w:link w:val="FootnoteTextChar"/>
     <w:uiPriority w:val="99"/>
     <w:semiHidden/>
     <w:unhideWhenUsed/>
@@ -4622,10 +4804,10 @@
       <w:szCs w:val="20"/>
     </w:rPr>
   </w:style>
-  <w:style w:type="character" w:customStyle="1" w:styleId="NotedebasdepageCar">
-    <w:name w:val="Note de bas de page Car"/>
-    <w:basedOn w:val="Policepardfaut"/>
-    <w:link w:val="Notedebasdepage"/>
+  <w:style w:type="character" w:customStyle="1" w:styleId="FootnoteTextChar">
+    <w:name w:val="Footnote Text Char"/>
+    <w:basedOn w:val="DefaultParagraphFont"/>
+    <w:link w:val="FootnoteText"/>
     <w:uiPriority w:val="99"/>
     <w:semiHidden/>
     <w:rsid w:val="002C7EED"/>
@@ -4634,9 +4816,9 @@
       <w:szCs w:val="20"/>
     </w:rPr>
   </w:style>
-  <w:style w:type="character" w:styleId="Appelnotedebasdep">
+  <w:style w:type="character" w:styleId="FootnoteReference">
     <w:name w:val="footnote reference"/>
-    <w:basedOn w:val="Policepardfaut"/>
+    <w:basedOn w:val="DefaultParagraphFont"/>
     <w:uiPriority w:val="99"/>
     <w:semiHidden/>
     <w:unhideWhenUsed/>
@@ -4645,7 +4827,7 @@
       <w:vertAlign w:val="superscript"/>
     </w:rPr>
   </w:style>
-  <w:style w:type="paragraph" w:styleId="Lgende">
+  <w:style w:type="paragraph" w:styleId="Caption">
     <w:name w:val="caption"/>
     <w:basedOn w:val="Normal"/>
     <w:next w:val="Normal"/>
@@ -4664,9 +4846,9 @@
       <w:szCs w:val="18"/>
     </w:rPr>
   </w:style>
-  <w:style w:type="table" w:styleId="Grilledutableau">
+  <w:style w:type="table" w:styleId="TableGrid">
     <w:name w:val="Table Grid"/>
-    <w:basedOn w:val="TableauNormal"/>
+    <w:basedOn w:val="TableNormal"/>
     <w:uiPriority w:val="39"/>
     <w:rsid w:val="00F53A8F"/>
     <w:pPr>
@@ -4986,7 +5168,7 @@
 </file>
 
 <file path=customXml/itemProps1.xml><?xml version="1.0" encoding="utf-8"?>
-<ds:datastoreItem xmlns:ds="http://schemas.openxmlformats.org/officeDocument/2006/customXml" ds:itemID="{93E5E25E-4C20-4BF1-8BD1-6EB11D600F90}">
+<ds:datastoreItem xmlns:ds="http://schemas.openxmlformats.org/officeDocument/2006/customXml" ds:itemID="{BBA7F3A2-983A-429A-A77A-0E9BA034655F}">
   <ds:schemaRefs>
     <ds:schemaRef ds:uri="http://schemas.openxmlformats.org/officeDocument/2006/bibliography"/>
   </ds:schemaRefs>

</xml_diff>

<commit_message>
RZ : Finished all MaDUM tests for Huffman
</commit_message>
<xml_diff>
--- a/TP3/TP3_Log3430_201.docx
+++ b/TP3/TP3_Log3430_201.docx
@@ -944,14 +944,27 @@
       <w:r>
         <w:t xml:space="preserve">Tableau </w:t>
       </w:r>
-      <w:fldSimple w:instr=" SEQ Tableau \* ARABIC ">
-        <w:r>
-          <w:rPr>
-            <w:noProof/>
-          </w:rPr>
-          <w:t>1</w:t>
-        </w:r>
-      </w:fldSimple>
+      <w:r>
+        <w:fldChar w:fldCharType="begin"/>
+      </w:r>
+      <w:r>
+        <w:instrText xml:space="preserve"> SEQ Tableau \* ARABIC </w:instrText>
+      </w:r>
+      <w:r>
+        <w:fldChar w:fldCharType="separate"/>
+      </w:r>
+      <w:r>
+        <w:rPr>
+          <w:noProof/>
+        </w:rPr>
+        <w:t>1</w:t>
+      </w:r>
+      <w:r>
+        <w:rPr>
+          <w:noProof/>
+        </w:rPr>
+        <w:fldChar w:fldCharType="end"/>
+      </w:r>
       <w:r>
         <w:t xml:space="preserve">: </w:t>
       </w:r>
@@ -1935,12 +1948,15 @@
         <w:jc w:val="both"/>
         <w:rPr>
           <w:rFonts w:cstheme="minorHAnsi"/>
-          <w:spacing w:val="-8"/>
-          <w:sz w:val="28"/>
-          <w:szCs w:val="28"/>
-          <w:lang w:val="en-US"/>
-        </w:rPr>
-      </w:pPr>
+          <w:b/>
+          <w:bCs/>
+          <w:spacing w:val="-8"/>
+          <w:sz w:val="28"/>
+          <w:szCs w:val="28"/>
+        </w:rPr>
+      </w:pPr>
+      <w:bookmarkStart w:id="0" w:name="_GoBack"/>
+      <w:bookmarkEnd w:id="0"/>
     </w:p>
     <w:p>
       <w:pPr>
@@ -1965,95 +1981,7 @@
           <w:sz w:val="28"/>
           <w:szCs w:val="28"/>
         </w:rPr>
-        <w:t xml:space="preserve">Roman : </w:t>
-      </w:r>
-      <w:r>
-        <w:rPr>
-          <w:rFonts w:cstheme="minorHAnsi"/>
-          <w:b/>
-          <w:bCs/>
-          <w:spacing w:val="-8"/>
-          <w:sz w:val="28"/>
-          <w:szCs w:val="28"/>
-        </w:rPr>
-        <w:t>Je ne sais pas si on a bien fait le #1, car dans la question 2, il faut tester</w:t>
-      </w:r>
-      <w:r>
-        <w:rPr>
-          <w:rFonts w:cstheme="minorHAnsi"/>
-          <w:b/>
-          <w:bCs/>
-          <w:spacing w:val="-8"/>
-          <w:sz w:val="28"/>
-          <w:szCs w:val="28"/>
-        </w:rPr>
-        <w:t xml:space="preserve"> toutes les fonctions pour</w:t>
-      </w:r>
-      <w:r>
-        <w:rPr>
-          <w:rFonts w:cstheme="minorHAnsi"/>
-          <w:b/>
-          <w:bCs/>
-          <w:spacing w:val="-8"/>
-          <w:sz w:val="28"/>
-          <w:szCs w:val="28"/>
-        </w:rPr>
-        <w:t xml:space="preserve"> chaque </w:t>
-      </w:r>
-      <w:r>
-        <w:rPr>
-          <w:rFonts w:cstheme="minorHAnsi"/>
-          <w:b/>
-          <w:bCs/>
-          <w:spacing w:val="-8"/>
-          <w:sz w:val="28"/>
-          <w:szCs w:val="28"/>
-        </w:rPr>
-        <w:t>« tranche </w:t>
-      </w:r>
-      <w:r>
-        <w:rPr>
-          <w:rFonts w:cstheme="minorHAnsi"/>
-          <w:b/>
-          <w:bCs/>
-          <w:spacing w:val="-8"/>
-          <w:sz w:val="28"/>
-          <w:szCs w:val="28"/>
-        </w:rPr>
-        <w:t>».</w:t>
-      </w:r>
-      <w:r>
-        <w:rPr>
-          <w:rFonts w:cstheme="minorHAnsi"/>
-          <w:b/>
-          <w:bCs/>
-          <w:spacing w:val="-8"/>
-          <w:sz w:val="28"/>
-          <w:szCs w:val="28"/>
-        </w:rPr>
-        <w:t xml:space="preserve"> Alors, il faut faire 5 x 7 = 35</w:t>
-      </w:r>
-      <w:r>
-        <w:rPr>
-          <w:rFonts w:cstheme="minorHAnsi"/>
-          <w:b/>
-          <w:bCs/>
-          <w:spacing w:val="-8"/>
-          <w:sz w:val="28"/>
-          <w:szCs w:val="28"/>
-        </w:rPr>
-        <w:t xml:space="preserve"> – 9 = 26</w:t>
-      </w:r>
-      <w:r>
-        <w:rPr>
-          <w:rFonts w:cstheme="minorHAnsi"/>
-          <w:b/>
-          <w:bCs/>
-          <w:spacing w:val="-8"/>
-          <w:sz w:val="28"/>
-          <w:szCs w:val="28"/>
-        </w:rPr>
-        <w:t xml:space="preserve"> tests…</w:t>
+        <w:t>Roman : est-ce qu’on va faire ça ^^^^ pour tout le reste?</w:t>
       </w:r>
     </w:p>
     <w:p>
@@ -2377,6 +2305,7 @@
       <w:r>
         <w:rPr>
           <w:rFonts w:cstheme="minorHAnsi"/>
+          <w:noProof/>
           <w:spacing w:val="-8"/>
           <w:sz w:val="28"/>
           <w:szCs w:val="28"/>
@@ -2430,8 +2359,6 @@
           <w:szCs w:val="28"/>
         </w:rPr>
       </w:pPr>
-      <w:bookmarkStart w:id="0" w:name="_GoBack"/>
-      <w:bookmarkEnd w:id="0"/>
     </w:p>
     <w:sectPr>
       <w:footerReference w:type="default" r:id="rId11"/>
@@ -3817,7 +3744,7 @@
       </w:pPr>
     </w:pPrDefault>
   </w:docDefaults>
-  <w:latentStyles w:defLockedState="0" w:defUIPriority="99" w:defSemiHidden="0" w:defUnhideWhenUsed="0" w:defQFormat="0" w:count="377">
+  <w:latentStyles w:defLockedState="0" w:defUIPriority="99" w:defSemiHidden="0" w:defUnhideWhenUsed="0" w:defQFormat="0" w:count="376">
     <w:lsdException w:name="Normal" w:uiPriority="0" w:qFormat="1"/>
     <w:lsdException w:name="heading 1" w:uiPriority="9" w:qFormat="1"/>
     <w:lsdException w:name="heading 2" w:semiHidden="1" w:uiPriority="9" w:unhideWhenUsed="1" w:qFormat="1"/>
@@ -3923,6 +3850,7 @@
     <w:lsdException w:name="HTML Sample" w:semiHidden="1" w:unhideWhenUsed="1"/>
     <w:lsdException w:name="HTML Typewriter" w:semiHidden="1" w:unhideWhenUsed="1"/>
     <w:lsdException w:name="HTML Variable" w:semiHidden="1" w:unhideWhenUsed="1"/>
+    <w:lsdException w:name="Normal Table" w:semiHidden="1" w:unhideWhenUsed="1"/>
     <w:lsdException w:name="annotation subject" w:semiHidden="1" w:unhideWhenUsed="1"/>
     <w:lsdException w:name="No List" w:semiHidden="1" w:unhideWhenUsed="1"/>
     <w:lsdException w:name="Outline List 1" w:semiHidden="1" w:unhideWhenUsed="1"/>
@@ -3969,8 +3897,10 @@
     <w:lsdException w:name="Table Subtle 2" w:semiHidden="1" w:unhideWhenUsed="1"/>
     <w:lsdException w:name="Table Web 1" w:semiHidden="1" w:unhideWhenUsed="1"/>
     <w:lsdException w:name="Table Web 2" w:semiHidden="1" w:unhideWhenUsed="1"/>
+    <w:lsdException w:name="Table Web 3" w:semiHidden="1" w:unhideWhenUsed="1"/>
     <w:lsdException w:name="Balloon Text" w:semiHidden="1" w:unhideWhenUsed="1"/>
     <w:lsdException w:name="Table Grid" w:uiPriority="39"/>
+    <w:lsdException w:name="Table Theme" w:semiHidden="1" w:unhideWhenUsed="1"/>
     <w:lsdException w:name="Placeholder Text" w:semiHidden="1"/>
     <w:lsdException w:name="No Spacing" w:uiPriority="1" w:qFormat="1"/>
     <w:lsdException w:name="Light Shading" w:uiPriority="60"/>
@@ -4191,7 +4121,6 @@
     <w:lsdException w:name="Hashtag" w:semiHidden="1" w:unhideWhenUsed="1"/>
     <w:lsdException w:name="Unresolved Mention" w:semiHidden="1" w:unhideWhenUsed="1"/>
     <w:lsdException w:name="Smart Link" w:semiHidden="1" w:unhideWhenUsed="1"/>
-    <w:lsdException w:name="Smart Link Error" w:semiHidden="1" w:unhideWhenUsed="1"/>
   </w:latentStyles>
   <w:style w:type="paragraph" w:default="1" w:styleId="Normal">
     <w:name w:val="Normal"/>
@@ -5168,7 +5097,7 @@
 </file>
 
 <file path=customXml/itemProps1.xml><?xml version="1.0" encoding="utf-8"?>
-<ds:datastoreItem xmlns:ds="http://schemas.openxmlformats.org/officeDocument/2006/customXml" ds:itemID="{BBA7F3A2-983A-429A-A77A-0E9BA034655F}">
+<ds:datastoreItem xmlns:ds="http://schemas.openxmlformats.org/officeDocument/2006/customXml" ds:itemID="{244FC1C1-BE53-46FE-8394-F8F7B5E9EE51}">
   <ds:schemaRefs>
     <ds:schemaRef ds:uri="http://schemas.openxmlformats.org/officeDocument/2006/bibliography"/>
   </ds:schemaRefs>

</xml_diff>

<commit_message>
HP : More WIP
</commit_message>
<xml_diff>
--- a/TP3/TP3_Log3430_201.docx
+++ b/TP3/TP3_Log3430_201.docx
@@ -176,20 +176,8 @@
           <w:sz w:val="24"/>
           <w:szCs w:val="24"/>
         </w:rPr>
-        <w:t xml:space="preserve">Tests OO – </w:t>
-      </w:r>
-      <w:proofErr w:type="spellStart"/>
-      <w:r>
-        <w:rPr>
-          <w:rFonts w:ascii="Arial Rounded MT Bold" w:hAnsi="Arial Rounded MT Bold"/>
-          <w:spacing w:val="-7"/>
-          <w:w w:val="103"/>
-          <w:sz w:val="24"/>
-          <w:szCs w:val="24"/>
-        </w:rPr>
-        <w:t>MaDUM</w:t>
-      </w:r>
-      <w:proofErr w:type="spellEnd"/>
+        <w:t>Tests OO – MaDUM</w:t>
+      </w:r>
     </w:p>
     <w:p>
       <w:pPr>
@@ -430,9 +418,8 @@
           <w:sz w:val="24"/>
           <w:szCs w:val="24"/>
         </w:rPr>
-        <w:t xml:space="preserve">Gabriel </w:t>
-      </w:r>
-      <w:proofErr w:type="spellStart"/>
+        <w:t>Gabriel Tagliabracci (</w:t>
+      </w:r>
       <w:r>
         <w:rPr>
           <w:rFonts w:ascii="Arial Rounded MT Bold" w:hAnsi="Arial Rounded MT Bold"/>
@@ -441,9 +428,8 @@
           <w:sz w:val="24"/>
           <w:szCs w:val="24"/>
         </w:rPr>
-        <w:t>Tagliabracci</w:t>
-      </w:r>
-      <w:proofErr w:type="spellEnd"/>
+        <w:t>1935775</w:t>
+      </w:r>
       <w:r>
         <w:rPr>
           <w:rFonts w:ascii="Arial Rounded MT Bold" w:hAnsi="Arial Rounded MT Bold"/>
@@ -452,9 +438,14 @@
           <w:sz w:val="24"/>
           <w:szCs w:val="24"/>
         </w:rPr>
-        <w:t xml:space="preserve"> (</w:t>
-      </w:r>
-      <w:r>
+        <w:t>)</w:t>
+      </w:r>
+    </w:p>
+    <w:p>
+      <w:pPr>
+        <w:spacing w:before="66"/>
+        <w:ind w:left="2670" w:right="2670"/>
+        <w:jc w:val="center"/>
         <w:rPr>
           <w:rFonts w:ascii="Arial Rounded MT Bold" w:hAnsi="Arial Rounded MT Bold"/>
           <w:spacing w:val="-7"/>
@@ -462,9 +453,13 @@
           <w:sz w:val="24"/>
           <w:szCs w:val="24"/>
         </w:rPr>
-        <w:t>1935775</w:t>
-      </w:r>
-      <w:r>
+      </w:pPr>
+    </w:p>
+    <w:p>
+      <w:pPr>
+        <w:spacing w:before="66"/>
+        <w:ind w:left="2670" w:right="2670"/>
+        <w:jc w:val="center"/>
         <w:rPr>
           <w:rFonts w:ascii="Arial Rounded MT Bold" w:hAnsi="Arial Rounded MT Bold"/>
           <w:spacing w:val="-7"/>
@@ -472,8 +467,7 @@
           <w:sz w:val="24"/>
           <w:szCs w:val="24"/>
         </w:rPr>
-        <w:t>)</w:t>
-      </w:r>
+      </w:pPr>
     </w:p>
     <w:p>
       <w:pPr>
@@ -488,12 +482,7 @@
           <w:szCs w:val="24"/>
         </w:rPr>
       </w:pPr>
-    </w:p>
-    <w:p>
-      <w:pPr>
-        <w:spacing w:before="66"/>
-        <w:ind w:left="2670" w:right="2670"/>
-        <w:jc w:val="center"/>
+      <w:r>
         <w:rPr>
           <w:rFonts w:ascii="Arial Rounded MT Bold" w:hAnsi="Arial Rounded MT Bold"/>
           <w:spacing w:val="-7"/>
@@ -501,13 +490,9 @@
           <w:sz w:val="24"/>
           <w:szCs w:val="24"/>
         </w:rPr>
-      </w:pPr>
-    </w:p>
-    <w:p>
-      <w:pPr>
-        <w:spacing w:before="66"/>
-        <w:ind w:left="2670" w:right="2670"/>
-        <w:jc w:val="center"/>
+        <w:t>Groupe :</w:t>
+      </w:r>
+      <w:r>
         <w:rPr>
           <w:rFonts w:ascii="Arial Rounded MT Bold" w:hAnsi="Arial Rounded MT Bold"/>
           <w:spacing w:val="-7"/>
@@ -515,7 +500,8 @@
           <w:sz w:val="24"/>
           <w:szCs w:val="24"/>
         </w:rPr>
-      </w:pPr>
+        <w:t xml:space="preserve"> </w:t>
+      </w:r>
       <w:r>
         <w:rPr>
           <w:rFonts w:ascii="Arial Rounded MT Bold" w:hAnsi="Arial Rounded MT Bold"/>
@@ -524,9 +510,14 @@
           <w:sz w:val="24"/>
           <w:szCs w:val="24"/>
         </w:rPr>
-        <w:t>Groupe :</w:t>
-      </w:r>
-      <w:r>
+        <w:t>02</w:t>
+      </w:r>
+    </w:p>
+    <w:p>
+      <w:pPr>
+        <w:spacing w:before="66"/>
+        <w:ind w:left="2670" w:right="2670"/>
+        <w:jc w:val="center"/>
         <w:rPr>
           <w:rFonts w:ascii="Arial Rounded MT Bold" w:hAnsi="Arial Rounded MT Bold"/>
           <w:spacing w:val="-7"/>
@@ -534,9 +525,13 @@
           <w:sz w:val="24"/>
           <w:szCs w:val="24"/>
         </w:rPr>
-        <w:t xml:space="preserve"> </w:t>
-      </w:r>
-      <w:r>
+      </w:pPr>
+    </w:p>
+    <w:p>
+      <w:pPr>
+        <w:spacing w:before="66"/>
+        <w:ind w:left="2670" w:right="2670"/>
+        <w:jc w:val="center"/>
         <w:rPr>
           <w:rFonts w:ascii="Arial Rounded MT Bold" w:hAnsi="Arial Rounded MT Bold"/>
           <w:spacing w:val="-7"/>
@@ -544,14 +539,8 @@
           <w:sz w:val="24"/>
           <w:szCs w:val="24"/>
         </w:rPr>
-        <w:t>02</w:t>
-      </w:r>
-    </w:p>
-    <w:p>
-      <w:pPr>
-        <w:spacing w:before="66"/>
-        <w:ind w:left="2670" w:right="2670"/>
-        <w:jc w:val="center"/>
+      </w:pPr>
+      <w:r>
         <w:rPr>
           <w:rFonts w:ascii="Arial Rounded MT Bold" w:hAnsi="Arial Rounded MT Bold"/>
           <w:spacing w:val="-7"/>
@@ -559,7 +548,8 @@
           <w:sz w:val="24"/>
           <w:szCs w:val="24"/>
         </w:rPr>
-      </w:pPr>
+        <w:t>Soumis à Noureddine Kerzazi</w:t>
+      </w:r>
     </w:p>
     <w:p>
       <w:pPr>
@@ -574,7 +564,12 @@
           <w:szCs w:val="24"/>
         </w:rPr>
       </w:pPr>
-      <w:r>
+    </w:p>
+    <w:p>
+      <w:pPr>
+        <w:spacing w:before="66"/>
+        <w:ind w:left="2670" w:right="2670"/>
+        <w:jc w:val="center"/>
         <w:rPr>
           <w:rFonts w:ascii="Arial Rounded MT Bold" w:hAnsi="Arial Rounded MT Bold"/>
           <w:spacing w:val="-7"/>
@@ -582,10 +577,13 @@
           <w:sz w:val="24"/>
           <w:szCs w:val="24"/>
         </w:rPr>
-        <w:t xml:space="preserve">Soumis à Noureddine </w:t>
-      </w:r>
-      <w:proofErr w:type="spellStart"/>
-      <w:r>
+      </w:pPr>
+    </w:p>
+    <w:p>
+      <w:pPr>
+        <w:spacing w:before="66"/>
+        <w:ind w:left="2670" w:right="2670"/>
+        <w:jc w:val="center"/>
         <w:rPr>
           <w:rFonts w:ascii="Arial Rounded MT Bold" w:hAnsi="Arial Rounded MT Bold"/>
           <w:spacing w:val="-7"/>
@@ -593,9 +591,7 @@
           <w:sz w:val="24"/>
           <w:szCs w:val="24"/>
         </w:rPr>
-        <w:t>Kerzazi</w:t>
-      </w:r>
-      <w:proofErr w:type="spellEnd"/>
+      </w:pPr>
     </w:p>
     <w:p>
       <w:pPr>
@@ -610,12 +606,7 @@
           <w:szCs w:val="24"/>
         </w:rPr>
       </w:pPr>
-    </w:p>
-    <w:p>
-      <w:pPr>
-        <w:spacing w:before="66"/>
-        <w:ind w:left="2670" w:right="2670"/>
-        <w:jc w:val="center"/>
+      <w:r>
         <w:rPr>
           <w:rFonts w:ascii="Arial Rounded MT Bold" w:hAnsi="Arial Rounded MT Bold"/>
           <w:spacing w:val="-7"/>
@@ -623,43 +614,6 @@
           <w:sz w:val="24"/>
           <w:szCs w:val="24"/>
         </w:rPr>
-      </w:pPr>
-    </w:p>
-    <w:p>
-      <w:pPr>
-        <w:spacing w:before="66"/>
-        <w:ind w:left="2670" w:right="2670"/>
-        <w:jc w:val="center"/>
-        <w:rPr>
-          <w:rFonts w:ascii="Arial Rounded MT Bold" w:hAnsi="Arial Rounded MT Bold"/>
-          <w:spacing w:val="-7"/>
-          <w:w w:val="103"/>
-          <w:sz w:val="24"/>
-          <w:szCs w:val="24"/>
-        </w:rPr>
-      </w:pPr>
-    </w:p>
-    <w:p>
-      <w:pPr>
-        <w:spacing w:before="66"/>
-        <w:ind w:left="2670" w:right="2670"/>
-        <w:jc w:val="center"/>
-        <w:rPr>
-          <w:rFonts w:ascii="Arial Rounded MT Bold" w:hAnsi="Arial Rounded MT Bold"/>
-          <w:spacing w:val="-7"/>
-          <w:w w:val="103"/>
-          <w:sz w:val="24"/>
-          <w:szCs w:val="24"/>
-        </w:rPr>
-      </w:pPr>
-      <w:r>
-        <w:rPr>
-          <w:rFonts w:ascii="Arial Rounded MT Bold" w:hAnsi="Arial Rounded MT Bold"/>
-          <w:spacing w:val="-7"/>
-          <w:w w:val="103"/>
-          <w:sz w:val="24"/>
-          <w:szCs w:val="24"/>
-        </w:rPr>
         <w:t>Hiver 2020</w:t>
       </w:r>
     </w:p>
@@ -705,27 +659,7 @@
           <w:sz w:val="28"/>
           <w:szCs w:val="28"/>
         </w:rPr>
-        <w:t xml:space="preserve">4.1. Identifier la situation la plus favorable pour un test </w:t>
-      </w:r>
-      <w:proofErr w:type="spellStart"/>
-      <w:r>
-        <w:rPr>
-          <w:rFonts w:cstheme="minorHAnsi"/>
-          <w:spacing w:val="-8"/>
-          <w:sz w:val="28"/>
-          <w:szCs w:val="28"/>
-        </w:rPr>
-        <w:t>MaDUM</w:t>
-      </w:r>
-      <w:proofErr w:type="spellEnd"/>
-      <w:r>
-        <w:rPr>
-          <w:rFonts w:cstheme="minorHAnsi"/>
-          <w:spacing w:val="-8"/>
-          <w:sz w:val="28"/>
-          <w:szCs w:val="28"/>
-        </w:rPr>
-        <w:t xml:space="preserve"> ensuite</w:t>
+        <w:t>4.1. Identifier la situation la plus favorable pour un test MaDUM ensuite</w:t>
       </w:r>
       <w:r>
         <w:rPr>
@@ -743,47 +677,7 @@
           <w:sz w:val="28"/>
           <w:szCs w:val="28"/>
         </w:rPr>
-        <w:t xml:space="preserve">construire le </w:t>
-      </w:r>
-      <w:proofErr w:type="spellStart"/>
-      <w:r>
-        <w:rPr>
-          <w:rFonts w:cstheme="minorHAnsi"/>
-          <w:spacing w:val="-8"/>
-          <w:sz w:val="28"/>
-          <w:szCs w:val="28"/>
-        </w:rPr>
-        <w:t>MaDUM</w:t>
-      </w:r>
-      <w:proofErr w:type="spellEnd"/>
-      <w:r>
-        <w:rPr>
-          <w:rFonts w:cstheme="minorHAnsi"/>
-          <w:spacing w:val="-8"/>
-          <w:sz w:val="28"/>
-          <w:szCs w:val="28"/>
-        </w:rPr>
-        <w:t xml:space="preserve"> en identifiant respectivement les </w:t>
-      </w:r>
-      <w:proofErr w:type="spellStart"/>
-      <w:r>
-        <w:rPr>
-          <w:rFonts w:cstheme="minorHAnsi"/>
-          <w:spacing w:val="-8"/>
-          <w:sz w:val="28"/>
-          <w:szCs w:val="28"/>
-        </w:rPr>
-        <w:t>constructors</w:t>
-      </w:r>
-      <w:proofErr w:type="spellEnd"/>
-      <w:r>
-        <w:rPr>
-          <w:rFonts w:cstheme="minorHAnsi"/>
-          <w:spacing w:val="-8"/>
-          <w:sz w:val="28"/>
-          <w:szCs w:val="28"/>
-        </w:rPr>
-        <w:t>,</w:t>
+        <w:t>construire le MaDUM en identifiant respectivement les constructors,</w:t>
       </w:r>
       <w:r>
         <w:rPr>
@@ -801,27 +695,7 @@
           <w:sz w:val="28"/>
           <w:szCs w:val="28"/>
         </w:rPr>
-        <w:t xml:space="preserve">reporters, </w:t>
-      </w:r>
-      <w:proofErr w:type="spellStart"/>
-      <w:r>
-        <w:rPr>
-          <w:rFonts w:cstheme="minorHAnsi"/>
-          <w:spacing w:val="-8"/>
-          <w:sz w:val="28"/>
-          <w:szCs w:val="28"/>
-        </w:rPr>
-        <w:t>transformers</w:t>
-      </w:r>
-      <w:proofErr w:type="spellEnd"/>
-      <w:r>
-        <w:rPr>
-          <w:rFonts w:cstheme="minorHAnsi"/>
-          <w:spacing w:val="-8"/>
-          <w:sz w:val="28"/>
-          <w:szCs w:val="28"/>
-        </w:rPr>
-        <w:t>, et autres pour les attributs de la classe</w:t>
+        <w:t>reporters, transformers, et autres pour les attributs de la classe</w:t>
       </w:r>
       <w:r>
         <w:rPr>
@@ -900,9 +774,8 @@
           <w:szCs w:val="28"/>
           <w:lang w:val="fr-FR"/>
         </w:rPr>
-        <w:t xml:space="preserve">n test </w:t>
-      </w:r>
-      <w:proofErr w:type="spellStart"/>
+        <w:t xml:space="preserve">n test MaDUM est </w:t>
+      </w:r>
       <w:r>
         <w:rPr>
           <w:rFonts w:cstheme="minorHAnsi"/>
@@ -911,9 +784,8 @@
           <w:szCs w:val="28"/>
           <w:lang w:val="fr-FR"/>
         </w:rPr>
-        <w:t>MaDUM</w:t>
-      </w:r>
-      <w:proofErr w:type="spellEnd"/>
+        <w:t>un cas tel qu’il implique une quantité minimale de séquences d’opérations à exécuter pour réaliser les tests d’une tranche.</w:t>
+      </w:r>
       <w:r>
         <w:rPr>
           <w:rFonts w:cstheme="minorHAnsi"/>
@@ -922,17 +794,7 @@
           <w:szCs w:val="28"/>
           <w:lang w:val="fr-FR"/>
         </w:rPr>
-        <w:t xml:space="preserve"> est </w:t>
-      </w:r>
-      <w:r>
-        <w:rPr>
-          <w:rFonts w:cstheme="minorHAnsi"/>
-          <w:spacing w:val="-8"/>
-          <w:sz w:val="28"/>
-          <w:szCs w:val="28"/>
-          <w:lang w:val="fr-FR"/>
-        </w:rPr>
-        <w:t>un cas tel qu’il implique une quantité minimale de séquences d’opérations à exécuter pour réaliser les tests d’une tranche.</w:t>
+        <w:t xml:space="preserve"> Pour le MaDUM présent, nous avons omis d’inclure les méthodes « helpers ».</w:t>
       </w:r>
     </w:p>
     <w:p>
@@ -944,43 +806,17 @@
       <w:r>
         <w:t xml:space="preserve">Tableau </w:t>
       </w:r>
-      <w:r>
-        <w:fldChar w:fldCharType="begin"/>
-      </w:r>
-      <w:r>
-        <w:instrText xml:space="preserve"> SEQ Tableau \* ARABIC </w:instrText>
-      </w:r>
-      <w:r>
-        <w:fldChar w:fldCharType="separate"/>
-      </w:r>
-      <w:r>
-        <w:rPr>
-          <w:noProof/>
-        </w:rPr>
-        <w:t>1</w:t>
-      </w:r>
-      <w:r>
-        <w:rPr>
-          <w:noProof/>
-        </w:rPr>
-        <w:fldChar w:fldCharType="end"/>
-      </w:r>
-      <w:r>
-        <w:t xml:space="preserve">: </w:t>
-      </w:r>
-      <w:proofErr w:type="spellStart"/>
-      <w:r>
-        <w:t>MaDUM</w:t>
-      </w:r>
-      <w:proofErr w:type="spellEnd"/>
-      <w:r>
-        <w:t xml:space="preserve"> de la classe </w:t>
-      </w:r>
-      <w:proofErr w:type="spellStart"/>
-      <w:r>
-        <w:t>Huffman</w:t>
-      </w:r>
-      <w:proofErr w:type="spellEnd"/>
+      <w:fldSimple w:instr=" SEQ Tableau \* ARABIC ">
+        <w:r>
+          <w:rPr>
+            <w:noProof/>
+          </w:rPr>
+          <w:t>1</w:t>
+        </w:r>
+      </w:fldSimple>
+      <w:r>
+        <w:t>: MaDUM de la classe Huffman</w:t>
+      </w:r>
     </w:p>
     <w:p>
       <w:pPr>
@@ -1080,27 +916,7 @@
           <w:sz w:val="28"/>
           <w:szCs w:val="28"/>
         </w:rPr>
-        <w:t xml:space="preserve">4.2. À l’aide de </w:t>
-      </w:r>
-      <w:proofErr w:type="spellStart"/>
-      <w:r>
-        <w:rPr>
-          <w:rFonts w:cstheme="minorHAnsi"/>
-          <w:spacing w:val="-8"/>
-          <w:sz w:val="28"/>
-          <w:szCs w:val="28"/>
-        </w:rPr>
-        <w:t>unittest</w:t>
-      </w:r>
-      <w:proofErr w:type="spellEnd"/>
-      <w:r>
-        <w:rPr>
-          <w:rFonts w:cstheme="minorHAnsi"/>
-          <w:spacing w:val="-8"/>
-          <w:sz w:val="28"/>
-          <w:szCs w:val="28"/>
-        </w:rPr>
-        <w:t>, écrire une classe de test unitaire pour tester les</w:t>
+        <w:t>4.2. À l’aide de unittest, écrire une classe de test unitaire pour tester les</w:t>
       </w:r>
       <w:r>
         <w:rPr>
@@ -1136,27 +952,7 @@
           <w:sz w:val="28"/>
           <w:szCs w:val="28"/>
         </w:rPr>
-        <w:t xml:space="preserve">séquence des méthodes doit suivre le principe de </w:t>
-      </w:r>
-      <w:proofErr w:type="spellStart"/>
-      <w:r>
-        <w:rPr>
-          <w:rFonts w:cstheme="minorHAnsi"/>
-          <w:spacing w:val="-8"/>
-          <w:sz w:val="28"/>
-          <w:szCs w:val="28"/>
-        </w:rPr>
-        <w:t>MaDUM</w:t>
-      </w:r>
-      <w:proofErr w:type="spellEnd"/>
-      <w:r>
-        <w:rPr>
-          <w:rFonts w:cstheme="minorHAnsi"/>
-          <w:spacing w:val="-8"/>
-          <w:sz w:val="28"/>
-          <w:szCs w:val="28"/>
-        </w:rPr>
-        <w:t>.</w:t>
+        <w:t>séquence des méthodes doit suivre le principe de MaDUM.</w:t>
       </w:r>
     </w:p>
     <w:p>
@@ -1169,174 +965,47 @@
           <w:spacing w:val="-8"/>
           <w:sz w:val="28"/>
           <w:szCs w:val="28"/>
-          <w:lang w:val="en-US"/>
-        </w:rPr>
-      </w:pPr>
-      <w:r>
-        <w:rPr>
-          <w:rFonts w:cstheme="minorHAnsi"/>
-          <w:spacing w:val="-8"/>
-          <w:sz w:val="28"/>
-          <w:szCs w:val="28"/>
-          <w:lang w:val="en-CA"/>
-        </w:rPr>
-        <w:t>d</w:t>
-      </w:r>
-      <w:r>
-        <w:rPr>
-          <w:rFonts w:cstheme="minorHAnsi"/>
-          <w:spacing w:val="-8"/>
-          <w:sz w:val="28"/>
-          <w:szCs w:val="28"/>
-          <w:lang w:val="en-CA"/>
-        </w:rPr>
-        <w:t>1</w:t>
-      </w:r>
-      <w:r>
-        <w:rPr>
-          <w:rFonts w:cstheme="minorHAnsi"/>
-          <w:spacing w:val="-8"/>
-          <w:sz w:val="28"/>
-          <w:szCs w:val="28"/>
-          <w:lang w:val="en-CA"/>
-        </w:rPr>
-        <w:t xml:space="preserve"> </w:t>
-      </w:r>
-      <w:r>
-        <w:rPr>
-          <w:rFonts w:cstheme="minorHAnsi"/>
-          <w:spacing w:val="-8"/>
-          <w:sz w:val="28"/>
-          <w:szCs w:val="28"/>
-          <w:lang w:val="en-CA"/>
-        </w:rPr>
-        <w:t>=</w:t>
-      </w:r>
-      <w:r>
-        <w:rPr>
-          <w:rFonts w:cstheme="minorHAnsi"/>
-          <w:spacing w:val="-8"/>
-          <w:sz w:val="28"/>
-          <w:szCs w:val="28"/>
-          <w:lang w:val="en-CA"/>
-        </w:rPr>
-        <w:t xml:space="preserve"> </w:t>
-      </w:r>
-      <w:proofErr w:type="gramStart"/>
-      <w:r>
-        <w:rPr>
-          <w:rFonts w:cstheme="minorHAnsi"/>
-          <w:spacing w:val="-8"/>
-          <w:sz w:val="28"/>
-          <w:szCs w:val="28"/>
-          <w:lang w:val="en-CA"/>
-        </w:rPr>
-        <w:t>&lt;</w:t>
-      </w:r>
-      <w:r>
-        <w:rPr>
-          <w:rFonts w:cstheme="minorHAnsi"/>
-          <w:spacing w:val="-8"/>
-          <w:sz w:val="28"/>
-          <w:szCs w:val="28"/>
-          <w:lang w:val="en-US"/>
-        </w:rPr>
-        <w:t>{</w:t>
-      </w:r>
-      <w:proofErr w:type="gramEnd"/>
-      <w:r>
-        <w:rPr>
-          <w:rFonts w:cstheme="minorHAnsi"/>
-          <w:spacing w:val="-8"/>
-          <w:sz w:val="28"/>
-          <w:szCs w:val="28"/>
-          <w:lang w:val="en-US"/>
-        </w:rPr>
-        <w:t xml:space="preserve">Huffman(0, “1”) -&gt; </w:t>
-      </w:r>
-      <w:proofErr w:type="spellStart"/>
-      <w:r>
-        <w:rPr>
-          <w:rFonts w:cstheme="minorHAnsi"/>
-          <w:spacing w:val="-8"/>
-          <w:sz w:val="28"/>
-          <w:szCs w:val="28"/>
-          <w:lang w:val="en-US"/>
-        </w:rPr>
-        <w:t>self.weight</w:t>
-      </w:r>
-      <w:proofErr w:type="spellEnd"/>
-      <w:r>
-        <w:rPr>
-          <w:rFonts w:cstheme="minorHAnsi"/>
-          <w:spacing w:val="-8"/>
-          <w:sz w:val="28"/>
-          <w:szCs w:val="28"/>
-          <w:lang w:val="en-US"/>
-        </w:rPr>
-        <w:t>},</w:t>
-      </w:r>
-      <w:r>
-        <w:rPr>
-          <w:rFonts w:cstheme="minorHAnsi"/>
-          <w:spacing w:val="-8"/>
-          <w:sz w:val="28"/>
-          <w:szCs w:val="28"/>
-          <w:lang w:val="en-US"/>
-        </w:rPr>
-        <w:t xml:space="preserve"> </w:t>
-      </w:r>
-      <w:r>
-        <w:rPr>
-          <w:rFonts w:cstheme="minorHAnsi"/>
-          <w:spacing w:val="-8"/>
-          <w:sz w:val="28"/>
-          <w:szCs w:val="28"/>
-          <w:lang w:val="en-US"/>
-        </w:rPr>
-        <w:t>{</w:t>
-      </w:r>
-      <w:r>
-        <w:rPr>
-          <w:rFonts w:cstheme="minorHAnsi"/>
-          <w:spacing w:val="-8"/>
-          <w:sz w:val="28"/>
-          <w:szCs w:val="28"/>
-          <w:lang w:val="en-US"/>
-        </w:rPr>
-        <w:t xml:space="preserve"> </w:t>
-      </w:r>
-      <w:proofErr w:type="spellStart"/>
-      <w:r>
-        <w:rPr>
-          <w:rFonts w:cstheme="minorHAnsi"/>
-          <w:spacing w:val="-8"/>
-          <w:sz w:val="28"/>
-          <w:szCs w:val="28"/>
-          <w:lang w:val="en-US"/>
-        </w:rPr>
-        <w:t>self.weight</w:t>
-      </w:r>
-      <w:proofErr w:type="spellEnd"/>
-      <w:r>
-        <w:rPr>
-          <w:rFonts w:cstheme="minorHAnsi"/>
-          <w:spacing w:val="-8"/>
-          <w:sz w:val="28"/>
-          <w:szCs w:val="28"/>
-          <w:lang w:val="en-US"/>
-        </w:rPr>
-        <w:t xml:space="preserve">  == 0</w:t>
-      </w:r>
-      <w:r>
-        <w:rPr>
-          <w:rFonts w:cstheme="minorHAnsi"/>
-          <w:spacing w:val="-8"/>
-          <w:sz w:val="28"/>
-          <w:szCs w:val="28"/>
-          <w:lang w:val="en-US"/>
-        </w:rPr>
-        <w:t>}&gt;</w:t>
+          <w:lang w:val="fr-FR"/>
+        </w:rPr>
+      </w:pPr>
+      <w:r>
+        <w:rPr>
+          <w:rFonts w:cstheme="minorHAnsi"/>
+          <w:spacing w:val="-8"/>
+          <w:sz w:val="28"/>
+          <w:szCs w:val="28"/>
+        </w:rPr>
+        <w:t>Nous avons test</w:t>
+      </w:r>
+      <w:r>
+        <w:rPr>
+          <w:rFonts w:cstheme="minorHAnsi"/>
+          <w:spacing w:val="-8"/>
+          <w:sz w:val="28"/>
+          <w:szCs w:val="28"/>
+          <w:lang w:val="fr-FR"/>
+        </w:rPr>
+        <w:t>é</w:t>
+      </w:r>
+      <w:r>
+        <w:rPr>
+          <w:rFonts w:cstheme="minorHAnsi"/>
+          <w:spacing w:val="-8"/>
+          <w:sz w:val="28"/>
+          <w:szCs w:val="28"/>
+          <w:lang w:val="fr-FR"/>
+        </w:rPr>
+        <w:t xml:space="preserve"> les séquences d’opérations pouvant être déterminées dans chacune des tranches du </w:t>
+      </w:r>
+      <w:r>
+        <w:rPr>
+          <w:rFonts w:cstheme="minorHAnsi"/>
+          <w:spacing w:val="-8"/>
+          <w:sz w:val="28"/>
+          <w:szCs w:val="28"/>
+          <w:lang w:val="fr-FR"/>
+        </w:rPr>
+        <w:t>MaDUM précédemment fait. Les tests pour chacune des tranches ont été écrits dans le fichier test_huffman.py.</w:t>
       </w:r>
     </w:p>
     <w:p>
@@ -1349,177 +1018,8 @@
           <w:spacing w:val="-8"/>
           <w:sz w:val="28"/>
           <w:szCs w:val="28"/>
-          <w:lang w:val="en-US"/>
-        </w:rPr>
-      </w:pPr>
-      <w:r>
-        <w:rPr>
-          <w:rFonts w:cstheme="minorHAnsi"/>
-          <w:spacing w:val="-8"/>
-          <w:sz w:val="28"/>
-          <w:szCs w:val="28"/>
-          <w:lang w:val="en-CA"/>
-        </w:rPr>
-        <w:t>d2</w:t>
-      </w:r>
-      <w:r>
-        <w:rPr>
-          <w:rFonts w:cstheme="minorHAnsi"/>
-          <w:spacing w:val="-8"/>
-          <w:sz w:val="28"/>
-          <w:szCs w:val="28"/>
-          <w:lang w:val="en-CA"/>
-        </w:rPr>
-        <w:t xml:space="preserve"> = &lt;</w:t>
-      </w:r>
-      <w:r>
-        <w:rPr>
-          <w:rFonts w:cstheme="minorHAnsi"/>
-          <w:spacing w:val="-8"/>
-          <w:sz w:val="28"/>
-          <w:szCs w:val="28"/>
-          <w:lang w:val="en-US"/>
-        </w:rPr>
-        <w:t>{</w:t>
-      </w:r>
-      <w:proofErr w:type="spellStart"/>
-      <w:r>
-        <w:rPr>
-          <w:rFonts w:cstheme="minorHAnsi"/>
-          <w:spacing w:val="-8"/>
-          <w:sz w:val="28"/>
-          <w:szCs w:val="28"/>
-          <w:lang w:val="en-US"/>
-        </w:rPr>
-        <w:t>from_string</w:t>
-      </w:r>
-      <w:proofErr w:type="spellEnd"/>
-      <w:r>
-        <w:rPr>
-          <w:rFonts w:cstheme="minorHAnsi"/>
-          <w:spacing w:val="-8"/>
-          <w:sz w:val="28"/>
-          <w:szCs w:val="28"/>
-          <w:lang w:val="en-US"/>
-        </w:rPr>
-        <w:t>(</w:t>
-      </w:r>
-      <w:r>
-        <w:rPr>
-          <w:rFonts w:cstheme="minorHAnsi"/>
-          <w:spacing w:val="-8"/>
-          <w:sz w:val="28"/>
-          <w:szCs w:val="28"/>
-          <w:lang w:val="en-US"/>
-        </w:rPr>
-        <w:t>“testing”</w:t>
-      </w:r>
-      <w:r>
-        <w:rPr>
-          <w:rFonts w:cstheme="minorHAnsi"/>
-          <w:spacing w:val="-8"/>
-          <w:sz w:val="28"/>
-          <w:szCs w:val="28"/>
-          <w:lang w:val="en-US"/>
-        </w:rPr>
-        <w:t xml:space="preserve">)}, </w:t>
-      </w:r>
-      <w:proofErr w:type="gramStart"/>
-      <w:r>
-        <w:rPr>
-          <w:rFonts w:cstheme="minorHAnsi"/>
-          <w:spacing w:val="-8"/>
-          <w:sz w:val="28"/>
-          <w:szCs w:val="28"/>
-          <w:lang w:val="en-US"/>
-        </w:rPr>
-        <w:t>{</w:t>
-      </w:r>
-      <w:r>
-        <w:rPr>
-          <w:rFonts w:cstheme="minorHAnsi"/>
-          <w:spacing w:val="-8"/>
-          <w:sz w:val="28"/>
-          <w:szCs w:val="28"/>
-          <w:lang w:val="en-US"/>
-        </w:rPr>
-        <w:t xml:space="preserve"> </w:t>
-      </w:r>
-      <w:proofErr w:type="spellStart"/>
-      <w:r>
-        <w:rPr>
-          <w:rFonts w:cstheme="minorHAnsi"/>
-          <w:spacing w:val="-8"/>
-          <w:sz w:val="28"/>
-          <w:szCs w:val="28"/>
-          <w:lang w:val="en-US"/>
-        </w:rPr>
-        <w:t>from</w:t>
-      </w:r>
-      <w:proofErr w:type="gramEnd"/>
-      <w:r>
-        <w:rPr>
-          <w:rFonts w:cstheme="minorHAnsi"/>
-          <w:spacing w:val="-8"/>
-          <w:sz w:val="28"/>
-          <w:szCs w:val="28"/>
-          <w:lang w:val="en-US"/>
-        </w:rPr>
-        <w:t>_string</w:t>
-      </w:r>
-      <w:proofErr w:type="spellEnd"/>
-      <w:r>
-        <w:rPr>
-          <w:rFonts w:cstheme="minorHAnsi"/>
-          <w:spacing w:val="-8"/>
-          <w:sz w:val="28"/>
-          <w:szCs w:val="28"/>
-          <w:lang w:val="en-US"/>
-        </w:rPr>
-        <w:t>(“testing”).weight</w:t>
-      </w:r>
-      <w:r>
-        <w:rPr>
-          <w:rFonts w:cstheme="minorHAnsi"/>
-          <w:spacing w:val="-8"/>
-          <w:sz w:val="28"/>
-          <w:szCs w:val="28"/>
-          <w:lang w:val="en-US"/>
-        </w:rPr>
-        <w:t xml:space="preserve"> == </w:t>
-      </w:r>
-      <w:proofErr w:type="spellStart"/>
-      <w:r>
-        <w:rPr>
-          <w:rFonts w:cstheme="minorHAnsi"/>
-          <w:spacing w:val="-8"/>
-          <w:sz w:val="28"/>
-          <w:szCs w:val="28"/>
-          <w:lang w:val="en-US"/>
-        </w:rPr>
-        <w:t>len</w:t>
-      </w:r>
-      <w:proofErr w:type="spellEnd"/>
-      <w:r>
-        <w:rPr>
-          <w:rFonts w:cstheme="minorHAnsi"/>
-          <w:spacing w:val="-8"/>
-          <w:sz w:val="28"/>
-          <w:szCs w:val="28"/>
-          <w:lang w:val="en-US"/>
-        </w:rPr>
-        <w:t>(“testing”)</w:t>
-      </w:r>
-      <w:r>
-        <w:rPr>
-          <w:rFonts w:cstheme="minorHAnsi"/>
-          <w:spacing w:val="-8"/>
-          <w:sz w:val="28"/>
-          <w:szCs w:val="28"/>
-          <w:lang w:val="en-US"/>
-        </w:rPr>
-        <w:t>}&gt;</w:t>
-      </w:r>
+        </w:rPr>
+      </w:pPr>
     </w:p>
     <w:p>
       <w:pPr>
@@ -1531,164 +1031,34 @@
           <w:spacing w:val="-8"/>
           <w:sz w:val="28"/>
           <w:szCs w:val="28"/>
-          <w:lang w:val="en-US"/>
-        </w:rPr>
-      </w:pPr>
-      <w:r>
-        <w:rPr>
-          <w:rFonts w:cstheme="minorHAnsi"/>
-          <w:spacing w:val="-8"/>
-          <w:sz w:val="28"/>
-          <w:szCs w:val="28"/>
-          <w:lang w:val="en-CA"/>
-        </w:rPr>
-        <w:t>d</w:t>
-      </w:r>
-      <w:r>
-        <w:rPr>
-          <w:rFonts w:cstheme="minorHAnsi"/>
-          <w:spacing w:val="-8"/>
-          <w:sz w:val="28"/>
-          <w:szCs w:val="28"/>
-          <w:lang w:val="en-CA"/>
-        </w:rPr>
-        <w:t>3</w:t>
-      </w:r>
-      <w:r>
-        <w:rPr>
-          <w:rFonts w:cstheme="minorHAnsi"/>
-          <w:spacing w:val="-8"/>
-          <w:sz w:val="28"/>
-          <w:szCs w:val="28"/>
-          <w:lang w:val="en-CA"/>
-        </w:rPr>
-        <w:t xml:space="preserve"> = </w:t>
-      </w:r>
-      <w:proofErr w:type="gramStart"/>
-      <w:r>
-        <w:rPr>
-          <w:rFonts w:cstheme="minorHAnsi"/>
-          <w:spacing w:val="-8"/>
-          <w:sz w:val="28"/>
-          <w:szCs w:val="28"/>
-          <w:lang w:val="en-CA"/>
-        </w:rPr>
-        <w:t>&lt;</w:t>
-      </w:r>
-      <w:r>
-        <w:rPr>
-          <w:rFonts w:cstheme="minorHAnsi"/>
-          <w:spacing w:val="-8"/>
-          <w:sz w:val="28"/>
-          <w:szCs w:val="28"/>
-          <w:lang w:val="en-US"/>
-        </w:rPr>
-        <w:t>{</w:t>
-      </w:r>
-      <w:proofErr w:type="gramEnd"/>
-      <w:r>
-        <w:rPr>
-          <w:rFonts w:cstheme="minorHAnsi"/>
-          <w:spacing w:val="-8"/>
-          <w:sz w:val="28"/>
-          <w:szCs w:val="28"/>
-          <w:lang w:val="en-US"/>
-        </w:rPr>
-        <w:t xml:space="preserve">Huffman(0, “1”) -&gt; </w:t>
-      </w:r>
-      <w:proofErr w:type="spellStart"/>
-      <w:r>
-        <w:rPr>
-          <w:rFonts w:cstheme="minorHAnsi"/>
-          <w:spacing w:val="-8"/>
-          <w:sz w:val="28"/>
-          <w:szCs w:val="28"/>
-          <w:lang w:val="en-US"/>
-        </w:rPr>
-        <w:t>self.</w:t>
-      </w:r>
-      <w:r>
-        <w:rPr>
-          <w:rFonts w:cstheme="minorHAnsi"/>
-          <w:spacing w:val="-8"/>
-          <w:sz w:val="28"/>
-          <w:szCs w:val="28"/>
-          <w:lang w:val="en-US"/>
-        </w:rPr>
-        <w:t>data</w:t>
-      </w:r>
-      <w:proofErr w:type="spellEnd"/>
-      <w:r>
-        <w:rPr>
-          <w:rFonts w:cstheme="minorHAnsi"/>
-          <w:spacing w:val="-8"/>
-          <w:sz w:val="28"/>
-          <w:szCs w:val="28"/>
-          <w:lang w:val="en-US"/>
-        </w:rPr>
-        <w:t>}, {</w:t>
-      </w:r>
-      <w:r>
-        <w:rPr>
-          <w:rFonts w:cstheme="minorHAnsi"/>
-          <w:spacing w:val="-8"/>
-          <w:sz w:val="28"/>
-          <w:szCs w:val="28"/>
-          <w:lang w:val="en-US"/>
+        </w:rPr>
+      </w:pPr>
+      <w:r>
+        <w:rPr>
+          <w:rFonts w:cstheme="minorHAnsi"/>
+          <w:spacing w:val="-8"/>
+          <w:sz w:val="28"/>
+          <w:szCs w:val="28"/>
+        </w:rPr>
+        <w:t>4.3. Est-ce que cet exemple montre une ou plusieurs limitations de MaDUM ?</w:t>
+      </w:r>
+      <w:r>
+        <w:rPr>
+          <w:rFonts w:cstheme="minorHAnsi"/>
+          <w:spacing w:val="-8"/>
+          <w:sz w:val="28"/>
+          <w:szCs w:val="28"/>
         </w:rPr>
         <w:t xml:space="preserve"> </w:t>
       </w:r>
-      <w:proofErr w:type="spellStart"/>
-      <w:r>
-        <w:rPr>
-          <w:rFonts w:cstheme="minorHAnsi"/>
-          <w:spacing w:val="-8"/>
-          <w:sz w:val="28"/>
-          <w:szCs w:val="28"/>
-          <w:lang w:val="en-US"/>
-        </w:rPr>
-        <w:t>self.</w:t>
-      </w:r>
-      <w:r>
-        <w:rPr>
-          <w:rFonts w:cstheme="minorHAnsi"/>
-          <w:spacing w:val="-8"/>
-          <w:sz w:val="28"/>
-          <w:szCs w:val="28"/>
-          <w:lang w:val="en-US"/>
-        </w:rPr>
-        <w:t>data</w:t>
-      </w:r>
-      <w:proofErr w:type="spellEnd"/>
-      <w:r>
-        <w:rPr>
-          <w:rFonts w:cstheme="minorHAnsi"/>
-          <w:spacing w:val="-8"/>
-          <w:sz w:val="28"/>
-          <w:szCs w:val="28"/>
-          <w:lang w:val="en-US"/>
-        </w:rPr>
-        <w:t xml:space="preserve"> == </w:t>
-      </w:r>
-      <w:r>
-        <w:rPr>
-          <w:rFonts w:cstheme="minorHAnsi"/>
-          <w:spacing w:val="-8"/>
-          <w:sz w:val="28"/>
-          <w:szCs w:val="28"/>
-          <w:lang w:val="en-US"/>
-        </w:rPr>
-        <w:t>“1”</w:t>
-      </w:r>
-      <w:r>
-        <w:rPr>
-          <w:rFonts w:cstheme="minorHAnsi"/>
-          <w:spacing w:val="-8"/>
-          <w:sz w:val="28"/>
-          <w:szCs w:val="28"/>
-          <w:lang w:val="en-US"/>
-        </w:rPr>
-        <w:t>}&gt;</w:t>
+      <w:r>
+        <w:rPr>
+          <w:rFonts w:cstheme="minorHAnsi"/>
+          <w:spacing w:val="-8"/>
+          <w:sz w:val="28"/>
+          <w:szCs w:val="28"/>
+        </w:rPr>
+        <w:t>Si oui, pouvez-vous les citer ?</w:t>
       </w:r>
     </w:p>
     <w:p>
@@ -1701,125 +1071,20 @@
           <w:spacing w:val="-8"/>
           <w:sz w:val="28"/>
           <w:szCs w:val="28"/>
-          <w:lang w:val="en-US"/>
-        </w:rPr>
-      </w:pPr>
-      <w:r>
-        <w:rPr>
-          <w:rFonts w:cstheme="minorHAnsi"/>
-          <w:spacing w:val="-8"/>
-          <w:sz w:val="28"/>
-          <w:szCs w:val="28"/>
-          <w:lang w:val="en-CA"/>
-        </w:rPr>
-        <w:t>d4</w:t>
-      </w:r>
-      <w:r>
-        <w:rPr>
-          <w:rFonts w:cstheme="minorHAnsi"/>
-          <w:spacing w:val="-8"/>
-          <w:sz w:val="28"/>
-          <w:szCs w:val="28"/>
-          <w:lang w:val="en-CA"/>
-        </w:rPr>
-        <w:t xml:space="preserve"> = </w:t>
-      </w:r>
-      <w:proofErr w:type="gramStart"/>
-      <w:r>
-        <w:rPr>
-          <w:rFonts w:cstheme="minorHAnsi"/>
-          <w:spacing w:val="-8"/>
-          <w:sz w:val="28"/>
-          <w:szCs w:val="28"/>
-          <w:lang w:val="en-CA"/>
-        </w:rPr>
-        <w:t>&lt;</w:t>
-      </w:r>
-      <w:r>
-        <w:rPr>
-          <w:rFonts w:cstheme="minorHAnsi"/>
-          <w:spacing w:val="-8"/>
-          <w:sz w:val="28"/>
-          <w:szCs w:val="28"/>
-          <w:lang w:val="en-US"/>
-        </w:rPr>
-        <w:t>{</w:t>
-      </w:r>
-      <w:proofErr w:type="gramEnd"/>
-      <w:r>
-        <w:rPr>
-          <w:rFonts w:cstheme="minorHAnsi"/>
-          <w:spacing w:val="-8"/>
-          <w:sz w:val="28"/>
-          <w:szCs w:val="28"/>
-          <w:lang w:val="en-US"/>
-        </w:rPr>
-        <w:t xml:space="preserve">Huffman(0, “1”) -&gt; </w:t>
-      </w:r>
-      <w:proofErr w:type="spellStart"/>
-      <w:r>
-        <w:rPr>
-          <w:rFonts w:cstheme="minorHAnsi"/>
-          <w:spacing w:val="-8"/>
-          <w:sz w:val="28"/>
-          <w:szCs w:val="28"/>
-          <w:lang w:val="en-US"/>
-        </w:rPr>
-        <w:t>self.build_codebook</w:t>
-      </w:r>
-      <w:proofErr w:type="spellEnd"/>
-      <w:r>
-        <w:rPr>
-          <w:rFonts w:cstheme="minorHAnsi"/>
-          <w:spacing w:val="-8"/>
-          <w:sz w:val="28"/>
-          <w:szCs w:val="28"/>
-          <w:lang w:val="en-US"/>
-        </w:rPr>
-        <w:t>()</w:t>
-      </w:r>
-      <w:r>
-        <w:rPr>
-          <w:rFonts w:cstheme="minorHAnsi"/>
-          <w:spacing w:val="-8"/>
-          <w:sz w:val="28"/>
-          <w:szCs w:val="28"/>
-          <w:lang w:val="en-US"/>
-        </w:rPr>
-        <w:t>}, {</w:t>
-      </w:r>
-      <w:r>
-        <w:rPr>
-          <w:rFonts w:cstheme="minorHAnsi"/>
-          <w:spacing w:val="-8"/>
-          <w:sz w:val="28"/>
-          <w:szCs w:val="28"/>
-          <w:lang w:val="en-US"/>
-        </w:rPr>
-        <w:t xml:space="preserve"> </w:t>
-      </w:r>
-      <w:proofErr w:type="spellStart"/>
-      <w:r>
-        <w:rPr>
-          <w:rFonts w:cstheme="minorHAnsi"/>
-          <w:spacing w:val="-8"/>
-          <w:sz w:val="28"/>
-          <w:szCs w:val="28"/>
-          <w:lang w:val="en-US"/>
-        </w:rPr>
-        <w:t>self.data</w:t>
-      </w:r>
-      <w:proofErr w:type="spellEnd"/>
-      <w:r>
-        <w:rPr>
-          <w:rFonts w:cstheme="minorHAnsi"/>
-          <w:spacing w:val="-8"/>
-          <w:sz w:val="28"/>
-          <w:szCs w:val="28"/>
-          <w:lang w:val="en-US"/>
-        </w:rPr>
-        <w:t xml:space="preserve"> == “1”}&gt;</w:t>
-      </w:r>
+          <w:lang w:val="fr-FR"/>
+        </w:rPr>
+      </w:pPr>
+      <w:r>
+        <w:rPr>
+          <w:rFonts w:cstheme="minorHAnsi"/>
+          <w:spacing w:val="-8"/>
+          <w:sz w:val="28"/>
+          <w:szCs w:val="28"/>
+        </w:rPr>
+        <w:t>Oui…</w:t>
+      </w:r>
+      <w:bookmarkStart w:id="0" w:name="_GoBack"/>
+      <w:bookmarkEnd w:id="0"/>
     </w:p>
     <w:p>
       <w:pPr>
@@ -1831,115 +1096,8 @@
           <w:spacing w:val="-8"/>
           <w:sz w:val="28"/>
           <w:szCs w:val="28"/>
-          <w:lang w:val="en-US"/>
-        </w:rPr>
-      </w:pPr>
-      <w:r>
-        <w:rPr>
-          <w:rFonts w:cstheme="minorHAnsi"/>
-          <w:spacing w:val="-8"/>
-          <w:sz w:val="28"/>
-          <w:szCs w:val="28"/>
-          <w:lang w:val="en-CA"/>
-        </w:rPr>
-        <w:t>d</w:t>
-      </w:r>
-      <w:r>
-        <w:rPr>
-          <w:rFonts w:cstheme="minorHAnsi"/>
-          <w:spacing w:val="-8"/>
-          <w:sz w:val="28"/>
-          <w:szCs w:val="28"/>
-          <w:lang w:val="en-CA"/>
-        </w:rPr>
-        <w:t xml:space="preserve">1 = </w:t>
-      </w:r>
-      <w:proofErr w:type="gramStart"/>
-      <w:r>
-        <w:rPr>
-          <w:rFonts w:cstheme="minorHAnsi"/>
-          <w:spacing w:val="-8"/>
-          <w:sz w:val="28"/>
-          <w:szCs w:val="28"/>
-          <w:lang w:val="en-CA"/>
-        </w:rPr>
-        <w:t>&lt;</w:t>
-      </w:r>
-      <w:r>
-        <w:rPr>
-          <w:rFonts w:cstheme="minorHAnsi"/>
-          <w:spacing w:val="-8"/>
-          <w:sz w:val="28"/>
-          <w:szCs w:val="28"/>
-          <w:lang w:val="en-US"/>
-        </w:rPr>
-        <w:t>{</w:t>
-      </w:r>
-      <w:proofErr w:type="gramEnd"/>
-      <w:r>
-        <w:rPr>
-          <w:rFonts w:cstheme="minorHAnsi"/>
-          <w:spacing w:val="-8"/>
-          <w:sz w:val="28"/>
-          <w:szCs w:val="28"/>
-          <w:lang w:val="en-US"/>
-        </w:rPr>
-        <w:t xml:space="preserve">Huffman(0, “1”) -&gt; </w:t>
-      </w:r>
-      <w:proofErr w:type="spellStart"/>
-      <w:r>
-        <w:rPr>
-          <w:rFonts w:cstheme="minorHAnsi"/>
-          <w:spacing w:val="-8"/>
-          <w:sz w:val="28"/>
-          <w:szCs w:val="28"/>
-          <w:lang w:val="en-US"/>
-        </w:rPr>
-        <w:t>self.weight</w:t>
-      </w:r>
-      <w:proofErr w:type="spellEnd"/>
-      <w:r>
-        <w:rPr>
-          <w:rFonts w:cstheme="minorHAnsi"/>
-          <w:spacing w:val="-8"/>
-          <w:sz w:val="28"/>
-          <w:szCs w:val="28"/>
-          <w:lang w:val="en-US"/>
-        </w:rPr>
-        <w:t>}, {</w:t>
-      </w:r>
-      <w:r>
-        <w:rPr>
-          <w:rFonts w:cstheme="minorHAnsi"/>
-          <w:spacing w:val="-8"/>
-          <w:sz w:val="28"/>
-          <w:szCs w:val="28"/>
-          <w:lang w:val="en-US"/>
-        </w:rPr>
-        <w:t xml:space="preserve"> </w:t>
-      </w:r>
-      <w:proofErr w:type="spellStart"/>
-      <w:r>
-        <w:rPr>
-          <w:rFonts w:cstheme="minorHAnsi"/>
-          <w:spacing w:val="-8"/>
-          <w:sz w:val="28"/>
-          <w:szCs w:val="28"/>
-          <w:lang w:val="en-US"/>
-        </w:rPr>
-        <w:t>self.weight</w:t>
-      </w:r>
-      <w:proofErr w:type="spellEnd"/>
-      <w:r>
-        <w:rPr>
-          <w:rFonts w:cstheme="minorHAnsi"/>
-          <w:spacing w:val="-8"/>
-          <w:sz w:val="28"/>
-          <w:szCs w:val="28"/>
-          <w:lang w:val="en-US"/>
-        </w:rPr>
-        <w:t xml:space="preserve">  == 0}&gt;</w:t>
-      </w:r>
+        </w:rPr>
+      </w:pPr>
     </w:p>
     <w:p>
       <w:pPr>
@@ -1948,15 +1106,74 @@
         <w:jc w:val="both"/>
         <w:rPr>
           <w:rFonts w:cstheme="minorHAnsi"/>
-          <w:b/>
-          <w:bCs/>
-          <w:spacing w:val="-8"/>
-          <w:sz w:val="28"/>
-          <w:szCs w:val="28"/>
-        </w:rPr>
-      </w:pPr>
-      <w:bookmarkStart w:id="0" w:name="_GoBack"/>
-      <w:bookmarkEnd w:id="0"/>
+          <w:spacing w:val="-8"/>
+          <w:sz w:val="28"/>
+          <w:szCs w:val="28"/>
+        </w:rPr>
+      </w:pPr>
+      <w:r>
+        <w:rPr>
+          <w:rFonts w:cstheme="minorHAnsi"/>
+          <w:spacing w:val="-8"/>
+          <w:sz w:val="28"/>
+          <w:szCs w:val="28"/>
+        </w:rPr>
+        <w:t>4.4. À l’aide de l’outil Coverage.py, évaluez la couverture de la classe</w:t>
+      </w:r>
+      <w:r>
+        <w:rPr>
+          <w:rFonts w:cstheme="minorHAnsi"/>
+          <w:spacing w:val="-8"/>
+          <w:sz w:val="28"/>
+          <w:szCs w:val="28"/>
+        </w:rPr>
+        <w:t xml:space="preserve"> </w:t>
+      </w:r>
+      <w:r>
+        <w:rPr>
+          <w:rFonts w:cstheme="minorHAnsi"/>
+          <w:spacing w:val="-8"/>
+          <w:sz w:val="28"/>
+          <w:szCs w:val="28"/>
+        </w:rPr>
+        <w:t>Huffman.py (dans le fichier huffman.py) et identifiez les parties de code non</w:t>
+      </w:r>
+      <w:r>
+        <w:rPr>
+          <w:rFonts w:cstheme="minorHAnsi"/>
+          <w:spacing w:val="-8"/>
+          <w:sz w:val="28"/>
+          <w:szCs w:val="28"/>
+        </w:rPr>
+        <w:t xml:space="preserve"> </w:t>
+      </w:r>
+      <w:r>
+        <w:rPr>
+          <w:rFonts w:cstheme="minorHAnsi"/>
+          <w:spacing w:val="-8"/>
+          <w:sz w:val="28"/>
+          <w:szCs w:val="28"/>
+        </w:rPr>
+        <w:t>couvertes, s’il y en a. Pour les parties non couvertes, essayez de faire des</w:t>
+      </w:r>
+      <w:r>
+        <w:rPr>
+          <w:rFonts w:cstheme="minorHAnsi"/>
+          <w:spacing w:val="-8"/>
+          <w:sz w:val="28"/>
+          <w:szCs w:val="28"/>
+        </w:rPr>
+        <w:t xml:space="preserve"> </w:t>
+      </w:r>
+      <w:r>
+        <w:rPr>
+          <w:rFonts w:cstheme="minorHAnsi"/>
+          <w:spacing w:val="-8"/>
+          <w:sz w:val="28"/>
+          <w:szCs w:val="28"/>
+        </w:rPr>
+        <w:t>tests boîte blanche pour atteindre la couverture maximale.</w:t>
+      </w:r>
     </w:p>
     <w:p>
       <w:pPr>
@@ -1965,24 +1182,11 @@
         <w:jc w:val="both"/>
         <w:rPr>
           <w:rFonts w:cstheme="minorHAnsi"/>
-          <w:b/>
-          <w:bCs/>
-          <w:spacing w:val="-8"/>
-          <w:sz w:val="28"/>
-          <w:szCs w:val="28"/>
-        </w:rPr>
-      </w:pPr>
-      <w:r>
-        <w:rPr>
-          <w:rFonts w:cstheme="minorHAnsi"/>
-          <w:b/>
-          <w:bCs/>
-          <w:spacing w:val="-8"/>
-          <w:sz w:val="28"/>
-          <w:szCs w:val="28"/>
-        </w:rPr>
-        <w:t>Roman : est-ce qu’on va faire ça ^^^^ pour tout le reste?</w:t>
-      </w:r>
+          <w:spacing w:val="-8"/>
+          <w:sz w:val="28"/>
+          <w:szCs w:val="28"/>
+        </w:rPr>
+      </w:pPr>
     </w:p>
     <w:p>
       <w:pPr>
@@ -2016,225 +1220,7 @@
           <w:sz w:val="28"/>
           <w:szCs w:val="28"/>
         </w:rPr>
-        <w:t xml:space="preserve">4.3. Est-ce que cet exemple montre une ou plusieurs limitations de </w:t>
-      </w:r>
-      <w:proofErr w:type="spellStart"/>
-      <w:r>
-        <w:rPr>
-          <w:rFonts w:cstheme="minorHAnsi"/>
-          <w:spacing w:val="-8"/>
-          <w:sz w:val="28"/>
-          <w:szCs w:val="28"/>
-        </w:rPr>
-        <w:t>MaDUM</w:t>
-      </w:r>
-      <w:proofErr w:type="spellEnd"/>
-      <w:r>
-        <w:rPr>
-          <w:rFonts w:cstheme="minorHAnsi"/>
-          <w:spacing w:val="-8"/>
-          <w:sz w:val="28"/>
-          <w:szCs w:val="28"/>
-        </w:rPr>
-        <w:t xml:space="preserve"> ?</w:t>
-      </w:r>
-      <w:r>
-        <w:rPr>
-          <w:rFonts w:cstheme="minorHAnsi"/>
-          <w:spacing w:val="-8"/>
-          <w:sz w:val="28"/>
-          <w:szCs w:val="28"/>
-        </w:rPr>
-        <w:t xml:space="preserve"> </w:t>
-      </w:r>
-      <w:r>
-        <w:rPr>
-          <w:rFonts w:cstheme="minorHAnsi"/>
-          <w:spacing w:val="-8"/>
-          <w:sz w:val="28"/>
-          <w:szCs w:val="28"/>
-        </w:rPr>
-        <w:t>Si oui, pouvez-vous les citer ?</w:t>
-      </w:r>
-    </w:p>
-    <w:p>
-      <w:pPr>
-        <w:spacing w:after="240"/>
-        <w:ind w:right="102"/>
-        <w:jc w:val="both"/>
-        <w:rPr>
-          <w:rFonts w:cstheme="minorHAnsi"/>
-          <w:spacing w:val="-8"/>
-          <w:sz w:val="28"/>
-          <w:szCs w:val="28"/>
-        </w:rPr>
-      </w:pPr>
-      <w:r>
-        <w:rPr>
-          <w:rFonts w:cstheme="minorHAnsi"/>
-          <w:spacing w:val="-8"/>
-          <w:sz w:val="28"/>
-          <w:szCs w:val="28"/>
-        </w:rPr>
-        <w:lastRenderedPageBreak/>
-        <w:t>Oui</w:t>
-      </w:r>
-    </w:p>
-    <w:p>
-      <w:pPr>
-        <w:spacing w:after="240"/>
-        <w:ind w:right="102"/>
-        <w:jc w:val="both"/>
-        <w:rPr>
-          <w:rFonts w:cstheme="minorHAnsi"/>
-          <w:spacing w:val="-8"/>
-          <w:sz w:val="28"/>
-          <w:szCs w:val="28"/>
-        </w:rPr>
-      </w:pPr>
-    </w:p>
-    <w:p>
-      <w:pPr>
-        <w:spacing w:after="240"/>
-        <w:ind w:right="102"/>
-        <w:jc w:val="both"/>
-        <w:rPr>
-          <w:rFonts w:cstheme="minorHAnsi"/>
-          <w:spacing w:val="-8"/>
-          <w:sz w:val="28"/>
-          <w:szCs w:val="28"/>
-        </w:rPr>
-      </w:pPr>
-      <w:r>
-        <w:rPr>
-          <w:rFonts w:cstheme="minorHAnsi"/>
-          <w:spacing w:val="-8"/>
-          <w:sz w:val="28"/>
-          <w:szCs w:val="28"/>
-        </w:rPr>
-        <w:t>4.4. À l’aide de l’outil Coverage.py, évaluez la couverture de la classe</w:t>
-      </w:r>
-      <w:r>
-        <w:rPr>
-          <w:rFonts w:cstheme="minorHAnsi"/>
-          <w:spacing w:val="-8"/>
-          <w:sz w:val="28"/>
-          <w:szCs w:val="28"/>
-        </w:rPr>
-        <w:t xml:space="preserve"> </w:t>
-      </w:r>
-      <w:r>
-        <w:rPr>
-          <w:rFonts w:cstheme="minorHAnsi"/>
-          <w:spacing w:val="-8"/>
-          <w:sz w:val="28"/>
-          <w:szCs w:val="28"/>
-        </w:rPr>
-        <w:t>Huffman.py (dans le fichier huffman.py) et identifiez les parties de code non</w:t>
-      </w:r>
-      <w:r>
-        <w:rPr>
-          <w:rFonts w:cstheme="minorHAnsi"/>
-          <w:spacing w:val="-8"/>
-          <w:sz w:val="28"/>
-          <w:szCs w:val="28"/>
-        </w:rPr>
-        <w:t xml:space="preserve"> </w:t>
-      </w:r>
-      <w:r>
-        <w:rPr>
-          <w:rFonts w:cstheme="minorHAnsi"/>
-          <w:spacing w:val="-8"/>
-          <w:sz w:val="28"/>
-          <w:szCs w:val="28"/>
-        </w:rPr>
-        <w:t>couvertes, s’il y en a. Pour les parties non couvertes, essayez de faire des</w:t>
-      </w:r>
-      <w:r>
-        <w:rPr>
-          <w:rFonts w:cstheme="minorHAnsi"/>
-          <w:spacing w:val="-8"/>
-          <w:sz w:val="28"/>
-          <w:szCs w:val="28"/>
-        </w:rPr>
-        <w:t xml:space="preserve"> </w:t>
-      </w:r>
-      <w:r>
-        <w:rPr>
-          <w:rFonts w:cstheme="minorHAnsi"/>
-          <w:spacing w:val="-8"/>
-          <w:sz w:val="28"/>
-          <w:szCs w:val="28"/>
-        </w:rPr>
-        <w:t>tests boîte blanche pour atteindre la couverture maximale.</w:t>
-      </w:r>
-    </w:p>
-    <w:p>
-      <w:pPr>
-        <w:spacing w:after="240"/>
-        <w:ind w:right="102"/>
-        <w:jc w:val="both"/>
-        <w:rPr>
-          <w:rFonts w:cstheme="minorHAnsi"/>
-          <w:spacing w:val="-8"/>
-          <w:sz w:val="28"/>
-          <w:szCs w:val="28"/>
-        </w:rPr>
-      </w:pPr>
-    </w:p>
-    <w:p>
-      <w:pPr>
-        <w:spacing w:after="240"/>
-        <w:ind w:right="102"/>
-        <w:jc w:val="both"/>
-        <w:rPr>
-          <w:rFonts w:cstheme="minorHAnsi"/>
-          <w:spacing w:val="-8"/>
-          <w:sz w:val="28"/>
-          <w:szCs w:val="28"/>
-        </w:rPr>
-      </w:pPr>
-    </w:p>
-    <w:p>
-      <w:pPr>
-        <w:spacing w:after="240"/>
-        <w:ind w:right="102"/>
-        <w:jc w:val="both"/>
-        <w:rPr>
-          <w:rFonts w:cstheme="minorHAnsi"/>
-          <w:spacing w:val="-8"/>
-          <w:sz w:val="28"/>
-          <w:szCs w:val="28"/>
-        </w:rPr>
-      </w:pPr>
-      <w:r>
-        <w:rPr>
-          <w:rFonts w:cstheme="minorHAnsi"/>
-          <w:spacing w:val="-8"/>
-          <w:sz w:val="28"/>
-          <w:szCs w:val="28"/>
-        </w:rPr>
-        <w:t xml:space="preserve">4.5. Qu’est-ce qui se passe si la fonction responsable du </w:t>
-      </w:r>
-      <w:proofErr w:type="spellStart"/>
-      <w:r>
-        <w:rPr>
-          <w:rFonts w:cstheme="minorHAnsi"/>
-          <w:spacing w:val="-8"/>
-          <w:sz w:val="28"/>
-          <w:szCs w:val="28"/>
-        </w:rPr>
-        <w:t>padding</w:t>
-      </w:r>
-      <w:proofErr w:type="spellEnd"/>
-      <w:r>
-        <w:rPr>
-          <w:rFonts w:cstheme="minorHAnsi"/>
-          <w:spacing w:val="-8"/>
-          <w:sz w:val="28"/>
-          <w:szCs w:val="28"/>
-        </w:rPr>
-        <w:t xml:space="preserve"> ne</w:t>
+        <w:t>4.5. Qu’est-ce qui se passe si la fonction responsable du padding ne</w:t>
       </w:r>
       <w:r>
         <w:rPr>
@@ -3744,7 +2730,7 @@
       </w:pPr>
     </w:pPrDefault>
   </w:docDefaults>
-  <w:latentStyles w:defLockedState="0" w:defUIPriority="99" w:defSemiHidden="0" w:defUnhideWhenUsed="0" w:defQFormat="0" w:count="376">
+  <w:latentStyles w:defLockedState="0" w:defUIPriority="99" w:defSemiHidden="0" w:defUnhideWhenUsed="0" w:defQFormat="0" w:count="377">
     <w:lsdException w:name="Normal" w:uiPriority="0" w:qFormat="1"/>
     <w:lsdException w:name="heading 1" w:uiPriority="9" w:qFormat="1"/>
     <w:lsdException w:name="heading 2" w:semiHidden="1" w:uiPriority="9" w:unhideWhenUsed="1" w:qFormat="1"/>
@@ -3850,7 +2836,6 @@
     <w:lsdException w:name="HTML Sample" w:semiHidden="1" w:unhideWhenUsed="1"/>
     <w:lsdException w:name="HTML Typewriter" w:semiHidden="1" w:unhideWhenUsed="1"/>
     <w:lsdException w:name="HTML Variable" w:semiHidden="1" w:unhideWhenUsed="1"/>
-    <w:lsdException w:name="Normal Table" w:semiHidden="1" w:unhideWhenUsed="1"/>
     <w:lsdException w:name="annotation subject" w:semiHidden="1" w:unhideWhenUsed="1"/>
     <w:lsdException w:name="No List" w:semiHidden="1" w:unhideWhenUsed="1"/>
     <w:lsdException w:name="Outline List 1" w:semiHidden="1" w:unhideWhenUsed="1"/>
@@ -3897,10 +2882,8 @@
     <w:lsdException w:name="Table Subtle 2" w:semiHidden="1" w:unhideWhenUsed="1"/>
     <w:lsdException w:name="Table Web 1" w:semiHidden="1" w:unhideWhenUsed="1"/>
     <w:lsdException w:name="Table Web 2" w:semiHidden="1" w:unhideWhenUsed="1"/>
-    <w:lsdException w:name="Table Web 3" w:semiHidden="1" w:unhideWhenUsed="1"/>
     <w:lsdException w:name="Balloon Text" w:semiHidden="1" w:unhideWhenUsed="1"/>
     <w:lsdException w:name="Table Grid" w:uiPriority="39"/>
-    <w:lsdException w:name="Table Theme" w:semiHidden="1" w:unhideWhenUsed="1"/>
     <w:lsdException w:name="Placeholder Text" w:semiHidden="1"/>
     <w:lsdException w:name="No Spacing" w:uiPriority="1" w:qFormat="1"/>
     <w:lsdException w:name="Light Shading" w:uiPriority="60"/>
@@ -4121,6 +3104,7 @@
     <w:lsdException w:name="Hashtag" w:semiHidden="1" w:unhideWhenUsed="1"/>
     <w:lsdException w:name="Unresolved Mention" w:semiHidden="1" w:unhideWhenUsed="1"/>
     <w:lsdException w:name="Smart Link" w:semiHidden="1" w:unhideWhenUsed="1"/>
+    <w:lsdException w:name="Smart Link Error" w:semiHidden="1" w:unhideWhenUsed="1"/>
   </w:latentStyles>
   <w:style w:type="paragraph" w:default="1" w:styleId="Normal">
     <w:name w:val="Normal"/>
@@ -5097,7 +4081,7 @@
 </file>
 
 <file path=customXml/itemProps1.xml><?xml version="1.0" encoding="utf-8"?>
-<ds:datastoreItem xmlns:ds="http://schemas.openxmlformats.org/officeDocument/2006/customXml" ds:itemID="{244FC1C1-BE53-46FE-8394-F8F7B5E9EE51}">
+<ds:datastoreItem xmlns:ds="http://schemas.openxmlformats.org/officeDocument/2006/customXml" ds:itemID="{0089CE48-0B55-41BD-B092-5B363BF3FABE}">
   <ds:schemaRefs>
     <ds:schemaRef ds:uri="http://schemas.openxmlformats.org/officeDocument/2006/bibliography"/>
   </ds:schemaRefs>

</xml_diff>

<commit_message>
HP : Finish coverage
</commit_message>
<xml_diff>
--- a/TP3/TP3_Log3430_201.docx
+++ b/TP3/TP3_Log3430_201.docx
@@ -806,14 +806,27 @@
       <w:r>
         <w:t xml:space="preserve">Tableau </w:t>
       </w:r>
-      <w:fldSimple w:instr=" SEQ Tableau \* ARABIC ">
-        <w:r>
-          <w:rPr>
-            <w:noProof/>
-          </w:rPr>
-          <w:t>1</w:t>
-        </w:r>
-      </w:fldSimple>
+      <w:r>
+        <w:fldChar w:fldCharType="begin"/>
+      </w:r>
+      <w:r>
+        <w:instrText xml:space="preserve"> SEQ Tableau \* ARABIC </w:instrText>
+      </w:r>
+      <w:r>
+        <w:fldChar w:fldCharType="separate"/>
+      </w:r>
+      <w:r>
+        <w:rPr>
+          <w:noProof/>
+        </w:rPr>
+        <w:t>1</w:t>
+      </w:r>
+      <w:r>
+        <w:rPr>
+          <w:noProof/>
+        </w:rPr>
+        <w:fldChar w:fldCharType="end"/>
+      </w:r>
       <w:r>
         <w:t>: MaDUM de la classe Huffman</w:t>
       </w:r>
@@ -1081,10 +1094,26 @@
           <w:sz w:val="28"/>
           <w:szCs w:val="28"/>
         </w:rPr>
-        <w:t>Oui…</w:t>
-      </w:r>
-      <w:bookmarkStart w:id="0" w:name="_GoBack"/>
-      <w:bookmarkEnd w:id="0"/>
+        <w:t xml:space="preserve">Oui, il y a quand même des combinaisons d’opérations qui nous échappent en raison </w:t>
+      </w:r>
+      <w:r>
+        <w:rPr>
+          <w:rFonts w:cstheme="minorHAnsi"/>
+          <w:spacing w:val="-8"/>
+          <w:sz w:val="28"/>
+          <w:szCs w:val="28"/>
+        </w:rPr>
+        <w:t>d</w:t>
+      </w:r>
+      <w:r>
+        <w:rPr>
+          <w:rFonts w:cstheme="minorHAnsi"/>
+          <w:spacing w:val="-8"/>
+          <w:sz w:val="28"/>
+          <w:szCs w:val="28"/>
+        </w:rPr>
+        <w:t>e l’omission des méthodes « helpers ».</w:t>
+      </w:r>
     </w:p>
     <w:p>
       <w:pPr>
@@ -1154,7 +1183,17 @@
           <w:sz w:val="28"/>
           <w:szCs w:val="28"/>
         </w:rPr>
-        <w:t>couvertes, s’il y en a. Pour les parties non couvertes, essayez de faire des</w:t>
+        <w:t xml:space="preserve">couvertes, s’il y en a. Pour les </w:t>
+      </w:r>
+      <w:r>
+        <w:rPr>
+          <w:rFonts w:cstheme="minorHAnsi"/>
+          <w:spacing w:val="-8"/>
+          <w:sz w:val="28"/>
+          <w:szCs w:val="28"/>
+        </w:rPr>
+        <w:lastRenderedPageBreak/>
+        <w:t>parties non couvertes, essayez de faire des</w:t>
       </w:r>
       <w:r>
         <w:rPr>
@@ -1185,8 +1224,29 @@
           <w:spacing w:val="-8"/>
           <w:sz w:val="28"/>
           <w:szCs w:val="28"/>
-        </w:rPr>
-      </w:pPr>
+          <w:lang w:val="fr-FR"/>
+        </w:rPr>
+      </w:pPr>
+      <w:r>
+        <w:rPr>
+          <w:rFonts w:cstheme="minorHAnsi"/>
+          <w:spacing w:val="-8"/>
+          <w:sz w:val="28"/>
+          <w:szCs w:val="28"/>
+          <w:lang w:val="fr-FR"/>
+        </w:rPr>
+        <w:t>Coverage.py nous a donné le</w:t>
+      </w:r>
+      <w:r>
+        <w:rPr>
+          <w:rFonts w:cstheme="minorHAnsi"/>
+          <w:spacing w:val="-8"/>
+          <w:sz w:val="28"/>
+          <w:szCs w:val="28"/>
+          <w:lang w:val="fr-FR"/>
+        </w:rPr>
+        <w:t xml:space="preserve"> résultat suivant :</w:t>
+      </w:r>
     </w:p>
     <w:p>
       <w:pPr>
@@ -1200,107 +1260,18 @@
           <w:szCs w:val="28"/>
         </w:rPr>
       </w:pPr>
-    </w:p>
-    <w:p>
-      <w:pPr>
-        <w:spacing w:after="240"/>
-        <w:ind w:right="102"/>
-        <w:jc w:val="both"/>
-        <w:rPr>
-          <w:rFonts w:cstheme="minorHAnsi"/>
-          <w:spacing w:val="-8"/>
-          <w:sz w:val="28"/>
-          <w:szCs w:val="28"/>
-        </w:rPr>
-      </w:pPr>
-      <w:r>
-        <w:rPr>
-          <w:rFonts w:cstheme="minorHAnsi"/>
-          <w:spacing w:val="-8"/>
-          <w:sz w:val="28"/>
-          <w:szCs w:val="28"/>
-        </w:rPr>
-        <w:t>4.5. Qu’est-ce qui se passe si la fonction responsable du padding ne</w:t>
-      </w:r>
-      <w:r>
-        <w:rPr>
-          <w:rFonts w:cstheme="minorHAnsi"/>
-          <w:spacing w:val="-8"/>
-          <w:sz w:val="28"/>
-          <w:szCs w:val="28"/>
-        </w:rPr>
-        <w:t xml:space="preserve"> </w:t>
-      </w:r>
-      <w:r>
-        <w:rPr>
-          <w:rFonts w:cstheme="minorHAnsi"/>
-          <w:spacing w:val="-8"/>
-          <w:sz w:val="28"/>
-          <w:szCs w:val="28"/>
-        </w:rPr>
-        <w:t>fonctionne pas comme attendu ? Proposez une solution pour corriger le bogue.</w:t>
-      </w:r>
-    </w:p>
-    <w:p>
-      <w:pPr>
-        <w:spacing w:after="240"/>
-        <w:ind w:right="102"/>
-        <w:jc w:val="both"/>
-        <w:rPr>
-          <w:rFonts w:cstheme="minorHAnsi"/>
-          <w:spacing w:val="-8"/>
-          <w:sz w:val="28"/>
-          <w:szCs w:val="28"/>
-        </w:rPr>
-      </w:pPr>
-    </w:p>
-    <w:p>
-      <w:pPr>
-        <w:spacing w:after="240"/>
-        <w:ind w:right="102"/>
-        <w:jc w:val="both"/>
-        <w:rPr>
-          <w:rFonts w:cstheme="minorHAnsi"/>
-          <w:spacing w:val="-8"/>
-          <w:sz w:val="28"/>
-          <w:szCs w:val="28"/>
-        </w:rPr>
-      </w:pPr>
-      <w:r>
-        <w:rPr>
-          <w:rFonts w:cstheme="minorHAnsi"/>
-          <w:spacing w:val="-8"/>
-          <w:sz w:val="28"/>
-          <w:szCs w:val="28"/>
-        </w:rPr>
-        <w:t>4.6. Complétez le cas de test suivant pour couvrir des cas extrêmes.</w:t>
-      </w:r>
-    </w:p>
-    <w:p>
-      <w:pPr>
-        <w:spacing w:after="240"/>
-        <w:ind w:right="102"/>
-        <w:jc w:val="both"/>
-        <w:rPr>
-          <w:rFonts w:cstheme="minorHAnsi"/>
-          <w:spacing w:val="-8"/>
-          <w:sz w:val="28"/>
-          <w:szCs w:val="28"/>
-        </w:rPr>
-      </w:pPr>
-      <w:r>
-        <w:rPr>
-          <w:rFonts w:cstheme="minorHAnsi"/>
-          <w:noProof/>
+      <w:r>
+        <w:rPr>
+          <w:rFonts w:cstheme="minorHAnsi"/>
           <w:spacing w:val="-8"/>
           <w:sz w:val="28"/>
           <w:szCs w:val="28"/>
         </w:rPr>
         <w:drawing>
-          <wp:inline distT="0" distB="0" distL="0" distR="0" wp14:anchorId="475374E8" wp14:editId="67B8D35A">
-            <wp:extent cx="5759746" cy="2965602"/>
-            <wp:effectExtent l="0" t="0" r="0" b="6350"/>
-            <wp:docPr id="4" name="Picture 4"/>
+          <wp:inline distT="0" distB="0" distL="0" distR="0" wp14:anchorId="376906D4" wp14:editId="5337C2D0">
+            <wp:extent cx="5353325" cy="914447"/>
+            <wp:effectExtent l="0" t="0" r="0" b="0"/>
+            <wp:docPr id="5" name="Picture 5"/>
             <wp:cNvGraphicFramePr>
               <a:graphicFrameLocks xmlns:a="http://schemas.openxmlformats.org/drawingml/2006/main" noChangeAspect="1"/>
             </wp:cNvGraphicFramePr>
@@ -1320,6 +1291,320 @@
                   <pic:spPr>
                     <a:xfrm>
                       <a:off x="0" y="0"/>
+                      <a:ext cx="5353325" cy="914447"/>
+                    </a:xfrm>
+                    <a:prstGeom prst="rect">
+                      <a:avLst/>
+                    </a:prstGeom>
+                  </pic:spPr>
+                </pic:pic>
+              </a:graphicData>
+            </a:graphic>
+          </wp:inline>
+        </w:drawing>
+      </w:r>
+    </w:p>
+    <w:p>
+      <w:pPr>
+        <w:spacing w:after="240"/>
+        <w:ind w:right="102"/>
+        <w:jc w:val="both"/>
+        <w:rPr>
+          <w:rFonts w:cstheme="minorHAnsi"/>
+          <w:spacing w:val="-8"/>
+          <w:sz w:val="28"/>
+          <w:szCs w:val="28"/>
+          <w:lang w:val="fr-FR"/>
+        </w:rPr>
+      </w:pPr>
+      <w:r>
+        <w:rPr>
+          <w:rFonts w:cstheme="minorHAnsi"/>
+          <w:spacing w:val="-8"/>
+          <w:sz w:val="28"/>
+          <w:szCs w:val="28"/>
+        </w:rPr>
+        <w:t>Il nous faut</w:t>
+      </w:r>
+      <w:r>
+        <w:rPr>
+          <w:rFonts w:cstheme="minorHAnsi"/>
+          <w:spacing w:val="-8"/>
+          <w:sz w:val="28"/>
+          <w:szCs w:val="28"/>
+        </w:rPr>
+        <w:t xml:space="preserve"> alors faire les tests pour les méthodes se trouvant aux lignes 54 à 56, 137, 182 et 210 (Voir le fichier test_huffman.py).</w:t>
+      </w:r>
+      <w:r>
+        <w:rPr>
+          <w:rFonts w:cstheme="minorHAnsi"/>
+          <w:spacing w:val="-8"/>
+          <w:sz w:val="28"/>
+          <w:szCs w:val="28"/>
+        </w:rPr>
+        <w:t xml:space="preserve"> </w:t>
+      </w:r>
+      <w:r>
+        <w:rPr>
+          <w:rFonts w:cstheme="minorHAnsi"/>
+          <w:spacing w:val="-8"/>
+          <w:sz w:val="28"/>
+          <w:szCs w:val="28"/>
+          <w:lang w:val="fr-FR"/>
+        </w:rPr>
+        <w:t>Vo</w:t>
+      </w:r>
+      <w:r>
+        <w:rPr>
+          <w:rFonts w:cstheme="minorHAnsi"/>
+          <w:spacing w:val="-8"/>
+          <w:sz w:val="28"/>
+          <w:szCs w:val="28"/>
+          <w:lang w:val="fr-FR"/>
+        </w:rPr>
+        <w:t xml:space="preserve">ici la couverture maximale que nous avons </w:t>
+      </w:r>
+      <w:r>
+        <w:rPr>
+          <w:rFonts w:cstheme="minorHAnsi"/>
+          <w:spacing w:val="-8"/>
+          <w:sz w:val="28"/>
+          <w:szCs w:val="28"/>
+          <w:lang w:val="fr-FR"/>
+        </w:rPr>
+        <w:t xml:space="preserve">pu </w:t>
+      </w:r>
+      <w:r>
+        <w:rPr>
+          <w:rFonts w:cstheme="minorHAnsi"/>
+          <w:spacing w:val="-8"/>
+          <w:sz w:val="28"/>
+          <w:szCs w:val="28"/>
+          <w:lang w:val="fr-FR"/>
+        </w:rPr>
+        <w:t>attein</w:t>
+      </w:r>
+      <w:r>
+        <w:rPr>
+          <w:rFonts w:cstheme="minorHAnsi"/>
+          <w:spacing w:val="-8"/>
+          <w:sz w:val="28"/>
+          <w:szCs w:val="28"/>
+          <w:lang w:val="fr-FR"/>
+        </w:rPr>
+        <w:t xml:space="preserve">dre sur </w:t>
+      </w:r>
+      <w:r>
+        <w:rPr>
+          <w:rFonts w:cstheme="minorHAnsi"/>
+          <w:spacing w:val="-8"/>
+          <w:sz w:val="28"/>
+          <w:szCs w:val="28"/>
+          <w:lang w:val="fr-FR"/>
+        </w:rPr>
+        <w:t xml:space="preserve">à </w:t>
+      </w:r>
+      <w:r>
+        <w:rPr>
+          <w:rFonts w:cstheme="minorHAnsi"/>
+          <w:spacing w:val="-8"/>
+          <w:sz w:val="28"/>
+          <w:szCs w:val="28"/>
+          <w:lang w:val="fr-FR"/>
+        </w:rPr>
+        <w:t>la complétion des tests</w:t>
+      </w:r>
+      <w:bookmarkStart w:id="0" w:name="_GoBack"/>
+      <w:bookmarkEnd w:id="0"/>
+      <w:r>
+        <w:rPr>
+          <w:rFonts w:cstheme="minorHAnsi"/>
+          <w:spacing w:val="-8"/>
+          <w:sz w:val="28"/>
+          <w:szCs w:val="28"/>
+          <w:lang w:val="fr-FR"/>
+        </w:rPr>
+        <w:t> :</w:t>
+      </w:r>
+    </w:p>
+    <w:p>
+      <w:pPr>
+        <w:spacing w:after="240"/>
+        <w:ind w:right="102"/>
+        <w:jc w:val="both"/>
+        <w:rPr>
+          <w:rFonts w:cstheme="minorHAnsi"/>
+          <w:spacing w:val="-8"/>
+          <w:sz w:val="28"/>
+          <w:szCs w:val="28"/>
+          <w:lang w:val="en-CA"/>
+        </w:rPr>
+      </w:pPr>
+      <w:r>
+        <w:rPr>
+          <w:rFonts w:cstheme="minorHAnsi"/>
+          <w:spacing w:val="-8"/>
+          <w:sz w:val="28"/>
+          <w:szCs w:val="28"/>
+          <w:lang w:val="en-CA"/>
+        </w:rPr>
+        <w:drawing>
+          <wp:inline distT="0" distB="0" distL="0" distR="0" wp14:anchorId="12DCB2D1" wp14:editId="37C4B65F">
+            <wp:extent cx="4235668" cy="927148"/>
+            <wp:effectExtent l="0" t="0" r="0" b="6350"/>
+            <wp:docPr id="7" name="Picture 7"/>
+            <wp:cNvGraphicFramePr>
+              <a:graphicFrameLocks xmlns:a="http://schemas.openxmlformats.org/drawingml/2006/main" noChangeAspect="1"/>
+            </wp:cNvGraphicFramePr>
+            <a:graphic xmlns:a="http://schemas.openxmlformats.org/drawingml/2006/main">
+              <a:graphicData uri="http://schemas.openxmlformats.org/drawingml/2006/picture">
+                <pic:pic xmlns:pic="http://schemas.openxmlformats.org/drawingml/2006/picture">
+                  <pic:nvPicPr>
+                    <pic:cNvPr id="1" name=""/>
+                    <pic:cNvPicPr/>
+                  </pic:nvPicPr>
+                  <pic:blipFill>
+                    <a:blip r:embed="rId11"/>
+                    <a:stretch>
+                      <a:fillRect/>
+                    </a:stretch>
+                  </pic:blipFill>
+                  <pic:spPr>
+                    <a:xfrm>
+                      <a:off x="0" y="0"/>
+                      <a:ext cx="4235668" cy="927148"/>
+                    </a:xfrm>
+                    <a:prstGeom prst="rect">
+                      <a:avLst/>
+                    </a:prstGeom>
+                  </pic:spPr>
+                </pic:pic>
+              </a:graphicData>
+            </a:graphic>
+          </wp:inline>
+        </w:drawing>
+      </w:r>
+    </w:p>
+    <w:p>
+      <w:pPr>
+        <w:spacing w:after="240"/>
+        <w:ind w:right="102"/>
+        <w:jc w:val="both"/>
+        <w:rPr>
+          <w:rFonts w:cstheme="minorHAnsi"/>
+          <w:spacing w:val="-8"/>
+          <w:sz w:val="28"/>
+          <w:szCs w:val="28"/>
+        </w:rPr>
+      </w:pPr>
+      <w:r>
+        <w:rPr>
+          <w:rFonts w:cstheme="minorHAnsi"/>
+          <w:spacing w:val="-8"/>
+          <w:sz w:val="28"/>
+          <w:szCs w:val="28"/>
+        </w:rPr>
+        <w:t>4.5. Qu’est-ce qui se passe si la fonction responsable du padding ne</w:t>
+      </w:r>
+      <w:r>
+        <w:rPr>
+          <w:rFonts w:cstheme="minorHAnsi"/>
+          <w:spacing w:val="-8"/>
+          <w:sz w:val="28"/>
+          <w:szCs w:val="28"/>
+        </w:rPr>
+        <w:t xml:space="preserve"> </w:t>
+      </w:r>
+      <w:r>
+        <w:rPr>
+          <w:rFonts w:cstheme="minorHAnsi"/>
+          <w:spacing w:val="-8"/>
+          <w:sz w:val="28"/>
+          <w:szCs w:val="28"/>
+        </w:rPr>
+        <w:t>fonctionne pas comme attendu ? Proposez une solution pour corriger le bogue.</w:t>
+      </w:r>
+    </w:p>
+    <w:p>
+      <w:pPr>
+        <w:spacing w:after="240"/>
+        <w:ind w:right="102"/>
+        <w:jc w:val="both"/>
+        <w:rPr>
+          <w:rFonts w:cstheme="minorHAnsi"/>
+          <w:spacing w:val="-8"/>
+          <w:sz w:val="28"/>
+          <w:szCs w:val="28"/>
+        </w:rPr>
+      </w:pPr>
+    </w:p>
+    <w:p>
+      <w:pPr>
+        <w:spacing w:after="240"/>
+        <w:ind w:right="102"/>
+        <w:jc w:val="both"/>
+        <w:rPr>
+          <w:rFonts w:cstheme="minorHAnsi"/>
+          <w:spacing w:val="-8"/>
+          <w:sz w:val="28"/>
+          <w:szCs w:val="28"/>
+        </w:rPr>
+      </w:pPr>
+      <w:r>
+        <w:rPr>
+          <w:rFonts w:cstheme="minorHAnsi"/>
+          <w:spacing w:val="-8"/>
+          <w:sz w:val="28"/>
+          <w:szCs w:val="28"/>
+        </w:rPr>
+        <w:t>4.6. Complétez le cas de test suivant pour couvrir des cas extrêmes.</w:t>
+      </w:r>
+    </w:p>
+    <w:p>
+      <w:pPr>
+        <w:spacing w:after="240"/>
+        <w:ind w:right="102"/>
+        <w:jc w:val="both"/>
+        <w:rPr>
+          <w:rFonts w:cstheme="minorHAnsi"/>
+          <w:spacing w:val="-8"/>
+          <w:sz w:val="28"/>
+          <w:szCs w:val="28"/>
+        </w:rPr>
+      </w:pPr>
+      <w:r>
+        <w:rPr>
+          <w:rFonts w:cstheme="minorHAnsi"/>
+          <w:noProof/>
+          <w:spacing w:val="-8"/>
+          <w:sz w:val="28"/>
+          <w:szCs w:val="28"/>
+        </w:rPr>
+        <w:lastRenderedPageBreak/>
+        <w:drawing>
+          <wp:inline distT="0" distB="0" distL="0" distR="0" wp14:anchorId="475374E8" wp14:editId="67B8D35A">
+            <wp:extent cx="5759746" cy="2965602"/>
+            <wp:effectExtent l="0" t="0" r="0" b="6350"/>
+            <wp:docPr id="4" name="Picture 4"/>
+            <wp:cNvGraphicFramePr>
+              <a:graphicFrameLocks xmlns:a="http://schemas.openxmlformats.org/drawingml/2006/main" noChangeAspect="1"/>
+            </wp:cNvGraphicFramePr>
+            <a:graphic xmlns:a="http://schemas.openxmlformats.org/drawingml/2006/main">
+              <a:graphicData uri="http://schemas.openxmlformats.org/drawingml/2006/picture">
+                <pic:pic xmlns:pic="http://schemas.openxmlformats.org/drawingml/2006/picture">
+                  <pic:nvPicPr>
+                    <pic:cNvPr id="1" name=""/>
+                    <pic:cNvPicPr/>
+                  </pic:nvPicPr>
+                  <pic:blipFill>
+                    <a:blip r:embed="rId12"/>
+                    <a:stretch>
+                      <a:fillRect/>
+                    </a:stretch>
+                  </pic:blipFill>
+                  <pic:spPr>
+                    <a:xfrm>
+                      <a:off x="0" y="0"/>
                       <a:ext cx="5759746" cy="2965602"/>
                     </a:xfrm>
                     <a:prstGeom prst="rect">
@@ -1347,7 +1632,7 @@
       </w:pPr>
     </w:p>
     <w:sectPr>
-      <w:footerReference w:type="default" r:id="rId11"/>
+      <w:footerReference w:type="default" r:id="rId13"/>
       <w:pgSz w:w="12240" w:h="15840"/>
       <w:pgMar w:top="1380" w:right="1320" w:bottom="280" w:left="1320" w:header="0" w:footer="834" w:gutter="0"/>
       <w:pgNumType w:start="1"/>
@@ -2836,6 +3121,7 @@
     <w:lsdException w:name="HTML Sample" w:semiHidden="1" w:unhideWhenUsed="1"/>
     <w:lsdException w:name="HTML Typewriter" w:semiHidden="1" w:unhideWhenUsed="1"/>
     <w:lsdException w:name="HTML Variable" w:semiHidden="1" w:unhideWhenUsed="1"/>
+    <w:lsdException w:name="Normal Table" w:semiHidden="1" w:unhideWhenUsed="1"/>
     <w:lsdException w:name="annotation subject" w:semiHidden="1" w:unhideWhenUsed="1"/>
     <w:lsdException w:name="No List" w:semiHidden="1" w:unhideWhenUsed="1"/>
     <w:lsdException w:name="Outline List 1" w:semiHidden="1" w:unhideWhenUsed="1"/>
@@ -2882,8 +3168,10 @@
     <w:lsdException w:name="Table Subtle 2" w:semiHidden="1" w:unhideWhenUsed="1"/>
     <w:lsdException w:name="Table Web 1" w:semiHidden="1" w:unhideWhenUsed="1"/>
     <w:lsdException w:name="Table Web 2" w:semiHidden="1" w:unhideWhenUsed="1"/>
+    <w:lsdException w:name="Table Web 3" w:semiHidden="1" w:unhideWhenUsed="1"/>
     <w:lsdException w:name="Balloon Text" w:semiHidden="1" w:unhideWhenUsed="1"/>
     <w:lsdException w:name="Table Grid" w:uiPriority="39"/>
+    <w:lsdException w:name="Table Theme" w:semiHidden="1" w:unhideWhenUsed="1"/>
     <w:lsdException w:name="Placeholder Text" w:semiHidden="1"/>
     <w:lsdException w:name="No Spacing" w:uiPriority="1" w:qFormat="1"/>
     <w:lsdException w:name="Light Shading" w:uiPriority="60"/>
@@ -4081,7 +4369,7 @@
 </file>
 
 <file path=customXml/itemProps1.xml><?xml version="1.0" encoding="utf-8"?>
-<ds:datastoreItem xmlns:ds="http://schemas.openxmlformats.org/officeDocument/2006/customXml" ds:itemID="{0089CE48-0B55-41BD-B092-5B363BF3FABE}">
+<ds:datastoreItem xmlns:ds="http://schemas.openxmlformats.org/officeDocument/2006/customXml" ds:itemID="{019A1657-A869-403F-A393-06368B82642B}">
   <ds:schemaRefs>
     <ds:schemaRef ds:uri="http://schemas.openxmlformats.org/officeDocument/2006/bibliography"/>
   </ds:schemaRefs>

</xml_diff>

<commit_message>
RZ : Avancement dans le rapport
</commit_message>
<xml_diff>
--- a/TP3/TP3_Log3430_201.docx
+++ b/TP3/TP3_Log3430_201.docx
@@ -176,8 +176,20 @@
           <w:sz w:val="24"/>
           <w:szCs w:val="24"/>
         </w:rPr>
-        <w:t>Tests OO – MaDUM</w:t>
-      </w:r>
+        <w:t xml:space="preserve">Tests OO – </w:t>
+      </w:r>
+      <w:proofErr w:type="spellStart"/>
+      <w:r>
+        <w:rPr>
+          <w:rFonts w:ascii="Arial Rounded MT Bold" w:hAnsi="Arial Rounded MT Bold"/>
+          <w:spacing w:val="-7"/>
+          <w:w w:val="103"/>
+          <w:sz w:val="24"/>
+          <w:szCs w:val="24"/>
+        </w:rPr>
+        <w:t>MaDUM</w:t>
+      </w:r>
+      <w:proofErr w:type="spellEnd"/>
     </w:p>
     <w:p>
       <w:pPr>
@@ -394,14 +406,10 @@
           <w:sz w:val="24"/>
           <w:szCs w:val="24"/>
         </w:rPr>
-        <w:t>Hakim Payman (1938609)</w:t>
-      </w:r>
-    </w:p>
-    <w:p>
-      <w:pPr>
-        <w:spacing w:before="66"/>
-        <w:ind w:left="2670" w:right="2670"/>
-        <w:jc w:val="center"/>
+        <w:t xml:space="preserve">Hakim </w:t>
+      </w:r>
+      <w:proofErr w:type="spellStart"/>
+      <w:r>
         <w:rPr>
           <w:rFonts w:ascii="Arial Rounded MT Bold" w:hAnsi="Arial Rounded MT Bold"/>
           <w:spacing w:val="-7"/>
@@ -409,7 +417,9 @@
           <w:sz w:val="24"/>
           <w:szCs w:val="24"/>
         </w:rPr>
-      </w:pPr>
+        <w:t>Payman</w:t>
+      </w:r>
+      <w:proofErr w:type="spellEnd"/>
       <w:r>
         <w:rPr>
           <w:rFonts w:ascii="Arial Rounded MT Bold" w:hAnsi="Arial Rounded MT Bold"/>
@@ -418,9 +428,14 @@
           <w:sz w:val="24"/>
           <w:szCs w:val="24"/>
         </w:rPr>
-        <w:t>Gabriel Tagliabracci (</w:t>
-      </w:r>
-      <w:r>
+        <w:t xml:space="preserve"> (1938609)</w:t>
+      </w:r>
+    </w:p>
+    <w:p>
+      <w:pPr>
+        <w:spacing w:before="66"/>
+        <w:ind w:left="2670" w:right="2670"/>
+        <w:jc w:val="center"/>
         <w:rPr>
           <w:rFonts w:ascii="Arial Rounded MT Bold" w:hAnsi="Arial Rounded MT Bold"/>
           <w:spacing w:val="-7"/>
@@ -428,8 +443,7 @@
           <w:sz w:val="24"/>
           <w:szCs w:val="24"/>
         </w:rPr>
-        <w:t>1935775</w:t>
-      </w:r>
+      </w:pPr>
       <w:r>
         <w:rPr>
           <w:rFonts w:ascii="Arial Rounded MT Bold" w:hAnsi="Arial Rounded MT Bold"/>
@@ -438,14 +452,10 @@
           <w:sz w:val="24"/>
           <w:szCs w:val="24"/>
         </w:rPr>
-        <w:t>)</w:t>
-      </w:r>
-    </w:p>
-    <w:p>
-      <w:pPr>
-        <w:spacing w:before="66"/>
-        <w:ind w:left="2670" w:right="2670"/>
-        <w:jc w:val="center"/>
+        <w:t xml:space="preserve">Gabriel </w:t>
+      </w:r>
+      <w:proofErr w:type="spellStart"/>
+      <w:r>
         <w:rPr>
           <w:rFonts w:ascii="Arial Rounded MT Bold" w:hAnsi="Arial Rounded MT Bold"/>
           <w:spacing w:val="-7"/>
@@ -453,13 +463,10 @@
           <w:sz w:val="24"/>
           <w:szCs w:val="24"/>
         </w:rPr>
-      </w:pPr>
-    </w:p>
-    <w:p>
-      <w:pPr>
-        <w:spacing w:before="66"/>
-        <w:ind w:left="2670" w:right="2670"/>
-        <w:jc w:val="center"/>
+        <w:t>Tagliabracci</w:t>
+      </w:r>
+      <w:proofErr w:type="spellEnd"/>
+      <w:r>
         <w:rPr>
           <w:rFonts w:ascii="Arial Rounded MT Bold" w:hAnsi="Arial Rounded MT Bold"/>
           <w:spacing w:val="-7"/>
@@ -467,13 +474,9 @@
           <w:sz w:val="24"/>
           <w:szCs w:val="24"/>
         </w:rPr>
-      </w:pPr>
-    </w:p>
-    <w:p>
-      <w:pPr>
-        <w:spacing w:before="66"/>
-        <w:ind w:left="2670" w:right="2670"/>
-        <w:jc w:val="center"/>
+        <w:t xml:space="preserve"> (</w:t>
+      </w:r>
+      <w:r>
         <w:rPr>
           <w:rFonts w:ascii="Arial Rounded MT Bold" w:hAnsi="Arial Rounded MT Bold"/>
           <w:spacing w:val="-7"/>
@@ -481,7 +484,8 @@
           <w:sz w:val="24"/>
           <w:szCs w:val="24"/>
         </w:rPr>
-      </w:pPr>
+        <w:t>1935775</w:t>
+      </w:r>
       <w:r>
         <w:rPr>
           <w:rFonts w:ascii="Arial Rounded MT Bold" w:hAnsi="Arial Rounded MT Bold"/>
@@ -490,9 +494,14 @@
           <w:sz w:val="24"/>
           <w:szCs w:val="24"/>
         </w:rPr>
-        <w:t>Groupe :</w:t>
-      </w:r>
-      <w:r>
+        <w:t>)</w:t>
+      </w:r>
+    </w:p>
+    <w:p>
+      <w:pPr>
+        <w:spacing w:before="66"/>
+        <w:ind w:left="2670" w:right="2670"/>
+        <w:jc w:val="center"/>
         <w:rPr>
           <w:rFonts w:ascii="Arial Rounded MT Bold" w:hAnsi="Arial Rounded MT Bold"/>
           <w:spacing w:val="-7"/>
@@ -500,9 +509,13 @@
           <w:sz w:val="24"/>
           <w:szCs w:val="24"/>
         </w:rPr>
-        <w:t xml:space="preserve"> </w:t>
-      </w:r>
-      <w:r>
+      </w:pPr>
+    </w:p>
+    <w:p>
+      <w:pPr>
+        <w:spacing w:before="66"/>
+        <w:ind w:left="2670" w:right="2670"/>
+        <w:jc w:val="center"/>
         <w:rPr>
           <w:rFonts w:ascii="Arial Rounded MT Bold" w:hAnsi="Arial Rounded MT Bold"/>
           <w:spacing w:val="-7"/>
@@ -510,8 +523,7 @@
           <w:sz w:val="24"/>
           <w:szCs w:val="24"/>
         </w:rPr>
-        <w:t>02</w:t>
-      </w:r>
+      </w:pPr>
     </w:p>
     <w:p>
       <w:pPr>
@@ -526,12 +538,7 @@
           <w:szCs w:val="24"/>
         </w:rPr>
       </w:pPr>
-    </w:p>
-    <w:p>
-      <w:pPr>
-        <w:spacing w:before="66"/>
-        <w:ind w:left="2670" w:right="2670"/>
-        <w:jc w:val="center"/>
+      <w:r>
         <w:rPr>
           <w:rFonts w:ascii="Arial Rounded MT Bold" w:hAnsi="Arial Rounded MT Bold"/>
           <w:spacing w:val="-7"/>
@@ -539,7 +546,8 @@
           <w:sz w:val="24"/>
           <w:szCs w:val="24"/>
         </w:rPr>
-      </w:pPr>
+        <w:t>Groupe :</w:t>
+      </w:r>
       <w:r>
         <w:rPr>
           <w:rFonts w:ascii="Arial Rounded MT Bold" w:hAnsi="Arial Rounded MT Bold"/>
@@ -548,14 +556,9 @@
           <w:sz w:val="24"/>
           <w:szCs w:val="24"/>
         </w:rPr>
-        <w:t>Soumis à Noureddine Kerzazi</w:t>
-      </w:r>
-    </w:p>
-    <w:p>
-      <w:pPr>
-        <w:spacing w:before="66"/>
-        <w:ind w:left="2670" w:right="2670"/>
-        <w:jc w:val="center"/>
+        <w:t xml:space="preserve"> </w:t>
+      </w:r>
+      <w:r>
         <w:rPr>
           <w:rFonts w:ascii="Arial Rounded MT Bold" w:hAnsi="Arial Rounded MT Bold"/>
           <w:spacing w:val="-7"/>
@@ -563,7 +566,8 @@
           <w:sz w:val="24"/>
           <w:szCs w:val="24"/>
         </w:rPr>
-      </w:pPr>
+        <w:t>02</w:t>
+      </w:r>
     </w:p>
     <w:p>
       <w:pPr>
@@ -592,12 +596,7 @@
           <w:szCs w:val="24"/>
         </w:rPr>
       </w:pPr>
-    </w:p>
-    <w:p>
-      <w:pPr>
-        <w:spacing w:before="66"/>
-        <w:ind w:left="2670" w:right="2670"/>
-        <w:jc w:val="center"/>
+      <w:r>
         <w:rPr>
           <w:rFonts w:ascii="Arial Rounded MT Bold" w:hAnsi="Arial Rounded MT Bold"/>
           <w:spacing w:val="-7"/>
@@ -605,7 +604,9 @@
           <w:sz w:val="24"/>
           <w:szCs w:val="24"/>
         </w:rPr>
-      </w:pPr>
+        <w:t xml:space="preserve">Soumis à Noureddine </w:t>
+      </w:r>
+      <w:proofErr w:type="spellStart"/>
       <w:r>
         <w:rPr>
           <w:rFonts w:ascii="Arial Rounded MT Bold" w:hAnsi="Arial Rounded MT Bold"/>
@@ -614,6 +615,73 @@
           <w:sz w:val="24"/>
           <w:szCs w:val="24"/>
         </w:rPr>
+        <w:t>Kerzazi</w:t>
+      </w:r>
+      <w:proofErr w:type="spellEnd"/>
+    </w:p>
+    <w:p>
+      <w:pPr>
+        <w:spacing w:before="66"/>
+        <w:ind w:left="2670" w:right="2670"/>
+        <w:jc w:val="center"/>
+        <w:rPr>
+          <w:rFonts w:ascii="Arial Rounded MT Bold" w:hAnsi="Arial Rounded MT Bold"/>
+          <w:spacing w:val="-7"/>
+          <w:w w:val="103"/>
+          <w:sz w:val="24"/>
+          <w:szCs w:val="24"/>
+        </w:rPr>
+      </w:pPr>
+    </w:p>
+    <w:p>
+      <w:pPr>
+        <w:spacing w:before="66"/>
+        <w:ind w:left="2670" w:right="2670"/>
+        <w:jc w:val="center"/>
+        <w:rPr>
+          <w:rFonts w:ascii="Arial Rounded MT Bold" w:hAnsi="Arial Rounded MT Bold"/>
+          <w:spacing w:val="-7"/>
+          <w:w w:val="103"/>
+          <w:sz w:val="24"/>
+          <w:szCs w:val="24"/>
+        </w:rPr>
+      </w:pPr>
+    </w:p>
+    <w:p>
+      <w:pPr>
+        <w:spacing w:before="66"/>
+        <w:ind w:left="2670" w:right="2670"/>
+        <w:jc w:val="center"/>
+        <w:rPr>
+          <w:rFonts w:ascii="Arial Rounded MT Bold" w:hAnsi="Arial Rounded MT Bold"/>
+          <w:spacing w:val="-7"/>
+          <w:w w:val="103"/>
+          <w:sz w:val="24"/>
+          <w:szCs w:val="24"/>
+        </w:rPr>
+      </w:pPr>
+    </w:p>
+    <w:p>
+      <w:pPr>
+        <w:spacing w:before="66"/>
+        <w:ind w:left="2670" w:right="2670"/>
+        <w:jc w:val="center"/>
+        <w:rPr>
+          <w:rFonts w:ascii="Arial Rounded MT Bold" w:hAnsi="Arial Rounded MT Bold"/>
+          <w:spacing w:val="-7"/>
+          <w:w w:val="103"/>
+          <w:sz w:val="24"/>
+          <w:szCs w:val="24"/>
+        </w:rPr>
+      </w:pPr>
+      <w:r>
+        <w:rPr>
+          <w:rFonts w:ascii="Arial Rounded MT Bold" w:hAnsi="Arial Rounded MT Bold"/>
+          <w:spacing w:val="-7"/>
+          <w:w w:val="103"/>
+          <w:sz w:val="24"/>
+          <w:szCs w:val="24"/>
+        </w:rPr>
         <w:t>Hiver 2020</w:t>
       </w:r>
     </w:p>
@@ -659,7 +727,27 @@
           <w:sz w:val="28"/>
           <w:szCs w:val="28"/>
         </w:rPr>
-        <w:t>4.1. Identifier la situation la plus favorable pour un test MaDUM ensuite</w:t>
+        <w:t xml:space="preserve">4.1. Identifier la situation la plus favorable pour un test </w:t>
+      </w:r>
+      <w:proofErr w:type="spellStart"/>
+      <w:r>
+        <w:rPr>
+          <w:rFonts w:cstheme="minorHAnsi"/>
+          <w:spacing w:val="-8"/>
+          <w:sz w:val="28"/>
+          <w:szCs w:val="28"/>
+        </w:rPr>
+        <w:t>MaDUM</w:t>
+      </w:r>
+      <w:proofErr w:type="spellEnd"/>
+      <w:r>
+        <w:rPr>
+          <w:rFonts w:cstheme="minorHAnsi"/>
+          <w:spacing w:val="-8"/>
+          <w:sz w:val="28"/>
+          <w:szCs w:val="28"/>
+        </w:rPr>
+        <w:t xml:space="preserve"> ensuite</w:t>
       </w:r>
       <w:r>
         <w:rPr>
@@ -677,7 +765,47 @@
           <w:sz w:val="28"/>
           <w:szCs w:val="28"/>
         </w:rPr>
-        <w:t>construire le MaDUM en identifiant respectivement les constructors,</w:t>
+        <w:t xml:space="preserve">construire le </w:t>
+      </w:r>
+      <w:proofErr w:type="spellStart"/>
+      <w:r>
+        <w:rPr>
+          <w:rFonts w:cstheme="minorHAnsi"/>
+          <w:spacing w:val="-8"/>
+          <w:sz w:val="28"/>
+          <w:szCs w:val="28"/>
+        </w:rPr>
+        <w:t>MaDUM</w:t>
+      </w:r>
+      <w:proofErr w:type="spellEnd"/>
+      <w:r>
+        <w:rPr>
+          <w:rFonts w:cstheme="minorHAnsi"/>
+          <w:spacing w:val="-8"/>
+          <w:sz w:val="28"/>
+          <w:szCs w:val="28"/>
+        </w:rPr>
+        <w:t xml:space="preserve"> en identifiant respectivement les </w:t>
+      </w:r>
+      <w:proofErr w:type="spellStart"/>
+      <w:r>
+        <w:rPr>
+          <w:rFonts w:cstheme="minorHAnsi"/>
+          <w:spacing w:val="-8"/>
+          <w:sz w:val="28"/>
+          <w:szCs w:val="28"/>
+        </w:rPr>
+        <w:t>constructors</w:t>
+      </w:r>
+      <w:proofErr w:type="spellEnd"/>
+      <w:r>
+        <w:rPr>
+          <w:rFonts w:cstheme="minorHAnsi"/>
+          <w:spacing w:val="-8"/>
+          <w:sz w:val="28"/>
+          <w:szCs w:val="28"/>
+        </w:rPr>
+        <w:t>,</w:t>
       </w:r>
       <w:r>
         <w:rPr>
@@ -695,7 +823,27 @@
           <w:sz w:val="28"/>
           <w:szCs w:val="28"/>
         </w:rPr>
-        <w:t>reporters, transformers, et autres pour les attributs de la classe</w:t>
+        <w:t xml:space="preserve">reporters, </w:t>
+      </w:r>
+      <w:proofErr w:type="spellStart"/>
+      <w:r>
+        <w:rPr>
+          <w:rFonts w:cstheme="minorHAnsi"/>
+          <w:spacing w:val="-8"/>
+          <w:sz w:val="28"/>
+          <w:szCs w:val="28"/>
+        </w:rPr>
+        <w:t>transformers</w:t>
+      </w:r>
+      <w:proofErr w:type="spellEnd"/>
+      <w:r>
+        <w:rPr>
+          <w:rFonts w:cstheme="minorHAnsi"/>
+          <w:spacing w:val="-8"/>
+          <w:sz w:val="28"/>
+          <w:szCs w:val="28"/>
+        </w:rPr>
+        <w:t>, et autres pour les attributs de la classe</w:t>
       </w:r>
       <w:r>
         <w:rPr>
@@ -774,8 +922,9 @@
           <w:szCs w:val="28"/>
           <w:lang w:val="fr-FR"/>
         </w:rPr>
-        <w:t xml:space="preserve">n test MaDUM est </w:t>
-      </w:r>
+        <w:t xml:space="preserve">n test </w:t>
+      </w:r>
+      <w:proofErr w:type="spellStart"/>
       <w:r>
         <w:rPr>
           <w:rFonts w:cstheme="minorHAnsi"/>
@@ -784,6 +933,27 @@
           <w:szCs w:val="28"/>
           <w:lang w:val="fr-FR"/>
         </w:rPr>
+        <w:t>MaDUM</w:t>
+      </w:r>
+      <w:proofErr w:type="spellEnd"/>
+      <w:r>
+        <w:rPr>
+          <w:rFonts w:cstheme="minorHAnsi"/>
+          <w:spacing w:val="-8"/>
+          <w:sz w:val="28"/>
+          <w:szCs w:val="28"/>
+          <w:lang w:val="fr-FR"/>
+        </w:rPr>
+        <w:t xml:space="preserve"> est </w:t>
+      </w:r>
+      <w:r>
+        <w:rPr>
+          <w:rFonts w:cstheme="minorHAnsi"/>
+          <w:spacing w:val="-8"/>
+          <w:sz w:val="28"/>
+          <w:szCs w:val="28"/>
+          <w:lang w:val="fr-FR"/>
+        </w:rPr>
         <w:t>un cas tel qu’il implique une quantité minimale de séquences d’opérations à exécuter pour réaliser les tests d’une tranche.</w:t>
       </w:r>
       <w:r>
@@ -794,7 +964,29 @@
           <w:szCs w:val="28"/>
           <w:lang w:val="fr-FR"/>
         </w:rPr>
-        <w:t xml:space="preserve"> Pour le MaDUM présent, nous avons omis d’inclure les méthodes « helpers ».</w:t>
+        <w:t xml:space="preserve"> Pour le </w:t>
+      </w:r>
+      <w:proofErr w:type="spellStart"/>
+      <w:r>
+        <w:rPr>
+          <w:rFonts w:cstheme="minorHAnsi"/>
+          <w:spacing w:val="-8"/>
+          <w:sz w:val="28"/>
+          <w:szCs w:val="28"/>
+          <w:lang w:val="fr-FR"/>
+        </w:rPr>
+        <w:t>MaDUM</w:t>
+      </w:r>
+      <w:proofErr w:type="spellEnd"/>
+      <w:r>
+        <w:rPr>
+          <w:rFonts w:cstheme="minorHAnsi"/>
+          <w:spacing w:val="-8"/>
+          <w:sz w:val="28"/>
+          <w:szCs w:val="28"/>
+          <w:lang w:val="fr-FR"/>
+        </w:rPr>
+        <w:t xml:space="preserve"> présent, nous avons omis d’inclure les méthodes « helpers ».</w:t>
       </w:r>
     </w:p>
     <w:p>
@@ -806,30 +998,30 @@
       <w:r>
         <w:t xml:space="preserve">Tableau </w:t>
       </w:r>
-      <w:r>
-        <w:fldChar w:fldCharType="begin"/>
-      </w:r>
-      <w:r>
-        <w:instrText xml:space="preserve"> SEQ Tableau \* ARABIC </w:instrText>
-      </w:r>
-      <w:r>
-        <w:fldChar w:fldCharType="separate"/>
-      </w:r>
-      <w:r>
-        <w:rPr>
-          <w:noProof/>
-        </w:rPr>
-        <w:t>1</w:t>
-      </w:r>
-      <w:r>
-        <w:rPr>
-          <w:noProof/>
-        </w:rPr>
-        <w:fldChar w:fldCharType="end"/>
-      </w:r>
-      <w:r>
-        <w:t>: MaDUM de la classe Huffman</w:t>
-      </w:r>
+      <w:fldSimple w:instr=" SEQ Tableau \* ARABIC ">
+        <w:r>
+          <w:rPr>
+            <w:noProof/>
+          </w:rPr>
+          <w:t>1</w:t>
+        </w:r>
+      </w:fldSimple>
+      <w:r>
+        <w:t xml:space="preserve">: </w:t>
+      </w:r>
+      <w:proofErr w:type="spellStart"/>
+      <w:r>
+        <w:t>MaDUM</w:t>
+      </w:r>
+      <w:proofErr w:type="spellEnd"/>
+      <w:r>
+        <w:t xml:space="preserve"> de la classe </w:t>
+      </w:r>
+      <w:proofErr w:type="spellStart"/>
+      <w:r>
+        <w:t>Huffman</w:t>
+      </w:r>
+      <w:proofErr w:type="spellEnd"/>
     </w:p>
     <w:p>
       <w:pPr>
@@ -929,7 +1121,27 @@
           <w:sz w:val="28"/>
           <w:szCs w:val="28"/>
         </w:rPr>
-        <w:t>4.2. À l’aide de unittest, écrire une classe de test unitaire pour tester les</w:t>
+        <w:t xml:space="preserve">4.2. À l’aide de </w:t>
+      </w:r>
+      <w:proofErr w:type="spellStart"/>
+      <w:r>
+        <w:rPr>
+          <w:rFonts w:cstheme="minorHAnsi"/>
+          <w:spacing w:val="-8"/>
+          <w:sz w:val="28"/>
+          <w:szCs w:val="28"/>
+        </w:rPr>
+        <w:t>unittest</w:t>
+      </w:r>
+      <w:proofErr w:type="spellEnd"/>
+      <w:r>
+        <w:rPr>
+          <w:rFonts w:cstheme="minorHAnsi"/>
+          <w:spacing w:val="-8"/>
+          <w:sz w:val="28"/>
+          <w:szCs w:val="28"/>
+        </w:rPr>
+        <w:t>, écrire une classe de test unitaire pour tester les</w:t>
       </w:r>
       <w:r>
         <w:rPr>
@@ -965,7 +1177,27 @@
           <w:sz w:val="28"/>
           <w:szCs w:val="28"/>
         </w:rPr>
-        <w:t>séquence des méthodes doit suivre le principe de MaDUM.</w:t>
+        <w:t xml:space="preserve">séquence des méthodes doit suivre le principe de </w:t>
+      </w:r>
+      <w:proofErr w:type="spellStart"/>
+      <w:r>
+        <w:rPr>
+          <w:rFonts w:cstheme="minorHAnsi"/>
+          <w:spacing w:val="-8"/>
+          <w:sz w:val="28"/>
+          <w:szCs w:val="28"/>
+        </w:rPr>
+        <w:t>MaDUM</w:t>
+      </w:r>
+      <w:proofErr w:type="spellEnd"/>
+      <w:r>
+        <w:rPr>
+          <w:rFonts w:cstheme="minorHAnsi"/>
+          <w:spacing w:val="-8"/>
+          <w:sz w:val="28"/>
+          <w:szCs w:val="28"/>
+        </w:rPr>
+        <w:t>.</w:t>
       </w:r>
     </w:p>
     <w:p>
@@ -1010,6 +1242,7 @@
         </w:rPr>
         <w:t xml:space="preserve"> les séquences d’opérations pouvant être déterminées dans chacune des tranches du </w:t>
       </w:r>
+      <w:proofErr w:type="spellStart"/>
       <w:r>
         <w:rPr>
           <w:rFonts w:cstheme="minorHAnsi"/>
@@ -1018,7 +1251,18 @@
           <w:szCs w:val="28"/>
           <w:lang w:val="fr-FR"/>
         </w:rPr>
-        <w:t>MaDUM précédemment fait. Les tests pour chacune des tranches ont été écrits dans le fichier test_huffman.py.</w:t>
+        <w:t>MaDUM</w:t>
+      </w:r>
+      <w:proofErr w:type="spellEnd"/>
+      <w:r>
+        <w:rPr>
+          <w:rFonts w:cstheme="minorHAnsi"/>
+          <w:spacing w:val="-8"/>
+          <w:sz w:val="28"/>
+          <w:szCs w:val="28"/>
+          <w:lang w:val="fr-FR"/>
+        </w:rPr>
+        <w:t xml:space="preserve"> précédemment fait. Les tests pour chacune des tranches ont été écrits dans le fichier test_huffman.py.</w:t>
       </w:r>
     </w:p>
     <w:p>
@@ -1053,7 +1297,27 @@
           <w:sz w:val="28"/>
           <w:szCs w:val="28"/>
         </w:rPr>
-        <w:t>4.3. Est-ce que cet exemple montre une ou plusieurs limitations de MaDUM ?</w:t>
+        <w:t xml:space="preserve">4.3. Est-ce que cet exemple montre une ou plusieurs limitations de </w:t>
+      </w:r>
+      <w:proofErr w:type="spellStart"/>
+      <w:r>
+        <w:rPr>
+          <w:rFonts w:cstheme="minorHAnsi"/>
+          <w:spacing w:val="-8"/>
+          <w:sz w:val="28"/>
+          <w:szCs w:val="28"/>
+        </w:rPr>
+        <w:t>MaDUM</w:t>
+      </w:r>
+      <w:proofErr w:type="spellEnd"/>
+      <w:r>
+        <w:rPr>
+          <w:rFonts w:cstheme="minorHAnsi"/>
+          <w:spacing w:val="-8"/>
+          <w:sz w:val="28"/>
+          <w:szCs w:val="28"/>
+        </w:rPr>
+        <w:t xml:space="preserve"> ?</w:t>
       </w:r>
       <w:r>
         <w:rPr>
@@ -1114,6 +1378,35 @@
         </w:rPr>
         <w:t>e l’omission des méthodes « helpers ».</w:t>
       </w:r>
+      <w:r>
+        <w:rPr>
+          <w:rFonts w:cstheme="minorHAnsi"/>
+          <w:spacing w:val="-8"/>
+          <w:sz w:val="28"/>
+          <w:szCs w:val="28"/>
+        </w:rPr>
+        <w:t xml:space="preserve"> De plus, on constate aussi que la gestion des erreurs dans ce cas n’a pas pu être couverte avec </w:t>
+      </w:r>
+      <w:proofErr w:type="spellStart"/>
+      <w:r>
+        <w:rPr>
+          <w:rFonts w:cstheme="minorHAnsi"/>
+          <w:spacing w:val="-8"/>
+          <w:sz w:val="28"/>
+          <w:szCs w:val="28"/>
+        </w:rPr>
+        <w:t>MaDUM</w:t>
+      </w:r>
+      <w:proofErr w:type="spellEnd"/>
+      <w:r>
+        <w:rPr>
+          <w:rFonts w:cstheme="minorHAnsi"/>
+          <w:spacing w:val="-8"/>
+          <w:sz w:val="28"/>
+          <w:szCs w:val="28"/>
+        </w:rPr>
+        <w:t>.</w:t>
+      </w:r>
     </w:p>
     <w:p>
       <w:pPr>
@@ -1263,6 +1556,7 @@
       <w:r>
         <w:rPr>
           <w:rFonts w:cstheme="minorHAnsi"/>
+          <w:noProof/>
           <w:spacing w:val="-8"/>
           <w:sz w:val="28"/>
           <w:szCs w:val="28"/>
@@ -1414,8 +1708,6 @@
         </w:rPr>
         <w:t>la complétion des tests</w:t>
       </w:r>
-      <w:bookmarkStart w:id="0" w:name="_GoBack"/>
-      <w:bookmarkEnd w:id="0"/>
       <w:r>
         <w:rPr>
           <w:rFonts w:cstheme="minorHAnsi"/>
@@ -1443,6 +1735,7 @@
       <w:r>
         <w:rPr>
           <w:rFonts w:cstheme="minorHAnsi"/>
+          <w:noProof/>
           <w:spacing w:val="-8"/>
           <w:sz w:val="28"/>
           <w:szCs w:val="28"/>
@@ -1504,7 +1797,27 @@
           <w:sz w:val="28"/>
           <w:szCs w:val="28"/>
         </w:rPr>
-        <w:t>4.5. Qu’est-ce qui se passe si la fonction responsable du padding ne</w:t>
+        <w:t xml:space="preserve">4.5. Qu’est-ce qui se passe si la fonction responsable du </w:t>
+      </w:r>
+      <w:proofErr w:type="spellStart"/>
+      <w:r>
+        <w:rPr>
+          <w:rFonts w:cstheme="minorHAnsi"/>
+          <w:spacing w:val="-8"/>
+          <w:sz w:val="28"/>
+          <w:szCs w:val="28"/>
+        </w:rPr>
+        <w:t>padding</w:t>
+      </w:r>
+      <w:proofErr w:type="spellEnd"/>
+      <w:r>
+        <w:rPr>
+          <w:rFonts w:cstheme="minorHAnsi"/>
+          <w:spacing w:val="-8"/>
+          <w:sz w:val="28"/>
+          <w:szCs w:val="28"/>
+        </w:rPr>
+        <w:t xml:space="preserve"> ne</w:t>
       </w:r>
       <w:r>
         <w:rPr>
@@ -1537,6 +1850,37 @@
           <w:szCs w:val="28"/>
         </w:rPr>
       </w:pPr>
+      <w:r>
+        <w:rPr>
+          <w:rFonts w:cstheme="minorHAnsi"/>
+          <w:spacing w:val="-8"/>
+          <w:sz w:val="28"/>
+          <w:szCs w:val="28"/>
+        </w:rPr>
+        <w:t xml:space="preserve">Si le </w:t>
+      </w:r>
+      <w:proofErr w:type="spellStart"/>
+      <w:r>
+        <w:rPr>
+          <w:rFonts w:cstheme="minorHAnsi"/>
+          <w:spacing w:val="-8"/>
+          <w:sz w:val="28"/>
+          <w:szCs w:val="28"/>
+        </w:rPr>
+        <w:t>padding</w:t>
+      </w:r>
+      <w:proofErr w:type="spellEnd"/>
+      <w:r>
+        <w:rPr>
+          <w:rFonts w:cstheme="minorHAnsi"/>
+          <w:spacing w:val="-8"/>
+          <w:sz w:val="28"/>
+          <w:szCs w:val="28"/>
+        </w:rPr>
+        <w:t xml:space="preserve"> ne fonctionne pas comme attendu, alors lors du décodage on n’obtiendrait pas le string original qui s’est fait encoder.</w:t>
+      </w:r>
+      <w:bookmarkStart w:id="0" w:name="_GoBack"/>
+      <w:bookmarkEnd w:id="0"/>
     </w:p>
     <w:p>
       <w:pPr>
@@ -3015,7 +3359,7 @@
       </w:pPr>
     </w:pPrDefault>
   </w:docDefaults>
-  <w:latentStyles w:defLockedState="0" w:defUIPriority="99" w:defSemiHidden="0" w:defUnhideWhenUsed="0" w:defQFormat="0" w:count="377">
+  <w:latentStyles w:defLockedState="0" w:defUIPriority="99" w:defSemiHidden="0" w:defUnhideWhenUsed="0" w:defQFormat="0" w:count="376">
     <w:lsdException w:name="Normal" w:uiPriority="0" w:qFormat="1"/>
     <w:lsdException w:name="heading 1" w:uiPriority="9" w:qFormat="1"/>
     <w:lsdException w:name="heading 2" w:semiHidden="1" w:uiPriority="9" w:unhideWhenUsed="1" w:qFormat="1"/>
@@ -3392,7 +3736,6 @@
     <w:lsdException w:name="Hashtag" w:semiHidden="1" w:unhideWhenUsed="1"/>
     <w:lsdException w:name="Unresolved Mention" w:semiHidden="1" w:unhideWhenUsed="1"/>
     <w:lsdException w:name="Smart Link" w:semiHidden="1" w:unhideWhenUsed="1"/>
-    <w:lsdException w:name="Smart Link Error" w:semiHidden="1" w:unhideWhenUsed="1"/>
   </w:latentStyles>
   <w:style w:type="paragraph" w:default="1" w:styleId="Normal">
     <w:name w:val="Normal"/>
@@ -4369,7 +4712,7 @@
 </file>
 
 <file path=customXml/itemProps1.xml><?xml version="1.0" encoding="utf-8"?>
-<ds:datastoreItem xmlns:ds="http://schemas.openxmlformats.org/officeDocument/2006/customXml" ds:itemID="{019A1657-A869-403F-A393-06368B82642B}">
+<ds:datastoreItem xmlns:ds="http://schemas.openxmlformats.org/officeDocument/2006/customXml" ds:itemID="{EABF1CA8-E69E-4936-A80F-C782F1273977}">
   <ds:schemaRefs>
     <ds:schemaRef ds:uri="http://schemas.openxmlformats.org/officeDocument/2006/bibliography"/>
   </ds:schemaRefs>

</xml_diff>

<commit_message>
HP : Minor adjustements
</commit_message>
<xml_diff>
--- a/TP3/TP3_Log3430_201.docx
+++ b/TP3/TP3_Log3430_201.docx
@@ -406,10 +406,14 @@
           <w:sz w:val="24"/>
           <w:szCs w:val="24"/>
         </w:rPr>
-        <w:t xml:space="preserve">Hakim </w:t>
-      </w:r>
-      <w:proofErr w:type="spellStart"/>
-      <w:r>
+        <w:t>Hakim Payman (1938609)</w:t>
+      </w:r>
+    </w:p>
+    <w:p>
+      <w:pPr>
+        <w:spacing w:before="66"/>
+        <w:ind w:left="2670" w:right="2670"/>
+        <w:jc w:val="center"/>
         <w:rPr>
           <w:rFonts w:ascii="Arial Rounded MT Bold" w:hAnsi="Arial Rounded MT Bold"/>
           <w:spacing w:val="-7"/>
@@ -417,9 +421,7 @@
           <w:sz w:val="24"/>
           <w:szCs w:val="24"/>
         </w:rPr>
-        <w:t>Payman</w:t>
-      </w:r>
-      <w:proofErr w:type="spellEnd"/>
+      </w:pPr>
       <w:r>
         <w:rPr>
           <w:rFonts w:ascii="Arial Rounded MT Bold" w:hAnsi="Arial Rounded MT Bold"/>
@@ -428,14 +430,10 @@
           <w:sz w:val="24"/>
           <w:szCs w:val="24"/>
         </w:rPr>
-        <w:t xml:space="preserve"> (1938609)</w:t>
-      </w:r>
-    </w:p>
-    <w:p>
-      <w:pPr>
-        <w:spacing w:before="66"/>
-        <w:ind w:left="2670" w:right="2670"/>
-        <w:jc w:val="center"/>
+        <w:t xml:space="preserve">Gabriel </w:t>
+      </w:r>
+      <w:proofErr w:type="spellStart"/>
+      <w:r>
         <w:rPr>
           <w:rFonts w:ascii="Arial Rounded MT Bold" w:hAnsi="Arial Rounded MT Bold"/>
           <w:spacing w:val="-7"/>
@@ -443,7 +441,9 @@
           <w:sz w:val="24"/>
           <w:szCs w:val="24"/>
         </w:rPr>
-      </w:pPr>
+        <w:t>Tagliabracci</w:t>
+      </w:r>
+      <w:proofErr w:type="spellEnd"/>
       <w:r>
         <w:rPr>
           <w:rFonts w:ascii="Arial Rounded MT Bold" w:hAnsi="Arial Rounded MT Bold"/>
@@ -452,9 +452,8 @@
           <w:sz w:val="24"/>
           <w:szCs w:val="24"/>
         </w:rPr>
-        <w:t xml:space="preserve">Gabriel </w:t>
-      </w:r>
-      <w:proofErr w:type="spellStart"/>
+        <w:t xml:space="preserve"> (</w:t>
+      </w:r>
       <w:r>
         <w:rPr>
           <w:rFonts w:ascii="Arial Rounded MT Bold" w:hAnsi="Arial Rounded MT Bold"/>
@@ -463,9 +462,8 @@
           <w:sz w:val="24"/>
           <w:szCs w:val="24"/>
         </w:rPr>
-        <w:t>Tagliabracci</w:t>
-      </w:r>
-      <w:proofErr w:type="spellEnd"/>
+        <w:t>1935775</w:t>
+      </w:r>
       <w:r>
         <w:rPr>
           <w:rFonts w:ascii="Arial Rounded MT Bold" w:hAnsi="Arial Rounded MT Bold"/>
@@ -474,9 +472,14 @@
           <w:sz w:val="24"/>
           <w:szCs w:val="24"/>
         </w:rPr>
-        <w:t xml:space="preserve"> (</w:t>
-      </w:r>
-      <w:r>
+        <w:t>)</w:t>
+      </w:r>
+    </w:p>
+    <w:p>
+      <w:pPr>
+        <w:spacing w:before="66"/>
+        <w:ind w:left="2670" w:right="2670"/>
+        <w:jc w:val="center"/>
         <w:rPr>
           <w:rFonts w:ascii="Arial Rounded MT Bold" w:hAnsi="Arial Rounded MT Bold"/>
           <w:spacing w:val="-7"/>
@@ -484,9 +487,13 @@
           <w:sz w:val="24"/>
           <w:szCs w:val="24"/>
         </w:rPr>
-        <w:t>1935775</w:t>
-      </w:r>
-      <w:r>
+      </w:pPr>
+    </w:p>
+    <w:p>
+      <w:pPr>
+        <w:spacing w:before="66"/>
+        <w:ind w:left="2670" w:right="2670"/>
+        <w:jc w:val="center"/>
         <w:rPr>
           <w:rFonts w:ascii="Arial Rounded MT Bold" w:hAnsi="Arial Rounded MT Bold"/>
           <w:spacing w:val="-7"/>
@@ -494,8 +501,7 @@
           <w:sz w:val="24"/>
           <w:szCs w:val="24"/>
         </w:rPr>
-        <w:t>)</w:t>
-      </w:r>
+      </w:pPr>
     </w:p>
     <w:p>
       <w:pPr>
@@ -510,12 +516,7 @@
           <w:szCs w:val="24"/>
         </w:rPr>
       </w:pPr>
-    </w:p>
-    <w:p>
-      <w:pPr>
-        <w:spacing w:before="66"/>
-        <w:ind w:left="2670" w:right="2670"/>
-        <w:jc w:val="center"/>
+      <w:r>
         <w:rPr>
           <w:rFonts w:ascii="Arial Rounded MT Bold" w:hAnsi="Arial Rounded MT Bold"/>
           <w:spacing w:val="-7"/>
@@ -523,13 +524,9 @@
           <w:sz w:val="24"/>
           <w:szCs w:val="24"/>
         </w:rPr>
-      </w:pPr>
-    </w:p>
-    <w:p>
-      <w:pPr>
-        <w:spacing w:before="66"/>
-        <w:ind w:left="2670" w:right="2670"/>
-        <w:jc w:val="center"/>
+        <w:t>Groupe :</w:t>
+      </w:r>
+      <w:r>
         <w:rPr>
           <w:rFonts w:ascii="Arial Rounded MT Bold" w:hAnsi="Arial Rounded MT Bold"/>
           <w:spacing w:val="-7"/>
@@ -537,7 +534,8 @@
           <w:sz w:val="24"/>
           <w:szCs w:val="24"/>
         </w:rPr>
-      </w:pPr>
+        <w:t xml:space="preserve"> </w:t>
+      </w:r>
       <w:r>
         <w:rPr>
           <w:rFonts w:ascii="Arial Rounded MT Bold" w:hAnsi="Arial Rounded MT Bold"/>
@@ -546,9 +544,14 @@
           <w:sz w:val="24"/>
           <w:szCs w:val="24"/>
         </w:rPr>
-        <w:t>Groupe :</w:t>
-      </w:r>
-      <w:r>
+        <w:t>02</w:t>
+      </w:r>
+    </w:p>
+    <w:p>
+      <w:pPr>
+        <w:spacing w:before="66"/>
+        <w:ind w:left="2670" w:right="2670"/>
+        <w:jc w:val="center"/>
         <w:rPr>
           <w:rFonts w:ascii="Arial Rounded MT Bold" w:hAnsi="Arial Rounded MT Bold"/>
           <w:spacing w:val="-7"/>
@@ -556,9 +559,13 @@
           <w:sz w:val="24"/>
           <w:szCs w:val="24"/>
         </w:rPr>
-        <w:t xml:space="preserve"> </w:t>
-      </w:r>
-      <w:r>
+      </w:pPr>
+    </w:p>
+    <w:p>
+      <w:pPr>
+        <w:spacing w:before="66"/>
+        <w:ind w:left="2670" w:right="2670"/>
+        <w:jc w:val="center"/>
         <w:rPr>
           <w:rFonts w:ascii="Arial Rounded MT Bold" w:hAnsi="Arial Rounded MT Bold"/>
           <w:spacing w:val="-7"/>
@@ -566,14 +573,8 @@
           <w:sz w:val="24"/>
           <w:szCs w:val="24"/>
         </w:rPr>
-        <w:t>02</w:t>
-      </w:r>
-    </w:p>
-    <w:p>
-      <w:pPr>
-        <w:spacing w:before="66"/>
-        <w:ind w:left="2670" w:right="2670"/>
-        <w:jc w:val="center"/>
+      </w:pPr>
+      <w:r>
         <w:rPr>
           <w:rFonts w:ascii="Arial Rounded MT Bold" w:hAnsi="Arial Rounded MT Bold"/>
           <w:spacing w:val="-7"/>
@@ -581,13 +582,10 @@
           <w:sz w:val="24"/>
           <w:szCs w:val="24"/>
         </w:rPr>
-      </w:pPr>
-    </w:p>
-    <w:p>
-      <w:pPr>
-        <w:spacing w:before="66"/>
-        <w:ind w:left="2670" w:right="2670"/>
-        <w:jc w:val="center"/>
+        <w:t xml:space="preserve">Soumis à Noureddine </w:t>
+      </w:r>
+      <w:proofErr w:type="spellStart"/>
+      <w:r>
         <w:rPr>
           <w:rFonts w:ascii="Arial Rounded MT Bold" w:hAnsi="Arial Rounded MT Bold"/>
           <w:spacing w:val="-7"/>
@@ -595,8 +593,15 @@
           <w:sz w:val="24"/>
           <w:szCs w:val="24"/>
         </w:rPr>
-      </w:pPr>
-      <w:r>
+        <w:t>Kerzazi</w:t>
+      </w:r>
+      <w:proofErr w:type="spellEnd"/>
+    </w:p>
+    <w:p>
+      <w:pPr>
+        <w:spacing w:before="66"/>
+        <w:ind w:left="2670" w:right="2670"/>
+        <w:jc w:val="center"/>
         <w:rPr>
           <w:rFonts w:ascii="Arial Rounded MT Bold" w:hAnsi="Arial Rounded MT Bold"/>
           <w:spacing w:val="-7"/>
@@ -604,10 +609,13 @@
           <w:sz w:val="24"/>
           <w:szCs w:val="24"/>
         </w:rPr>
-        <w:t xml:space="preserve">Soumis à Noureddine </w:t>
-      </w:r>
-      <w:proofErr w:type="spellStart"/>
-      <w:r>
+      </w:pPr>
+    </w:p>
+    <w:p>
+      <w:pPr>
+        <w:spacing w:before="66"/>
+        <w:ind w:left="2670" w:right="2670"/>
+        <w:jc w:val="center"/>
         <w:rPr>
           <w:rFonts w:ascii="Arial Rounded MT Bold" w:hAnsi="Arial Rounded MT Bold"/>
           <w:spacing w:val="-7"/>
@@ -615,9 +623,7 @@
           <w:sz w:val="24"/>
           <w:szCs w:val="24"/>
         </w:rPr>
-        <w:t>Kerzazi</w:t>
-      </w:r>
-      <w:proofErr w:type="spellEnd"/>
+      </w:pPr>
     </w:p>
     <w:p>
       <w:pPr>
@@ -646,12 +652,7 @@
           <w:szCs w:val="24"/>
         </w:rPr>
       </w:pPr>
-    </w:p>
-    <w:p>
-      <w:pPr>
-        <w:spacing w:before="66"/>
-        <w:ind w:left="2670" w:right="2670"/>
-        <w:jc w:val="center"/>
+      <w:r>
         <w:rPr>
           <w:rFonts w:ascii="Arial Rounded MT Bold" w:hAnsi="Arial Rounded MT Bold"/>
           <w:spacing w:val="-7"/>
@@ -659,29 +660,6 @@
           <w:sz w:val="24"/>
           <w:szCs w:val="24"/>
         </w:rPr>
-      </w:pPr>
-    </w:p>
-    <w:p>
-      <w:pPr>
-        <w:spacing w:before="66"/>
-        <w:ind w:left="2670" w:right="2670"/>
-        <w:jc w:val="center"/>
-        <w:rPr>
-          <w:rFonts w:ascii="Arial Rounded MT Bold" w:hAnsi="Arial Rounded MT Bold"/>
-          <w:spacing w:val="-7"/>
-          <w:w w:val="103"/>
-          <w:sz w:val="24"/>
-          <w:szCs w:val="24"/>
-        </w:rPr>
-      </w:pPr>
-      <w:r>
-        <w:rPr>
-          <w:rFonts w:ascii="Arial Rounded MT Bold" w:hAnsi="Arial Rounded MT Bold"/>
-          <w:spacing w:val="-7"/>
-          <w:w w:val="103"/>
-          <w:sz w:val="24"/>
-          <w:szCs w:val="24"/>
-        </w:rPr>
         <w:t>Hiver 2020</w:t>
       </w:r>
     </w:p>
@@ -986,7 +964,169 @@
           <w:szCs w:val="28"/>
           <w:lang w:val="fr-FR"/>
         </w:rPr>
-        <w:t xml:space="preserve"> présent, nous avons omis d’inclure les méthodes « helpers ».</w:t>
+        <w:t xml:space="preserve"> présent, nous avons omis d’inclure les méthodes « helpers »</w:t>
+      </w:r>
+      <w:r>
+        <w:rPr>
+          <w:rFonts w:cstheme="minorHAnsi"/>
+          <w:spacing w:val="-8"/>
+          <w:sz w:val="28"/>
+          <w:szCs w:val="28"/>
+          <w:lang w:val="fr-FR"/>
+        </w:rPr>
+        <w:t xml:space="preserve"> (</w:t>
+      </w:r>
+      <w:r>
+        <w:rPr>
+          <w:rFonts w:cstheme="minorHAnsi"/>
+          <w:i/>
+          <w:iCs/>
+          <w:spacing w:val="-8"/>
+          <w:sz w:val="28"/>
+          <w:szCs w:val="28"/>
+          <w:lang w:val="fr-FR"/>
+        </w:rPr>
+        <w:t>__eq__</w:t>
+      </w:r>
+      <w:r>
+        <w:rPr>
+          <w:rFonts w:cstheme="minorHAnsi"/>
+          <w:spacing w:val="-8"/>
+          <w:sz w:val="28"/>
+          <w:szCs w:val="28"/>
+          <w:lang w:val="fr-FR"/>
+        </w:rPr>
+        <w:t xml:space="preserve">, </w:t>
+      </w:r>
+      <w:r>
+        <w:rPr>
+          <w:rFonts w:cstheme="minorHAnsi"/>
+          <w:i/>
+          <w:iCs/>
+          <w:spacing w:val="-8"/>
+          <w:sz w:val="28"/>
+          <w:szCs w:val="28"/>
+          <w:lang w:val="fr-FR"/>
+        </w:rPr>
+        <w:t>__</w:t>
+      </w:r>
+      <w:proofErr w:type="spellStart"/>
+      <w:r>
+        <w:rPr>
+          <w:rFonts w:cstheme="minorHAnsi"/>
+          <w:i/>
+          <w:iCs/>
+          <w:spacing w:val="-8"/>
+          <w:sz w:val="28"/>
+          <w:szCs w:val="28"/>
+          <w:lang w:val="fr-FR"/>
+        </w:rPr>
+        <w:t>lt</w:t>
+      </w:r>
+      <w:proofErr w:type="spellEnd"/>
+      <w:r>
+        <w:rPr>
+          <w:rFonts w:cstheme="minorHAnsi"/>
+          <w:i/>
+          <w:iCs/>
+          <w:spacing w:val="-8"/>
+          <w:sz w:val="28"/>
+          <w:szCs w:val="28"/>
+          <w:lang w:val="fr-FR"/>
+        </w:rPr>
+        <w:t>__</w:t>
+      </w:r>
+      <w:r>
+        <w:rPr>
+          <w:rFonts w:cstheme="minorHAnsi"/>
+          <w:spacing w:val="-8"/>
+          <w:sz w:val="28"/>
+          <w:szCs w:val="28"/>
+          <w:lang w:val="fr-FR"/>
+        </w:rPr>
+        <w:t xml:space="preserve">, </w:t>
+      </w:r>
+      <w:r>
+        <w:rPr>
+          <w:rFonts w:cstheme="minorHAnsi"/>
+          <w:i/>
+          <w:iCs/>
+          <w:spacing w:val="-8"/>
+          <w:sz w:val="28"/>
+          <w:szCs w:val="28"/>
+          <w:lang w:val="fr-FR"/>
+        </w:rPr>
+        <w:t>__</w:t>
+      </w:r>
+      <w:proofErr w:type="spellStart"/>
+      <w:r>
+        <w:rPr>
+          <w:rFonts w:cstheme="minorHAnsi"/>
+          <w:i/>
+          <w:iCs/>
+          <w:spacing w:val="-8"/>
+          <w:sz w:val="28"/>
+          <w:szCs w:val="28"/>
+          <w:lang w:val="fr-FR"/>
+        </w:rPr>
+        <w:t>repr</w:t>
+      </w:r>
+      <w:proofErr w:type="spellEnd"/>
+      <w:r>
+        <w:rPr>
+          <w:rFonts w:cstheme="minorHAnsi"/>
+          <w:i/>
+          <w:iCs/>
+          <w:spacing w:val="-8"/>
+          <w:sz w:val="28"/>
+          <w:szCs w:val="28"/>
+          <w:lang w:val="fr-FR"/>
+        </w:rPr>
+        <w:t>__</w:t>
+      </w:r>
+      <w:r>
+        <w:rPr>
+          <w:rFonts w:cstheme="minorHAnsi"/>
+          <w:spacing w:val="-8"/>
+          <w:sz w:val="28"/>
+          <w:szCs w:val="28"/>
+          <w:lang w:val="fr-FR"/>
+        </w:rPr>
+        <w:t xml:space="preserve"> et </w:t>
+      </w:r>
+      <w:proofErr w:type="spellStart"/>
+      <w:r>
+        <w:rPr>
+          <w:rFonts w:cstheme="minorHAnsi"/>
+          <w:i/>
+          <w:iCs/>
+          <w:spacing w:val="-8"/>
+          <w:sz w:val="28"/>
+          <w:szCs w:val="28"/>
+          <w:lang w:val="fr-FR"/>
+        </w:rPr>
+        <w:t>isLeaf</w:t>
+      </w:r>
+      <w:proofErr w:type="spellEnd"/>
+      <w:r>
+        <w:rPr>
+          <w:rFonts w:cstheme="minorHAnsi"/>
+          <w:spacing w:val="-8"/>
+          <w:sz w:val="28"/>
+          <w:szCs w:val="28"/>
+          <w:lang w:val="fr-FR"/>
+        </w:rPr>
+        <w:t>)</w:t>
+      </w:r>
+      <w:r>
+        <w:rPr>
+          <w:rFonts w:cstheme="minorHAnsi"/>
+          <w:spacing w:val="-8"/>
+          <w:sz w:val="28"/>
+          <w:szCs w:val="28"/>
+          <w:lang w:val="fr-FR"/>
+        </w:rPr>
+        <w:t>.</w:t>
       </w:r>
     </w:p>
     <w:p>
@@ -998,14 +1138,27 @@
       <w:r>
         <w:t xml:space="preserve">Tableau </w:t>
       </w:r>
-      <w:fldSimple w:instr=" SEQ Tableau \* ARABIC ">
-        <w:r>
-          <w:rPr>
-            <w:noProof/>
-          </w:rPr>
-          <w:t>1</w:t>
-        </w:r>
-      </w:fldSimple>
+      <w:r>
+        <w:fldChar w:fldCharType="begin"/>
+      </w:r>
+      <w:r>
+        <w:instrText xml:space="preserve"> SEQ Tableau \* ARABIC </w:instrText>
+      </w:r>
+      <w:r>
+        <w:fldChar w:fldCharType="separate"/>
+      </w:r>
+      <w:r>
+        <w:rPr>
+          <w:noProof/>
+        </w:rPr>
+        <w:t>1</w:t>
+      </w:r>
+      <w:r>
+        <w:rPr>
+          <w:noProof/>
+        </w:rPr>
+        <w:fldChar w:fldCharType="end"/>
+      </w:r>
       <w:r>
         <w:t xml:space="preserve">: </w:t>
       </w:r>
@@ -1440,6 +1593,7 @@
           <w:sz w:val="28"/>
           <w:szCs w:val="28"/>
         </w:rPr>
+        <w:lastRenderedPageBreak/>
         <w:t>4.4. À l’aide de l’outil Coverage.py, évaluez la couverture de la classe</w:t>
       </w:r>
       <w:r>
@@ -1476,17 +1630,7 @@
           <w:sz w:val="28"/>
           <w:szCs w:val="28"/>
         </w:rPr>
-        <w:t xml:space="preserve">couvertes, s’il y en a. Pour les </w:t>
-      </w:r>
-      <w:r>
-        <w:rPr>
-          <w:rFonts w:cstheme="minorHAnsi"/>
-          <w:spacing w:val="-8"/>
-          <w:sz w:val="28"/>
-          <w:szCs w:val="28"/>
-        </w:rPr>
-        <w:lastRenderedPageBreak/>
-        <w:t>parties non couvertes, essayez de faire des</w:t>
+        <w:t>couvertes, s’il y en a. Pour les parties non couvertes, essayez de faire des</w:t>
       </w:r>
       <w:r>
         <w:rPr>
@@ -1543,15 +1687,10 @@
     </w:p>
     <w:p>
       <w:pPr>
+        <w:keepNext/>
         <w:spacing w:after="240"/>
         <w:ind w:right="102"/>
         <w:jc w:val="both"/>
-        <w:rPr>
-          <w:rFonts w:cstheme="minorHAnsi"/>
-          <w:spacing w:val="-8"/>
-          <w:sz w:val="28"/>
-          <w:szCs w:val="28"/>
-        </w:rPr>
       </w:pPr>
       <w:r>
         <w:rPr>
@@ -1600,6 +1739,32 @@
     </w:p>
     <w:p>
       <w:pPr>
+        <w:pStyle w:val="Caption"/>
+        <w:jc w:val="both"/>
+        <w:rPr>
+          <w:rFonts w:cstheme="minorHAnsi"/>
+          <w:spacing w:val="-8"/>
+          <w:sz w:val="28"/>
+          <w:szCs w:val="28"/>
+        </w:rPr>
+      </w:pPr>
+      <w:r>
+        <w:t xml:space="preserve">Figure </w:t>
+      </w:r>
+      <w:fldSimple w:instr=" SEQ Figure \* ARABIC ">
+        <w:r>
+          <w:rPr>
+            <w:noProof/>
+          </w:rPr>
+          <w:t>1</w:t>
+        </w:r>
+      </w:fldSimple>
+      <w:r>
+        <w:t>: Couverture lors de la première exécution de Coverage.py</w:t>
+      </w:r>
+    </w:p>
+    <w:p>
+      <w:pPr>
         <w:spacing w:after="240"/>
         <w:ind w:right="102"/>
         <w:jc w:val="both"/>
@@ -1686,8 +1851,9 @@
           <w:szCs w:val="28"/>
           <w:lang w:val="fr-FR"/>
         </w:rPr>
-        <w:t xml:space="preserve">dre sur </w:t>
-      </w:r>
+        <w:t xml:space="preserve">dre </w:t>
+      </w:r>
+      <w:proofErr w:type="gramStart"/>
       <w:r>
         <w:rPr>
           <w:rFonts w:cstheme="minorHAnsi"/>
@@ -1696,7 +1862,7 @@
           <w:szCs w:val="28"/>
           <w:lang w:val="fr-FR"/>
         </w:rPr>
-        <w:t xml:space="preserve">à </w:t>
+        <w:t>su</w:t>
       </w:r>
       <w:r>
         <w:rPr>
@@ -1706,6 +1872,47 @@
           <w:szCs w:val="28"/>
           <w:lang w:val="fr-FR"/>
         </w:rPr>
+        <w:t>ite</w:t>
+      </w:r>
+      <w:r>
+        <w:rPr>
+          <w:rFonts w:cstheme="minorHAnsi"/>
+          <w:spacing w:val="-8"/>
+          <w:sz w:val="28"/>
+          <w:szCs w:val="28"/>
+          <w:lang w:val="fr-FR"/>
+        </w:rPr>
+        <w:t xml:space="preserve"> </w:t>
+      </w:r>
+      <w:r>
+        <w:rPr>
+          <w:rFonts w:cstheme="minorHAnsi"/>
+          <w:spacing w:val="-8"/>
+          <w:sz w:val="28"/>
+          <w:szCs w:val="28"/>
+          <w:lang w:val="fr-FR"/>
+        </w:rPr>
+        <w:t>à</w:t>
+      </w:r>
+      <w:proofErr w:type="gramEnd"/>
+      <w:r>
+        <w:rPr>
+          <w:rFonts w:cstheme="minorHAnsi"/>
+          <w:spacing w:val="-8"/>
+          <w:sz w:val="28"/>
+          <w:szCs w:val="28"/>
+          <w:lang w:val="fr-FR"/>
+        </w:rPr>
+        <w:t xml:space="preserve"> </w:t>
+      </w:r>
+      <w:r>
+        <w:rPr>
+          <w:rFonts w:cstheme="minorHAnsi"/>
+          <w:spacing w:val="-8"/>
+          <w:sz w:val="28"/>
+          <w:szCs w:val="28"/>
+          <w:lang w:val="fr-FR"/>
+        </w:rPr>
         <w:t>la complétion des tests</w:t>
       </w:r>
       <w:r>
@@ -1721,16 +1928,10 @@
     </w:p>
     <w:p>
       <w:pPr>
+        <w:keepNext/>
         <w:spacing w:after="240"/>
         <w:ind w:right="102"/>
         <w:jc w:val="both"/>
-        <w:rPr>
-          <w:rFonts w:cstheme="minorHAnsi"/>
-          <w:spacing w:val="-8"/>
-          <w:sz w:val="28"/>
-          <w:szCs w:val="28"/>
-          <w:lang w:val="en-CA"/>
-        </w:rPr>
       </w:pPr>
       <w:r>
         <w:rPr>
@@ -1780,6 +1981,41 @@
     </w:p>
     <w:p>
       <w:pPr>
+        <w:pStyle w:val="Caption"/>
+        <w:jc w:val="both"/>
+        <w:rPr>
+          <w:rFonts w:cstheme="minorHAnsi"/>
+          <w:spacing w:val="-8"/>
+          <w:sz w:val="28"/>
+          <w:szCs w:val="28"/>
+          <w:lang w:val="fr-FR"/>
+        </w:rPr>
+      </w:pPr>
+      <w:r>
+        <w:t xml:space="preserve">Figure </w:t>
+      </w:r>
+      <w:fldSimple w:instr=" SEQ Figure \* ARABIC ">
+        <w:r>
+          <w:rPr>
+            <w:noProof/>
+          </w:rPr>
+          <w:t>2</w:t>
+        </w:r>
+      </w:fldSimple>
+      <w:r>
+        <w:t xml:space="preserve">: Couverture </w:t>
+      </w:r>
+      <w:proofErr w:type="gramStart"/>
+      <w:r>
+        <w:t>suite à</w:t>
+      </w:r>
+      <w:proofErr w:type="gramEnd"/>
+      <w:r>
+        <w:t xml:space="preserve"> la complétion des tests</w:t>
+      </w:r>
+    </w:p>
+    <w:p>
+      <w:pPr>
         <w:spacing w:after="240"/>
         <w:ind w:right="102"/>
         <w:jc w:val="both"/>
@@ -1857,7 +2093,7 @@
           <w:sz w:val="28"/>
           <w:szCs w:val="28"/>
         </w:rPr>
-        <w:t xml:space="preserve">Si le </w:t>
+        <w:t xml:space="preserve">Si la fonction responsable d’ajouter le </w:t>
       </w:r>
       <w:proofErr w:type="spellStart"/>
       <w:r>
@@ -1877,10 +2113,79 @@
           <w:sz w:val="28"/>
           <w:szCs w:val="28"/>
         </w:rPr>
-        <w:t xml:space="preserve"> ne fonctionne pas comme attendu, alors lors du décodage on n’obtiendrait pas le string original qui s’est fait encoder.</w:t>
-      </w:r>
-      <w:bookmarkStart w:id="0" w:name="_GoBack"/>
-      <w:bookmarkEnd w:id="0"/>
+        <w:t xml:space="preserve"> (</w:t>
+      </w:r>
+      <w:proofErr w:type="spellStart"/>
+      <w:r>
+        <w:rPr>
+          <w:rFonts w:cstheme="minorHAnsi"/>
+          <w:i/>
+          <w:iCs/>
+          <w:spacing w:val="-8"/>
+          <w:sz w:val="28"/>
+          <w:szCs w:val="28"/>
+        </w:rPr>
+        <w:t>compress_binary_string</w:t>
+      </w:r>
+      <w:proofErr w:type="spellEnd"/>
+      <w:r>
+        <w:rPr>
+          <w:rFonts w:cstheme="minorHAnsi"/>
+          <w:spacing w:val="-8"/>
+          <w:sz w:val="28"/>
+          <w:szCs w:val="28"/>
+        </w:rPr>
+        <w:t xml:space="preserve">) ne fonctionne pas comme prévu, alors il sera impossible de bien décompresser un string qui a été compressé car </w:t>
+      </w:r>
+      <w:r>
+        <w:rPr>
+          <w:rFonts w:cstheme="minorHAnsi"/>
+          <w:spacing w:val="-8"/>
+          <w:sz w:val="28"/>
+          <w:szCs w:val="28"/>
+        </w:rPr>
+        <w:t xml:space="preserve">la décompression dépend de la justesse de l’ajout du </w:t>
+      </w:r>
+      <w:proofErr w:type="spellStart"/>
+      <w:r>
+        <w:rPr>
+          <w:rFonts w:cstheme="minorHAnsi"/>
+          <w:spacing w:val="-8"/>
+          <w:sz w:val="28"/>
+          <w:szCs w:val="28"/>
+        </w:rPr>
+        <w:t>padding</w:t>
+      </w:r>
+      <w:proofErr w:type="spellEnd"/>
+      <w:r>
+        <w:rPr>
+          <w:rFonts w:cstheme="minorHAnsi"/>
+          <w:spacing w:val="-8"/>
+          <w:sz w:val="28"/>
+          <w:szCs w:val="28"/>
+        </w:rPr>
+        <w:t xml:space="preserve">. Ainsi, un </w:t>
+      </w:r>
+      <w:proofErr w:type="spellStart"/>
+      <w:r>
+        <w:rPr>
+          <w:rFonts w:cstheme="minorHAnsi"/>
+          <w:spacing w:val="-8"/>
+          <w:sz w:val="28"/>
+          <w:szCs w:val="28"/>
+        </w:rPr>
+        <w:t>padding</w:t>
+      </w:r>
+      <w:proofErr w:type="spellEnd"/>
+      <w:r>
+        <w:rPr>
+          <w:rFonts w:cstheme="minorHAnsi"/>
+          <w:spacing w:val="-8"/>
+          <w:sz w:val="28"/>
+          <w:szCs w:val="28"/>
+        </w:rPr>
+        <w:t xml:space="preserve"> qui a été mal ajouté à un string, résulte inévitablement en une décompression qui échoue.</w:t>
+      </w:r>
     </w:p>
     <w:p>
       <w:pPr>
@@ -1894,15 +2199,6 @@
           <w:szCs w:val="28"/>
         </w:rPr>
       </w:pPr>
-      <w:r>
-        <w:rPr>
-          <w:rFonts w:cstheme="minorHAnsi"/>
-          <w:spacing w:val="-8"/>
-          <w:sz w:val="28"/>
-          <w:szCs w:val="28"/>
-        </w:rPr>
-        <w:t>4.6. Complétez le cas de test suivant pour couvrir des cas extrêmes.</w:t>
-      </w:r>
     </w:p>
     <w:p>
       <w:pPr>
@@ -1916,6 +2212,70 @@
           <w:szCs w:val="28"/>
         </w:rPr>
       </w:pPr>
+      <w:bookmarkStart w:id="0" w:name="_GoBack"/>
+      <w:bookmarkEnd w:id="0"/>
+    </w:p>
+    <w:p>
+      <w:pPr>
+        <w:spacing w:after="240"/>
+        <w:ind w:right="102"/>
+        <w:jc w:val="both"/>
+        <w:rPr>
+          <w:rFonts w:cstheme="minorHAnsi"/>
+          <w:spacing w:val="-8"/>
+          <w:sz w:val="28"/>
+          <w:szCs w:val="28"/>
+        </w:rPr>
+      </w:pPr>
+    </w:p>
+    <w:p>
+      <w:pPr>
+        <w:spacing w:after="240"/>
+        <w:ind w:right="102"/>
+        <w:jc w:val="both"/>
+        <w:rPr>
+          <w:rFonts w:cstheme="minorHAnsi"/>
+          <w:spacing w:val="-8"/>
+          <w:sz w:val="28"/>
+          <w:szCs w:val="28"/>
+        </w:rPr>
+      </w:pPr>
+    </w:p>
+    <w:p>
+      <w:pPr>
+        <w:spacing w:after="240"/>
+        <w:ind w:right="102"/>
+        <w:jc w:val="both"/>
+        <w:rPr>
+          <w:rFonts w:cstheme="minorHAnsi"/>
+          <w:spacing w:val="-8"/>
+          <w:sz w:val="28"/>
+          <w:szCs w:val="28"/>
+        </w:rPr>
+      </w:pPr>
+      <w:r>
+        <w:rPr>
+          <w:rFonts w:cstheme="minorHAnsi"/>
+          <w:spacing w:val="-8"/>
+          <w:sz w:val="28"/>
+          <w:szCs w:val="28"/>
+        </w:rPr>
+        <w:lastRenderedPageBreak/>
+        <w:t>4.6. Complétez le cas de test suivant pour couvrir des cas extrêmes.</w:t>
+      </w:r>
+    </w:p>
+    <w:p>
+      <w:pPr>
+        <w:spacing w:after="240"/>
+        <w:ind w:right="102"/>
+        <w:jc w:val="both"/>
+        <w:rPr>
+          <w:rFonts w:cstheme="minorHAnsi"/>
+          <w:spacing w:val="-8"/>
+          <w:sz w:val="28"/>
+          <w:szCs w:val="28"/>
+        </w:rPr>
+      </w:pPr>
       <w:r>
         <w:rPr>
           <w:rFonts w:cstheme="minorHAnsi"/>
@@ -1924,7 +2284,6 @@
           <w:sz w:val="28"/>
           <w:szCs w:val="28"/>
         </w:rPr>
-        <w:lastRenderedPageBreak/>
         <w:drawing>
           <wp:inline distT="0" distB="0" distL="0" distR="0" wp14:anchorId="475374E8" wp14:editId="67B8D35A">
             <wp:extent cx="5759746" cy="2965602"/>
@@ -3359,7 +3718,7 @@
       </w:pPr>
     </w:pPrDefault>
   </w:docDefaults>
-  <w:latentStyles w:defLockedState="0" w:defUIPriority="99" w:defSemiHidden="0" w:defUnhideWhenUsed="0" w:defQFormat="0" w:count="376">
+  <w:latentStyles w:defLockedState="0" w:defUIPriority="99" w:defSemiHidden="0" w:defUnhideWhenUsed="0" w:defQFormat="0" w:count="377">
     <w:lsdException w:name="Normal" w:uiPriority="0" w:qFormat="1"/>
     <w:lsdException w:name="heading 1" w:uiPriority="9" w:qFormat="1"/>
     <w:lsdException w:name="heading 2" w:semiHidden="1" w:uiPriority="9" w:unhideWhenUsed="1" w:qFormat="1"/>
@@ -3465,7 +3824,6 @@
     <w:lsdException w:name="HTML Sample" w:semiHidden="1" w:unhideWhenUsed="1"/>
     <w:lsdException w:name="HTML Typewriter" w:semiHidden="1" w:unhideWhenUsed="1"/>
     <w:lsdException w:name="HTML Variable" w:semiHidden="1" w:unhideWhenUsed="1"/>
-    <w:lsdException w:name="Normal Table" w:semiHidden="1" w:unhideWhenUsed="1"/>
     <w:lsdException w:name="annotation subject" w:semiHidden="1" w:unhideWhenUsed="1"/>
     <w:lsdException w:name="No List" w:semiHidden="1" w:unhideWhenUsed="1"/>
     <w:lsdException w:name="Outline List 1" w:semiHidden="1" w:unhideWhenUsed="1"/>
@@ -3512,10 +3870,8 @@
     <w:lsdException w:name="Table Subtle 2" w:semiHidden="1" w:unhideWhenUsed="1"/>
     <w:lsdException w:name="Table Web 1" w:semiHidden="1" w:unhideWhenUsed="1"/>
     <w:lsdException w:name="Table Web 2" w:semiHidden="1" w:unhideWhenUsed="1"/>
-    <w:lsdException w:name="Table Web 3" w:semiHidden="1" w:unhideWhenUsed="1"/>
     <w:lsdException w:name="Balloon Text" w:semiHidden="1" w:unhideWhenUsed="1"/>
     <w:lsdException w:name="Table Grid" w:uiPriority="39"/>
-    <w:lsdException w:name="Table Theme" w:semiHidden="1" w:unhideWhenUsed="1"/>
     <w:lsdException w:name="Placeholder Text" w:semiHidden="1"/>
     <w:lsdException w:name="No Spacing" w:uiPriority="1" w:qFormat="1"/>
     <w:lsdException w:name="Light Shading" w:uiPriority="60"/>
@@ -3736,6 +4092,7 @@
     <w:lsdException w:name="Hashtag" w:semiHidden="1" w:unhideWhenUsed="1"/>
     <w:lsdException w:name="Unresolved Mention" w:semiHidden="1" w:unhideWhenUsed="1"/>
     <w:lsdException w:name="Smart Link" w:semiHidden="1" w:unhideWhenUsed="1"/>
+    <w:lsdException w:name="Smart Link Error" w:semiHidden="1" w:unhideWhenUsed="1"/>
   </w:latentStyles>
   <w:style w:type="paragraph" w:default="1" w:styleId="Normal">
     <w:name w:val="Normal"/>
@@ -4712,7 +5069,7 @@
 </file>
 
 <file path=customXml/itemProps1.xml><?xml version="1.0" encoding="utf-8"?>
-<ds:datastoreItem xmlns:ds="http://schemas.openxmlformats.org/officeDocument/2006/customXml" ds:itemID="{EABF1CA8-E69E-4936-A80F-C782F1273977}">
+<ds:datastoreItem xmlns:ds="http://schemas.openxmlformats.org/officeDocument/2006/customXml" ds:itemID="{0451C55D-F0C1-47D5-AA42-CD87885D526C}">
   <ds:schemaRefs>
     <ds:schemaRef ds:uri="http://schemas.openxmlformats.org/officeDocument/2006/bibliography"/>
   </ds:schemaRefs>

</xml_diff>

<commit_message>
RZ : Ajout du repertoire de remise
</commit_message>
<xml_diff>
--- a/TP3/TP3_Log3430_201.docx
+++ b/TP3/TP3_Log3430_201.docx
@@ -73,7 +73,7 @@
               </wp:anchor>
             </w:drawing>
           </mc:Choice>
-          <mc:Fallback xmlns:w16="http://schemas.microsoft.com/office/word/2018/wordml" xmlns:w16cex="http://schemas.microsoft.com/office/word/2018/wordml/cex">
+          <mc:Fallback xmlns:w16cex="http://schemas.microsoft.com/office/word/2018/wordml/cex" xmlns:w16="http://schemas.microsoft.com/office/word/2018/wordml">
             <w:pict>
               <v:line w14:anchorId="3D4CD247" id="Connecteur droit 2" o:spid="_x0000_s1026" style="position:absolute;flip:y;z-index:251659264;visibility:visible;mso-wrap-style:square;mso-wrap-distance-left:9pt;mso-wrap-distance-top:0;mso-wrap-distance-right:9pt;mso-wrap-distance-bottom:0;mso-position-horizontal:left;mso-position-horizontal-relative:margin;mso-position-vertical:absolute;mso-position-vertical-relative:text" from="0,74.65pt" to="463.15pt,77.35pt" o:gfxdata="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" strokecolor="black [3200]" strokeweight=".5pt">
                 <v:stroke joinstyle="miter"/>
@@ -176,8 +176,20 @@
           <w:sz w:val="24"/>
           <w:szCs w:val="24"/>
         </w:rPr>
-        <w:t>Tests OO – MaDUM</w:t>
-      </w:r>
+        <w:t xml:space="preserve">Tests OO – </w:t>
+      </w:r>
+      <w:proofErr w:type="spellStart"/>
+      <w:r>
+        <w:rPr>
+          <w:rFonts w:ascii="Arial Rounded MT Bold" w:hAnsi="Arial Rounded MT Bold"/>
+          <w:spacing w:val="-7"/>
+          <w:w w:val="103"/>
+          <w:sz w:val="24"/>
+          <w:szCs w:val="24"/>
+        </w:rPr>
+        <w:t>MaDUM</w:t>
+      </w:r>
+      <w:proofErr w:type="spellEnd"/>
     </w:p>
     <w:p>
       <w:pPr>
@@ -394,14 +406,10 @@
           <w:sz w:val="24"/>
           <w:szCs w:val="24"/>
         </w:rPr>
-        <w:t>Hakim Payman (1938609)</w:t>
-      </w:r>
-    </w:p>
-    <w:p>
-      <w:pPr>
-        <w:spacing w:before="66"/>
-        <w:ind w:left="2670" w:right="2670"/>
-        <w:jc w:val="center"/>
+        <w:t xml:space="preserve">Hakim </w:t>
+      </w:r>
+      <w:proofErr w:type="spellStart"/>
+      <w:r>
         <w:rPr>
           <w:rFonts w:ascii="Arial Rounded MT Bold" w:hAnsi="Arial Rounded MT Bold"/>
           <w:spacing w:val="-7"/>
@@ -409,7 +417,9 @@
           <w:sz w:val="24"/>
           <w:szCs w:val="24"/>
         </w:rPr>
-      </w:pPr>
+        <w:t>Payman</w:t>
+      </w:r>
+      <w:proofErr w:type="spellEnd"/>
       <w:r>
         <w:rPr>
           <w:rFonts w:ascii="Arial Rounded MT Bold" w:hAnsi="Arial Rounded MT Bold"/>
@@ -418,9 +428,14 @@
           <w:sz w:val="24"/>
           <w:szCs w:val="24"/>
         </w:rPr>
-        <w:t>Gabriel Tagliabracci (</w:t>
-      </w:r>
-      <w:r>
+        <w:t xml:space="preserve"> (1938609)</w:t>
+      </w:r>
+    </w:p>
+    <w:p>
+      <w:pPr>
+        <w:spacing w:before="66"/>
+        <w:ind w:left="2670" w:right="2670"/>
+        <w:jc w:val="center"/>
         <w:rPr>
           <w:rFonts w:ascii="Arial Rounded MT Bold" w:hAnsi="Arial Rounded MT Bold"/>
           <w:spacing w:val="-7"/>
@@ -428,8 +443,7 @@
           <w:sz w:val="24"/>
           <w:szCs w:val="24"/>
         </w:rPr>
-        <w:t>1935775</w:t>
-      </w:r>
+      </w:pPr>
       <w:r>
         <w:rPr>
           <w:rFonts w:ascii="Arial Rounded MT Bold" w:hAnsi="Arial Rounded MT Bold"/>
@@ -438,14 +452,10 @@
           <w:sz w:val="24"/>
           <w:szCs w:val="24"/>
         </w:rPr>
-        <w:t>)</w:t>
-      </w:r>
-    </w:p>
-    <w:p>
-      <w:pPr>
-        <w:spacing w:before="66"/>
-        <w:ind w:left="2670" w:right="2670"/>
-        <w:jc w:val="center"/>
+        <w:t xml:space="preserve">Gabriel </w:t>
+      </w:r>
+      <w:proofErr w:type="spellStart"/>
+      <w:r>
         <w:rPr>
           <w:rFonts w:ascii="Arial Rounded MT Bold" w:hAnsi="Arial Rounded MT Bold"/>
           <w:spacing w:val="-7"/>
@@ -453,13 +463,10 @@
           <w:sz w:val="24"/>
           <w:szCs w:val="24"/>
         </w:rPr>
-      </w:pPr>
-    </w:p>
-    <w:p>
-      <w:pPr>
-        <w:spacing w:before="66"/>
-        <w:ind w:left="2670" w:right="2670"/>
-        <w:jc w:val="center"/>
+        <w:t>Tagliabracci</w:t>
+      </w:r>
+      <w:proofErr w:type="spellEnd"/>
+      <w:r>
         <w:rPr>
           <w:rFonts w:ascii="Arial Rounded MT Bold" w:hAnsi="Arial Rounded MT Bold"/>
           <w:spacing w:val="-7"/>
@@ -467,13 +474,9 @@
           <w:sz w:val="24"/>
           <w:szCs w:val="24"/>
         </w:rPr>
-      </w:pPr>
-    </w:p>
-    <w:p>
-      <w:pPr>
-        <w:spacing w:before="66"/>
-        <w:ind w:left="2670" w:right="2670"/>
-        <w:jc w:val="center"/>
+        <w:t xml:space="preserve"> (</w:t>
+      </w:r>
+      <w:r>
         <w:rPr>
           <w:rFonts w:ascii="Arial Rounded MT Bold" w:hAnsi="Arial Rounded MT Bold"/>
           <w:spacing w:val="-7"/>
@@ -481,7 +484,8 @@
           <w:sz w:val="24"/>
           <w:szCs w:val="24"/>
         </w:rPr>
-      </w:pPr>
+        <w:t>1935775</w:t>
+      </w:r>
       <w:r>
         <w:rPr>
           <w:rFonts w:ascii="Arial Rounded MT Bold" w:hAnsi="Arial Rounded MT Bold"/>
@@ -490,9 +494,14 @@
           <w:sz w:val="24"/>
           <w:szCs w:val="24"/>
         </w:rPr>
-        <w:t>Groupe :</w:t>
-      </w:r>
-      <w:r>
+        <w:t>)</w:t>
+      </w:r>
+    </w:p>
+    <w:p>
+      <w:pPr>
+        <w:spacing w:before="66"/>
+        <w:ind w:left="2670" w:right="2670"/>
+        <w:jc w:val="center"/>
         <w:rPr>
           <w:rFonts w:ascii="Arial Rounded MT Bold" w:hAnsi="Arial Rounded MT Bold"/>
           <w:spacing w:val="-7"/>
@@ -500,9 +509,13 @@
           <w:sz w:val="24"/>
           <w:szCs w:val="24"/>
         </w:rPr>
-        <w:t xml:space="preserve"> </w:t>
-      </w:r>
-      <w:r>
+      </w:pPr>
+    </w:p>
+    <w:p>
+      <w:pPr>
+        <w:spacing w:before="66"/>
+        <w:ind w:left="2670" w:right="2670"/>
+        <w:jc w:val="center"/>
         <w:rPr>
           <w:rFonts w:ascii="Arial Rounded MT Bold" w:hAnsi="Arial Rounded MT Bold"/>
           <w:spacing w:val="-7"/>
@@ -510,8 +523,7 @@
           <w:sz w:val="24"/>
           <w:szCs w:val="24"/>
         </w:rPr>
-        <w:t>02</w:t>
-      </w:r>
+      </w:pPr>
     </w:p>
     <w:p>
       <w:pPr>
@@ -526,12 +538,7 @@
           <w:szCs w:val="24"/>
         </w:rPr>
       </w:pPr>
-    </w:p>
-    <w:p>
-      <w:pPr>
-        <w:spacing w:before="66"/>
-        <w:ind w:left="2670" w:right="2670"/>
-        <w:jc w:val="center"/>
+      <w:r>
         <w:rPr>
           <w:rFonts w:ascii="Arial Rounded MT Bold" w:hAnsi="Arial Rounded MT Bold"/>
           <w:spacing w:val="-7"/>
@@ -539,7 +546,8 @@
           <w:sz w:val="24"/>
           <w:szCs w:val="24"/>
         </w:rPr>
-      </w:pPr>
+        <w:t>Groupe :</w:t>
+      </w:r>
       <w:r>
         <w:rPr>
           <w:rFonts w:ascii="Arial Rounded MT Bold" w:hAnsi="Arial Rounded MT Bold"/>
@@ -548,14 +556,9 @@
           <w:sz w:val="24"/>
           <w:szCs w:val="24"/>
         </w:rPr>
-        <w:t>Soumis à Noureddine Kerzazi</w:t>
-      </w:r>
-    </w:p>
-    <w:p>
-      <w:pPr>
-        <w:spacing w:before="66"/>
-        <w:ind w:left="2670" w:right="2670"/>
-        <w:jc w:val="center"/>
+        <w:t xml:space="preserve"> </w:t>
+      </w:r>
+      <w:r>
         <w:rPr>
           <w:rFonts w:ascii="Arial Rounded MT Bold" w:hAnsi="Arial Rounded MT Bold"/>
           <w:spacing w:val="-7"/>
@@ -563,7 +566,8 @@
           <w:sz w:val="24"/>
           <w:szCs w:val="24"/>
         </w:rPr>
-      </w:pPr>
+        <w:t>02</w:t>
+      </w:r>
     </w:p>
     <w:p>
       <w:pPr>
@@ -592,12 +596,7 @@
           <w:szCs w:val="24"/>
         </w:rPr>
       </w:pPr>
-    </w:p>
-    <w:p>
-      <w:pPr>
-        <w:spacing w:before="66"/>
-        <w:ind w:left="2670" w:right="2670"/>
-        <w:jc w:val="center"/>
+      <w:r>
         <w:rPr>
           <w:rFonts w:ascii="Arial Rounded MT Bold" w:hAnsi="Arial Rounded MT Bold"/>
           <w:spacing w:val="-7"/>
@@ -605,7 +604,9 @@
           <w:sz w:val="24"/>
           <w:szCs w:val="24"/>
         </w:rPr>
-      </w:pPr>
+        <w:t xml:space="preserve">Soumis à Noureddine </w:t>
+      </w:r>
+      <w:proofErr w:type="spellStart"/>
       <w:r>
         <w:rPr>
           <w:rFonts w:ascii="Arial Rounded MT Bold" w:hAnsi="Arial Rounded MT Bold"/>
@@ -614,6 +615,73 @@
           <w:sz w:val="24"/>
           <w:szCs w:val="24"/>
         </w:rPr>
+        <w:t>Kerzazi</w:t>
+      </w:r>
+      <w:proofErr w:type="spellEnd"/>
+    </w:p>
+    <w:p>
+      <w:pPr>
+        <w:spacing w:before="66"/>
+        <w:ind w:left="2670" w:right="2670"/>
+        <w:jc w:val="center"/>
+        <w:rPr>
+          <w:rFonts w:ascii="Arial Rounded MT Bold" w:hAnsi="Arial Rounded MT Bold"/>
+          <w:spacing w:val="-7"/>
+          <w:w w:val="103"/>
+          <w:sz w:val="24"/>
+          <w:szCs w:val="24"/>
+        </w:rPr>
+      </w:pPr>
+    </w:p>
+    <w:p>
+      <w:pPr>
+        <w:spacing w:before="66"/>
+        <w:ind w:left="2670" w:right="2670"/>
+        <w:jc w:val="center"/>
+        <w:rPr>
+          <w:rFonts w:ascii="Arial Rounded MT Bold" w:hAnsi="Arial Rounded MT Bold"/>
+          <w:spacing w:val="-7"/>
+          <w:w w:val="103"/>
+          <w:sz w:val="24"/>
+          <w:szCs w:val="24"/>
+        </w:rPr>
+      </w:pPr>
+    </w:p>
+    <w:p>
+      <w:pPr>
+        <w:spacing w:before="66"/>
+        <w:ind w:left="2670" w:right="2670"/>
+        <w:jc w:val="center"/>
+        <w:rPr>
+          <w:rFonts w:ascii="Arial Rounded MT Bold" w:hAnsi="Arial Rounded MT Bold"/>
+          <w:spacing w:val="-7"/>
+          <w:w w:val="103"/>
+          <w:sz w:val="24"/>
+          <w:szCs w:val="24"/>
+        </w:rPr>
+      </w:pPr>
+    </w:p>
+    <w:p>
+      <w:pPr>
+        <w:spacing w:before="66"/>
+        <w:ind w:left="2670" w:right="2670"/>
+        <w:jc w:val="center"/>
+        <w:rPr>
+          <w:rFonts w:ascii="Arial Rounded MT Bold" w:hAnsi="Arial Rounded MT Bold"/>
+          <w:spacing w:val="-7"/>
+          <w:w w:val="103"/>
+          <w:sz w:val="24"/>
+          <w:szCs w:val="24"/>
+        </w:rPr>
+      </w:pPr>
+      <w:r>
+        <w:rPr>
+          <w:rFonts w:ascii="Arial Rounded MT Bold" w:hAnsi="Arial Rounded MT Bold"/>
+          <w:spacing w:val="-7"/>
+          <w:w w:val="103"/>
+          <w:sz w:val="24"/>
+          <w:szCs w:val="24"/>
+        </w:rPr>
         <w:t>Hiver 2020</w:t>
       </w:r>
     </w:p>
@@ -659,7 +727,27 @@
           <w:sz w:val="28"/>
           <w:szCs w:val="28"/>
         </w:rPr>
-        <w:t>4.1. Identifier la situation la plus favorable pour un test MaDUM ensuite</w:t>
+        <w:t xml:space="preserve">4.1. Identifier la situation la plus favorable pour un test </w:t>
+      </w:r>
+      <w:proofErr w:type="spellStart"/>
+      <w:r>
+        <w:rPr>
+          <w:rFonts w:cstheme="minorHAnsi"/>
+          <w:spacing w:val="-8"/>
+          <w:sz w:val="28"/>
+          <w:szCs w:val="28"/>
+        </w:rPr>
+        <w:t>MaDUM</w:t>
+      </w:r>
+      <w:proofErr w:type="spellEnd"/>
+      <w:r>
+        <w:rPr>
+          <w:rFonts w:cstheme="minorHAnsi"/>
+          <w:spacing w:val="-8"/>
+          <w:sz w:val="28"/>
+          <w:szCs w:val="28"/>
+        </w:rPr>
+        <w:t xml:space="preserve"> ensuite</w:t>
       </w:r>
       <w:r>
         <w:rPr>
@@ -677,7 +765,47 @@
           <w:sz w:val="28"/>
           <w:szCs w:val="28"/>
         </w:rPr>
-        <w:t>construire le MaDUM en identifiant respectivement les constructors,</w:t>
+        <w:t xml:space="preserve">construire le </w:t>
+      </w:r>
+      <w:proofErr w:type="spellStart"/>
+      <w:r>
+        <w:rPr>
+          <w:rFonts w:cstheme="minorHAnsi"/>
+          <w:spacing w:val="-8"/>
+          <w:sz w:val="28"/>
+          <w:szCs w:val="28"/>
+        </w:rPr>
+        <w:t>MaDUM</w:t>
+      </w:r>
+      <w:proofErr w:type="spellEnd"/>
+      <w:r>
+        <w:rPr>
+          <w:rFonts w:cstheme="minorHAnsi"/>
+          <w:spacing w:val="-8"/>
+          <w:sz w:val="28"/>
+          <w:szCs w:val="28"/>
+        </w:rPr>
+        <w:t xml:space="preserve"> en identifiant respectivement les </w:t>
+      </w:r>
+      <w:proofErr w:type="spellStart"/>
+      <w:r>
+        <w:rPr>
+          <w:rFonts w:cstheme="minorHAnsi"/>
+          <w:spacing w:val="-8"/>
+          <w:sz w:val="28"/>
+          <w:szCs w:val="28"/>
+        </w:rPr>
+        <w:t>constructors</w:t>
+      </w:r>
+      <w:proofErr w:type="spellEnd"/>
+      <w:r>
+        <w:rPr>
+          <w:rFonts w:cstheme="minorHAnsi"/>
+          <w:spacing w:val="-8"/>
+          <w:sz w:val="28"/>
+          <w:szCs w:val="28"/>
+        </w:rPr>
+        <w:t>,</w:t>
       </w:r>
       <w:r>
         <w:rPr>
@@ -695,7 +823,27 @@
           <w:sz w:val="28"/>
           <w:szCs w:val="28"/>
         </w:rPr>
-        <w:t>reporters, transformers, et autres pour les attributs de la classe</w:t>
+        <w:t xml:space="preserve">reporters, </w:t>
+      </w:r>
+      <w:proofErr w:type="spellStart"/>
+      <w:r>
+        <w:rPr>
+          <w:rFonts w:cstheme="minorHAnsi"/>
+          <w:spacing w:val="-8"/>
+          <w:sz w:val="28"/>
+          <w:szCs w:val="28"/>
+        </w:rPr>
+        <w:t>transformers</w:t>
+      </w:r>
+      <w:proofErr w:type="spellEnd"/>
+      <w:r>
+        <w:rPr>
+          <w:rFonts w:cstheme="minorHAnsi"/>
+          <w:spacing w:val="-8"/>
+          <w:sz w:val="28"/>
+          <w:szCs w:val="28"/>
+        </w:rPr>
+        <w:t>, et autres pour les attributs de la classe</w:t>
       </w:r>
       <w:r>
         <w:rPr>
@@ -774,8 +922,9 @@
           <w:szCs w:val="28"/>
           <w:lang w:val="fr-FR"/>
         </w:rPr>
-        <w:t xml:space="preserve">n test MaDUM est </w:t>
-      </w:r>
+        <w:t xml:space="preserve">n test </w:t>
+      </w:r>
+      <w:proofErr w:type="spellStart"/>
       <w:r>
         <w:rPr>
           <w:rFonts w:cstheme="minorHAnsi"/>
@@ -784,6 +933,27 @@
           <w:szCs w:val="28"/>
           <w:lang w:val="fr-FR"/>
         </w:rPr>
+        <w:t>MaDUM</w:t>
+      </w:r>
+      <w:proofErr w:type="spellEnd"/>
+      <w:r>
+        <w:rPr>
+          <w:rFonts w:cstheme="minorHAnsi"/>
+          <w:spacing w:val="-8"/>
+          <w:sz w:val="28"/>
+          <w:szCs w:val="28"/>
+          <w:lang w:val="fr-FR"/>
+        </w:rPr>
+        <w:t xml:space="preserve"> est </w:t>
+      </w:r>
+      <w:r>
+        <w:rPr>
+          <w:rFonts w:cstheme="minorHAnsi"/>
+          <w:spacing w:val="-8"/>
+          <w:sz w:val="28"/>
+          <w:szCs w:val="28"/>
+          <w:lang w:val="fr-FR"/>
+        </w:rPr>
         <w:t>un cas tel qu’il implique une quantité minimale de séquences d’opérations à exécuter pour réaliser les tests d’une tranche.</w:t>
       </w:r>
       <w:r>
@@ -794,7 +964,29 @@
           <w:szCs w:val="28"/>
           <w:lang w:val="fr-FR"/>
         </w:rPr>
-        <w:t xml:space="preserve"> Pour le MaDUM présent, nous avons omis d’inclure les méthodes « helpers »</w:t>
+        <w:t xml:space="preserve"> Pour le </w:t>
+      </w:r>
+      <w:proofErr w:type="spellStart"/>
+      <w:r>
+        <w:rPr>
+          <w:rFonts w:cstheme="minorHAnsi"/>
+          <w:spacing w:val="-8"/>
+          <w:sz w:val="28"/>
+          <w:szCs w:val="28"/>
+          <w:lang w:val="fr-FR"/>
+        </w:rPr>
+        <w:t>MaDUM</w:t>
+      </w:r>
+      <w:proofErr w:type="spellEnd"/>
+      <w:r>
+        <w:rPr>
+          <w:rFonts w:cstheme="minorHAnsi"/>
+          <w:spacing w:val="-8"/>
+          <w:sz w:val="28"/>
+          <w:szCs w:val="28"/>
+          <w:lang w:val="fr-FR"/>
+        </w:rPr>
+        <w:t xml:space="preserve"> présent, nous avons omis d’inclure les méthodes « helpers »</w:t>
       </w:r>
       <w:r>
         <w:rPr>
@@ -838,18 +1030,9 @@
           <w:szCs w:val="28"/>
           <w:lang w:val="fr-FR"/>
         </w:rPr>
-        <w:t>__lt__</w:t>
-      </w:r>
-      <w:r>
-        <w:rPr>
-          <w:rFonts w:cstheme="minorHAnsi"/>
-          <w:spacing w:val="-8"/>
-          <w:sz w:val="28"/>
-          <w:szCs w:val="28"/>
-          <w:lang w:val="fr-FR"/>
-        </w:rPr>
-        <w:t xml:space="preserve">, </w:t>
-      </w:r>
+        <w:t>__</w:t>
+      </w:r>
+      <w:proofErr w:type="spellStart"/>
       <w:r>
         <w:rPr>
           <w:rFonts w:cstheme="minorHAnsi"/>
@@ -860,18 +1043,9 @@
           <w:szCs w:val="28"/>
           <w:lang w:val="fr-FR"/>
         </w:rPr>
-        <w:t>__repr__</w:t>
-      </w:r>
-      <w:r>
-        <w:rPr>
-          <w:rFonts w:cstheme="minorHAnsi"/>
-          <w:spacing w:val="-8"/>
-          <w:sz w:val="28"/>
-          <w:szCs w:val="28"/>
-          <w:lang w:val="fr-FR"/>
-        </w:rPr>
-        <w:t xml:space="preserve"> et </w:t>
-      </w:r>
+        <w:t>lt</w:t>
+      </w:r>
+      <w:proofErr w:type="spellEnd"/>
       <w:r>
         <w:rPr>
           <w:rFonts w:cstheme="minorHAnsi"/>
@@ -882,8 +1056,80 @@
           <w:szCs w:val="28"/>
           <w:lang w:val="fr-FR"/>
         </w:rPr>
+        <w:t>__</w:t>
+      </w:r>
+      <w:r>
+        <w:rPr>
+          <w:rFonts w:cstheme="minorHAnsi"/>
+          <w:spacing w:val="-8"/>
+          <w:sz w:val="28"/>
+          <w:szCs w:val="28"/>
+          <w:lang w:val="fr-FR"/>
+        </w:rPr>
+        <w:t xml:space="preserve">, </w:t>
+      </w:r>
+      <w:r>
+        <w:rPr>
+          <w:rFonts w:cstheme="minorHAnsi"/>
+          <w:i/>
+          <w:iCs/>
+          <w:spacing w:val="-8"/>
+          <w:sz w:val="28"/>
+          <w:szCs w:val="28"/>
+          <w:lang w:val="fr-FR"/>
+        </w:rPr>
+        <w:t>__</w:t>
+      </w:r>
+      <w:proofErr w:type="spellStart"/>
+      <w:r>
+        <w:rPr>
+          <w:rFonts w:cstheme="minorHAnsi"/>
+          <w:i/>
+          <w:iCs/>
+          <w:spacing w:val="-8"/>
+          <w:sz w:val="28"/>
+          <w:szCs w:val="28"/>
+          <w:lang w:val="fr-FR"/>
+        </w:rPr>
+        <w:t>repr</w:t>
+      </w:r>
+      <w:proofErr w:type="spellEnd"/>
+      <w:r>
+        <w:rPr>
+          <w:rFonts w:cstheme="minorHAnsi"/>
+          <w:i/>
+          <w:iCs/>
+          <w:spacing w:val="-8"/>
+          <w:sz w:val="28"/>
+          <w:szCs w:val="28"/>
+          <w:lang w:val="fr-FR"/>
+        </w:rPr>
+        <w:t>__</w:t>
+      </w:r>
+      <w:r>
+        <w:rPr>
+          <w:rFonts w:cstheme="minorHAnsi"/>
+          <w:spacing w:val="-8"/>
+          <w:sz w:val="28"/>
+          <w:szCs w:val="28"/>
+          <w:lang w:val="fr-FR"/>
+        </w:rPr>
+        <w:t xml:space="preserve"> et </w:t>
+      </w:r>
+      <w:proofErr w:type="spellStart"/>
+      <w:r>
+        <w:rPr>
+          <w:rFonts w:cstheme="minorHAnsi"/>
+          <w:i/>
+          <w:iCs/>
+          <w:spacing w:val="-8"/>
+          <w:sz w:val="28"/>
+          <w:szCs w:val="28"/>
+          <w:lang w:val="fr-FR"/>
+        </w:rPr>
         <w:t>isLeaf</w:t>
       </w:r>
+      <w:proofErr w:type="spellEnd"/>
       <w:r>
         <w:rPr>
           <w:rFonts w:cstheme="minorHAnsi"/>
@@ -914,30 +1160,30 @@
       <w:r>
         <w:t xml:space="preserve">Tableau </w:t>
       </w:r>
-      <w:r>
-        <w:fldChar w:fldCharType="begin"/>
-      </w:r>
-      <w:r>
-        <w:instrText xml:space="preserve"> SEQ Tableau \* ARABIC </w:instrText>
-      </w:r>
-      <w:r>
-        <w:fldChar w:fldCharType="separate"/>
-      </w:r>
-      <w:r>
-        <w:rPr>
-          <w:noProof/>
-        </w:rPr>
-        <w:t>1</w:t>
-      </w:r>
-      <w:r>
-        <w:rPr>
-          <w:noProof/>
-        </w:rPr>
-        <w:fldChar w:fldCharType="end"/>
-      </w:r>
-      <w:r>
-        <w:t>: MaDUM de la classe Huffman</w:t>
-      </w:r>
+      <w:fldSimple w:instr=" SEQ Tableau \* ARABIC ">
+        <w:r>
+          <w:rPr>
+            <w:noProof/>
+          </w:rPr>
+          <w:t>1</w:t>
+        </w:r>
+      </w:fldSimple>
+      <w:r>
+        <w:t xml:space="preserve">: </w:t>
+      </w:r>
+      <w:proofErr w:type="spellStart"/>
+      <w:r>
+        <w:t>MaDUM</w:t>
+      </w:r>
+      <w:proofErr w:type="spellEnd"/>
+      <w:r>
+        <w:t xml:space="preserve"> de la classe </w:t>
+      </w:r>
+      <w:proofErr w:type="spellStart"/>
+      <w:r>
+        <w:t>Huffman</w:t>
+      </w:r>
+      <w:proofErr w:type="spellEnd"/>
     </w:p>
     <w:p>
       <w:pPr>
@@ -1037,7 +1283,27 @@
           <w:sz w:val="28"/>
           <w:szCs w:val="28"/>
         </w:rPr>
-        <w:t>4.2. À l’aide de unittest, écrire une classe de test unitaire pour tester les</w:t>
+        <w:t xml:space="preserve">4.2. À l’aide de </w:t>
+      </w:r>
+      <w:proofErr w:type="spellStart"/>
+      <w:r>
+        <w:rPr>
+          <w:rFonts w:cstheme="minorHAnsi"/>
+          <w:spacing w:val="-8"/>
+          <w:sz w:val="28"/>
+          <w:szCs w:val="28"/>
+        </w:rPr>
+        <w:t>unittest</w:t>
+      </w:r>
+      <w:proofErr w:type="spellEnd"/>
+      <w:r>
+        <w:rPr>
+          <w:rFonts w:cstheme="minorHAnsi"/>
+          <w:spacing w:val="-8"/>
+          <w:sz w:val="28"/>
+          <w:szCs w:val="28"/>
+        </w:rPr>
+        <w:t>, écrire une classe de test unitaire pour tester les</w:t>
       </w:r>
       <w:r>
         <w:rPr>
@@ -1073,7 +1339,27 @@
           <w:sz w:val="28"/>
           <w:szCs w:val="28"/>
         </w:rPr>
-        <w:t>séquence des méthodes doit suivre le principe de MaDUM.</w:t>
+        <w:t xml:space="preserve">séquence des méthodes doit suivre le principe de </w:t>
+      </w:r>
+      <w:proofErr w:type="spellStart"/>
+      <w:r>
+        <w:rPr>
+          <w:rFonts w:cstheme="minorHAnsi"/>
+          <w:spacing w:val="-8"/>
+          <w:sz w:val="28"/>
+          <w:szCs w:val="28"/>
+        </w:rPr>
+        <w:t>MaDUM</w:t>
+      </w:r>
+      <w:proofErr w:type="spellEnd"/>
+      <w:r>
+        <w:rPr>
+          <w:rFonts w:cstheme="minorHAnsi"/>
+          <w:spacing w:val="-8"/>
+          <w:sz w:val="28"/>
+          <w:szCs w:val="28"/>
+        </w:rPr>
+        <w:t>.</w:t>
       </w:r>
     </w:p>
     <w:p>
@@ -1118,6 +1404,7 @@
         </w:rPr>
         <w:t xml:space="preserve"> les séquences d’opérations pouvant être déterminées dans chacune des tranches du </w:t>
       </w:r>
+      <w:proofErr w:type="spellStart"/>
       <w:r>
         <w:rPr>
           <w:rFonts w:cstheme="minorHAnsi"/>
@@ -1126,7 +1413,18 @@
           <w:szCs w:val="28"/>
           <w:lang w:val="fr-FR"/>
         </w:rPr>
-        <w:t>MaDUM précédemment fait. Les tests pour chacune des tranches ont été écrits dans le fichier test_huffman.py.</w:t>
+        <w:t>MaDUM</w:t>
+      </w:r>
+      <w:proofErr w:type="spellEnd"/>
+      <w:r>
+        <w:rPr>
+          <w:rFonts w:cstheme="minorHAnsi"/>
+          <w:spacing w:val="-8"/>
+          <w:sz w:val="28"/>
+          <w:szCs w:val="28"/>
+          <w:lang w:val="fr-FR"/>
+        </w:rPr>
+        <w:t xml:space="preserve"> précédemment fait. Les tests pour chacune des tranches ont été écrits dans le fichier test_huffman.py.</w:t>
       </w:r>
     </w:p>
     <w:p>
@@ -1139,8 +1437,11 @@
           <w:spacing w:val="-8"/>
           <w:sz w:val="28"/>
           <w:szCs w:val="28"/>
-        </w:rPr>
-      </w:pPr>
+          <w:lang w:val="fr-FR"/>
+        </w:rPr>
+      </w:pPr>
+      <w:bookmarkStart w:id="0" w:name="_GoBack"/>
+      <w:bookmarkEnd w:id="0"/>
     </w:p>
     <w:p>
       <w:pPr>
@@ -1161,7 +1462,27 @@
           <w:sz w:val="28"/>
           <w:szCs w:val="28"/>
         </w:rPr>
-        <w:t>4.3. Est-ce que cet exemple montre une ou plusieurs limitations de MaDUM ?</w:t>
+        <w:t xml:space="preserve">4.3. Est-ce que cet exemple montre une ou plusieurs limitations de </w:t>
+      </w:r>
+      <w:proofErr w:type="spellStart"/>
+      <w:r>
+        <w:rPr>
+          <w:rFonts w:cstheme="minorHAnsi"/>
+          <w:spacing w:val="-8"/>
+          <w:sz w:val="28"/>
+          <w:szCs w:val="28"/>
+        </w:rPr>
+        <w:t>MaDUM</w:t>
+      </w:r>
+      <w:proofErr w:type="spellEnd"/>
+      <w:r>
+        <w:rPr>
+          <w:rFonts w:cstheme="minorHAnsi"/>
+          <w:spacing w:val="-8"/>
+          <w:sz w:val="28"/>
+          <w:szCs w:val="28"/>
+        </w:rPr>
+        <w:t xml:space="preserve"> ?</w:t>
       </w:r>
       <w:r>
         <w:rPr>
@@ -1229,7 +1550,27 @@
           <w:sz w:val="28"/>
           <w:szCs w:val="28"/>
         </w:rPr>
-        <w:t xml:space="preserve"> De plus, on constate aussi que la gestion des erreurs dans ce cas n’a pas pu être couverte avec MaDUM.</w:t>
+        <w:t xml:space="preserve"> De plus, on constate aussi que la gestion des erreurs dans ce cas n’a pas pu être couverte avec </w:t>
+      </w:r>
+      <w:proofErr w:type="spellStart"/>
+      <w:r>
+        <w:rPr>
+          <w:rFonts w:cstheme="minorHAnsi"/>
+          <w:spacing w:val="-8"/>
+          <w:sz w:val="28"/>
+          <w:szCs w:val="28"/>
+        </w:rPr>
+        <w:t>MaDUM</w:t>
+      </w:r>
+      <w:proofErr w:type="spellEnd"/>
+      <w:r>
+        <w:rPr>
+          <w:rFonts w:cstheme="minorHAnsi"/>
+          <w:spacing w:val="-8"/>
+          <w:sz w:val="28"/>
+          <w:szCs w:val="28"/>
+        </w:rPr>
+        <w:t>.</w:t>
       </w:r>
     </w:p>
     <w:p>
@@ -1422,14 +1763,27 @@
       <w:r>
         <w:t xml:space="preserve">Figure </w:t>
       </w:r>
-      <w:fldSimple w:instr=" SEQ Figure \* ARABIC ">
-        <w:r>
-          <w:rPr>
-            <w:noProof/>
-          </w:rPr>
-          <w:t>1</w:t>
-        </w:r>
-      </w:fldSimple>
+      <w:r>
+        <w:fldChar w:fldCharType="begin"/>
+      </w:r>
+      <w:r>
+        <w:instrText xml:space="preserve"> SEQ Figure \* ARABIC </w:instrText>
+      </w:r>
+      <w:r>
+        <w:fldChar w:fldCharType="separate"/>
+      </w:r>
+      <w:r>
+        <w:rPr>
+          <w:noProof/>
+        </w:rPr>
+        <w:t>1</w:t>
+      </w:r>
+      <w:r>
+        <w:rPr>
+          <w:noProof/>
+        </w:rPr>
+        <w:fldChar w:fldCharType="end"/>
+      </w:r>
       <w:r>
         <w:t>: Couverture lors de la première exécution de Coverage.py</w:t>
       </w:r>
@@ -1643,14 +1997,27 @@
       <w:r>
         <w:t xml:space="preserve">Figure </w:t>
       </w:r>
-      <w:fldSimple w:instr=" SEQ Figure \* ARABIC ">
-        <w:r>
-          <w:rPr>
-            <w:noProof/>
-          </w:rPr>
-          <w:t>2</w:t>
-        </w:r>
-      </w:fldSimple>
+      <w:r>
+        <w:fldChar w:fldCharType="begin"/>
+      </w:r>
+      <w:r>
+        <w:instrText xml:space="preserve"> SEQ Figure \* ARABIC </w:instrText>
+      </w:r>
+      <w:r>
+        <w:fldChar w:fldCharType="separate"/>
+      </w:r>
+      <w:r>
+        <w:rPr>
+          <w:noProof/>
+        </w:rPr>
+        <w:t>2</w:t>
+      </w:r>
+      <w:r>
+        <w:rPr>
+          <w:noProof/>
+        </w:rPr>
+        <w:fldChar w:fldCharType="end"/>
+      </w:r>
       <w:r>
         <w:t>: Couverture suite à la complétion des tests</w:t>
       </w:r>
@@ -1674,7 +2041,27 @@
           <w:sz w:val="28"/>
           <w:szCs w:val="28"/>
         </w:rPr>
-        <w:t>4.5. Qu’est-ce qui se passe si la fonction responsable du padding ne</w:t>
+        <w:t xml:space="preserve">4.5. Qu’est-ce qui se passe si la fonction responsable du </w:t>
+      </w:r>
+      <w:proofErr w:type="spellStart"/>
+      <w:r>
+        <w:rPr>
+          <w:rFonts w:cstheme="minorHAnsi"/>
+          <w:spacing w:val="-8"/>
+          <w:sz w:val="28"/>
+          <w:szCs w:val="28"/>
+        </w:rPr>
+        <w:t>padding</w:t>
+      </w:r>
+      <w:proofErr w:type="spellEnd"/>
+      <w:r>
+        <w:rPr>
+          <w:rFonts w:cstheme="minorHAnsi"/>
+          <w:spacing w:val="-8"/>
+          <w:sz w:val="28"/>
+          <w:szCs w:val="28"/>
+        </w:rPr>
+        <w:t xml:space="preserve"> ne</w:t>
       </w:r>
       <w:r>
         <w:rPr>
@@ -1714,8 +2101,29 @@
           <w:sz w:val="28"/>
           <w:szCs w:val="28"/>
         </w:rPr>
-        <w:t>Si la fonction responsable d’ajouter le padding (</w:t>
-      </w:r>
+        <w:t xml:space="preserve">Si la fonction responsable d’ajouter le </w:t>
+      </w:r>
+      <w:proofErr w:type="spellStart"/>
+      <w:r>
+        <w:rPr>
+          <w:rFonts w:cstheme="minorHAnsi"/>
+          <w:spacing w:val="-8"/>
+          <w:sz w:val="28"/>
+          <w:szCs w:val="28"/>
+        </w:rPr>
+        <w:t>padding</w:t>
+      </w:r>
+      <w:proofErr w:type="spellEnd"/>
+      <w:r>
+        <w:rPr>
+          <w:rFonts w:cstheme="minorHAnsi"/>
+          <w:spacing w:val="-8"/>
+          <w:sz w:val="28"/>
+          <w:szCs w:val="28"/>
+        </w:rPr>
+        <w:t xml:space="preserve"> (</w:t>
+      </w:r>
+      <w:proofErr w:type="spellStart"/>
       <w:r>
         <w:rPr>
           <w:rFonts w:cstheme="minorHAnsi"/>
@@ -1727,23 +2135,82 @@
         </w:rPr>
         <w:t>compress_binary_string</w:t>
       </w:r>
-      <w:r>
-        <w:rPr>
-          <w:rFonts w:cstheme="minorHAnsi"/>
-          <w:spacing w:val="-8"/>
-          <w:sz w:val="28"/>
-          <w:szCs w:val="28"/>
-        </w:rPr>
-        <w:t xml:space="preserve">) ne fonctionne pas comme prévu, alors il sera impossible de bien décompresser un string qui a été compressé car </w:t>
-      </w:r>
-      <w:r>
-        <w:rPr>
-          <w:rFonts w:cstheme="minorHAnsi"/>
-          <w:spacing w:val="-8"/>
-          <w:sz w:val="28"/>
-          <w:szCs w:val="28"/>
-        </w:rPr>
-        <w:t>la décompression dépend de la justesse de l’ajout du padding. Ainsi, un padding qui a été mal ajouté à un string, résulte inévitablement en une décompression qui échoue.</w:t>
+      <w:proofErr w:type="spellEnd"/>
+      <w:r>
+        <w:rPr>
+          <w:rFonts w:cstheme="minorHAnsi"/>
+          <w:spacing w:val="-8"/>
+          <w:sz w:val="28"/>
+          <w:szCs w:val="28"/>
+        </w:rPr>
+        <w:t>) ne fonctionne pas comme prévu, alors il sera impossible de bien décompresser un string qui a été compressé</w:t>
+      </w:r>
+      <w:r>
+        <w:rPr>
+          <w:rFonts w:cstheme="minorHAnsi"/>
+          <w:spacing w:val="-8"/>
+          <w:sz w:val="28"/>
+          <w:szCs w:val="28"/>
+        </w:rPr>
+        <w:t>,</w:t>
+      </w:r>
+      <w:r>
+        <w:rPr>
+          <w:rFonts w:cstheme="minorHAnsi"/>
+          <w:spacing w:val="-8"/>
+          <w:sz w:val="28"/>
+          <w:szCs w:val="28"/>
+        </w:rPr>
+        <w:t xml:space="preserve"> car </w:t>
+      </w:r>
+      <w:r>
+        <w:rPr>
+          <w:rFonts w:cstheme="minorHAnsi"/>
+          <w:spacing w:val="-8"/>
+          <w:sz w:val="28"/>
+          <w:szCs w:val="28"/>
+        </w:rPr>
+        <w:t xml:space="preserve">la décompression dépend de la justesse de l’ajout du </w:t>
+      </w:r>
+      <w:proofErr w:type="spellStart"/>
+      <w:r>
+        <w:rPr>
+          <w:rFonts w:cstheme="minorHAnsi"/>
+          <w:spacing w:val="-8"/>
+          <w:sz w:val="28"/>
+          <w:szCs w:val="28"/>
+        </w:rPr>
+        <w:t>padding</w:t>
+      </w:r>
+      <w:proofErr w:type="spellEnd"/>
+      <w:r>
+        <w:rPr>
+          <w:rFonts w:cstheme="minorHAnsi"/>
+          <w:spacing w:val="-8"/>
+          <w:sz w:val="28"/>
+          <w:szCs w:val="28"/>
+        </w:rPr>
+        <w:t xml:space="preserve">. Ainsi, un </w:t>
+      </w:r>
+      <w:proofErr w:type="spellStart"/>
+      <w:r>
+        <w:rPr>
+          <w:rFonts w:cstheme="minorHAnsi"/>
+          <w:spacing w:val="-8"/>
+          <w:sz w:val="28"/>
+          <w:szCs w:val="28"/>
+        </w:rPr>
+        <w:t>padding</w:t>
+      </w:r>
+      <w:proofErr w:type="spellEnd"/>
+      <w:r>
+        <w:rPr>
+          <w:rFonts w:cstheme="minorHAnsi"/>
+          <w:spacing w:val="-8"/>
+          <w:sz w:val="28"/>
+          <w:szCs w:val="28"/>
+        </w:rPr>
+        <w:t xml:space="preserve"> qui a été mal ajouté à un string, résulte inévitablement en une décompression qui échoue.</w:t>
       </w:r>
     </w:p>
     <w:p>
@@ -2264,8 +2731,6 @@
         </w:rPr>
         <w:t xml:space="preserve">t8 </w:t>
       </w:r>
-      <w:bookmarkStart w:id="0" w:name="_GoBack"/>
-      <w:bookmarkEnd w:id="0"/>
       <w:r>
         <w:rPr>
           <w:rFonts w:cstheme="minorHAnsi"/>
@@ -2284,7 +2749,29 @@
           <w:szCs w:val="28"/>
           <w:lang w:val="en-CA"/>
         </w:rPr>
-        <w:t>&lt;&gt;^^2*_MM|grep@||\</w:t>
+        <w:t>&lt;&gt;^^2*_</w:t>
+      </w:r>
+      <w:proofErr w:type="spellStart"/>
+      <w:r>
+        <w:rPr>
+          <w:rFonts w:cstheme="minorHAnsi"/>
+          <w:spacing w:val="-8"/>
+          <w:sz w:val="28"/>
+          <w:szCs w:val="28"/>
+          <w:lang w:val="en-CA"/>
+        </w:rPr>
+        <w:t>MM|grep</w:t>
+      </w:r>
+      <w:proofErr w:type="spellEnd"/>
+      <w:r>
+        <w:rPr>
+          <w:rFonts w:cstheme="minorHAnsi"/>
+          <w:spacing w:val="-8"/>
+          <w:sz w:val="28"/>
+          <w:szCs w:val="28"/>
+          <w:lang w:val="en-CA"/>
+        </w:rPr>
+        <w:t>@||\</w:t>
       </w:r>
       <w:r>
         <w:rPr>
@@ -3731,7 +4218,7 @@
       </w:pPr>
     </w:pPrDefault>
   </w:docDefaults>
-  <w:latentStyles w:defLockedState="0" w:defUIPriority="99" w:defSemiHidden="0" w:defUnhideWhenUsed="0" w:defQFormat="0" w:count="377">
+  <w:latentStyles w:defLockedState="0" w:defUIPriority="99" w:defSemiHidden="0" w:defUnhideWhenUsed="0" w:defQFormat="0" w:count="376">
     <w:lsdException w:name="Normal" w:uiPriority="0" w:qFormat="1"/>
     <w:lsdException w:name="heading 1" w:uiPriority="9" w:qFormat="1"/>
     <w:lsdException w:name="heading 2" w:semiHidden="1" w:uiPriority="9" w:unhideWhenUsed="1" w:qFormat="1"/>
@@ -3837,6 +4324,7 @@
     <w:lsdException w:name="HTML Sample" w:semiHidden="1" w:unhideWhenUsed="1"/>
     <w:lsdException w:name="HTML Typewriter" w:semiHidden="1" w:unhideWhenUsed="1"/>
     <w:lsdException w:name="HTML Variable" w:semiHidden="1" w:unhideWhenUsed="1"/>
+    <w:lsdException w:name="Normal Table" w:semiHidden="1" w:unhideWhenUsed="1"/>
     <w:lsdException w:name="annotation subject" w:semiHidden="1" w:unhideWhenUsed="1"/>
     <w:lsdException w:name="No List" w:semiHidden="1" w:unhideWhenUsed="1"/>
     <w:lsdException w:name="Outline List 1" w:semiHidden="1" w:unhideWhenUsed="1"/>
@@ -3883,8 +4371,10 @@
     <w:lsdException w:name="Table Subtle 2" w:semiHidden="1" w:unhideWhenUsed="1"/>
     <w:lsdException w:name="Table Web 1" w:semiHidden="1" w:unhideWhenUsed="1"/>
     <w:lsdException w:name="Table Web 2" w:semiHidden="1" w:unhideWhenUsed="1"/>
+    <w:lsdException w:name="Table Web 3" w:semiHidden="1" w:unhideWhenUsed="1"/>
     <w:lsdException w:name="Balloon Text" w:semiHidden="1" w:unhideWhenUsed="1"/>
     <w:lsdException w:name="Table Grid" w:uiPriority="39"/>
+    <w:lsdException w:name="Table Theme" w:semiHidden="1" w:unhideWhenUsed="1"/>
     <w:lsdException w:name="Placeholder Text" w:semiHidden="1"/>
     <w:lsdException w:name="No Spacing" w:uiPriority="1" w:qFormat="1"/>
     <w:lsdException w:name="Light Shading" w:uiPriority="60"/>
@@ -4105,7 +4595,6 @@
     <w:lsdException w:name="Hashtag" w:semiHidden="1" w:unhideWhenUsed="1"/>
     <w:lsdException w:name="Unresolved Mention" w:semiHidden="1" w:unhideWhenUsed="1"/>
     <w:lsdException w:name="Smart Link" w:semiHidden="1" w:unhideWhenUsed="1"/>
-    <w:lsdException w:name="Smart Link Error" w:semiHidden="1" w:unhideWhenUsed="1"/>
   </w:latentStyles>
   <w:style w:type="paragraph" w:default="1" w:styleId="Normal">
     <w:name w:val="Normal"/>
@@ -5082,7 +5571,7 @@
 </file>
 
 <file path=customXml/itemProps1.xml><?xml version="1.0" encoding="utf-8"?>
-<ds:datastoreItem xmlns:ds="http://schemas.openxmlformats.org/officeDocument/2006/customXml" ds:itemID="{104E7618-AC78-4A62-9974-AD7A95FEEFC9}">
+<ds:datastoreItem xmlns:ds="http://schemas.openxmlformats.org/officeDocument/2006/customXml" ds:itemID="{C4950A74-22D8-475A-BA75-8C1FE68FD8BF}">
   <ds:schemaRefs>
     <ds:schemaRef ds:uri="http://schemas.openxmlformats.org/officeDocument/2006/bibliography"/>
   </ds:schemaRefs>

</xml_diff>

<commit_message>
Q4.6: Ajout de * manquant
</commit_message>
<xml_diff>
--- a/TP3/TP3_Log3430_201.docx
+++ b/TP3/TP3_Log3430_201.docx
@@ -1,6 +1,6 @@
 
 <file path=word/document.xml><?xml version="1.0" encoding="utf-8"?>
-<w:document xmlns:wpc="http://schemas.microsoft.com/office/word/2010/wordprocessingCanvas" xmlns:cx="http://schemas.microsoft.com/office/drawing/2014/chartex" xmlns:cx1="http://schemas.microsoft.com/office/drawing/2015/9/8/chartex" xmlns:cx2="http://schemas.microsoft.com/office/drawing/2015/10/21/chartex" xmlns:cx3="http://schemas.microsoft.com/office/drawing/2016/5/9/chartex" xmlns:cx4="http://schemas.microsoft.com/office/drawing/2016/5/10/chartex" xmlns:cx5="http://schemas.microsoft.com/office/drawing/2016/5/11/chartex" xmlns:cx6="http://schemas.microsoft.com/office/drawing/2016/5/12/chartex" xmlns:cx7="http://schemas.microsoft.com/office/drawing/2016/5/13/chartex" xmlns:cx8="http://schemas.microsoft.com/office/drawing/2016/5/14/chartex" xmlns:mc="http://schemas.openxmlformats.org/markup-compatibility/2006" xmlns:aink="http://schemas.microsoft.com/office/drawing/2016/ink" xmlns:am3d="http://schemas.microsoft.com/office/drawing/2017/model3d" xmlns:o="urn:schemas-microsoft-com:office:office" xmlns:r="http://schemas.openxmlformats.org/officeDocument/2006/relationships" xmlns:m="http://schemas.openxmlformats.org/officeDocument/2006/math" xmlns:v="urn:schemas-microsoft-com:vml" xmlns:wp14="http://schemas.microsoft.com/office/word/2010/wordprocessingDrawing" xmlns:wp="http://schemas.openxmlformats.org/drawingml/2006/wordprocessingDrawing" xmlns:w10="urn:schemas-microsoft-com:office:word" xmlns:w="http://schemas.openxmlformats.org/wordprocessingml/2006/main" xmlns:w14="http://schemas.microsoft.com/office/word/2010/wordml" xmlns:w15="http://schemas.microsoft.com/office/word/2012/wordml" xmlns:w16cid="http://schemas.microsoft.com/office/word/2016/wordml/cid" xmlns:w16se="http://schemas.microsoft.com/office/word/2015/wordml/symex" xmlns:wpg="http://schemas.microsoft.com/office/word/2010/wordprocessingGroup" xmlns:wpi="http://schemas.microsoft.com/office/word/2010/wordprocessingInk" xmlns:wne="http://schemas.microsoft.com/office/word/2006/wordml" xmlns:wps="http://schemas.microsoft.com/office/word/2010/wordprocessingShape" mc:Ignorable="w14 w15 w16se w16cid wp14">
+<w:document xmlns:wpc="http://schemas.microsoft.com/office/word/2010/wordprocessingCanvas" xmlns:cx="http://schemas.microsoft.com/office/drawing/2014/chartex" xmlns:cx1="http://schemas.microsoft.com/office/drawing/2015/9/8/chartex" xmlns:cx2="http://schemas.microsoft.com/office/drawing/2015/10/21/chartex" xmlns:cx3="http://schemas.microsoft.com/office/drawing/2016/5/9/chartex" xmlns:cx4="http://schemas.microsoft.com/office/drawing/2016/5/10/chartex" xmlns:cx5="http://schemas.microsoft.com/office/drawing/2016/5/11/chartex" xmlns:cx6="http://schemas.microsoft.com/office/drawing/2016/5/12/chartex" xmlns:cx7="http://schemas.microsoft.com/office/drawing/2016/5/13/chartex" xmlns:cx8="http://schemas.microsoft.com/office/drawing/2016/5/14/chartex" xmlns:mc="http://schemas.openxmlformats.org/markup-compatibility/2006" xmlns:aink="http://schemas.microsoft.com/office/drawing/2016/ink" xmlns:am3d="http://schemas.microsoft.com/office/drawing/2017/model3d" xmlns:o="urn:schemas-microsoft-com:office:office" xmlns:r="http://schemas.openxmlformats.org/officeDocument/2006/relationships" xmlns:m="http://schemas.openxmlformats.org/officeDocument/2006/math" xmlns:v="urn:schemas-microsoft-com:vml" xmlns:wp14="http://schemas.microsoft.com/office/word/2010/wordprocessingDrawing" xmlns:wp="http://schemas.openxmlformats.org/drawingml/2006/wordprocessingDrawing" xmlns:w10="urn:schemas-microsoft-com:office:word" xmlns:w="http://schemas.openxmlformats.org/wordprocessingml/2006/main" xmlns:w14="http://schemas.microsoft.com/office/word/2010/wordml" xmlns:w15="http://schemas.microsoft.com/office/word/2012/wordml" xmlns:w16cex="http://schemas.microsoft.com/office/word/2018/wordml/cex" xmlns:w16cid="http://schemas.microsoft.com/office/word/2016/wordml/cid" xmlns:w16="http://schemas.microsoft.com/office/word/2018/wordml" xmlns:w16se="http://schemas.microsoft.com/office/word/2015/wordml/symex" xmlns:wpg="http://schemas.microsoft.com/office/word/2010/wordprocessingGroup" xmlns:wpi="http://schemas.microsoft.com/office/word/2010/wordprocessingInk" xmlns:wne="http://schemas.microsoft.com/office/word/2006/wordml" xmlns:wps="http://schemas.microsoft.com/office/word/2010/wordprocessingShape" mc:Ignorable="w14 w15 w16se w16cid w16 w16cex wp14">
   <w:body>
     <w:p>
       <w:pPr>
@@ -73,7 +73,7 @@
               </wp:anchor>
             </w:drawing>
           </mc:Choice>
-          <mc:Fallback xmlns:w16cex="http://schemas.microsoft.com/office/word/2018/wordml/cex" xmlns:w16="http://schemas.microsoft.com/office/word/2018/wordml">
+          <mc:Fallback>
             <w:pict>
               <v:line w14:anchorId="3D4CD247" id="Connecteur droit 2" o:spid="_x0000_s1026" style="position:absolute;flip:y;z-index:251659264;visibility:visible;mso-wrap-style:square;mso-wrap-distance-left:9pt;mso-wrap-distance-top:0;mso-wrap-distance-right:9pt;mso-wrap-distance-bottom:0;mso-position-horizontal:left;mso-position-horizontal-relative:margin;mso-position-vertical:absolute;mso-position-vertical-relative:text" from="0,74.65pt" to="463.15pt,77.35pt" o:gfxdata="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" strokecolor="black [3200]" strokeweight=".5pt">
                 <v:stroke joinstyle="miter"/>
@@ -176,20 +176,8 @@
           <w:sz w:val="24"/>
           <w:szCs w:val="24"/>
         </w:rPr>
-        <w:t xml:space="preserve">Tests OO – </w:t>
-      </w:r>
-      <w:proofErr w:type="spellStart"/>
-      <w:r>
-        <w:rPr>
-          <w:rFonts w:ascii="Arial Rounded MT Bold" w:hAnsi="Arial Rounded MT Bold"/>
-          <w:spacing w:val="-7"/>
-          <w:w w:val="103"/>
-          <w:sz w:val="24"/>
-          <w:szCs w:val="24"/>
-        </w:rPr>
-        <w:t>MaDUM</w:t>
-      </w:r>
-      <w:proofErr w:type="spellEnd"/>
+        <w:t>Tests OO – MaDUM</w:t>
+      </w:r>
     </w:p>
     <w:p>
       <w:pPr>
@@ -406,10 +394,14 @@
           <w:sz w:val="24"/>
           <w:szCs w:val="24"/>
         </w:rPr>
-        <w:t xml:space="preserve">Hakim </w:t>
-      </w:r>
-      <w:proofErr w:type="spellStart"/>
-      <w:r>
+        <w:t>Hakim Payman (1938609)</w:t>
+      </w:r>
+    </w:p>
+    <w:p>
+      <w:pPr>
+        <w:spacing w:before="66"/>
+        <w:ind w:left="2670" w:right="2670"/>
+        <w:jc w:val="center"/>
         <w:rPr>
           <w:rFonts w:ascii="Arial Rounded MT Bold" w:hAnsi="Arial Rounded MT Bold"/>
           <w:spacing w:val="-7"/>
@@ -417,9 +409,7 @@
           <w:sz w:val="24"/>
           <w:szCs w:val="24"/>
         </w:rPr>
-        <w:t>Payman</w:t>
-      </w:r>
-      <w:proofErr w:type="spellEnd"/>
+      </w:pPr>
       <w:r>
         <w:rPr>
           <w:rFonts w:ascii="Arial Rounded MT Bold" w:hAnsi="Arial Rounded MT Bold"/>
@@ -428,14 +418,9 @@
           <w:sz w:val="24"/>
           <w:szCs w:val="24"/>
         </w:rPr>
-        <w:t xml:space="preserve"> (1938609)</w:t>
-      </w:r>
-    </w:p>
-    <w:p>
-      <w:pPr>
-        <w:spacing w:before="66"/>
-        <w:ind w:left="2670" w:right="2670"/>
-        <w:jc w:val="center"/>
+        <w:t>Gabriel Tagliabracci (</w:t>
+      </w:r>
+      <w:r>
         <w:rPr>
           <w:rFonts w:ascii="Arial Rounded MT Bold" w:hAnsi="Arial Rounded MT Bold"/>
           <w:spacing w:val="-7"/>
@@ -443,7 +428,8 @@
           <w:sz w:val="24"/>
           <w:szCs w:val="24"/>
         </w:rPr>
-      </w:pPr>
+        <w:t>1935775</w:t>
+      </w:r>
       <w:r>
         <w:rPr>
           <w:rFonts w:ascii="Arial Rounded MT Bold" w:hAnsi="Arial Rounded MT Bold"/>
@@ -452,10 +438,14 @@
           <w:sz w:val="24"/>
           <w:szCs w:val="24"/>
         </w:rPr>
-        <w:t xml:space="preserve">Gabriel </w:t>
-      </w:r>
-      <w:proofErr w:type="spellStart"/>
-      <w:r>
+        <w:t>)</w:t>
+      </w:r>
+    </w:p>
+    <w:p>
+      <w:pPr>
+        <w:spacing w:before="66"/>
+        <w:ind w:left="2670" w:right="2670"/>
+        <w:jc w:val="center"/>
         <w:rPr>
           <w:rFonts w:ascii="Arial Rounded MT Bold" w:hAnsi="Arial Rounded MT Bold"/>
           <w:spacing w:val="-7"/>
@@ -463,10 +453,13 @@
           <w:sz w:val="24"/>
           <w:szCs w:val="24"/>
         </w:rPr>
-        <w:t>Tagliabracci</w:t>
-      </w:r>
-      <w:proofErr w:type="spellEnd"/>
-      <w:r>
+      </w:pPr>
+    </w:p>
+    <w:p>
+      <w:pPr>
+        <w:spacing w:before="66"/>
+        <w:ind w:left="2670" w:right="2670"/>
+        <w:jc w:val="center"/>
         <w:rPr>
           <w:rFonts w:ascii="Arial Rounded MT Bold" w:hAnsi="Arial Rounded MT Bold"/>
           <w:spacing w:val="-7"/>
@@ -474,9 +467,13 @@
           <w:sz w:val="24"/>
           <w:szCs w:val="24"/>
         </w:rPr>
-        <w:t xml:space="preserve"> (</w:t>
-      </w:r>
-      <w:r>
+      </w:pPr>
+    </w:p>
+    <w:p>
+      <w:pPr>
+        <w:spacing w:before="66"/>
+        <w:ind w:left="2670" w:right="2670"/>
+        <w:jc w:val="center"/>
         <w:rPr>
           <w:rFonts w:ascii="Arial Rounded MT Bold" w:hAnsi="Arial Rounded MT Bold"/>
           <w:spacing w:val="-7"/>
@@ -484,8 +481,7 @@
           <w:sz w:val="24"/>
           <w:szCs w:val="24"/>
         </w:rPr>
-        <w:t>1935775</w:t>
-      </w:r>
+      </w:pPr>
       <w:r>
         <w:rPr>
           <w:rFonts w:ascii="Arial Rounded MT Bold" w:hAnsi="Arial Rounded MT Bold"/>
@@ -494,14 +490,9 @@
           <w:sz w:val="24"/>
           <w:szCs w:val="24"/>
         </w:rPr>
-        <w:t>)</w:t>
-      </w:r>
-    </w:p>
-    <w:p>
-      <w:pPr>
-        <w:spacing w:before="66"/>
-        <w:ind w:left="2670" w:right="2670"/>
-        <w:jc w:val="center"/>
+        <w:t>Groupe :</w:t>
+      </w:r>
+      <w:r>
         <w:rPr>
           <w:rFonts w:ascii="Arial Rounded MT Bold" w:hAnsi="Arial Rounded MT Bold"/>
           <w:spacing w:val="-7"/>
@@ -509,13 +500,9 @@
           <w:sz w:val="24"/>
           <w:szCs w:val="24"/>
         </w:rPr>
-      </w:pPr>
-    </w:p>
-    <w:p>
-      <w:pPr>
-        <w:spacing w:before="66"/>
-        <w:ind w:left="2670" w:right="2670"/>
-        <w:jc w:val="center"/>
+        <w:t xml:space="preserve"> </w:t>
+      </w:r>
+      <w:r>
         <w:rPr>
           <w:rFonts w:ascii="Arial Rounded MT Bold" w:hAnsi="Arial Rounded MT Bold"/>
           <w:spacing w:val="-7"/>
@@ -523,7 +510,8 @@
           <w:sz w:val="24"/>
           <w:szCs w:val="24"/>
         </w:rPr>
-      </w:pPr>
+        <w:t>02</w:t>
+      </w:r>
     </w:p>
     <w:p>
       <w:pPr>
@@ -538,7 +526,12 @@
           <w:szCs w:val="24"/>
         </w:rPr>
       </w:pPr>
-      <w:r>
+    </w:p>
+    <w:p>
+      <w:pPr>
+        <w:spacing w:before="66"/>
+        <w:ind w:left="2670" w:right="2670"/>
+        <w:jc w:val="center"/>
         <w:rPr>
           <w:rFonts w:ascii="Arial Rounded MT Bold" w:hAnsi="Arial Rounded MT Bold"/>
           <w:spacing w:val="-7"/>
@@ -546,8 +539,7 @@
           <w:sz w:val="24"/>
           <w:szCs w:val="24"/>
         </w:rPr>
-        <w:t>Groupe :</w:t>
-      </w:r>
+      </w:pPr>
       <w:r>
         <w:rPr>
           <w:rFonts w:ascii="Arial Rounded MT Bold" w:hAnsi="Arial Rounded MT Bold"/>
@@ -556,9 +548,14 @@
           <w:sz w:val="24"/>
           <w:szCs w:val="24"/>
         </w:rPr>
-        <w:t xml:space="preserve"> </w:t>
-      </w:r>
-      <w:r>
+        <w:t>Soumis à Noureddine Kerzazi</w:t>
+      </w:r>
+    </w:p>
+    <w:p>
+      <w:pPr>
+        <w:spacing w:before="66"/>
+        <w:ind w:left="2670" w:right="2670"/>
+        <w:jc w:val="center"/>
         <w:rPr>
           <w:rFonts w:ascii="Arial Rounded MT Bold" w:hAnsi="Arial Rounded MT Bold"/>
           <w:spacing w:val="-7"/>
@@ -566,8 +563,7 @@
           <w:sz w:val="24"/>
           <w:szCs w:val="24"/>
         </w:rPr>
-        <w:t>02</w:t>
-      </w:r>
+      </w:pPr>
     </w:p>
     <w:p>
       <w:pPr>
@@ -596,7 +592,12 @@
           <w:szCs w:val="24"/>
         </w:rPr>
       </w:pPr>
-      <w:r>
+    </w:p>
+    <w:p>
+      <w:pPr>
+        <w:spacing w:before="66"/>
+        <w:ind w:left="2670" w:right="2670"/>
+        <w:jc w:val="center"/>
         <w:rPr>
           <w:rFonts w:ascii="Arial Rounded MT Bold" w:hAnsi="Arial Rounded MT Bold"/>
           <w:spacing w:val="-7"/>
@@ -604,9 +605,7 @@
           <w:sz w:val="24"/>
           <w:szCs w:val="24"/>
         </w:rPr>
-        <w:t xml:space="preserve">Soumis à Noureddine </w:t>
-      </w:r>
-      <w:proofErr w:type="spellStart"/>
+      </w:pPr>
       <w:r>
         <w:rPr>
           <w:rFonts w:ascii="Arial Rounded MT Bold" w:hAnsi="Arial Rounded MT Bold"/>
@@ -615,73 +614,6 @@
           <w:sz w:val="24"/>
           <w:szCs w:val="24"/>
         </w:rPr>
-        <w:t>Kerzazi</w:t>
-      </w:r>
-      <w:proofErr w:type="spellEnd"/>
-    </w:p>
-    <w:p>
-      <w:pPr>
-        <w:spacing w:before="66"/>
-        <w:ind w:left="2670" w:right="2670"/>
-        <w:jc w:val="center"/>
-        <w:rPr>
-          <w:rFonts w:ascii="Arial Rounded MT Bold" w:hAnsi="Arial Rounded MT Bold"/>
-          <w:spacing w:val="-7"/>
-          <w:w w:val="103"/>
-          <w:sz w:val="24"/>
-          <w:szCs w:val="24"/>
-        </w:rPr>
-      </w:pPr>
-    </w:p>
-    <w:p>
-      <w:pPr>
-        <w:spacing w:before="66"/>
-        <w:ind w:left="2670" w:right="2670"/>
-        <w:jc w:val="center"/>
-        <w:rPr>
-          <w:rFonts w:ascii="Arial Rounded MT Bold" w:hAnsi="Arial Rounded MT Bold"/>
-          <w:spacing w:val="-7"/>
-          <w:w w:val="103"/>
-          <w:sz w:val="24"/>
-          <w:szCs w:val="24"/>
-        </w:rPr>
-      </w:pPr>
-    </w:p>
-    <w:p>
-      <w:pPr>
-        <w:spacing w:before="66"/>
-        <w:ind w:left="2670" w:right="2670"/>
-        <w:jc w:val="center"/>
-        <w:rPr>
-          <w:rFonts w:ascii="Arial Rounded MT Bold" w:hAnsi="Arial Rounded MT Bold"/>
-          <w:spacing w:val="-7"/>
-          <w:w w:val="103"/>
-          <w:sz w:val="24"/>
-          <w:szCs w:val="24"/>
-        </w:rPr>
-      </w:pPr>
-    </w:p>
-    <w:p>
-      <w:pPr>
-        <w:spacing w:before="66"/>
-        <w:ind w:left="2670" w:right="2670"/>
-        <w:jc w:val="center"/>
-        <w:rPr>
-          <w:rFonts w:ascii="Arial Rounded MT Bold" w:hAnsi="Arial Rounded MT Bold"/>
-          <w:spacing w:val="-7"/>
-          <w:w w:val="103"/>
-          <w:sz w:val="24"/>
-          <w:szCs w:val="24"/>
-        </w:rPr>
-      </w:pPr>
-      <w:r>
-        <w:rPr>
-          <w:rFonts w:ascii="Arial Rounded MT Bold" w:hAnsi="Arial Rounded MT Bold"/>
-          <w:spacing w:val="-7"/>
-          <w:w w:val="103"/>
-          <w:sz w:val="24"/>
-          <w:szCs w:val="24"/>
-        </w:rPr>
         <w:t>Hiver 2020</w:t>
       </w:r>
     </w:p>
@@ -727,27 +659,7 @@
           <w:sz w:val="28"/>
           <w:szCs w:val="28"/>
         </w:rPr>
-        <w:t xml:space="preserve">4.1. Identifier la situation la plus favorable pour un test </w:t>
-      </w:r>
-      <w:proofErr w:type="spellStart"/>
-      <w:r>
-        <w:rPr>
-          <w:rFonts w:cstheme="minorHAnsi"/>
-          <w:spacing w:val="-8"/>
-          <w:sz w:val="28"/>
-          <w:szCs w:val="28"/>
-        </w:rPr>
-        <w:t>MaDUM</w:t>
-      </w:r>
-      <w:proofErr w:type="spellEnd"/>
-      <w:r>
-        <w:rPr>
-          <w:rFonts w:cstheme="minorHAnsi"/>
-          <w:spacing w:val="-8"/>
-          <w:sz w:val="28"/>
-          <w:szCs w:val="28"/>
-        </w:rPr>
-        <w:t xml:space="preserve"> ensuite</w:t>
+        <w:t>4.1. Identifier la situation la plus favorable pour un test MaDUM ensuite</w:t>
       </w:r>
       <w:r>
         <w:rPr>
@@ -765,47 +677,7 @@
           <w:sz w:val="28"/>
           <w:szCs w:val="28"/>
         </w:rPr>
-        <w:t xml:space="preserve">construire le </w:t>
-      </w:r>
-      <w:proofErr w:type="spellStart"/>
-      <w:r>
-        <w:rPr>
-          <w:rFonts w:cstheme="minorHAnsi"/>
-          <w:spacing w:val="-8"/>
-          <w:sz w:val="28"/>
-          <w:szCs w:val="28"/>
-        </w:rPr>
-        <w:t>MaDUM</w:t>
-      </w:r>
-      <w:proofErr w:type="spellEnd"/>
-      <w:r>
-        <w:rPr>
-          <w:rFonts w:cstheme="minorHAnsi"/>
-          <w:spacing w:val="-8"/>
-          <w:sz w:val="28"/>
-          <w:szCs w:val="28"/>
-        </w:rPr>
-        <w:t xml:space="preserve"> en identifiant respectivement les </w:t>
-      </w:r>
-      <w:proofErr w:type="spellStart"/>
-      <w:r>
-        <w:rPr>
-          <w:rFonts w:cstheme="minorHAnsi"/>
-          <w:spacing w:val="-8"/>
-          <w:sz w:val="28"/>
-          <w:szCs w:val="28"/>
-        </w:rPr>
-        <w:t>constructors</w:t>
-      </w:r>
-      <w:proofErr w:type="spellEnd"/>
-      <w:r>
-        <w:rPr>
-          <w:rFonts w:cstheme="minorHAnsi"/>
-          <w:spacing w:val="-8"/>
-          <w:sz w:val="28"/>
-          <w:szCs w:val="28"/>
-        </w:rPr>
-        <w:t>,</w:t>
+        <w:t>construire le MaDUM en identifiant respectivement les constructors,</w:t>
       </w:r>
       <w:r>
         <w:rPr>
@@ -823,27 +695,7 @@
           <w:sz w:val="28"/>
           <w:szCs w:val="28"/>
         </w:rPr>
-        <w:t xml:space="preserve">reporters, </w:t>
-      </w:r>
-      <w:proofErr w:type="spellStart"/>
-      <w:r>
-        <w:rPr>
-          <w:rFonts w:cstheme="minorHAnsi"/>
-          <w:spacing w:val="-8"/>
-          <w:sz w:val="28"/>
-          <w:szCs w:val="28"/>
-        </w:rPr>
-        <w:t>transformers</w:t>
-      </w:r>
-      <w:proofErr w:type="spellEnd"/>
-      <w:r>
-        <w:rPr>
-          <w:rFonts w:cstheme="minorHAnsi"/>
-          <w:spacing w:val="-8"/>
-          <w:sz w:val="28"/>
-          <w:szCs w:val="28"/>
-        </w:rPr>
-        <w:t>, et autres pour les attributs de la classe</w:t>
+        <w:t>reporters, transformers, et autres pour les attributs de la classe</w:t>
       </w:r>
       <w:r>
         <w:rPr>
@@ -922,9 +774,8 @@
           <w:szCs w:val="28"/>
           <w:lang w:val="fr-FR"/>
         </w:rPr>
-        <w:t xml:space="preserve">n test </w:t>
-      </w:r>
-      <w:proofErr w:type="spellStart"/>
+        <w:t xml:space="preserve">n test MaDUM est </w:t>
+      </w:r>
       <w:r>
         <w:rPr>
           <w:rFonts w:cstheme="minorHAnsi"/>
@@ -933,9 +784,8 @@
           <w:szCs w:val="28"/>
           <w:lang w:val="fr-FR"/>
         </w:rPr>
-        <w:t>MaDUM</w:t>
-      </w:r>
-      <w:proofErr w:type="spellEnd"/>
+        <w:t>un cas tel qu’il implique une quantité minimale de séquences d’opérations à exécuter pour réaliser les tests d’une tranche.</w:t>
+      </w:r>
       <w:r>
         <w:rPr>
           <w:rFonts w:cstheme="minorHAnsi"/>
@@ -944,49 +794,7 @@
           <w:szCs w:val="28"/>
           <w:lang w:val="fr-FR"/>
         </w:rPr>
-        <w:t xml:space="preserve"> est </w:t>
-      </w:r>
-      <w:r>
-        <w:rPr>
-          <w:rFonts w:cstheme="minorHAnsi"/>
-          <w:spacing w:val="-8"/>
-          <w:sz w:val="28"/>
-          <w:szCs w:val="28"/>
-          <w:lang w:val="fr-FR"/>
-        </w:rPr>
-        <w:t>un cas tel qu’il implique une quantité minimale de séquences d’opérations à exécuter pour réaliser les tests d’une tranche.</w:t>
-      </w:r>
-      <w:r>
-        <w:rPr>
-          <w:rFonts w:cstheme="minorHAnsi"/>
-          <w:spacing w:val="-8"/>
-          <w:sz w:val="28"/>
-          <w:szCs w:val="28"/>
-          <w:lang w:val="fr-FR"/>
-        </w:rPr>
-        <w:t xml:space="preserve"> Pour le </w:t>
-      </w:r>
-      <w:proofErr w:type="spellStart"/>
-      <w:r>
-        <w:rPr>
-          <w:rFonts w:cstheme="minorHAnsi"/>
-          <w:spacing w:val="-8"/>
-          <w:sz w:val="28"/>
-          <w:szCs w:val="28"/>
-          <w:lang w:val="fr-FR"/>
-        </w:rPr>
-        <w:t>MaDUM</w:t>
-      </w:r>
-      <w:proofErr w:type="spellEnd"/>
-      <w:r>
-        <w:rPr>
-          <w:rFonts w:cstheme="minorHAnsi"/>
-          <w:spacing w:val="-8"/>
-          <w:sz w:val="28"/>
-          <w:szCs w:val="28"/>
-          <w:lang w:val="fr-FR"/>
-        </w:rPr>
-        <w:t xml:space="preserve"> présent, nous avons omis d’inclure les méthodes « helpers »</w:t>
+        <w:t xml:space="preserve"> Pour le MaDUM présent, nous avons omis d’inclure les méthodes « helpers »</w:t>
       </w:r>
       <w:r>
         <w:rPr>
@@ -1030,9 +838,18 @@
           <w:szCs w:val="28"/>
           <w:lang w:val="fr-FR"/>
         </w:rPr>
-        <w:t>__</w:t>
-      </w:r>
-      <w:proofErr w:type="spellStart"/>
+        <w:t>__lt__</w:t>
+      </w:r>
+      <w:r>
+        <w:rPr>
+          <w:rFonts w:cstheme="minorHAnsi"/>
+          <w:spacing w:val="-8"/>
+          <w:sz w:val="28"/>
+          <w:szCs w:val="28"/>
+          <w:lang w:val="fr-FR"/>
+        </w:rPr>
+        <w:t xml:space="preserve">, </w:t>
+      </w:r>
       <w:r>
         <w:rPr>
           <w:rFonts w:cstheme="minorHAnsi"/>
@@ -1043,9 +860,18 @@
           <w:szCs w:val="28"/>
           <w:lang w:val="fr-FR"/>
         </w:rPr>
-        <w:t>lt</w:t>
-      </w:r>
-      <w:proofErr w:type="spellEnd"/>
+        <w:t>__repr__</w:t>
+      </w:r>
+      <w:r>
+        <w:rPr>
+          <w:rFonts w:cstheme="minorHAnsi"/>
+          <w:spacing w:val="-8"/>
+          <w:sz w:val="28"/>
+          <w:szCs w:val="28"/>
+          <w:lang w:val="fr-FR"/>
+        </w:rPr>
+        <w:t xml:space="preserve"> et </w:t>
+      </w:r>
       <w:r>
         <w:rPr>
           <w:rFonts w:cstheme="minorHAnsi"/>
@@ -1056,80 +882,8 @@
           <w:szCs w:val="28"/>
           <w:lang w:val="fr-FR"/>
         </w:rPr>
-        <w:t>__</w:t>
-      </w:r>
-      <w:r>
-        <w:rPr>
-          <w:rFonts w:cstheme="minorHAnsi"/>
-          <w:spacing w:val="-8"/>
-          <w:sz w:val="28"/>
-          <w:szCs w:val="28"/>
-          <w:lang w:val="fr-FR"/>
-        </w:rPr>
-        <w:t xml:space="preserve">, </w:t>
-      </w:r>
-      <w:r>
-        <w:rPr>
-          <w:rFonts w:cstheme="minorHAnsi"/>
-          <w:i/>
-          <w:iCs/>
-          <w:spacing w:val="-8"/>
-          <w:sz w:val="28"/>
-          <w:szCs w:val="28"/>
-          <w:lang w:val="fr-FR"/>
-        </w:rPr>
-        <w:t>__</w:t>
-      </w:r>
-      <w:proofErr w:type="spellStart"/>
-      <w:r>
-        <w:rPr>
-          <w:rFonts w:cstheme="minorHAnsi"/>
-          <w:i/>
-          <w:iCs/>
-          <w:spacing w:val="-8"/>
-          <w:sz w:val="28"/>
-          <w:szCs w:val="28"/>
-          <w:lang w:val="fr-FR"/>
-        </w:rPr>
-        <w:t>repr</w:t>
-      </w:r>
-      <w:proofErr w:type="spellEnd"/>
-      <w:r>
-        <w:rPr>
-          <w:rFonts w:cstheme="minorHAnsi"/>
-          <w:i/>
-          <w:iCs/>
-          <w:spacing w:val="-8"/>
-          <w:sz w:val="28"/>
-          <w:szCs w:val="28"/>
-          <w:lang w:val="fr-FR"/>
-        </w:rPr>
-        <w:t>__</w:t>
-      </w:r>
-      <w:r>
-        <w:rPr>
-          <w:rFonts w:cstheme="minorHAnsi"/>
-          <w:spacing w:val="-8"/>
-          <w:sz w:val="28"/>
-          <w:szCs w:val="28"/>
-          <w:lang w:val="fr-FR"/>
-        </w:rPr>
-        <w:t xml:space="preserve"> et </w:t>
-      </w:r>
-      <w:proofErr w:type="spellStart"/>
-      <w:r>
-        <w:rPr>
-          <w:rFonts w:cstheme="minorHAnsi"/>
-          <w:i/>
-          <w:iCs/>
-          <w:spacing w:val="-8"/>
-          <w:sz w:val="28"/>
-          <w:szCs w:val="28"/>
-          <w:lang w:val="fr-FR"/>
-        </w:rPr>
         <w:t>isLeaf</w:t>
       </w:r>
-      <w:proofErr w:type="spellEnd"/>
       <w:r>
         <w:rPr>
           <w:rFonts w:cstheme="minorHAnsi"/>
@@ -1160,30 +914,30 @@
       <w:r>
         <w:t xml:space="preserve">Tableau </w:t>
       </w:r>
-      <w:fldSimple w:instr=" SEQ Tableau \* ARABIC ">
-        <w:r>
-          <w:rPr>
-            <w:noProof/>
-          </w:rPr>
-          <w:t>1</w:t>
-        </w:r>
-      </w:fldSimple>
-      <w:r>
-        <w:t xml:space="preserve">: </w:t>
-      </w:r>
-      <w:proofErr w:type="spellStart"/>
-      <w:r>
-        <w:t>MaDUM</w:t>
-      </w:r>
-      <w:proofErr w:type="spellEnd"/>
-      <w:r>
-        <w:t xml:space="preserve"> de la classe </w:t>
-      </w:r>
-      <w:proofErr w:type="spellStart"/>
-      <w:r>
-        <w:t>Huffman</w:t>
-      </w:r>
-      <w:proofErr w:type="spellEnd"/>
+      <w:r>
+        <w:fldChar w:fldCharType="begin"/>
+      </w:r>
+      <w:r>
+        <w:instrText xml:space="preserve"> SEQ Tableau \* ARABIC </w:instrText>
+      </w:r>
+      <w:r>
+        <w:fldChar w:fldCharType="separate"/>
+      </w:r>
+      <w:r>
+        <w:rPr>
+          <w:noProof/>
+        </w:rPr>
+        <w:t>1</w:t>
+      </w:r>
+      <w:r>
+        <w:rPr>
+          <w:noProof/>
+        </w:rPr>
+        <w:fldChar w:fldCharType="end"/>
+      </w:r>
+      <w:r>
+        <w:t>: MaDUM de la classe Huffman</w:t>
+      </w:r>
     </w:p>
     <w:p>
       <w:pPr>
@@ -1283,27 +1037,7 @@
           <w:sz w:val="28"/>
           <w:szCs w:val="28"/>
         </w:rPr>
-        <w:t xml:space="preserve">4.2. À l’aide de </w:t>
-      </w:r>
-      <w:proofErr w:type="spellStart"/>
-      <w:r>
-        <w:rPr>
-          <w:rFonts w:cstheme="minorHAnsi"/>
-          <w:spacing w:val="-8"/>
-          <w:sz w:val="28"/>
-          <w:szCs w:val="28"/>
-        </w:rPr>
-        <w:t>unittest</w:t>
-      </w:r>
-      <w:proofErr w:type="spellEnd"/>
-      <w:r>
-        <w:rPr>
-          <w:rFonts w:cstheme="minorHAnsi"/>
-          <w:spacing w:val="-8"/>
-          <w:sz w:val="28"/>
-          <w:szCs w:val="28"/>
-        </w:rPr>
-        <w:t>, écrire une classe de test unitaire pour tester les</w:t>
+        <w:t>4.2. À l’aide de unittest, écrire une classe de test unitaire pour tester les</w:t>
       </w:r>
       <w:r>
         <w:rPr>
@@ -1339,27 +1073,7 @@
           <w:sz w:val="28"/>
           <w:szCs w:val="28"/>
         </w:rPr>
-        <w:t xml:space="preserve">séquence des méthodes doit suivre le principe de </w:t>
-      </w:r>
-      <w:proofErr w:type="spellStart"/>
-      <w:r>
-        <w:rPr>
-          <w:rFonts w:cstheme="minorHAnsi"/>
-          <w:spacing w:val="-8"/>
-          <w:sz w:val="28"/>
-          <w:szCs w:val="28"/>
-        </w:rPr>
-        <w:t>MaDUM</w:t>
-      </w:r>
-      <w:proofErr w:type="spellEnd"/>
-      <w:r>
-        <w:rPr>
-          <w:rFonts w:cstheme="minorHAnsi"/>
-          <w:spacing w:val="-8"/>
-          <w:sz w:val="28"/>
-          <w:szCs w:val="28"/>
-        </w:rPr>
-        <w:t>.</w:t>
+        <w:t>séquence des méthodes doit suivre le principe de MaDUM.</w:t>
       </w:r>
     </w:p>
     <w:p>
@@ -1404,7 +1118,6 @@
         </w:rPr>
         <w:t xml:space="preserve"> les séquences d’opérations pouvant être déterminées dans chacune des tranches du </w:t>
       </w:r>
-      <w:proofErr w:type="spellStart"/>
       <w:r>
         <w:rPr>
           <w:rFonts w:cstheme="minorHAnsi"/>
@@ -1413,18 +1126,7 @@
           <w:szCs w:val="28"/>
           <w:lang w:val="fr-FR"/>
         </w:rPr>
-        <w:t>MaDUM</w:t>
-      </w:r>
-      <w:proofErr w:type="spellEnd"/>
-      <w:r>
-        <w:rPr>
-          <w:rFonts w:cstheme="minorHAnsi"/>
-          <w:spacing w:val="-8"/>
-          <w:sz w:val="28"/>
-          <w:szCs w:val="28"/>
-          <w:lang w:val="fr-FR"/>
-        </w:rPr>
-        <w:t xml:space="preserve"> précédemment fait. Les tests pour chacune des tranches ont été écrits dans le fichier test_huffman.py.</w:t>
+        <w:t>MaDUM précédemment fait. Les tests pour chacune des tranches ont été écrits dans le fichier test_huffman.py.</w:t>
       </w:r>
     </w:p>
     <w:p>
@@ -1440,8 +1142,6 @@
           <w:lang w:val="fr-FR"/>
         </w:rPr>
       </w:pPr>
-      <w:bookmarkStart w:id="0" w:name="_GoBack"/>
-      <w:bookmarkEnd w:id="0"/>
     </w:p>
     <w:p>
       <w:pPr>
@@ -1462,27 +1162,7 @@
           <w:sz w:val="28"/>
           <w:szCs w:val="28"/>
         </w:rPr>
-        <w:t xml:space="preserve">4.3. Est-ce que cet exemple montre une ou plusieurs limitations de </w:t>
-      </w:r>
-      <w:proofErr w:type="spellStart"/>
-      <w:r>
-        <w:rPr>
-          <w:rFonts w:cstheme="minorHAnsi"/>
-          <w:spacing w:val="-8"/>
-          <w:sz w:val="28"/>
-          <w:szCs w:val="28"/>
-        </w:rPr>
-        <w:t>MaDUM</w:t>
-      </w:r>
-      <w:proofErr w:type="spellEnd"/>
-      <w:r>
-        <w:rPr>
-          <w:rFonts w:cstheme="minorHAnsi"/>
-          <w:spacing w:val="-8"/>
-          <w:sz w:val="28"/>
-          <w:szCs w:val="28"/>
-        </w:rPr>
-        <w:t xml:space="preserve"> ?</w:t>
+        <w:t>4.3. Est-ce que cet exemple montre une ou plusieurs limitations de MaDUM ?</w:t>
       </w:r>
       <w:r>
         <w:rPr>
@@ -1550,27 +1230,7 @@
           <w:sz w:val="28"/>
           <w:szCs w:val="28"/>
         </w:rPr>
-        <w:t xml:space="preserve"> De plus, on constate aussi que la gestion des erreurs dans ce cas n’a pas pu être couverte avec </w:t>
-      </w:r>
-      <w:proofErr w:type="spellStart"/>
-      <w:r>
-        <w:rPr>
-          <w:rFonts w:cstheme="minorHAnsi"/>
-          <w:spacing w:val="-8"/>
-          <w:sz w:val="28"/>
-          <w:szCs w:val="28"/>
-        </w:rPr>
-        <w:t>MaDUM</w:t>
-      </w:r>
-      <w:proofErr w:type="spellEnd"/>
-      <w:r>
-        <w:rPr>
-          <w:rFonts w:cstheme="minorHAnsi"/>
-          <w:spacing w:val="-8"/>
-          <w:sz w:val="28"/>
-          <w:szCs w:val="28"/>
-        </w:rPr>
-        <w:t>.</w:t>
+        <w:t xml:space="preserve"> De plus, on constate aussi que la gestion des erreurs dans ce cas n’a pas pu être couverte avec MaDUM.</w:t>
       </w:r>
     </w:p>
     <w:p>
@@ -1763,27 +1423,14 @@
       <w:r>
         <w:t xml:space="preserve">Figure </w:t>
       </w:r>
-      <w:r>
-        <w:fldChar w:fldCharType="begin"/>
-      </w:r>
-      <w:r>
-        <w:instrText xml:space="preserve"> SEQ Figure \* ARABIC </w:instrText>
-      </w:r>
-      <w:r>
-        <w:fldChar w:fldCharType="separate"/>
-      </w:r>
-      <w:r>
-        <w:rPr>
-          <w:noProof/>
-        </w:rPr>
-        <w:t>1</w:t>
-      </w:r>
-      <w:r>
-        <w:rPr>
-          <w:noProof/>
-        </w:rPr>
-        <w:fldChar w:fldCharType="end"/>
-      </w:r>
+      <w:fldSimple w:instr=" SEQ Figure \* ARABIC ">
+        <w:r>
+          <w:rPr>
+            <w:noProof/>
+          </w:rPr>
+          <w:t>1</w:t>
+        </w:r>
+      </w:fldSimple>
       <w:r>
         <w:t>: Couverture lors de la première exécution de Coverage.py</w:t>
       </w:r>
@@ -1997,27 +1644,14 @@
       <w:r>
         <w:t xml:space="preserve">Figure </w:t>
       </w:r>
-      <w:r>
-        <w:fldChar w:fldCharType="begin"/>
-      </w:r>
-      <w:r>
-        <w:instrText xml:space="preserve"> SEQ Figure \* ARABIC </w:instrText>
-      </w:r>
-      <w:r>
-        <w:fldChar w:fldCharType="separate"/>
-      </w:r>
-      <w:r>
-        <w:rPr>
-          <w:noProof/>
-        </w:rPr>
-        <w:t>2</w:t>
-      </w:r>
-      <w:r>
-        <w:rPr>
-          <w:noProof/>
-        </w:rPr>
-        <w:fldChar w:fldCharType="end"/>
-      </w:r>
+      <w:fldSimple w:instr=" SEQ Figure \* ARABIC ">
+        <w:r>
+          <w:rPr>
+            <w:noProof/>
+          </w:rPr>
+          <w:t>2</w:t>
+        </w:r>
+      </w:fldSimple>
       <w:r>
         <w:t>: Couverture suite à la complétion des tests</w:t>
       </w:r>
@@ -2041,27 +1675,7 @@
           <w:sz w:val="28"/>
           <w:szCs w:val="28"/>
         </w:rPr>
-        <w:t xml:space="preserve">4.5. Qu’est-ce qui se passe si la fonction responsable du </w:t>
-      </w:r>
-      <w:proofErr w:type="spellStart"/>
-      <w:r>
-        <w:rPr>
-          <w:rFonts w:cstheme="minorHAnsi"/>
-          <w:spacing w:val="-8"/>
-          <w:sz w:val="28"/>
-          <w:szCs w:val="28"/>
-        </w:rPr>
-        <w:t>padding</w:t>
-      </w:r>
-      <w:proofErr w:type="spellEnd"/>
-      <w:r>
-        <w:rPr>
-          <w:rFonts w:cstheme="minorHAnsi"/>
-          <w:spacing w:val="-8"/>
-          <w:sz w:val="28"/>
-          <w:szCs w:val="28"/>
-        </w:rPr>
-        <w:t xml:space="preserve"> ne</w:t>
+        <w:t>4.5. Qu’est-ce qui se passe si la fonction responsable du padding ne</w:t>
       </w:r>
       <w:r>
         <w:rPr>
@@ -2101,29 +1715,8 @@
           <w:sz w:val="28"/>
           <w:szCs w:val="28"/>
         </w:rPr>
-        <w:t xml:space="preserve">Si la fonction responsable d’ajouter le </w:t>
-      </w:r>
-      <w:proofErr w:type="spellStart"/>
-      <w:r>
-        <w:rPr>
-          <w:rFonts w:cstheme="minorHAnsi"/>
-          <w:spacing w:val="-8"/>
-          <w:sz w:val="28"/>
-          <w:szCs w:val="28"/>
-        </w:rPr>
-        <w:t>padding</w:t>
-      </w:r>
-      <w:proofErr w:type="spellEnd"/>
-      <w:r>
-        <w:rPr>
-          <w:rFonts w:cstheme="minorHAnsi"/>
-          <w:spacing w:val="-8"/>
-          <w:sz w:val="28"/>
-          <w:szCs w:val="28"/>
-        </w:rPr>
-        <w:t xml:space="preserve"> (</w:t>
-      </w:r>
-      <w:proofErr w:type="spellStart"/>
+        <w:t>Si la fonction responsable d’ajouter le padding (</w:t>
+      </w:r>
       <w:r>
         <w:rPr>
           <w:rFonts w:cstheme="minorHAnsi"/>
@@ -2135,7 +1728,6 @@
         </w:rPr>
         <w:t>compress_binary_string</w:t>
       </w:r>
-      <w:proofErr w:type="spellEnd"/>
       <w:r>
         <w:rPr>
           <w:rFonts w:cstheme="minorHAnsi"/>
@@ -2170,47 +1762,7 @@
           <w:sz w:val="28"/>
           <w:szCs w:val="28"/>
         </w:rPr>
-        <w:t xml:space="preserve">la décompression dépend de la justesse de l’ajout du </w:t>
-      </w:r>
-      <w:proofErr w:type="spellStart"/>
-      <w:r>
-        <w:rPr>
-          <w:rFonts w:cstheme="minorHAnsi"/>
-          <w:spacing w:val="-8"/>
-          <w:sz w:val="28"/>
-          <w:szCs w:val="28"/>
-        </w:rPr>
-        <w:t>padding</w:t>
-      </w:r>
-      <w:proofErr w:type="spellEnd"/>
-      <w:r>
-        <w:rPr>
-          <w:rFonts w:cstheme="minorHAnsi"/>
-          <w:spacing w:val="-8"/>
-          <w:sz w:val="28"/>
-          <w:szCs w:val="28"/>
-        </w:rPr>
-        <w:t xml:space="preserve">. Ainsi, un </w:t>
-      </w:r>
-      <w:proofErr w:type="spellStart"/>
-      <w:r>
-        <w:rPr>
-          <w:rFonts w:cstheme="minorHAnsi"/>
-          <w:spacing w:val="-8"/>
-          <w:sz w:val="28"/>
-          <w:szCs w:val="28"/>
-        </w:rPr>
-        <w:t>padding</w:t>
-      </w:r>
-      <w:proofErr w:type="spellEnd"/>
-      <w:r>
-        <w:rPr>
-          <w:rFonts w:cstheme="minorHAnsi"/>
-          <w:spacing w:val="-8"/>
-          <w:sz w:val="28"/>
-          <w:szCs w:val="28"/>
-        </w:rPr>
-        <w:t xml:space="preserve"> qui a été mal ajouté à un string, résulte inévitablement en une décompression qui échoue.</w:t>
+        <w:t>la décompression dépend de la justesse de l’ajout du padding. Ainsi, un padding qui a été mal ajouté à un string, résulte inévitablement en une décompression qui échoue.</w:t>
       </w:r>
     </w:p>
     <w:p>
@@ -2538,6 +2090,18 @@
           <w:szCs w:val="28"/>
           <w:lang w:val="en-CA"/>
         </w:rPr>
+        <w:t>0, *: 1111</w:t>
+      </w:r>
+      <w:bookmarkStart w:id="0" w:name="_GoBack"/>
+      <w:bookmarkEnd w:id="0"/>
+      <w:r>
+        <w:rPr>
+          <w:rFonts w:cstheme="minorHAnsi"/>
+          <w:spacing w:val="-8"/>
+          <w:sz w:val="28"/>
+          <w:szCs w:val="28"/>
+          <w:lang w:val="en-CA"/>
+        </w:rPr>
         <w:t>} &gt;</w:t>
       </w:r>
     </w:p>
@@ -2749,29 +2313,7 @@
           <w:szCs w:val="28"/>
           <w:lang w:val="en-CA"/>
         </w:rPr>
-        <w:t>&lt;&gt;^^2*_</w:t>
-      </w:r>
-      <w:proofErr w:type="spellStart"/>
-      <w:r>
-        <w:rPr>
-          <w:rFonts w:cstheme="minorHAnsi"/>
-          <w:spacing w:val="-8"/>
-          <w:sz w:val="28"/>
-          <w:szCs w:val="28"/>
-          <w:lang w:val="en-CA"/>
-        </w:rPr>
-        <w:t>MM|grep</w:t>
-      </w:r>
-      <w:proofErr w:type="spellEnd"/>
-      <w:r>
-        <w:rPr>
-          <w:rFonts w:cstheme="minorHAnsi"/>
-          <w:spacing w:val="-8"/>
-          <w:sz w:val="28"/>
-          <w:szCs w:val="28"/>
-          <w:lang w:val="en-CA"/>
-        </w:rPr>
-        <w:t>@||\</w:t>
+        <w:t>&lt;&gt;^^2*_MM|grep@||\</w:t>
       </w:r>
       <w:r>
         <w:rPr>
@@ -2846,7 +2388,7 @@
 </file>
 
 <file path=word/endnotes.xml><?xml version="1.0" encoding="utf-8"?>
-<w:endnotes xmlns:wpc="http://schemas.microsoft.com/office/word/2010/wordprocessingCanvas" xmlns:cx="http://schemas.microsoft.com/office/drawing/2014/chartex" xmlns:cx1="http://schemas.microsoft.com/office/drawing/2015/9/8/chartex" xmlns:cx2="http://schemas.microsoft.com/office/drawing/2015/10/21/chartex" xmlns:cx3="http://schemas.microsoft.com/office/drawing/2016/5/9/chartex" xmlns:cx4="http://schemas.microsoft.com/office/drawing/2016/5/10/chartex" xmlns:cx5="http://schemas.microsoft.com/office/drawing/2016/5/11/chartex" xmlns:cx6="http://schemas.microsoft.com/office/drawing/2016/5/12/chartex" xmlns:cx7="http://schemas.microsoft.com/office/drawing/2016/5/13/chartex" xmlns:cx8="http://schemas.microsoft.com/office/drawing/2016/5/14/chartex" xmlns:mc="http://schemas.openxmlformats.org/markup-compatibility/2006" xmlns:aink="http://schemas.microsoft.com/office/drawing/2016/ink" xmlns:am3d="http://schemas.microsoft.com/office/drawing/2017/model3d" xmlns:o="urn:schemas-microsoft-com:office:office" xmlns:r="http://schemas.openxmlformats.org/officeDocument/2006/relationships" xmlns:m="http://schemas.openxmlformats.org/officeDocument/2006/math" xmlns:v="urn:schemas-microsoft-com:vml" xmlns:wp14="http://schemas.microsoft.com/office/word/2010/wordprocessingDrawing" xmlns:wp="http://schemas.openxmlformats.org/drawingml/2006/wordprocessingDrawing" xmlns:w10="urn:schemas-microsoft-com:office:word" xmlns:w="http://schemas.openxmlformats.org/wordprocessingml/2006/main" xmlns:w14="http://schemas.microsoft.com/office/word/2010/wordml" xmlns:w15="http://schemas.microsoft.com/office/word/2012/wordml" xmlns:w16cid="http://schemas.microsoft.com/office/word/2016/wordml/cid" xmlns:w16se="http://schemas.microsoft.com/office/word/2015/wordml/symex" xmlns:wpg="http://schemas.microsoft.com/office/word/2010/wordprocessingGroup" xmlns:wpi="http://schemas.microsoft.com/office/word/2010/wordprocessingInk" xmlns:wne="http://schemas.microsoft.com/office/word/2006/wordml" xmlns:wps="http://schemas.microsoft.com/office/word/2010/wordprocessingShape" mc:Ignorable="w14 w15 w16se w16cid wp14">
+<w:endnotes xmlns:wpc="http://schemas.microsoft.com/office/word/2010/wordprocessingCanvas" xmlns:cx="http://schemas.microsoft.com/office/drawing/2014/chartex" xmlns:cx1="http://schemas.microsoft.com/office/drawing/2015/9/8/chartex" xmlns:cx2="http://schemas.microsoft.com/office/drawing/2015/10/21/chartex" xmlns:cx3="http://schemas.microsoft.com/office/drawing/2016/5/9/chartex" xmlns:cx4="http://schemas.microsoft.com/office/drawing/2016/5/10/chartex" xmlns:cx5="http://schemas.microsoft.com/office/drawing/2016/5/11/chartex" xmlns:cx6="http://schemas.microsoft.com/office/drawing/2016/5/12/chartex" xmlns:cx7="http://schemas.microsoft.com/office/drawing/2016/5/13/chartex" xmlns:cx8="http://schemas.microsoft.com/office/drawing/2016/5/14/chartex" xmlns:mc="http://schemas.openxmlformats.org/markup-compatibility/2006" xmlns:aink="http://schemas.microsoft.com/office/drawing/2016/ink" xmlns:am3d="http://schemas.microsoft.com/office/drawing/2017/model3d" xmlns:o="urn:schemas-microsoft-com:office:office" xmlns:r="http://schemas.openxmlformats.org/officeDocument/2006/relationships" xmlns:m="http://schemas.openxmlformats.org/officeDocument/2006/math" xmlns:v="urn:schemas-microsoft-com:vml" xmlns:wp14="http://schemas.microsoft.com/office/word/2010/wordprocessingDrawing" xmlns:wp="http://schemas.openxmlformats.org/drawingml/2006/wordprocessingDrawing" xmlns:w10="urn:schemas-microsoft-com:office:word" xmlns:w="http://schemas.openxmlformats.org/wordprocessingml/2006/main" xmlns:w14="http://schemas.microsoft.com/office/word/2010/wordml" xmlns:w15="http://schemas.microsoft.com/office/word/2012/wordml" xmlns:w16cex="http://schemas.microsoft.com/office/word/2018/wordml/cex" xmlns:w16cid="http://schemas.microsoft.com/office/word/2016/wordml/cid" xmlns:w16="http://schemas.microsoft.com/office/word/2018/wordml" xmlns:w16se="http://schemas.microsoft.com/office/word/2015/wordml/symex" xmlns:wpg="http://schemas.microsoft.com/office/word/2010/wordprocessingGroup" xmlns:wpi="http://schemas.microsoft.com/office/word/2010/wordprocessingInk" xmlns:wne="http://schemas.microsoft.com/office/word/2006/wordml" xmlns:wps="http://schemas.microsoft.com/office/word/2010/wordprocessingShape" mc:Ignorable="w14 w15 w16se w16cid w16 w16cex wp14">
   <w:endnote w:type="separator" w:id="-1">
     <w:p>
       <w:pPr>
@@ -2871,7 +2413,7 @@
 </file>
 
 <file path=word/footer1.xml><?xml version="1.0" encoding="utf-8"?>
-<w:ftr xmlns:wpc="http://schemas.microsoft.com/office/word/2010/wordprocessingCanvas" xmlns:cx="http://schemas.microsoft.com/office/drawing/2014/chartex" xmlns:cx1="http://schemas.microsoft.com/office/drawing/2015/9/8/chartex" xmlns:cx2="http://schemas.microsoft.com/office/drawing/2015/10/21/chartex" xmlns:cx3="http://schemas.microsoft.com/office/drawing/2016/5/9/chartex" xmlns:cx4="http://schemas.microsoft.com/office/drawing/2016/5/10/chartex" xmlns:cx5="http://schemas.microsoft.com/office/drawing/2016/5/11/chartex" xmlns:cx6="http://schemas.microsoft.com/office/drawing/2016/5/12/chartex" xmlns:cx7="http://schemas.microsoft.com/office/drawing/2016/5/13/chartex" xmlns:cx8="http://schemas.microsoft.com/office/drawing/2016/5/14/chartex" xmlns:mc="http://schemas.openxmlformats.org/markup-compatibility/2006" xmlns:aink="http://schemas.microsoft.com/office/drawing/2016/ink" xmlns:am3d="http://schemas.microsoft.com/office/drawing/2017/model3d" xmlns:o="urn:schemas-microsoft-com:office:office" xmlns:r="http://schemas.openxmlformats.org/officeDocument/2006/relationships" xmlns:m="http://schemas.openxmlformats.org/officeDocument/2006/math" xmlns:v="urn:schemas-microsoft-com:vml" xmlns:wp14="http://schemas.microsoft.com/office/word/2010/wordprocessingDrawing" xmlns:wp="http://schemas.openxmlformats.org/drawingml/2006/wordprocessingDrawing" xmlns:w10="urn:schemas-microsoft-com:office:word" xmlns:w="http://schemas.openxmlformats.org/wordprocessingml/2006/main" xmlns:w14="http://schemas.microsoft.com/office/word/2010/wordml" xmlns:w15="http://schemas.microsoft.com/office/word/2012/wordml" xmlns:w16cid="http://schemas.microsoft.com/office/word/2016/wordml/cid" xmlns:w16se="http://schemas.microsoft.com/office/word/2015/wordml/symex" xmlns:wpg="http://schemas.microsoft.com/office/word/2010/wordprocessingGroup" xmlns:wpi="http://schemas.microsoft.com/office/word/2010/wordprocessingInk" xmlns:wne="http://schemas.microsoft.com/office/word/2006/wordml" xmlns:wps="http://schemas.microsoft.com/office/word/2010/wordprocessingShape" mc:Ignorable="w14 w15 w16se w16cid wp14">
+<w:ftr xmlns:wpc="http://schemas.microsoft.com/office/word/2010/wordprocessingCanvas" xmlns:cx="http://schemas.microsoft.com/office/drawing/2014/chartex" xmlns:cx1="http://schemas.microsoft.com/office/drawing/2015/9/8/chartex" xmlns:cx2="http://schemas.microsoft.com/office/drawing/2015/10/21/chartex" xmlns:cx3="http://schemas.microsoft.com/office/drawing/2016/5/9/chartex" xmlns:cx4="http://schemas.microsoft.com/office/drawing/2016/5/10/chartex" xmlns:cx5="http://schemas.microsoft.com/office/drawing/2016/5/11/chartex" xmlns:cx6="http://schemas.microsoft.com/office/drawing/2016/5/12/chartex" xmlns:cx7="http://schemas.microsoft.com/office/drawing/2016/5/13/chartex" xmlns:cx8="http://schemas.microsoft.com/office/drawing/2016/5/14/chartex" xmlns:mc="http://schemas.openxmlformats.org/markup-compatibility/2006" xmlns:aink="http://schemas.microsoft.com/office/drawing/2016/ink" xmlns:am3d="http://schemas.microsoft.com/office/drawing/2017/model3d" xmlns:o="urn:schemas-microsoft-com:office:office" xmlns:r="http://schemas.openxmlformats.org/officeDocument/2006/relationships" xmlns:m="http://schemas.openxmlformats.org/officeDocument/2006/math" xmlns:v="urn:schemas-microsoft-com:vml" xmlns:wp14="http://schemas.microsoft.com/office/word/2010/wordprocessingDrawing" xmlns:wp="http://schemas.openxmlformats.org/drawingml/2006/wordprocessingDrawing" xmlns:w10="urn:schemas-microsoft-com:office:word" xmlns:w="http://schemas.openxmlformats.org/wordprocessingml/2006/main" xmlns:w14="http://schemas.microsoft.com/office/word/2010/wordml" xmlns:w15="http://schemas.microsoft.com/office/word/2012/wordml" xmlns:w16cex="http://schemas.microsoft.com/office/word/2018/wordml/cex" xmlns:w16cid="http://schemas.microsoft.com/office/word/2016/wordml/cid" xmlns:w16="http://schemas.microsoft.com/office/word/2018/wordml" xmlns:w16se="http://schemas.microsoft.com/office/word/2015/wordml/symex" xmlns:wpg="http://schemas.microsoft.com/office/word/2010/wordprocessingGroup" xmlns:wpi="http://schemas.microsoft.com/office/word/2010/wordprocessingInk" xmlns:wne="http://schemas.microsoft.com/office/word/2006/wordml" xmlns:wps="http://schemas.microsoft.com/office/word/2010/wordprocessingShape" mc:Ignorable="w14 w15 w16se w16cid w16 w16cex wp14">
   <w:sdt>
     <w:sdtPr>
       <w:rPr>
@@ -3049,7 +2591,7 @@
 </file>
 
 <file path=word/footnotes.xml><?xml version="1.0" encoding="utf-8"?>
-<w:footnotes xmlns:wpc="http://schemas.microsoft.com/office/word/2010/wordprocessingCanvas" xmlns:cx="http://schemas.microsoft.com/office/drawing/2014/chartex" xmlns:cx1="http://schemas.microsoft.com/office/drawing/2015/9/8/chartex" xmlns:cx2="http://schemas.microsoft.com/office/drawing/2015/10/21/chartex" xmlns:cx3="http://schemas.microsoft.com/office/drawing/2016/5/9/chartex" xmlns:cx4="http://schemas.microsoft.com/office/drawing/2016/5/10/chartex" xmlns:cx5="http://schemas.microsoft.com/office/drawing/2016/5/11/chartex" xmlns:cx6="http://schemas.microsoft.com/office/drawing/2016/5/12/chartex" xmlns:cx7="http://schemas.microsoft.com/office/drawing/2016/5/13/chartex" xmlns:cx8="http://schemas.microsoft.com/office/drawing/2016/5/14/chartex" xmlns:mc="http://schemas.openxmlformats.org/markup-compatibility/2006" xmlns:aink="http://schemas.microsoft.com/office/drawing/2016/ink" xmlns:am3d="http://schemas.microsoft.com/office/drawing/2017/model3d" xmlns:o="urn:schemas-microsoft-com:office:office" xmlns:r="http://schemas.openxmlformats.org/officeDocument/2006/relationships" xmlns:m="http://schemas.openxmlformats.org/officeDocument/2006/math" xmlns:v="urn:schemas-microsoft-com:vml" xmlns:wp14="http://schemas.microsoft.com/office/word/2010/wordprocessingDrawing" xmlns:wp="http://schemas.openxmlformats.org/drawingml/2006/wordprocessingDrawing" xmlns:w10="urn:schemas-microsoft-com:office:word" xmlns:w="http://schemas.openxmlformats.org/wordprocessingml/2006/main" xmlns:w14="http://schemas.microsoft.com/office/word/2010/wordml" xmlns:w15="http://schemas.microsoft.com/office/word/2012/wordml" xmlns:w16cid="http://schemas.microsoft.com/office/word/2016/wordml/cid" xmlns:w16se="http://schemas.microsoft.com/office/word/2015/wordml/symex" xmlns:wpg="http://schemas.microsoft.com/office/word/2010/wordprocessingGroup" xmlns:wpi="http://schemas.microsoft.com/office/word/2010/wordprocessingInk" xmlns:wne="http://schemas.microsoft.com/office/word/2006/wordml" xmlns:wps="http://schemas.microsoft.com/office/word/2010/wordprocessingShape" mc:Ignorable="w14 w15 w16se w16cid wp14">
+<w:footnotes xmlns:wpc="http://schemas.microsoft.com/office/word/2010/wordprocessingCanvas" xmlns:cx="http://schemas.microsoft.com/office/drawing/2014/chartex" xmlns:cx1="http://schemas.microsoft.com/office/drawing/2015/9/8/chartex" xmlns:cx2="http://schemas.microsoft.com/office/drawing/2015/10/21/chartex" xmlns:cx3="http://schemas.microsoft.com/office/drawing/2016/5/9/chartex" xmlns:cx4="http://schemas.microsoft.com/office/drawing/2016/5/10/chartex" xmlns:cx5="http://schemas.microsoft.com/office/drawing/2016/5/11/chartex" xmlns:cx6="http://schemas.microsoft.com/office/drawing/2016/5/12/chartex" xmlns:cx7="http://schemas.microsoft.com/office/drawing/2016/5/13/chartex" xmlns:cx8="http://schemas.microsoft.com/office/drawing/2016/5/14/chartex" xmlns:mc="http://schemas.openxmlformats.org/markup-compatibility/2006" xmlns:aink="http://schemas.microsoft.com/office/drawing/2016/ink" xmlns:am3d="http://schemas.microsoft.com/office/drawing/2017/model3d" xmlns:o="urn:schemas-microsoft-com:office:office" xmlns:r="http://schemas.openxmlformats.org/officeDocument/2006/relationships" xmlns:m="http://schemas.openxmlformats.org/officeDocument/2006/math" xmlns:v="urn:schemas-microsoft-com:vml" xmlns:wp14="http://schemas.microsoft.com/office/word/2010/wordprocessingDrawing" xmlns:wp="http://schemas.openxmlformats.org/drawingml/2006/wordprocessingDrawing" xmlns:w10="urn:schemas-microsoft-com:office:word" xmlns:w="http://schemas.openxmlformats.org/wordprocessingml/2006/main" xmlns:w14="http://schemas.microsoft.com/office/word/2010/wordml" xmlns:w15="http://schemas.microsoft.com/office/word/2012/wordml" xmlns:w16cex="http://schemas.microsoft.com/office/word/2018/wordml/cex" xmlns:w16cid="http://schemas.microsoft.com/office/word/2016/wordml/cid" xmlns:w16="http://schemas.microsoft.com/office/word/2018/wordml" xmlns:w16se="http://schemas.microsoft.com/office/word/2015/wordml/symex" xmlns:wpg="http://schemas.microsoft.com/office/word/2010/wordprocessingGroup" xmlns:wpi="http://schemas.microsoft.com/office/word/2010/wordprocessingInk" xmlns:wne="http://schemas.microsoft.com/office/word/2006/wordml" xmlns:wps="http://schemas.microsoft.com/office/word/2010/wordprocessingShape" mc:Ignorable="w14 w15 w16se w16cid w16 w16cex wp14">
   <w:footnote w:type="separator" w:id="-1">
     <w:p>
       <w:pPr>
@@ -3074,7 +2616,7 @@
 </file>
 
 <file path=word/numbering.xml><?xml version="1.0" encoding="utf-8"?>
-<w:numbering xmlns:wpc="http://schemas.microsoft.com/office/word/2010/wordprocessingCanvas" xmlns:cx="http://schemas.microsoft.com/office/drawing/2014/chartex" xmlns:cx1="http://schemas.microsoft.com/office/drawing/2015/9/8/chartex" xmlns:cx2="http://schemas.microsoft.com/office/drawing/2015/10/21/chartex" xmlns:cx3="http://schemas.microsoft.com/office/drawing/2016/5/9/chartex" xmlns:cx4="http://schemas.microsoft.com/office/drawing/2016/5/10/chartex" xmlns:cx5="http://schemas.microsoft.com/office/drawing/2016/5/11/chartex" xmlns:cx6="http://schemas.microsoft.com/office/drawing/2016/5/12/chartex" xmlns:cx7="http://schemas.microsoft.com/office/drawing/2016/5/13/chartex" xmlns:cx8="http://schemas.microsoft.com/office/drawing/2016/5/14/chartex" xmlns:mc="http://schemas.openxmlformats.org/markup-compatibility/2006" xmlns:aink="http://schemas.microsoft.com/office/drawing/2016/ink" xmlns:am3d="http://schemas.microsoft.com/office/drawing/2017/model3d" xmlns:o="urn:schemas-microsoft-com:office:office" xmlns:r="http://schemas.openxmlformats.org/officeDocument/2006/relationships" xmlns:m="http://schemas.openxmlformats.org/officeDocument/2006/math" xmlns:v="urn:schemas-microsoft-com:vml" xmlns:wp14="http://schemas.microsoft.com/office/word/2010/wordprocessingDrawing" xmlns:wp="http://schemas.openxmlformats.org/drawingml/2006/wordprocessingDrawing" xmlns:w10="urn:schemas-microsoft-com:office:word" xmlns:w="http://schemas.openxmlformats.org/wordprocessingml/2006/main" xmlns:w14="http://schemas.microsoft.com/office/word/2010/wordml" xmlns:w15="http://schemas.microsoft.com/office/word/2012/wordml" xmlns:w16cid="http://schemas.microsoft.com/office/word/2016/wordml/cid" xmlns:w16se="http://schemas.microsoft.com/office/word/2015/wordml/symex" xmlns:wpg="http://schemas.microsoft.com/office/word/2010/wordprocessingGroup" xmlns:wpi="http://schemas.microsoft.com/office/word/2010/wordprocessingInk" xmlns:wne="http://schemas.microsoft.com/office/word/2006/wordml" xmlns:wps="http://schemas.microsoft.com/office/word/2010/wordprocessingShape" mc:Ignorable="w14 w15 w16se w16cid wp14">
+<w:numbering xmlns:wpc="http://schemas.microsoft.com/office/word/2010/wordprocessingCanvas" xmlns:cx="http://schemas.microsoft.com/office/drawing/2014/chartex" xmlns:cx1="http://schemas.microsoft.com/office/drawing/2015/9/8/chartex" xmlns:cx2="http://schemas.microsoft.com/office/drawing/2015/10/21/chartex" xmlns:cx3="http://schemas.microsoft.com/office/drawing/2016/5/9/chartex" xmlns:cx4="http://schemas.microsoft.com/office/drawing/2016/5/10/chartex" xmlns:cx5="http://schemas.microsoft.com/office/drawing/2016/5/11/chartex" xmlns:cx6="http://schemas.microsoft.com/office/drawing/2016/5/12/chartex" xmlns:cx7="http://schemas.microsoft.com/office/drawing/2016/5/13/chartex" xmlns:cx8="http://schemas.microsoft.com/office/drawing/2016/5/14/chartex" xmlns:mc="http://schemas.openxmlformats.org/markup-compatibility/2006" xmlns:aink="http://schemas.microsoft.com/office/drawing/2016/ink" xmlns:am3d="http://schemas.microsoft.com/office/drawing/2017/model3d" xmlns:o="urn:schemas-microsoft-com:office:office" xmlns:r="http://schemas.openxmlformats.org/officeDocument/2006/relationships" xmlns:m="http://schemas.openxmlformats.org/officeDocument/2006/math" xmlns:v="urn:schemas-microsoft-com:vml" xmlns:wp14="http://schemas.microsoft.com/office/word/2010/wordprocessingDrawing" xmlns:wp="http://schemas.openxmlformats.org/drawingml/2006/wordprocessingDrawing" xmlns:w10="urn:schemas-microsoft-com:office:word" xmlns:w="http://schemas.openxmlformats.org/wordprocessingml/2006/main" xmlns:w14="http://schemas.microsoft.com/office/word/2010/wordml" xmlns:w15="http://schemas.microsoft.com/office/word/2012/wordml" xmlns:w16cex="http://schemas.microsoft.com/office/word/2018/wordml/cex" xmlns:w16cid="http://schemas.microsoft.com/office/word/2016/wordml/cid" xmlns:w16="http://schemas.microsoft.com/office/word/2018/wordml" xmlns:w16se="http://schemas.microsoft.com/office/word/2015/wordml/symex" xmlns:wpg="http://schemas.microsoft.com/office/word/2010/wordprocessingGroup" xmlns:wpi="http://schemas.microsoft.com/office/word/2010/wordprocessingInk" xmlns:wne="http://schemas.microsoft.com/office/word/2006/wordml" xmlns:wps="http://schemas.microsoft.com/office/word/2010/wordprocessingShape" mc:Ignorable="w14 w15 w16se w16cid w16 w16cex wp14">
   <w:abstractNum w:abstractNumId="0" w15:restartNumberingAfterBreak="0">
     <w:nsid w:val="04C408B5"/>
     <w:multiLevelType w:val="hybridMultilevel"/>
@@ -4202,7 +3744,7 @@
 </file>
 
 <file path=word/styles.xml><?xml version="1.0" encoding="utf-8"?>
-<w:styles xmlns:mc="http://schemas.openxmlformats.org/markup-compatibility/2006" xmlns:r="http://schemas.openxmlformats.org/officeDocument/2006/relationships" xmlns:w="http://schemas.openxmlformats.org/wordprocessingml/2006/main" xmlns:w14="http://schemas.microsoft.com/office/word/2010/wordml" xmlns:w15="http://schemas.microsoft.com/office/word/2012/wordml" xmlns:w16cid="http://schemas.microsoft.com/office/word/2016/wordml/cid" xmlns:w16se="http://schemas.microsoft.com/office/word/2015/wordml/symex" mc:Ignorable="w14 w15 w16se w16cid">
+<w:styles xmlns:mc="http://schemas.openxmlformats.org/markup-compatibility/2006" xmlns:r="http://schemas.openxmlformats.org/officeDocument/2006/relationships" xmlns:w="http://schemas.openxmlformats.org/wordprocessingml/2006/main" xmlns:w14="http://schemas.microsoft.com/office/word/2010/wordml" xmlns:w15="http://schemas.microsoft.com/office/word/2012/wordml" xmlns:w16cex="http://schemas.microsoft.com/office/word/2018/wordml/cex" xmlns:w16cid="http://schemas.microsoft.com/office/word/2016/wordml/cid" xmlns:w16="http://schemas.microsoft.com/office/word/2018/wordml" xmlns:w16se="http://schemas.microsoft.com/office/word/2015/wordml/symex" mc:Ignorable="w14 w15 w16se w16cid w16 w16cex">
   <w:docDefaults>
     <w:rPrDefault>
       <w:rPr>
@@ -5571,7 +5113,7 @@
 </file>
 
 <file path=customXml/itemProps1.xml><?xml version="1.0" encoding="utf-8"?>
-<ds:datastoreItem xmlns:ds="http://schemas.openxmlformats.org/officeDocument/2006/customXml" ds:itemID="{C4950A74-22D8-475A-BA75-8C1FE68FD8BF}">
+<ds:datastoreItem xmlns:ds="http://schemas.openxmlformats.org/officeDocument/2006/customXml" ds:itemID="{1CD6B7A7-3130-484C-A743-DF4F202F9FF9}">
   <ds:schemaRefs>
     <ds:schemaRef ds:uri="http://schemas.openxmlformats.org/officeDocument/2006/bibliography"/>
   </ds:schemaRefs>

</xml_diff>

<commit_message>
Ajout dossier zip de remise
</commit_message>
<xml_diff>
--- a/TP3/TP3_Log3430_201.docx
+++ b/TP3/TP3_Log3430_201.docx
@@ -1,7 +1,9 @@
 
 <file path=word/document.xml><?xml version="1.0" encoding="utf-8"?>
-<w:document xmlns:wpc="http://schemas.microsoft.com/office/word/2010/wordprocessingCanvas" xmlns:cx="http://schemas.microsoft.com/office/drawing/2014/chartex" xmlns:cx1="http://schemas.microsoft.com/office/drawing/2015/9/8/chartex" xmlns:cx2="http://schemas.microsoft.com/office/drawing/2015/10/21/chartex" xmlns:cx3="http://schemas.microsoft.com/office/drawing/2016/5/9/chartex" xmlns:cx4="http://schemas.microsoft.com/office/drawing/2016/5/10/chartex" xmlns:cx5="http://schemas.microsoft.com/office/drawing/2016/5/11/chartex" xmlns:cx6="http://schemas.microsoft.com/office/drawing/2016/5/12/chartex" xmlns:cx7="http://schemas.microsoft.com/office/drawing/2016/5/13/chartex" xmlns:cx8="http://schemas.microsoft.com/office/drawing/2016/5/14/chartex" xmlns:mc="http://schemas.openxmlformats.org/markup-compatibility/2006" xmlns:aink="http://schemas.microsoft.com/office/drawing/2016/ink" xmlns:am3d="http://schemas.microsoft.com/office/drawing/2017/model3d" xmlns:o="urn:schemas-microsoft-com:office:office" xmlns:r="http://schemas.openxmlformats.org/officeDocument/2006/relationships" xmlns:m="http://schemas.openxmlformats.org/officeDocument/2006/math" xmlns:v="urn:schemas-microsoft-com:vml" xmlns:wp14="http://schemas.microsoft.com/office/word/2010/wordprocessingDrawing" xmlns:wp="http://schemas.openxmlformats.org/drawingml/2006/wordprocessingDrawing" xmlns:w10="urn:schemas-microsoft-com:office:word" xmlns:w="http://schemas.openxmlformats.org/wordprocessingml/2006/main" xmlns:w14="http://schemas.microsoft.com/office/word/2010/wordml" xmlns:w15="http://schemas.microsoft.com/office/word/2012/wordml" xmlns:w16cex="http://schemas.microsoft.com/office/word/2018/wordml/cex" xmlns:w16cid="http://schemas.microsoft.com/office/word/2016/wordml/cid" xmlns:w16="http://schemas.microsoft.com/office/word/2018/wordml" xmlns:w16se="http://schemas.microsoft.com/office/word/2015/wordml/symex" xmlns:wpg="http://schemas.microsoft.com/office/word/2010/wordprocessingGroup" xmlns:wpi="http://schemas.microsoft.com/office/word/2010/wordprocessingInk" xmlns:wne="http://schemas.microsoft.com/office/word/2006/wordml" xmlns:wps="http://schemas.microsoft.com/office/word/2010/wordprocessingShape" mc:Ignorable="w14 w15 w16se w16cid w16 w16cex wp14">
+<w:document xmlns:wpc="http://schemas.microsoft.com/office/word/2010/wordprocessingCanvas" xmlns:cx="http://schemas.microsoft.com/office/drawing/2014/chartex" xmlns:cx1="http://schemas.microsoft.com/office/drawing/2015/9/8/chartex" xmlns:cx2="http://schemas.microsoft.com/office/drawing/2015/10/21/chartex" xmlns:cx3="http://schemas.microsoft.com/office/drawing/2016/5/9/chartex" xmlns:cx4="http://schemas.microsoft.com/office/drawing/2016/5/10/chartex" xmlns:cx5="http://schemas.microsoft.com/office/drawing/2016/5/11/chartex" xmlns:cx6="http://schemas.microsoft.com/office/drawing/2016/5/12/chartex" xmlns:cx7="http://schemas.microsoft.com/office/drawing/2016/5/13/chartex" xmlns:cx8="http://schemas.microsoft.com/office/drawing/2016/5/14/chartex" xmlns:mc="http://schemas.openxmlformats.org/markup-compatibility/2006" xmlns:aink="http://schemas.microsoft.com/office/drawing/2016/ink" xmlns:am3d="http://schemas.microsoft.com/office/drawing/2017/model3d" xmlns:o="urn:schemas-microsoft-com:office:office" xmlns:r="http://schemas.openxmlformats.org/officeDocument/2006/relationships" xmlns:m="http://schemas.openxmlformats.org/officeDocument/2006/math" xmlns:v="urn:schemas-microsoft-com:vml" xmlns:wp14="http://schemas.microsoft.com/office/word/2010/wordprocessingDrawing" xmlns:wp="http://schemas.openxmlformats.org/drawingml/2006/wordprocessingDrawing" xmlns:w10="urn:schemas-microsoft-com:office:word" xmlns:w="http://schemas.openxmlformats.org/wordprocessingml/2006/main" xmlns:w14="http://schemas.microsoft.com/office/word/2010/wordml" xmlns:w15="http://schemas.microsoft.com/office/word/2012/wordml" xmlns:w16cid="http://schemas.microsoft.com/office/word/2016/wordml/cid" xmlns:w16se="http://schemas.microsoft.com/office/word/2015/wordml/symex" xmlns:wpg="http://schemas.microsoft.com/office/word/2010/wordprocessingGroup" xmlns:wpi="http://schemas.microsoft.com/office/word/2010/wordprocessingInk" xmlns:wne="http://schemas.microsoft.com/office/word/2006/wordml" xmlns:wps="http://schemas.microsoft.com/office/word/2010/wordprocessingShape" mc:Ignorable="w14 w15 w16se w16cid wp14">
   <w:body>
+    <w:bookmarkStart w:id="0" w:name="_GoBack"/>
+    <w:bookmarkEnd w:id="0"/>
     <w:p>
       <w:pPr>
         <w:ind w:left="1563" w:right="560"/>
@@ -73,7 +75,7 @@
               </wp:anchor>
             </w:drawing>
           </mc:Choice>
-          <mc:Fallback>
+          <mc:Fallback xmlns:w16="http://schemas.microsoft.com/office/word/2018/wordml" xmlns:w16cex="http://schemas.microsoft.com/office/word/2018/wordml/cex">
             <w:pict>
               <v:line w14:anchorId="3D4CD247" id="Connecteur droit 2" o:spid="_x0000_s1026" style="position:absolute;flip:y;z-index:251659264;visibility:visible;mso-wrap-style:square;mso-wrap-distance-left:9pt;mso-wrap-distance-top:0;mso-wrap-distance-right:9pt;mso-wrap-distance-bottom:0;mso-position-horizontal:left;mso-position-horizontal-relative:margin;mso-position-vertical:absolute;mso-position-vertical-relative:text" from="0,74.65pt" to="463.15pt,77.35pt" o:gfxdata="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" strokecolor="black [3200]" strokeweight=".5pt">
                 <v:stroke joinstyle="miter"/>
@@ -176,8 +178,20 @@
           <w:sz w:val="24"/>
           <w:szCs w:val="24"/>
         </w:rPr>
-        <w:t>Tests OO – MaDUM</w:t>
-      </w:r>
+        <w:t xml:space="preserve">Tests OO – </w:t>
+      </w:r>
+      <w:proofErr w:type="spellStart"/>
+      <w:r>
+        <w:rPr>
+          <w:rFonts w:ascii="Arial Rounded MT Bold" w:hAnsi="Arial Rounded MT Bold"/>
+          <w:spacing w:val="-7"/>
+          <w:w w:val="103"/>
+          <w:sz w:val="24"/>
+          <w:szCs w:val="24"/>
+        </w:rPr>
+        <w:t>MaDUM</w:t>
+      </w:r>
+      <w:proofErr w:type="spellEnd"/>
     </w:p>
     <w:p>
       <w:pPr>
@@ -394,14 +408,10 @@
           <w:sz w:val="24"/>
           <w:szCs w:val="24"/>
         </w:rPr>
-        <w:t>Hakim Payman (1938609)</w:t>
-      </w:r>
-    </w:p>
-    <w:p>
-      <w:pPr>
-        <w:spacing w:before="66"/>
-        <w:ind w:left="2670" w:right="2670"/>
-        <w:jc w:val="center"/>
+        <w:t xml:space="preserve">Hakim </w:t>
+      </w:r>
+      <w:proofErr w:type="spellStart"/>
+      <w:r>
         <w:rPr>
           <w:rFonts w:ascii="Arial Rounded MT Bold" w:hAnsi="Arial Rounded MT Bold"/>
           <w:spacing w:val="-7"/>
@@ -409,7 +419,9 @@
           <w:sz w:val="24"/>
           <w:szCs w:val="24"/>
         </w:rPr>
-      </w:pPr>
+        <w:t>Payman</w:t>
+      </w:r>
+      <w:proofErr w:type="spellEnd"/>
       <w:r>
         <w:rPr>
           <w:rFonts w:ascii="Arial Rounded MT Bold" w:hAnsi="Arial Rounded MT Bold"/>
@@ -418,9 +430,14 @@
           <w:sz w:val="24"/>
           <w:szCs w:val="24"/>
         </w:rPr>
-        <w:t>Gabriel Tagliabracci (</w:t>
-      </w:r>
-      <w:r>
+        <w:t xml:space="preserve"> (1938609)</w:t>
+      </w:r>
+    </w:p>
+    <w:p>
+      <w:pPr>
+        <w:spacing w:before="66"/>
+        <w:ind w:left="2670" w:right="2670"/>
+        <w:jc w:val="center"/>
         <w:rPr>
           <w:rFonts w:ascii="Arial Rounded MT Bold" w:hAnsi="Arial Rounded MT Bold"/>
           <w:spacing w:val="-7"/>
@@ -428,8 +445,7 @@
           <w:sz w:val="24"/>
           <w:szCs w:val="24"/>
         </w:rPr>
-        <w:t>1935775</w:t>
-      </w:r>
+      </w:pPr>
       <w:r>
         <w:rPr>
           <w:rFonts w:ascii="Arial Rounded MT Bold" w:hAnsi="Arial Rounded MT Bold"/>
@@ -438,14 +454,10 @@
           <w:sz w:val="24"/>
           <w:szCs w:val="24"/>
         </w:rPr>
-        <w:t>)</w:t>
-      </w:r>
-    </w:p>
-    <w:p>
-      <w:pPr>
-        <w:spacing w:before="66"/>
-        <w:ind w:left="2670" w:right="2670"/>
-        <w:jc w:val="center"/>
+        <w:t xml:space="preserve">Gabriel </w:t>
+      </w:r>
+      <w:proofErr w:type="spellStart"/>
+      <w:r>
         <w:rPr>
           <w:rFonts w:ascii="Arial Rounded MT Bold" w:hAnsi="Arial Rounded MT Bold"/>
           <w:spacing w:val="-7"/>
@@ -453,13 +465,10 @@
           <w:sz w:val="24"/>
           <w:szCs w:val="24"/>
         </w:rPr>
-      </w:pPr>
-    </w:p>
-    <w:p>
-      <w:pPr>
-        <w:spacing w:before="66"/>
-        <w:ind w:left="2670" w:right="2670"/>
-        <w:jc w:val="center"/>
+        <w:t>Tagliabracci</w:t>
+      </w:r>
+      <w:proofErr w:type="spellEnd"/>
+      <w:r>
         <w:rPr>
           <w:rFonts w:ascii="Arial Rounded MT Bold" w:hAnsi="Arial Rounded MT Bold"/>
           <w:spacing w:val="-7"/>
@@ -467,13 +476,9 @@
           <w:sz w:val="24"/>
           <w:szCs w:val="24"/>
         </w:rPr>
-      </w:pPr>
-    </w:p>
-    <w:p>
-      <w:pPr>
-        <w:spacing w:before="66"/>
-        <w:ind w:left="2670" w:right="2670"/>
-        <w:jc w:val="center"/>
+        <w:t xml:space="preserve"> (</w:t>
+      </w:r>
+      <w:r>
         <w:rPr>
           <w:rFonts w:ascii="Arial Rounded MT Bold" w:hAnsi="Arial Rounded MT Bold"/>
           <w:spacing w:val="-7"/>
@@ -481,7 +486,8 @@
           <w:sz w:val="24"/>
           <w:szCs w:val="24"/>
         </w:rPr>
-      </w:pPr>
+        <w:t>1935775</w:t>
+      </w:r>
       <w:r>
         <w:rPr>
           <w:rFonts w:ascii="Arial Rounded MT Bold" w:hAnsi="Arial Rounded MT Bold"/>
@@ -490,9 +496,14 @@
           <w:sz w:val="24"/>
           <w:szCs w:val="24"/>
         </w:rPr>
-        <w:t>Groupe :</w:t>
-      </w:r>
-      <w:r>
+        <w:t>)</w:t>
+      </w:r>
+    </w:p>
+    <w:p>
+      <w:pPr>
+        <w:spacing w:before="66"/>
+        <w:ind w:left="2670" w:right="2670"/>
+        <w:jc w:val="center"/>
         <w:rPr>
           <w:rFonts w:ascii="Arial Rounded MT Bold" w:hAnsi="Arial Rounded MT Bold"/>
           <w:spacing w:val="-7"/>
@@ -500,9 +511,13 @@
           <w:sz w:val="24"/>
           <w:szCs w:val="24"/>
         </w:rPr>
-        <w:t xml:space="preserve"> </w:t>
-      </w:r>
-      <w:r>
+      </w:pPr>
+    </w:p>
+    <w:p>
+      <w:pPr>
+        <w:spacing w:before="66"/>
+        <w:ind w:left="2670" w:right="2670"/>
+        <w:jc w:val="center"/>
         <w:rPr>
           <w:rFonts w:ascii="Arial Rounded MT Bold" w:hAnsi="Arial Rounded MT Bold"/>
           <w:spacing w:val="-7"/>
@@ -510,8 +525,7 @@
           <w:sz w:val="24"/>
           <w:szCs w:val="24"/>
         </w:rPr>
-        <w:t>02</w:t>
-      </w:r>
+      </w:pPr>
     </w:p>
     <w:p>
       <w:pPr>
@@ -526,12 +540,7 @@
           <w:szCs w:val="24"/>
         </w:rPr>
       </w:pPr>
-    </w:p>
-    <w:p>
-      <w:pPr>
-        <w:spacing w:before="66"/>
-        <w:ind w:left="2670" w:right="2670"/>
-        <w:jc w:val="center"/>
+      <w:r>
         <w:rPr>
           <w:rFonts w:ascii="Arial Rounded MT Bold" w:hAnsi="Arial Rounded MT Bold"/>
           <w:spacing w:val="-7"/>
@@ -539,7 +548,8 @@
           <w:sz w:val="24"/>
           <w:szCs w:val="24"/>
         </w:rPr>
-      </w:pPr>
+        <w:t>Groupe :</w:t>
+      </w:r>
       <w:r>
         <w:rPr>
           <w:rFonts w:ascii="Arial Rounded MT Bold" w:hAnsi="Arial Rounded MT Bold"/>
@@ -548,14 +558,9 @@
           <w:sz w:val="24"/>
           <w:szCs w:val="24"/>
         </w:rPr>
-        <w:t>Soumis à Noureddine Kerzazi</w:t>
-      </w:r>
-    </w:p>
-    <w:p>
-      <w:pPr>
-        <w:spacing w:before="66"/>
-        <w:ind w:left="2670" w:right="2670"/>
-        <w:jc w:val="center"/>
+        <w:t xml:space="preserve"> </w:t>
+      </w:r>
+      <w:r>
         <w:rPr>
           <w:rFonts w:ascii="Arial Rounded MT Bold" w:hAnsi="Arial Rounded MT Bold"/>
           <w:spacing w:val="-7"/>
@@ -563,7 +568,8 @@
           <w:sz w:val="24"/>
           <w:szCs w:val="24"/>
         </w:rPr>
-      </w:pPr>
+        <w:t>02</w:t>
+      </w:r>
     </w:p>
     <w:p>
       <w:pPr>
@@ -592,12 +598,7 @@
           <w:szCs w:val="24"/>
         </w:rPr>
       </w:pPr>
-    </w:p>
-    <w:p>
-      <w:pPr>
-        <w:spacing w:before="66"/>
-        <w:ind w:left="2670" w:right="2670"/>
-        <w:jc w:val="center"/>
+      <w:r>
         <w:rPr>
           <w:rFonts w:ascii="Arial Rounded MT Bold" w:hAnsi="Arial Rounded MT Bold"/>
           <w:spacing w:val="-7"/>
@@ -605,7 +606,9 @@
           <w:sz w:val="24"/>
           <w:szCs w:val="24"/>
         </w:rPr>
-      </w:pPr>
+        <w:t xml:space="preserve">Soumis à Noureddine </w:t>
+      </w:r>
+      <w:proofErr w:type="spellStart"/>
       <w:r>
         <w:rPr>
           <w:rFonts w:ascii="Arial Rounded MT Bold" w:hAnsi="Arial Rounded MT Bold"/>
@@ -614,6 +617,73 @@
           <w:sz w:val="24"/>
           <w:szCs w:val="24"/>
         </w:rPr>
+        <w:t>Kerzazi</w:t>
+      </w:r>
+      <w:proofErr w:type="spellEnd"/>
+    </w:p>
+    <w:p>
+      <w:pPr>
+        <w:spacing w:before="66"/>
+        <w:ind w:left="2670" w:right="2670"/>
+        <w:jc w:val="center"/>
+        <w:rPr>
+          <w:rFonts w:ascii="Arial Rounded MT Bold" w:hAnsi="Arial Rounded MT Bold"/>
+          <w:spacing w:val="-7"/>
+          <w:w w:val="103"/>
+          <w:sz w:val="24"/>
+          <w:szCs w:val="24"/>
+        </w:rPr>
+      </w:pPr>
+    </w:p>
+    <w:p>
+      <w:pPr>
+        <w:spacing w:before="66"/>
+        <w:ind w:left="2670" w:right="2670"/>
+        <w:jc w:val="center"/>
+        <w:rPr>
+          <w:rFonts w:ascii="Arial Rounded MT Bold" w:hAnsi="Arial Rounded MT Bold"/>
+          <w:spacing w:val="-7"/>
+          <w:w w:val="103"/>
+          <w:sz w:val="24"/>
+          <w:szCs w:val="24"/>
+        </w:rPr>
+      </w:pPr>
+    </w:p>
+    <w:p>
+      <w:pPr>
+        <w:spacing w:before="66"/>
+        <w:ind w:left="2670" w:right="2670"/>
+        <w:jc w:val="center"/>
+        <w:rPr>
+          <w:rFonts w:ascii="Arial Rounded MT Bold" w:hAnsi="Arial Rounded MT Bold"/>
+          <w:spacing w:val="-7"/>
+          <w:w w:val="103"/>
+          <w:sz w:val="24"/>
+          <w:szCs w:val="24"/>
+        </w:rPr>
+      </w:pPr>
+    </w:p>
+    <w:p>
+      <w:pPr>
+        <w:spacing w:before="66"/>
+        <w:ind w:left="2670" w:right="2670"/>
+        <w:jc w:val="center"/>
+        <w:rPr>
+          <w:rFonts w:ascii="Arial Rounded MT Bold" w:hAnsi="Arial Rounded MT Bold"/>
+          <w:spacing w:val="-7"/>
+          <w:w w:val="103"/>
+          <w:sz w:val="24"/>
+          <w:szCs w:val="24"/>
+        </w:rPr>
+      </w:pPr>
+      <w:r>
+        <w:rPr>
+          <w:rFonts w:ascii="Arial Rounded MT Bold" w:hAnsi="Arial Rounded MT Bold"/>
+          <w:spacing w:val="-7"/>
+          <w:w w:val="103"/>
+          <w:sz w:val="24"/>
+          <w:szCs w:val="24"/>
+        </w:rPr>
         <w:t>Hiver 2020</w:t>
       </w:r>
     </w:p>
@@ -659,7 +729,27 @@
           <w:sz w:val="28"/>
           <w:szCs w:val="28"/>
         </w:rPr>
-        <w:t>4.1. Identifier la situation la plus favorable pour un test MaDUM ensuite</w:t>
+        <w:t xml:space="preserve">4.1. Identifier la situation la plus favorable pour un test </w:t>
+      </w:r>
+      <w:proofErr w:type="spellStart"/>
+      <w:r>
+        <w:rPr>
+          <w:rFonts w:cstheme="minorHAnsi"/>
+          <w:spacing w:val="-8"/>
+          <w:sz w:val="28"/>
+          <w:szCs w:val="28"/>
+        </w:rPr>
+        <w:t>MaDUM</w:t>
+      </w:r>
+      <w:proofErr w:type="spellEnd"/>
+      <w:r>
+        <w:rPr>
+          <w:rFonts w:cstheme="minorHAnsi"/>
+          <w:spacing w:val="-8"/>
+          <w:sz w:val="28"/>
+          <w:szCs w:val="28"/>
+        </w:rPr>
+        <w:t xml:space="preserve"> ensuite</w:t>
       </w:r>
       <w:r>
         <w:rPr>
@@ -677,7 +767,47 @@
           <w:sz w:val="28"/>
           <w:szCs w:val="28"/>
         </w:rPr>
-        <w:t>construire le MaDUM en identifiant respectivement les constructors,</w:t>
+        <w:t xml:space="preserve">construire le </w:t>
+      </w:r>
+      <w:proofErr w:type="spellStart"/>
+      <w:r>
+        <w:rPr>
+          <w:rFonts w:cstheme="minorHAnsi"/>
+          <w:spacing w:val="-8"/>
+          <w:sz w:val="28"/>
+          <w:szCs w:val="28"/>
+        </w:rPr>
+        <w:t>MaDUM</w:t>
+      </w:r>
+      <w:proofErr w:type="spellEnd"/>
+      <w:r>
+        <w:rPr>
+          <w:rFonts w:cstheme="minorHAnsi"/>
+          <w:spacing w:val="-8"/>
+          <w:sz w:val="28"/>
+          <w:szCs w:val="28"/>
+        </w:rPr>
+        <w:t xml:space="preserve"> en identifiant respectivement les </w:t>
+      </w:r>
+      <w:proofErr w:type="spellStart"/>
+      <w:r>
+        <w:rPr>
+          <w:rFonts w:cstheme="minorHAnsi"/>
+          <w:spacing w:val="-8"/>
+          <w:sz w:val="28"/>
+          <w:szCs w:val="28"/>
+        </w:rPr>
+        <w:t>constructors</w:t>
+      </w:r>
+      <w:proofErr w:type="spellEnd"/>
+      <w:r>
+        <w:rPr>
+          <w:rFonts w:cstheme="minorHAnsi"/>
+          <w:spacing w:val="-8"/>
+          <w:sz w:val="28"/>
+          <w:szCs w:val="28"/>
+        </w:rPr>
+        <w:t>,</w:t>
       </w:r>
       <w:r>
         <w:rPr>
@@ -695,7 +825,27 @@
           <w:sz w:val="28"/>
           <w:szCs w:val="28"/>
         </w:rPr>
-        <w:t>reporters, transformers, et autres pour les attributs de la classe</w:t>
+        <w:t xml:space="preserve">reporters, </w:t>
+      </w:r>
+      <w:proofErr w:type="spellStart"/>
+      <w:r>
+        <w:rPr>
+          <w:rFonts w:cstheme="minorHAnsi"/>
+          <w:spacing w:val="-8"/>
+          <w:sz w:val="28"/>
+          <w:szCs w:val="28"/>
+        </w:rPr>
+        <w:t>transformers</w:t>
+      </w:r>
+      <w:proofErr w:type="spellEnd"/>
+      <w:r>
+        <w:rPr>
+          <w:rFonts w:cstheme="minorHAnsi"/>
+          <w:spacing w:val="-8"/>
+          <w:sz w:val="28"/>
+          <w:szCs w:val="28"/>
+        </w:rPr>
+        <w:t>, et autres pour les attributs de la classe</w:t>
       </w:r>
       <w:r>
         <w:rPr>
@@ -774,8 +924,9 @@
           <w:szCs w:val="28"/>
           <w:lang w:val="fr-FR"/>
         </w:rPr>
-        <w:t xml:space="preserve">n test MaDUM est </w:t>
-      </w:r>
+        <w:t xml:space="preserve">n test </w:t>
+      </w:r>
+      <w:proofErr w:type="spellStart"/>
       <w:r>
         <w:rPr>
           <w:rFonts w:cstheme="minorHAnsi"/>
@@ -784,6 +935,27 @@
           <w:szCs w:val="28"/>
           <w:lang w:val="fr-FR"/>
         </w:rPr>
+        <w:t>MaDUM</w:t>
+      </w:r>
+      <w:proofErr w:type="spellEnd"/>
+      <w:r>
+        <w:rPr>
+          <w:rFonts w:cstheme="minorHAnsi"/>
+          <w:spacing w:val="-8"/>
+          <w:sz w:val="28"/>
+          <w:szCs w:val="28"/>
+          <w:lang w:val="fr-FR"/>
+        </w:rPr>
+        <w:t xml:space="preserve"> est </w:t>
+      </w:r>
+      <w:r>
+        <w:rPr>
+          <w:rFonts w:cstheme="minorHAnsi"/>
+          <w:spacing w:val="-8"/>
+          <w:sz w:val="28"/>
+          <w:szCs w:val="28"/>
+          <w:lang w:val="fr-FR"/>
+        </w:rPr>
         <w:t>un cas tel qu’il implique une quantité minimale de séquences d’opérations à exécuter pour réaliser les tests d’une tranche.</w:t>
       </w:r>
       <w:r>
@@ -794,7 +966,29 @@
           <w:szCs w:val="28"/>
           <w:lang w:val="fr-FR"/>
         </w:rPr>
-        <w:t xml:space="preserve"> Pour le MaDUM présent, nous avons omis d’inclure les méthodes « helpers »</w:t>
+        <w:t xml:space="preserve"> Pour le </w:t>
+      </w:r>
+      <w:proofErr w:type="spellStart"/>
+      <w:r>
+        <w:rPr>
+          <w:rFonts w:cstheme="minorHAnsi"/>
+          <w:spacing w:val="-8"/>
+          <w:sz w:val="28"/>
+          <w:szCs w:val="28"/>
+          <w:lang w:val="fr-FR"/>
+        </w:rPr>
+        <w:t>MaDUM</w:t>
+      </w:r>
+      <w:proofErr w:type="spellEnd"/>
+      <w:r>
+        <w:rPr>
+          <w:rFonts w:cstheme="minorHAnsi"/>
+          <w:spacing w:val="-8"/>
+          <w:sz w:val="28"/>
+          <w:szCs w:val="28"/>
+          <w:lang w:val="fr-FR"/>
+        </w:rPr>
+        <w:t xml:space="preserve"> présent, nous avons omis d’inclure les méthodes « helpers »</w:t>
       </w:r>
       <w:r>
         <w:rPr>
@@ -838,18 +1032,9 @@
           <w:szCs w:val="28"/>
           <w:lang w:val="fr-FR"/>
         </w:rPr>
-        <w:t>__lt__</w:t>
-      </w:r>
-      <w:r>
-        <w:rPr>
-          <w:rFonts w:cstheme="minorHAnsi"/>
-          <w:spacing w:val="-8"/>
-          <w:sz w:val="28"/>
-          <w:szCs w:val="28"/>
-          <w:lang w:val="fr-FR"/>
-        </w:rPr>
-        <w:t xml:space="preserve">, </w:t>
-      </w:r>
+        <w:t>__</w:t>
+      </w:r>
+      <w:proofErr w:type="spellStart"/>
       <w:r>
         <w:rPr>
           <w:rFonts w:cstheme="minorHAnsi"/>
@@ -860,18 +1045,9 @@
           <w:szCs w:val="28"/>
           <w:lang w:val="fr-FR"/>
         </w:rPr>
-        <w:t>__repr__</w:t>
-      </w:r>
-      <w:r>
-        <w:rPr>
-          <w:rFonts w:cstheme="minorHAnsi"/>
-          <w:spacing w:val="-8"/>
-          <w:sz w:val="28"/>
-          <w:szCs w:val="28"/>
-          <w:lang w:val="fr-FR"/>
-        </w:rPr>
-        <w:t xml:space="preserve"> et </w:t>
-      </w:r>
+        <w:t>lt</w:t>
+      </w:r>
+      <w:proofErr w:type="spellEnd"/>
       <w:r>
         <w:rPr>
           <w:rFonts w:cstheme="minorHAnsi"/>
@@ -882,8 +1058,80 @@
           <w:szCs w:val="28"/>
           <w:lang w:val="fr-FR"/>
         </w:rPr>
+        <w:t>__</w:t>
+      </w:r>
+      <w:r>
+        <w:rPr>
+          <w:rFonts w:cstheme="minorHAnsi"/>
+          <w:spacing w:val="-8"/>
+          <w:sz w:val="28"/>
+          <w:szCs w:val="28"/>
+          <w:lang w:val="fr-FR"/>
+        </w:rPr>
+        <w:t xml:space="preserve">, </w:t>
+      </w:r>
+      <w:r>
+        <w:rPr>
+          <w:rFonts w:cstheme="minorHAnsi"/>
+          <w:i/>
+          <w:iCs/>
+          <w:spacing w:val="-8"/>
+          <w:sz w:val="28"/>
+          <w:szCs w:val="28"/>
+          <w:lang w:val="fr-FR"/>
+        </w:rPr>
+        <w:t>__</w:t>
+      </w:r>
+      <w:proofErr w:type="spellStart"/>
+      <w:r>
+        <w:rPr>
+          <w:rFonts w:cstheme="minorHAnsi"/>
+          <w:i/>
+          <w:iCs/>
+          <w:spacing w:val="-8"/>
+          <w:sz w:val="28"/>
+          <w:szCs w:val="28"/>
+          <w:lang w:val="fr-FR"/>
+        </w:rPr>
+        <w:t>repr</w:t>
+      </w:r>
+      <w:proofErr w:type="spellEnd"/>
+      <w:r>
+        <w:rPr>
+          <w:rFonts w:cstheme="minorHAnsi"/>
+          <w:i/>
+          <w:iCs/>
+          <w:spacing w:val="-8"/>
+          <w:sz w:val="28"/>
+          <w:szCs w:val="28"/>
+          <w:lang w:val="fr-FR"/>
+        </w:rPr>
+        <w:t>__</w:t>
+      </w:r>
+      <w:r>
+        <w:rPr>
+          <w:rFonts w:cstheme="minorHAnsi"/>
+          <w:spacing w:val="-8"/>
+          <w:sz w:val="28"/>
+          <w:szCs w:val="28"/>
+          <w:lang w:val="fr-FR"/>
+        </w:rPr>
+        <w:t xml:space="preserve"> et </w:t>
+      </w:r>
+      <w:proofErr w:type="spellStart"/>
+      <w:r>
+        <w:rPr>
+          <w:rFonts w:cstheme="minorHAnsi"/>
+          <w:i/>
+          <w:iCs/>
+          <w:spacing w:val="-8"/>
+          <w:sz w:val="28"/>
+          <w:szCs w:val="28"/>
+          <w:lang w:val="fr-FR"/>
+        </w:rPr>
         <w:t>isLeaf</w:t>
       </w:r>
+      <w:proofErr w:type="spellEnd"/>
       <w:r>
         <w:rPr>
           <w:rFonts w:cstheme="minorHAnsi"/>
@@ -914,30 +1162,30 @@
       <w:r>
         <w:t xml:space="preserve">Tableau </w:t>
       </w:r>
-      <w:r>
-        <w:fldChar w:fldCharType="begin"/>
-      </w:r>
-      <w:r>
-        <w:instrText xml:space="preserve"> SEQ Tableau \* ARABIC </w:instrText>
-      </w:r>
-      <w:r>
-        <w:fldChar w:fldCharType="separate"/>
-      </w:r>
-      <w:r>
-        <w:rPr>
-          <w:noProof/>
-        </w:rPr>
-        <w:t>1</w:t>
-      </w:r>
-      <w:r>
-        <w:rPr>
-          <w:noProof/>
-        </w:rPr>
-        <w:fldChar w:fldCharType="end"/>
-      </w:r>
-      <w:r>
-        <w:t>: MaDUM de la classe Huffman</w:t>
-      </w:r>
+      <w:fldSimple w:instr=" SEQ Tableau \* ARABIC ">
+        <w:r>
+          <w:rPr>
+            <w:noProof/>
+          </w:rPr>
+          <w:t>1</w:t>
+        </w:r>
+      </w:fldSimple>
+      <w:r>
+        <w:t xml:space="preserve">: </w:t>
+      </w:r>
+      <w:proofErr w:type="spellStart"/>
+      <w:r>
+        <w:t>MaDUM</w:t>
+      </w:r>
+      <w:proofErr w:type="spellEnd"/>
+      <w:r>
+        <w:t xml:space="preserve"> de la classe </w:t>
+      </w:r>
+      <w:proofErr w:type="spellStart"/>
+      <w:r>
+        <w:t>Huffman</w:t>
+      </w:r>
+      <w:proofErr w:type="spellEnd"/>
     </w:p>
     <w:p>
       <w:pPr>
@@ -1037,7 +1285,27 @@
           <w:sz w:val="28"/>
           <w:szCs w:val="28"/>
         </w:rPr>
-        <w:t>4.2. À l’aide de unittest, écrire une classe de test unitaire pour tester les</w:t>
+        <w:t xml:space="preserve">4.2. À l’aide de </w:t>
+      </w:r>
+      <w:proofErr w:type="spellStart"/>
+      <w:r>
+        <w:rPr>
+          <w:rFonts w:cstheme="minorHAnsi"/>
+          <w:spacing w:val="-8"/>
+          <w:sz w:val="28"/>
+          <w:szCs w:val="28"/>
+        </w:rPr>
+        <w:t>unittest</w:t>
+      </w:r>
+      <w:proofErr w:type="spellEnd"/>
+      <w:r>
+        <w:rPr>
+          <w:rFonts w:cstheme="minorHAnsi"/>
+          <w:spacing w:val="-8"/>
+          <w:sz w:val="28"/>
+          <w:szCs w:val="28"/>
+        </w:rPr>
+        <w:t>, écrire une classe de test unitaire pour tester les</w:t>
       </w:r>
       <w:r>
         <w:rPr>
@@ -1073,7 +1341,27 @@
           <w:sz w:val="28"/>
           <w:szCs w:val="28"/>
         </w:rPr>
-        <w:t>séquence des méthodes doit suivre le principe de MaDUM.</w:t>
+        <w:t xml:space="preserve">séquence des méthodes doit suivre le principe de </w:t>
+      </w:r>
+      <w:proofErr w:type="spellStart"/>
+      <w:r>
+        <w:rPr>
+          <w:rFonts w:cstheme="minorHAnsi"/>
+          <w:spacing w:val="-8"/>
+          <w:sz w:val="28"/>
+          <w:szCs w:val="28"/>
+        </w:rPr>
+        <w:t>MaDUM</w:t>
+      </w:r>
+      <w:proofErr w:type="spellEnd"/>
+      <w:r>
+        <w:rPr>
+          <w:rFonts w:cstheme="minorHAnsi"/>
+          <w:spacing w:val="-8"/>
+          <w:sz w:val="28"/>
+          <w:szCs w:val="28"/>
+        </w:rPr>
+        <w:t>.</w:t>
       </w:r>
     </w:p>
     <w:p>
@@ -1118,6 +1406,7 @@
         </w:rPr>
         <w:t xml:space="preserve"> les séquences d’opérations pouvant être déterminées dans chacune des tranches du </w:t>
       </w:r>
+      <w:proofErr w:type="spellStart"/>
       <w:r>
         <w:rPr>
           <w:rFonts w:cstheme="minorHAnsi"/>
@@ -1126,7 +1415,18 @@
           <w:szCs w:val="28"/>
           <w:lang w:val="fr-FR"/>
         </w:rPr>
-        <w:t>MaDUM précédemment fait. Les tests pour chacune des tranches ont été écrits dans le fichier test_huffman.py.</w:t>
+        <w:t>MaDUM</w:t>
+      </w:r>
+      <w:proofErr w:type="spellEnd"/>
+      <w:r>
+        <w:rPr>
+          <w:rFonts w:cstheme="minorHAnsi"/>
+          <w:spacing w:val="-8"/>
+          <w:sz w:val="28"/>
+          <w:szCs w:val="28"/>
+          <w:lang w:val="fr-FR"/>
+        </w:rPr>
+        <w:t xml:space="preserve"> précédemment fait. Les tests pour chacune des tranches ont été écrits dans le fichier test_huffman.py.</w:t>
       </w:r>
     </w:p>
     <w:p>
@@ -1162,7 +1462,27 @@
           <w:sz w:val="28"/>
           <w:szCs w:val="28"/>
         </w:rPr>
-        <w:t>4.3. Est-ce que cet exemple montre une ou plusieurs limitations de MaDUM ?</w:t>
+        <w:t xml:space="preserve">4.3. Est-ce que cet exemple montre une ou plusieurs limitations de </w:t>
+      </w:r>
+      <w:proofErr w:type="spellStart"/>
+      <w:r>
+        <w:rPr>
+          <w:rFonts w:cstheme="minorHAnsi"/>
+          <w:spacing w:val="-8"/>
+          <w:sz w:val="28"/>
+          <w:szCs w:val="28"/>
+        </w:rPr>
+        <w:t>MaDUM</w:t>
+      </w:r>
+      <w:proofErr w:type="spellEnd"/>
+      <w:r>
+        <w:rPr>
+          <w:rFonts w:cstheme="minorHAnsi"/>
+          <w:spacing w:val="-8"/>
+          <w:sz w:val="28"/>
+          <w:szCs w:val="28"/>
+        </w:rPr>
+        <w:t xml:space="preserve"> ?</w:t>
       </w:r>
       <w:r>
         <w:rPr>
@@ -1230,7 +1550,27 @@
           <w:sz w:val="28"/>
           <w:szCs w:val="28"/>
         </w:rPr>
-        <w:t xml:space="preserve"> De plus, on constate aussi que la gestion des erreurs dans ce cas n’a pas pu être couverte avec MaDUM.</w:t>
+        <w:t xml:space="preserve"> De plus, on constate aussi que la gestion des erreurs dans ce cas n’a pas pu être couverte avec </w:t>
+      </w:r>
+      <w:proofErr w:type="spellStart"/>
+      <w:r>
+        <w:rPr>
+          <w:rFonts w:cstheme="minorHAnsi"/>
+          <w:spacing w:val="-8"/>
+          <w:sz w:val="28"/>
+          <w:szCs w:val="28"/>
+        </w:rPr>
+        <w:t>MaDUM</w:t>
+      </w:r>
+      <w:proofErr w:type="spellEnd"/>
+      <w:r>
+        <w:rPr>
+          <w:rFonts w:cstheme="minorHAnsi"/>
+          <w:spacing w:val="-8"/>
+          <w:sz w:val="28"/>
+          <w:szCs w:val="28"/>
+        </w:rPr>
+        <w:t>.</w:t>
       </w:r>
     </w:p>
     <w:p>
@@ -1423,14 +1763,27 @@
       <w:r>
         <w:t xml:space="preserve">Figure </w:t>
       </w:r>
-      <w:fldSimple w:instr=" SEQ Figure \* ARABIC ">
-        <w:r>
-          <w:rPr>
-            <w:noProof/>
-          </w:rPr>
-          <w:t>1</w:t>
-        </w:r>
-      </w:fldSimple>
+      <w:r>
+        <w:fldChar w:fldCharType="begin"/>
+      </w:r>
+      <w:r>
+        <w:instrText xml:space="preserve"> SEQ Figure \* ARABIC </w:instrText>
+      </w:r>
+      <w:r>
+        <w:fldChar w:fldCharType="separate"/>
+      </w:r>
+      <w:r>
+        <w:rPr>
+          <w:noProof/>
+        </w:rPr>
+        <w:t>1</w:t>
+      </w:r>
+      <w:r>
+        <w:rPr>
+          <w:noProof/>
+        </w:rPr>
+        <w:fldChar w:fldCharType="end"/>
+      </w:r>
       <w:r>
         <w:t>: Couverture lors de la première exécution de Coverage.py</w:t>
       </w:r>
@@ -1523,8 +1876,9 @@
           <w:szCs w:val="28"/>
           <w:lang w:val="fr-FR"/>
         </w:rPr>
-        <w:t>dre su</w:t>
-      </w:r>
+        <w:t xml:space="preserve">dre </w:t>
+      </w:r>
+      <w:proofErr w:type="gramStart"/>
       <w:r>
         <w:rPr>
           <w:rFonts w:cstheme="minorHAnsi"/>
@@ -1533,6 +1887,16 @@
           <w:szCs w:val="28"/>
           <w:lang w:val="fr-FR"/>
         </w:rPr>
+        <w:t>su</w:t>
+      </w:r>
+      <w:r>
+        <w:rPr>
+          <w:rFonts w:cstheme="minorHAnsi"/>
+          <w:spacing w:val="-8"/>
+          <w:sz w:val="28"/>
+          <w:szCs w:val="28"/>
+          <w:lang w:val="fr-FR"/>
+        </w:rPr>
         <w:t>ite</w:t>
       </w:r>
       <w:r>
@@ -1553,7 +1917,18 @@
           <w:szCs w:val="28"/>
           <w:lang w:val="fr-FR"/>
         </w:rPr>
-        <w:t xml:space="preserve">à </w:t>
+        <w:t>à</w:t>
+      </w:r>
+      <w:proofErr w:type="gramEnd"/>
+      <w:r>
+        <w:rPr>
+          <w:rFonts w:cstheme="minorHAnsi"/>
+          <w:spacing w:val="-8"/>
+          <w:sz w:val="28"/>
+          <w:szCs w:val="28"/>
+          <w:lang w:val="fr-FR"/>
+        </w:rPr>
+        <w:t xml:space="preserve"> </w:t>
       </w:r>
       <w:r>
         <w:rPr>
@@ -1644,16 +2019,37 @@
       <w:r>
         <w:t xml:space="preserve">Figure </w:t>
       </w:r>
-      <w:fldSimple w:instr=" SEQ Figure \* ARABIC ">
-        <w:r>
-          <w:rPr>
-            <w:noProof/>
-          </w:rPr>
-          <w:t>2</w:t>
-        </w:r>
-      </w:fldSimple>
-      <w:r>
-        <w:t>: Couverture suite à la complétion des tests</w:t>
+      <w:r>
+        <w:fldChar w:fldCharType="begin"/>
+      </w:r>
+      <w:r>
+        <w:instrText xml:space="preserve"> SEQ Figure \* ARABIC </w:instrText>
+      </w:r>
+      <w:r>
+        <w:fldChar w:fldCharType="separate"/>
+      </w:r>
+      <w:r>
+        <w:rPr>
+          <w:noProof/>
+        </w:rPr>
+        <w:t>2</w:t>
+      </w:r>
+      <w:r>
+        <w:rPr>
+          <w:noProof/>
+        </w:rPr>
+        <w:fldChar w:fldCharType="end"/>
+      </w:r>
+      <w:r>
+        <w:t xml:space="preserve">: Couverture </w:t>
+      </w:r>
+      <w:proofErr w:type="gramStart"/>
+      <w:r>
+        <w:t>suite à</w:t>
+      </w:r>
+      <w:proofErr w:type="gramEnd"/>
+      <w:r>
+        <w:t xml:space="preserve"> la complétion des tests</w:t>
       </w:r>
     </w:p>
     <w:p>
@@ -1675,7 +2071,27 @@
           <w:sz w:val="28"/>
           <w:szCs w:val="28"/>
         </w:rPr>
-        <w:t>4.5. Qu’est-ce qui se passe si la fonction responsable du padding ne</w:t>
+        <w:t xml:space="preserve">4.5. Qu’est-ce qui se passe si la fonction responsable du </w:t>
+      </w:r>
+      <w:proofErr w:type="spellStart"/>
+      <w:r>
+        <w:rPr>
+          <w:rFonts w:cstheme="minorHAnsi"/>
+          <w:spacing w:val="-8"/>
+          <w:sz w:val="28"/>
+          <w:szCs w:val="28"/>
+        </w:rPr>
+        <w:t>padding</w:t>
+      </w:r>
+      <w:proofErr w:type="spellEnd"/>
+      <w:r>
+        <w:rPr>
+          <w:rFonts w:cstheme="minorHAnsi"/>
+          <w:spacing w:val="-8"/>
+          <w:sz w:val="28"/>
+          <w:szCs w:val="28"/>
+        </w:rPr>
+        <w:t xml:space="preserve"> ne</w:t>
       </w:r>
       <w:r>
         <w:rPr>
@@ -1715,8 +2131,29 @@
           <w:sz w:val="28"/>
           <w:szCs w:val="28"/>
         </w:rPr>
-        <w:t>Si la fonction responsable d’ajouter le padding (</w:t>
-      </w:r>
+        <w:t xml:space="preserve">Si la fonction responsable d’ajouter le </w:t>
+      </w:r>
+      <w:proofErr w:type="spellStart"/>
+      <w:r>
+        <w:rPr>
+          <w:rFonts w:cstheme="minorHAnsi"/>
+          <w:spacing w:val="-8"/>
+          <w:sz w:val="28"/>
+          <w:szCs w:val="28"/>
+        </w:rPr>
+        <w:t>padding</w:t>
+      </w:r>
+      <w:proofErr w:type="spellEnd"/>
+      <w:r>
+        <w:rPr>
+          <w:rFonts w:cstheme="minorHAnsi"/>
+          <w:spacing w:val="-8"/>
+          <w:sz w:val="28"/>
+          <w:szCs w:val="28"/>
+        </w:rPr>
+        <w:t xml:space="preserve"> (</w:t>
+      </w:r>
+      <w:proofErr w:type="spellStart"/>
       <w:r>
         <w:rPr>
           <w:rFonts w:cstheme="minorHAnsi"/>
@@ -1728,6 +2165,7 @@
         </w:rPr>
         <w:t>compress_binary_string</w:t>
       </w:r>
+      <w:proofErr w:type="spellEnd"/>
       <w:r>
         <w:rPr>
           <w:rFonts w:cstheme="minorHAnsi"/>
@@ -1762,7 +2200,47 @@
           <w:sz w:val="28"/>
           <w:szCs w:val="28"/>
         </w:rPr>
-        <w:t>la décompression dépend de la justesse de l’ajout du padding. Ainsi, un padding qui a été mal ajouté à un string, résulte inévitablement en une décompression qui échoue.</w:t>
+        <w:t xml:space="preserve">la décompression dépend de la justesse de l’ajout du </w:t>
+      </w:r>
+      <w:proofErr w:type="spellStart"/>
+      <w:r>
+        <w:rPr>
+          <w:rFonts w:cstheme="minorHAnsi"/>
+          <w:spacing w:val="-8"/>
+          <w:sz w:val="28"/>
+          <w:szCs w:val="28"/>
+        </w:rPr>
+        <w:t>padding</w:t>
+      </w:r>
+      <w:proofErr w:type="spellEnd"/>
+      <w:r>
+        <w:rPr>
+          <w:rFonts w:cstheme="minorHAnsi"/>
+          <w:spacing w:val="-8"/>
+          <w:sz w:val="28"/>
+          <w:szCs w:val="28"/>
+        </w:rPr>
+        <w:t xml:space="preserve">. Ainsi, un </w:t>
+      </w:r>
+      <w:proofErr w:type="spellStart"/>
+      <w:r>
+        <w:rPr>
+          <w:rFonts w:cstheme="minorHAnsi"/>
+          <w:spacing w:val="-8"/>
+          <w:sz w:val="28"/>
+          <w:szCs w:val="28"/>
+        </w:rPr>
+        <w:t>padding</w:t>
+      </w:r>
+      <w:proofErr w:type="spellEnd"/>
+      <w:r>
+        <w:rPr>
+          <w:rFonts w:cstheme="minorHAnsi"/>
+          <w:spacing w:val="-8"/>
+          <w:sz w:val="28"/>
+          <w:szCs w:val="28"/>
+        </w:rPr>
+        <w:t xml:space="preserve"> qui a été mal ajouté à un string, résulte inévitablement en une décompression qui échoue.</w:t>
       </w:r>
     </w:p>
     <w:p>
@@ -2092,8 +2570,6 @@
         </w:rPr>
         <w:t>0, *: 1111</w:t>
       </w:r>
-      <w:bookmarkStart w:id="0" w:name="_GoBack"/>
-      <w:bookmarkEnd w:id="0"/>
       <w:r>
         <w:rPr>
           <w:rFonts w:cstheme="minorHAnsi"/>
@@ -2313,7 +2789,29 @@
           <w:szCs w:val="28"/>
           <w:lang w:val="en-CA"/>
         </w:rPr>
-        <w:t>&lt;&gt;^^2*_MM|grep@||\</w:t>
+        <w:t>&lt;&gt;^^2*_</w:t>
+      </w:r>
+      <w:proofErr w:type="spellStart"/>
+      <w:r>
+        <w:rPr>
+          <w:rFonts w:cstheme="minorHAnsi"/>
+          <w:spacing w:val="-8"/>
+          <w:sz w:val="28"/>
+          <w:szCs w:val="28"/>
+          <w:lang w:val="en-CA"/>
+        </w:rPr>
+        <w:t>MM|grep</w:t>
+      </w:r>
+      <w:proofErr w:type="spellEnd"/>
+      <w:r>
+        <w:rPr>
+          <w:rFonts w:cstheme="minorHAnsi"/>
+          <w:spacing w:val="-8"/>
+          <w:sz w:val="28"/>
+          <w:szCs w:val="28"/>
+          <w:lang w:val="en-CA"/>
+        </w:rPr>
+        <w:t>@||\</w:t>
       </w:r>
       <w:r>
         <w:rPr>
@@ -2388,7 +2886,7 @@
 </file>
 
 <file path=word/endnotes.xml><?xml version="1.0" encoding="utf-8"?>
-<w:endnotes xmlns:wpc="http://schemas.microsoft.com/office/word/2010/wordprocessingCanvas" xmlns:cx="http://schemas.microsoft.com/office/drawing/2014/chartex" xmlns:cx1="http://schemas.microsoft.com/office/drawing/2015/9/8/chartex" xmlns:cx2="http://schemas.microsoft.com/office/drawing/2015/10/21/chartex" xmlns:cx3="http://schemas.microsoft.com/office/drawing/2016/5/9/chartex" xmlns:cx4="http://schemas.microsoft.com/office/drawing/2016/5/10/chartex" xmlns:cx5="http://schemas.microsoft.com/office/drawing/2016/5/11/chartex" xmlns:cx6="http://schemas.microsoft.com/office/drawing/2016/5/12/chartex" xmlns:cx7="http://schemas.microsoft.com/office/drawing/2016/5/13/chartex" xmlns:cx8="http://schemas.microsoft.com/office/drawing/2016/5/14/chartex" xmlns:mc="http://schemas.openxmlformats.org/markup-compatibility/2006" xmlns:aink="http://schemas.microsoft.com/office/drawing/2016/ink" xmlns:am3d="http://schemas.microsoft.com/office/drawing/2017/model3d" xmlns:o="urn:schemas-microsoft-com:office:office" xmlns:r="http://schemas.openxmlformats.org/officeDocument/2006/relationships" xmlns:m="http://schemas.openxmlformats.org/officeDocument/2006/math" xmlns:v="urn:schemas-microsoft-com:vml" xmlns:wp14="http://schemas.microsoft.com/office/word/2010/wordprocessingDrawing" xmlns:wp="http://schemas.openxmlformats.org/drawingml/2006/wordprocessingDrawing" xmlns:w10="urn:schemas-microsoft-com:office:word" xmlns:w="http://schemas.openxmlformats.org/wordprocessingml/2006/main" xmlns:w14="http://schemas.microsoft.com/office/word/2010/wordml" xmlns:w15="http://schemas.microsoft.com/office/word/2012/wordml" xmlns:w16cex="http://schemas.microsoft.com/office/word/2018/wordml/cex" xmlns:w16cid="http://schemas.microsoft.com/office/word/2016/wordml/cid" xmlns:w16="http://schemas.microsoft.com/office/word/2018/wordml" xmlns:w16se="http://schemas.microsoft.com/office/word/2015/wordml/symex" xmlns:wpg="http://schemas.microsoft.com/office/word/2010/wordprocessingGroup" xmlns:wpi="http://schemas.microsoft.com/office/word/2010/wordprocessingInk" xmlns:wne="http://schemas.microsoft.com/office/word/2006/wordml" xmlns:wps="http://schemas.microsoft.com/office/word/2010/wordprocessingShape" mc:Ignorable="w14 w15 w16se w16cid w16 w16cex wp14">
+<w:endnotes xmlns:wpc="http://schemas.microsoft.com/office/word/2010/wordprocessingCanvas" xmlns:cx="http://schemas.microsoft.com/office/drawing/2014/chartex" xmlns:cx1="http://schemas.microsoft.com/office/drawing/2015/9/8/chartex" xmlns:cx2="http://schemas.microsoft.com/office/drawing/2015/10/21/chartex" xmlns:cx3="http://schemas.microsoft.com/office/drawing/2016/5/9/chartex" xmlns:cx4="http://schemas.microsoft.com/office/drawing/2016/5/10/chartex" xmlns:cx5="http://schemas.microsoft.com/office/drawing/2016/5/11/chartex" xmlns:cx6="http://schemas.microsoft.com/office/drawing/2016/5/12/chartex" xmlns:cx7="http://schemas.microsoft.com/office/drawing/2016/5/13/chartex" xmlns:cx8="http://schemas.microsoft.com/office/drawing/2016/5/14/chartex" xmlns:mc="http://schemas.openxmlformats.org/markup-compatibility/2006" xmlns:aink="http://schemas.microsoft.com/office/drawing/2016/ink" xmlns:am3d="http://schemas.microsoft.com/office/drawing/2017/model3d" xmlns:o="urn:schemas-microsoft-com:office:office" xmlns:r="http://schemas.openxmlformats.org/officeDocument/2006/relationships" xmlns:m="http://schemas.openxmlformats.org/officeDocument/2006/math" xmlns:v="urn:schemas-microsoft-com:vml" xmlns:wp14="http://schemas.microsoft.com/office/word/2010/wordprocessingDrawing" xmlns:wp="http://schemas.openxmlformats.org/drawingml/2006/wordprocessingDrawing" xmlns:w10="urn:schemas-microsoft-com:office:word" xmlns:w="http://schemas.openxmlformats.org/wordprocessingml/2006/main" xmlns:w14="http://schemas.microsoft.com/office/word/2010/wordml" xmlns:w15="http://schemas.microsoft.com/office/word/2012/wordml" xmlns:w16cid="http://schemas.microsoft.com/office/word/2016/wordml/cid" xmlns:w16se="http://schemas.microsoft.com/office/word/2015/wordml/symex" xmlns:wpg="http://schemas.microsoft.com/office/word/2010/wordprocessingGroup" xmlns:wpi="http://schemas.microsoft.com/office/word/2010/wordprocessingInk" xmlns:wne="http://schemas.microsoft.com/office/word/2006/wordml" xmlns:wps="http://schemas.microsoft.com/office/word/2010/wordprocessingShape" mc:Ignorable="w14 w15 w16se w16cid wp14">
   <w:endnote w:type="separator" w:id="-1">
     <w:p>
       <w:pPr>
@@ -2413,7 +2911,7 @@
 </file>
 
 <file path=word/footer1.xml><?xml version="1.0" encoding="utf-8"?>
-<w:ftr xmlns:wpc="http://schemas.microsoft.com/office/word/2010/wordprocessingCanvas" xmlns:cx="http://schemas.microsoft.com/office/drawing/2014/chartex" xmlns:cx1="http://schemas.microsoft.com/office/drawing/2015/9/8/chartex" xmlns:cx2="http://schemas.microsoft.com/office/drawing/2015/10/21/chartex" xmlns:cx3="http://schemas.microsoft.com/office/drawing/2016/5/9/chartex" xmlns:cx4="http://schemas.microsoft.com/office/drawing/2016/5/10/chartex" xmlns:cx5="http://schemas.microsoft.com/office/drawing/2016/5/11/chartex" xmlns:cx6="http://schemas.microsoft.com/office/drawing/2016/5/12/chartex" xmlns:cx7="http://schemas.microsoft.com/office/drawing/2016/5/13/chartex" xmlns:cx8="http://schemas.microsoft.com/office/drawing/2016/5/14/chartex" xmlns:mc="http://schemas.openxmlformats.org/markup-compatibility/2006" xmlns:aink="http://schemas.microsoft.com/office/drawing/2016/ink" xmlns:am3d="http://schemas.microsoft.com/office/drawing/2017/model3d" xmlns:o="urn:schemas-microsoft-com:office:office" xmlns:r="http://schemas.openxmlformats.org/officeDocument/2006/relationships" xmlns:m="http://schemas.openxmlformats.org/officeDocument/2006/math" xmlns:v="urn:schemas-microsoft-com:vml" xmlns:wp14="http://schemas.microsoft.com/office/word/2010/wordprocessingDrawing" xmlns:wp="http://schemas.openxmlformats.org/drawingml/2006/wordprocessingDrawing" xmlns:w10="urn:schemas-microsoft-com:office:word" xmlns:w="http://schemas.openxmlformats.org/wordprocessingml/2006/main" xmlns:w14="http://schemas.microsoft.com/office/word/2010/wordml" xmlns:w15="http://schemas.microsoft.com/office/word/2012/wordml" xmlns:w16cex="http://schemas.microsoft.com/office/word/2018/wordml/cex" xmlns:w16cid="http://schemas.microsoft.com/office/word/2016/wordml/cid" xmlns:w16="http://schemas.microsoft.com/office/word/2018/wordml" xmlns:w16se="http://schemas.microsoft.com/office/word/2015/wordml/symex" xmlns:wpg="http://schemas.microsoft.com/office/word/2010/wordprocessingGroup" xmlns:wpi="http://schemas.microsoft.com/office/word/2010/wordprocessingInk" xmlns:wne="http://schemas.microsoft.com/office/word/2006/wordml" xmlns:wps="http://schemas.microsoft.com/office/word/2010/wordprocessingShape" mc:Ignorable="w14 w15 w16se w16cid w16 w16cex wp14">
+<w:ftr xmlns:wpc="http://schemas.microsoft.com/office/word/2010/wordprocessingCanvas" xmlns:cx="http://schemas.microsoft.com/office/drawing/2014/chartex" xmlns:cx1="http://schemas.microsoft.com/office/drawing/2015/9/8/chartex" xmlns:cx2="http://schemas.microsoft.com/office/drawing/2015/10/21/chartex" xmlns:cx3="http://schemas.microsoft.com/office/drawing/2016/5/9/chartex" xmlns:cx4="http://schemas.microsoft.com/office/drawing/2016/5/10/chartex" xmlns:cx5="http://schemas.microsoft.com/office/drawing/2016/5/11/chartex" xmlns:cx6="http://schemas.microsoft.com/office/drawing/2016/5/12/chartex" xmlns:cx7="http://schemas.microsoft.com/office/drawing/2016/5/13/chartex" xmlns:cx8="http://schemas.microsoft.com/office/drawing/2016/5/14/chartex" xmlns:mc="http://schemas.openxmlformats.org/markup-compatibility/2006" xmlns:aink="http://schemas.microsoft.com/office/drawing/2016/ink" xmlns:am3d="http://schemas.microsoft.com/office/drawing/2017/model3d" xmlns:o="urn:schemas-microsoft-com:office:office" xmlns:r="http://schemas.openxmlformats.org/officeDocument/2006/relationships" xmlns:m="http://schemas.openxmlformats.org/officeDocument/2006/math" xmlns:v="urn:schemas-microsoft-com:vml" xmlns:wp14="http://schemas.microsoft.com/office/word/2010/wordprocessingDrawing" xmlns:wp="http://schemas.openxmlformats.org/drawingml/2006/wordprocessingDrawing" xmlns:w10="urn:schemas-microsoft-com:office:word" xmlns:w="http://schemas.openxmlformats.org/wordprocessingml/2006/main" xmlns:w14="http://schemas.microsoft.com/office/word/2010/wordml" xmlns:w15="http://schemas.microsoft.com/office/word/2012/wordml" xmlns:w16cid="http://schemas.microsoft.com/office/word/2016/wordml/cid" xmlns:w16se="http://schemas.microsoft.com/office/word/2015/wordml/symex" xmlns:wpg="http://schemas.microsoft.com/office/word/2010/wordprocessingGroup" xmlns:wpi="http://schemas.microsoft.com/office/word/2010/wordprocessingInk" xmlns:wne="http://schemas.microsoft.com/office/word/2006/wordml" xmlns:wps="http://schemas.microsoft.com/office/word/2010/wordprocessingShape" mc:Ignorable="w14 w15 w16se w16cid wp14">
   <w:sdt>
     <w:sdtPr>
       <w:rPr>
@@ -2591,7 +3089,7 @@
 </file>
 
 <file path=word/footnotes.xml><?xml version="1.0" encoding="utf-8"?>
-<w:footnotes xmlns:wpc="http://schemas.microsoft.com/office/word/2010/wordprocessingCanvas" xmlns:cx="http://schemas.microsoft.com/office/drawing/2014/chartex" xmlns:cx1="http://schemas.microsoft.com/office/drawing/2015/9/8/chartex" xmlns:cx2="http://schemas.microsoft.com/office/drawing/2015/10/21/chartex" xmlns:cx3="http://schemas.microsoft.com/office/drawing/2016/5/9/chartex" xmlns:cx4="http://schemas.microsoft.com/office/drawing/2016/5/10/chartex" xmlns:cx5="http://schemas.microsoft.com/office/drawing/2016/5/11/chartex" xmlns:cx6="http://schemas.microsoft.com/office/drawing/2016/5/12/chartex" xmlns:cx7="http://schemas.microsoft.com/office/drawing/2016/5/13/chartex" xmlns:cx8="http://schemas.microsoft.com/office/drawing/2016/5/14/chartex" xmlns:mc="http://schemas.openxmlformats.org/markup-compatibility/2006" xmlns:aink="http://schemas.microsoft.com/office/drawing/2016/ink" xmlns:am3d="http://schemas.microsoft.com/office/drawing/2017/model3d" xmlns:o="urn:schemas-microsoft-com:office:office" xmlns:r="http://schemas.openxmlformats.org/officeDocument/2006/relationships" xmlns:m="http://schemas.openxmlformats.org/officeDocument/2006/math" xmlns:v="urn:schemas-microsoft-com:vml" xmlns:wp14="http://schemas.microsoft.com/office/word/2010/wordprocessingDrawing" xmlns:wp="http://schemas.openxmlformats.org/drawingml/2006/wordprocessingDrawing" xmlns:w10="urn:schemas-microsoft-com:office:word" xmlns:w="http://schemas.openxmlformats.org/wordprocessingml/2006/main" xmlns:w14="http://schemas.microsoft.com/office/word/2010/wordml" xmlns:w15="http://schemas.microsoft.com/office/word/2012/wordml" xmlns:w16cex="http://schemas.microsoft.com/office/word/2018/wordml/cex" xmlns:w16cid="http://schemas.microsoft.com/office/word/2016/wordml/cid" xmlns:w16="http://schemas.microsoft.com/office/word/2018/wordml" xmlns:w16se="http://schemas.microsoft.com/office/word/2015/wordml/symex" xmlns:wpg="http://schemas.microsoft.com/office/word/2010/wordprocessingGroup" xmlns:wpi="http://schemas.microsoft.com/office/word/2010/wordprocessingInk" xmlns:wne="http://schemas.microsoft.com/office/word/2006/wordml" xmlns:wps="http://schemas.microsoft.com/office/word/2010/wordprocessingShape" mc:Ignorable="w14 w15 w16se w16cid w16 w16cex wp14">
+<w:footnotes xmlns:wpc="http://schemas.microsoft.com/office/word/2010/wordprocessingCanvas" xmlns:cx="http://schemas.microsoft.com/office/drawing/2014/chartex" xmlns:cx1="http://schemas.microsoft.com/office/drawing/2015/9/8/chartex" xmlns:cx2="http://schemas.microsoft.com/office/drawing/2015/10/21/chartex" xmlns:cx3="http://schemas.microsoft.com/office/drawing/2016/5/9/chartex" xmlns:cx4="http://schemas.microsoft.com/office/drawing/2016/5/10/chartex" xmlns:cx5="http://schemas.microsoft.com/office/drawing/2016/5/11/chartex" xmlns:cx6="http://schemas.microsoft.com/office/drawing/2016/5/12/chartex" xmlns:cx7="http://schemas.microsoft.com/office/drawing/2016/5/13/chartex" xmlns:cx8="http://schemas.microsoft.com/office/drawing/2016/5/14/chartex" xmlns:mc="http://schemas.openxmlformats.org/markup-compatibility/2006" xmlns:aink="http://schemas.microsoft.com/office/drawing/2016/ink" xmlns:am3d="http://schemas.microsoft.com/office/drawing/2017/model3d" xmlns:o="urn:schemas-microsoft-com:office:office" xmlns:r="http://schemas.openxmlformats.org/officeDocument/2006/relationships" xmlns:m="http://schemas.openxmlformats.org/officeDocument/2006/math" xmlns:v="urn:schemas-microsoft-com:vml" xmlns:wp14="http://schemas.microsoft.com/office/word/2010/wordprocessingDrawing" xmlns:wp="http://schemas.openxmlformats.org/drawingml/2006/wordprocessingDrawing" xmlns:w10="urn:schemas-microsoft-com:office:word" xmlns:w="http://schemas.openxmlformats.org/wordprocessingml/2006/main" xmlns:w14="http://schemas.microsoft.com/office/word/2010/wordml" xmlns:w15="http://schemas.microsoft.com/office/word/2012/wordml" xmlns:w16cid="http://schemas.microsoft.com/office/word/2016/wordml/cid" xmlns:w16se="http://schemas.microsoft.com/office/word/2015/wordml/symex" xmlns:wpg="http://schemas.microsoft.com/office/word/2010/wordprocessingGroup" xmlns:wpi="http://schemas.microsoft.com/office/word/2010/wordprocessingInk" xmlns:wne="http://schemas.microsoft.com/office/word/2006/wordml" xmlns:wps="http://schemas.microsoft.com/office/word/2010/wordprocessingShape" mc:Ignorable="w14 w15 w16se w16cid wp14">
   <w:footnote w:type="separator" w:id="-1">
     <w:p>
       <w:pPr>
@@ -2616,7 +3114,7 @@
 </file>
 
 <file path=word/numbering.xml><?xml version="1.0" encoding="utf-8"?>
-<w:numbering xmlns:wpc="http://schemas.microsoft.com/office/word/2010/wordprocessingCanvas" xmlns:cx="http://schemas.microsoft.com/office/drawing/2014/chartex" xmlns:cx1="http://schemas.microsoft.com/office/drawing/2015/9/8/chartex" xmlns:cx2="http://schemas.microsoft.com/office/drawing/2015/10/21/chartex" xmlns:cx3="http://schemas.microsoft.com/office/drawing/2016/5/9/chartex" xmlns:cx4="http://schemas.microsoft.com/office/drawing/2016/5/10/chartex" xmlns:cx5="http://schemas.microsoft.com/office/drawing/2016/5/11/chartex" xmlns:cx6="http://schemas.microsoft.com/office/drawing/2016/5/12/chartex" xmlns:cx7="http://schemas.microsoft.com/office/drawing/2016/5/13/chartex" xmlns:cx8="http://schemas.microsoft.com/office/drawing/2016/5/14/chartex" xmlns:mc="http://schemas.openxmlformats.org/markup-compatibility/2006" xmlns:aink="http://schemas.microsoft.com/office/drawing/2016/ink" xmlns:am3d="http://schemas.microsoft.com/office/drawing/2017/model3d" xmlns:o="urn:schemas-microsoft-com:office:office" xmlns:r="http://schemas.openxmlformats.org/officeDocument/2006/relationships" xmlns:m="http://schemas.openxmlformats.org/officeDocument/2006/math" xmlns:v="urn:schemas-microsoft-com:vml" xmlns:wp14="http://schemas.microsoft.com/office/word/2010/wordprocessingDrawing" xmlns:wp="http://schemas.openxmlformats.org/drawingml/2006/wordprocessingDrawing" xmlns:w10="urn:schemas-microsoft-com:office:word" xmlns:w="http://schemas.openxmlformats.org/wordprocessingml/2006/main" xmlns:w14="http://schemas.microsoft.com/office/word/2010/wordml" xmlns:w15="http://schemas.microsoft.com/office/word/2012/wordml" xmlns:w16cex="http://schemas.microsoft.com/office/word/2018/wordml/cex" xmlns:w16cid="http://schemas.microsoft.com/office/word/2016/wordml/cid" xmlns:w16="http://schemas.microsoft.com/office/word/2018/wordml" xmlns:w16se="http://schemas.microsoft.com/office/word/2015/wordml/symex" xmlns:wpg="http://schemas.microsoft.com/office/word/2010/wordprocessingGroup" xmlns:wpi="http://schemas.microsoft.com/office/word/2010/wordprocessingInk" xmlns:wne="http://schemas.microsoft.com/office/word/2006/wordml" xmlns:wps="http://schemas.microsoft.com/office/word/2010/wordprocessingShape" mc:Ignorable="w14 w15 w16se w16cid w16 w16cex wp14">
+<w:numbering xmlns:wpc="http://schemas.microsoft.com/office/word/2010/wordprocessingCanvas" xmlns:cx="http://schemas.microsoft.com/office/drawing/2014/chartex" xmlns:cx1="http://schemas.microsoft.com/office/drawing/2015/9/8/chartex" xmlns:cx2="http://schemas.microsoft.com/office/drawing/2015/10/21/chartex" xmlns:cx3="http://schemas.microsoft.com/office/drawing/2016/5/9/chartex" xmlns:cx4="http://schemas.microsoft.com/office/drawing/2016/5/10/chartex" xmlns:cx5="http://schemas.microsoft.com/office/drawing/2016/5/11/chartex" xmlns:cx6="http://schemas.microsoft.com/office/drawing/2016/5/12/chartex" xmlns:cx7="http://schemas.microsoft.com/office/drawing/2016/5/13/chartex" xmlns:cx8="http://schemas.microsoft.com/office/drawing/2016/5/14/chartex" xmlns:mc="http://schemas.openxmlformats.org/markup-compatibility/2006" xmlns:aink="http://schemas.microsoft.com/office/drawing/2016/ink" xmlns:am3d="http://schemas.microsoft.com/office/drawing/2017/model3d" xmlns:o="urn:schemas-microsoft-com:office:office" xmlns:r="http://schemas.openxmlformats.org/officeDocument/2006/relationships" xmlns:m="http://schemas.openxmlformats.org/officeDocument/2006/math" xmlns:v="urn:schemas-microsoft-com:vml" xmlns:wp14="http://schemas.microsoft.com/office/word/2010/wordprocessingDrawing" xmlns:wp="http://schemas.openxmlformats.org/drawingml/2006/wordprocessingDrawing" xmlns:w10="urn:schemas-microsoft-com:office:word" xmlns:w="http://schemas.openxmlformats.org/wordprocessingml/2006/main" xmlns:w14="http://schemas.microsoft.com/office/word/2010/wordml" xmlns:w15="http://schemas.microsoft.com/office/word/2012/wordml" xmlns:w16cid="http://schemas.microsoft.com/office/word/2016/wordml/cid" xmlns:w16se="http://schemas.microsoft.com/office/word/2015/wordml/symex" xmlns:wpg="http://schemas.microsoft.com/office/word/2010/wordprocessingGroup" xmlns:wpi="http://schemas.microsoft.com/office/word/2010/wordprocessingInk" xmlns:wne="http://schemas.microsoft.com/office/word/2006/wordml" xmlns:wps="http://schemas.microsoft.com/office/word/2010/wordprocessingShape" mc:Ignorable="w14 w15 w16se w16cid wp14">
   <w:abstractNum w:abstractNumId="0" w15:restartNumberingAfterBreak="0">
     <w:nsid w:val="04C408B5"/>
     <w:multiLevelType w:val="hybridMultilevel"/>
@@ -3744,7 +4242,7 @@
 </file>
 
 <file path=word/styles.xml><?xml version="1.0" encoding="utf-8"?>
-<w:styles xmlns:mc="http://schemas.openxmlformats.org/markup-compatibility/2006" xmlns:r="http://schemas.openxmlformats.org/officeDocument/2006/relationships" xmlns:w="http://schemas.openxmlformats.org/wordprocessingml/2006/main" xmlns:w14="http://schemas.microsoft.com/office/word/2010/wordml" xmlns:w15="http://schemas.microsoft.com/office/word/2012/wordml" xmlns:w16cex="http://schemas.microsoft.com/office/word/2018/wordml/cex" xmlns:w16cid="http://schemas.microsoft.com/office/word/2016/wordml/cid" xmlns:w16="http://schemas.microsoft.com/office/word/2018/wordml" xmlns:w16se="http://schemas.microsoft.com/office/word/2015/wordml/symex" mc:Ignorable="w14 w15 w16se w16cid w16 w16cex">
+<w:styles xmlns:mc="http://schemas.openxmlformats.org/markup-compatibility/2006" xmlns:r="http://schemas.openxmlformats.org/officeDocument/2006/relationships" xmlns:w="http://schemas.openxmlformats.org/wordprocessingml/2006/main" xmlns:w14="http://schemas.microsoft.com/office/word/2010/wordml" xmlns:w15="http://schemas.microsoft.com/office/word/2012/wordml" xmlns:w16cid="http://schemas.microsoft.com/office/word/2016/wordml/cid" xmlns:w16se="http://schemas.microsoft.com/office/word/2015/wordml/symex" mc:Ignorable="w14 w15 w16se w16cid">
   <w:docDefaults>
     <w:rPrDefault>
       <w:rPr>
@@ -5113,7 +5611,7 @@
 </file>
 
 <file path=customXml/itemProps1.xml><?xml version="1.0" encoding="utf-8"?>
-<ds:datastoreItem xmlns:ds="http://schemas.openxmlformats.org/officeDocument/2006/customXml" ds:itemID="{1CD6B7A7-3130-484C-A743-DF4F202F9FF9}">
+<ds:datastoreItem xmlns:ds="http://schemas.openxmlformats.org/officeDocument/2006/customXml" ds:itemID="{C365858D-BF12-461C-A072-C3442BCEA8A0}">
   <ds:schemaRefs>
     <ds:schemaRef ds:uri="http://schemas.openxmlformats.org/officeDocument/2006/bibliography"/>
   </ds:schemaRefs>

</xml_diff>

<commit_message>
HP : New remise
</commit_message>
<xml_diff>
--- a/TP3/TP3_Log3430_201.docx
+++ b/TP3/TP3_Log3430_201.docx
@@ -2,8 +2,6 @@
 <file path=word/document.xml><?xml version="1.0" encoding="utf-8"?>
 <w:document xmlns:wpc="http://schemas.microsoft.com/office/word/2010/wordprocessingCanvas" xmlns:cx="http://schemas.microsoft.com/office/drawing/2014/chartex" xmlns:cx1="http://schemas.microsoft.com/office/drawing/2015/9/8/chartex" xmlns:cx2="http://schemas.microsoft.com/office/drawing/2015/10/21/chartex" xmlns:cx3="http://schemas.microsoft.com/office/drawing/2016/5/9/chartex" xmlns:cx4="http://schemas.microsoft.com/office/drawing/2016/5/10/chartex" xmlns:cx5="http://schemas.microsoft.com/office/drawing/2016/5/11/chartex" xmlns:cx6="http://schemas.microsoft.com/office/drawing/2016/5/12/chartex" xmlns:cx7="http://schemas.microsoft.com/office/drawing/2016/5/13/chartex" xmlns:cx8="http://schemas.microsoft.com/office/drawing/2016/5/14/chartex" xmlns:mc="http://schemas.openxmlformats.org/markup-compatibility/2006" xmlns:aink="http://schemas.microsoft.com/office/drawing/2016/ink" xmlns:am3d="http://schemas.microsoft.com/office/drawing/2017/model3d" xmlns:o="urn:schemas-microsoft-com:office:office" xmlns:r="http://schemas.openxmlformats.org/officeDocument/2006/relationships" xmlns:m="http://schemas.openxmlformats.org/officeDocument/2006/math" xmlns:v="urn:schemas-microsoft-com:vml" xmlns:wp14="http://schemas.microsoft.com/office/word/2010/wordprocessingDrawing" xmlns:wp="http://schemas.openxmlformats.org/drawingml/2006/wordprocessingDrawing" xmlns:w10="urn:schemas-microsoft-com:office:word" xmlns:w="http://schemas.openxmlformats.org/wordprocessingml/2006/main" xmlns:w14="http://schemas.microsoft.com/office/word/2010/wordml" xmlns:w15="http://schemas.microsoft.com/office/word/2012/wordml" xmlns:w16cid="http://schemas.microsoft.com/office/word/2016/wordml/cid" xmlns:w16se="http://schemas.microsoft.com/office/word/2015/wordml/symex" xmlns:wpg="http://schemas.microsoft.com/office/word/2010/wordprocessingGroup" xmlns:wpi="http://schemas.microsoft.com/office/word/2010/wordprocessingInk" xmlns:wne="http://schemas.microsoft.com/office/word/2006/wordml" xmlns:wps="http://schemas.microsoft.com/office/word/2010/wordprocessingShape" mc:Ignorable="w14 w15 w16se w16cid wp14">
   <w:body>
-    <w:bookmarkStart w:id="0" w:name="_GoBack"/>
-    <w:bookmarkEnd w:id="0"/>
     <w:p>
       <w:pPr>
         <w:ind w:left="1563" w:right="560"/>
@@ -75,7 +73,7 @@
               </wp:anchor>
             </w:drawing>
           </mc:Choice>
-          <mc:Fallback xmlns:w16="http://schemas.microsoft.com/office/word/2018/wordml" xmlns:w16cex="http://schemas.microsoft.com/office/word/2018/wordml/cex">
+          <mc:Fallback xmlns:w16cex="http://schemas.microsoft.com/office/word/2018/wordml/cex" xmlns:w16="http://schemas.microsoft.com/office/word/2018/wordml">
             <w:pict>
               <v:line w14:anchorId="3D4CD247" id="Connecteur droit 2" o:spid="_x0000_s1026" style="position:absolute;flip:y;z-index:251659264;visibility:visible;mso-wrap-style:square;mso-wrap-distance-left:9pt;mso-wrap-distance-top:0;mso-wrap-distance-right:9pt;mso-wrap-distance-bottom:0;mso-position-horizontal:left;mso-position-horizontal-relative:margin;mso-position-vertical:absolute;mso-position-vertical-relative:text" from="0,74.65pt" to="463.15pt,77.35pt" o:gfxdata="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" strokecolor="black [3200]" strokeweight=".5pt">
                 <v:stroke joinstyle="miter"/>
@@ -408,10 +406,14 @@
           <w:sz w:val="24"/>
           <w:szCs w:val="24"/>
         </w:rPr>
-        <w:t xml:space="preserve">Hakim </w:t>
-      </w:r>
-      <w:proofErr w:type="spellStart"/>
-      <w:r>
+        <w:t>Hakim Payman (1938609)</w:t>
+      </w:r>
+    </w:p>
+    <w:p>
+      <w:pPr>
+        <w:spacing w:before="66"/>
+        <w:ind w:left="2670" w:right="2670"/>
+        <w:jc w:val="center"/>
         <w:rPr>
           <w:rFonts w:ascii="Arial Rounded MT Bold" w:hAnsi="Arial Rounded MT Bold"/>
           <w:spacing w:val="-7"/>
@@ -419,9 +421,7 @@
           <w:sz w:val="24"/>
           <w:szCs w:val="24"/>
         </w:rPr>
-        <w:t>Payman</w:t>
-      </w:r>
-      <w:proofErr w:type="spellEnd"/>
+      </w:pPr>
       <w:r>
         <w:rPr>
           <w:rFonts w:ascii="Arial Rounded MT Bold" w:hAnsi="Arial Rounded MT Bold"/>
@@ -430,14 +430,10 @@
           <w:sz w:val="24"/>
           <w:szCs w:val="24"/>
         </w:rPr>
-        <w:t xml:space="preserve"> (1938609)</w:t>
-      </w:r>
-    </w:p>
-    <w:p>
-      <w:pPr>
-        <w:spacing w:before="66"/>
-        <w:ind w:left="2670" w:right="2670"/>
-        <w:jc w:val="center"/>
+        <w:t xml:space="preserve">Gabriel </w:t>
+      </w:r>
+      <w:proofErr w:type="spellStart"/>
+      <w:r>
         <w:rPr>
           <w:rFonts w:ascii="Arial Rounded MT Bold" w:hAnsi="Arial Rounded MT Bold"/>
           <w:spacing w:val="-7"/>
@@ -445,7 +441,9 @@
           <w:sz w:val="24"/>
           <w:szCs w:val="24"/>
         </w:rPr>
-      </w:pPr>
+        <w:t>Tagliabracci</w:t>
+      </w:r>
+      <w:proofErr w:type="spellEnd"/>
       <w:r>
         <w:rPr>
           <w:rFonts w:ascii="Arial Rounded MT Bold" w:hAnsi="Arial Rounded MT Bold"/>
@@ -454,9 +452,8 @@
           <w:sz w:val="24"/>
           <w:szCs w:val="24"/>
         </w:rPr>
-        <w:t xml:space="preserve">Gabriel </w:t>
-      </w:r>
-      <w:proofErr w:type="spellStart"/>
+        <w:t xml:space="preserve"> (</w:t>
+      </w:r>
       <w:r>
         <w:rPr>
           <w:rFonts w:ascii="Arial Rounded MT Bold" w:hAnsi="Arial Rounded MT Bold"/>
@@ -465,9 +462,8 @@
           <w:sz w:val="24"/>
           <w:szCs w:val="24"/>
         </w:rPr>
-        <w:t>Tagliabracci</w:t>
-      </w:r>
-      <w:proofErr w:type="spellEnd"/>
+        <w:t>1935775</w:t>
+      </w:r>
       <w:r>
         <w:rPr>
           <w:rFonts w:ascii="Arial Rounded MT Bold" w:hAnsi="Arial Rounded MT Bold"/>
@@ -476,9 +472,14 @@
           <w:sz w:val="24"/>
           <w:szCs w:val="24"/>
         </w:rPr>
-        <w:t xml:space="preserve"> (</w:t>
-      </w:r>
-      <w:r>
+        <w:t>)</w:t>
+      </w:r>
+    </w:p>
+    <w:p>
+      <w:pPr>
+        <w:spacing w:before="66"/>
+        <w:ind w:left="2670" w:right="2670"/>
+        <w:jc w:val="center"/>
         <w:rPr>
           <w:rFonts w:ascii="Arial Rounded MT Bold" w:hAnsi="Arial Rounded MT Bold"/>
           <w:spacing w:val="-7"/>
@@ -486,9 +487,13 @@
           <w:sz w:val="24"/>
           <w:szCs w:val="24"/>
         </w:rPr>
-        <w:t>1935775</w:t>
-      </w:r>
-      <w:r>
+      </w:pPr>
+    </w:p>
+    <w:p>
+      <w:pPr>
+        <w:spacing w:before="66"/>
+        <w:ind w:left="2670" w:right="2670"/>
+        <w:jc w:val="center"/>
         <w:rPr>
           <w:rFonts w:ascii="Arial Rounded MT Bold" w:hAnsi="Arial Rounded MT Bold"/>
           <w:spacing w:val="-7"/>
@@ -496,8 +501,7 @@
           <w:sz w:val="24"/>
           <w:szCs w:val="24"/>
         </w:rPr>
-        <w:t>)</w:t>
-      </w:r>
+      </w:pPr>
     </w:p>
     <w:p>
       <w:pPr>
@@ -512,12 +516,7 @@
           <w:szCs w:val="24"/>
         </w:rPr>
       </w:pPr>
-    </w:p>
-    <w:p>
-      <w:pPr>
-        <w:spacing w:before="66"/>
-        <w:ind w:left="2670" w:right="2670"/>
-        <w:jc w:val="center"/>
+      <w:r>
         <w:rPr>
           <w:rFonts w:ascii="Arial Rounded MT Bold" w:hAnsi="Arial Rounded MT Bold"/>
           <w:spacing w:val="-7"/>
@@ -525,13 +524,9 @@
           <w:sz w:val="24"/>
           <w:szCs w:val="24"/>
         </w:rPr>
-      </w:pPr>
-    </w:p>
-    <w:p>
-      <w:pPr>
-        <w:spacing w:before="66"/>
-        <w:ind w:left="2670" w:right="2670"/>
-        <w:jc w:val="center"/>
+        <w:t>Groupe :</w:t>
+      </w:r>
+      <w:r>
         <w:rPr>
           <w:rFonts w:ascii="Arial Rounded MT Bold" w:hAnsi="Arial Rounded MT Bold"/>
           <w:spacing w:val="-7"/>
@@ -539,7 +534,8 @@
           <w:sz w:val="24"/>
           <w:szCs w:val="24"/>
         </w:rPr>
-      </w:pPr>
+        <w:t xml:space="preserve"> </w:t>
+      </w:r>
       <w:r>
         <w:rPr>
           <w:rFonts w:ascii="Arial Rounded MT Bold" w:hAnsi="Arial Rounded MT Bold"/>
@@ -548,9 +544,14 @@
           <w:sz w:val="24"/>
           <w:szCs w:val="24"/>
         </w:rPr>
-        <w:t>Groupe :</w:t>
-      </w:r>
-      <w:r>
+        <w:t>02</w:t>
+      </w:r>
+    </w:p>
+    <w:p>
+      <w:pPr>
+        <w:spacing w:before="66"/>
+        <w:ind w:left="2670" w:right="2670"/>
+        <w:jc w:val="center"/>
         <w:rPr>
           <w:rFonts w:ascii="Arial Rounded MT Bold" w:hAnsi="Arial Rounded MT Bold"/>
           <w:spacing w:val="-7"/>
@@ -558,9 +559,13 @@
           <w:sz w:val="24"/>
           <w:szCs w:val="24"/>
         </w:rPr>
-        <w:t xml:space="preserve"> </w:t>
-      </w:r>
-      <w:r>
+      </w:pPr>
+    </w:p>
+    <w:p>
+      <w:pPr>
+        <w:spacing w:before="66"/>
+        <w:ind w:left="2670" w:right="2670"/>
+        <w:jc w:val="center"/>
         <w:rPr>
           <w:rFonts w:ascii="Arial Rounded MT Bold" w:hAnsi="Arial Rounded MT Bold"/>
           <w:spacing w:val="-7"/>
@@ -568,14 +573,8 @@
           <w:sz w:val="24"/>
           <w:szCs w:val="24"/>
         </w:rPr>
-        <w:t>02</w:t>
-      </w:r>
-    </w:p>
-    <w:p>
-      <w:pPr>
-        <w:spacing w:before="66"/>
-        <w:ind w:left="2670" w:right="2670"/>
-        <w:jc w:val="center"/>
+      </w:pPr>
+      <w:r>
         <w:rPr>
           <w:rFonts w:ascii="Arial Rounded MT Bold" w:hAnsi="Arial Rounded MT Bold"/>
           <w:spacing w:val="-7"/>
@@ -583,13 +582,10 @@
           <w:sz w:val="24"/>
           <w:szCs w:val="24"/>
         </w:rPr>
-      </w:pPr>
-    </w:p>
-    <w:p>
-      <w:pPr>
-        <w:spacing w:before="66"/>
-        <w:ind w:left="2670" w:right="2670"/>
-        <w:jc w:val="center"/>
+        <w:t xml:space="preserve">Soumis à Noureddine </w:t>
+      </w:r>
+      <w:proofErr w:type="spellStart"/>
+      <w:r>
         <w:rPr>
           <w:rFonts w:ascii="Arial Rounded MT Bold" w:hAnsi="Arial Rounded MT Bold"/>
           <w:spacing w:val="-7"/>
@@ -597,8 +593,15 @@
           <w:sz w:val="24"/>
           <w:szCs w:val="24"/>
         </w:rPr>
-      </w:pPr>
-      <w:r>
+        <w:t>Kerzazi</w:t>
+      </w:r>
+      <w:proofErr w:type="spellEnd"/>
+    </w:p>
+    <w:p>
+      <w:pPr>
+        <w:spacing w:before="66"/>
+        <w:ind w:left="2670" w:right="2670"/>
+        <w:jc w:val="center"/>
         <w:rPr>
           <w:rFonts w:ascii="Arial Rounded MT Bold" w:hAnsi="Arial Rounded MT Bold"/>
           <w:spacing w:val="-7"/>
@@ -606,10 +609,13 @@
           <w:sz w:val="24"/>
           <w:szCs w:val="24"/>
         </w:rPr>
-        <w:t xml:space="preserve">Soumis à Noureddine </w:t>
-      </w:r>
-      <w:proofErr w:type="spellStart"/>
-      <w:r>
+      </w:pPr>
+    </w:p>
+    <w:p>
+      <w:pPr>
+        <w:spacing w:before="66"/>
+        <w:ind w:left="2670" w:right="2670"/>
+        <w:jc w:val="center"/>
         <w:rPr>
           <w:rFonts w:ascii="Arial Rounded MT Bold" w:hAnsi="Arial Rounded MT Bold"/>
           <w:spacing w:val="-7"/>
@@ -617,9 +623,7 @@
           <w:sz w:val="24"/>
           <w:szCs w:val="24"/>
         </w:rPr>
-        <w:t>Kerzazi</w:t>
-      </w:r>
-      <w:proofErr w:type="spellEnd"/>
+      </w:pPr>
     </w:p>
     <w:p>
       <w:pPr>
@@ -648,12 +652,7 @@
           <w:szCs w:val="24"/>
         </w:rPr>
       </w:pPr>
-    </w:p>
-    <w:p>
-      <w:pPr>
-        <w:spacing w:before="66"/>
-        <w:ind w:left="2670" w:right="2670"/>
-        <w:jc w:val="center"/>
+      <w:r>
         <w:rPr>
           <w:rFonts w:ascii="Arial Rounded MT Bold" w:hAnsi="Arial Rounded MT Bold"/>
           <w:spacing w:val="-7"/>
@@ -661,29 +660,6 @@
           <w:sz w:val="24"/>
           <w:szCs w:val="24"/>
         </w:rPr>
-      </w:pPr>
-    </w:p>
-    <w:p>
-      <w:pPr>
-        <w:spacing w:before="66"/>
-        <w:ind w:left="2670" w:right="2670"/>
-        <w:jc w:val="center"/>
-        <w:rPr>
-          <w:rFonts w:ascii="Arial Rounded MT Bold" w:hAnsi="Arial Rounded MT Bold"/>
-          <w:spacing w:val="-7"/>
-          <w:w w:val="103"/>
-          <w:sz w:val="24"/>
-          <w:szCs w:val="24"/>
-        </w:rPr>
-      </w:pPr>
-      <w:r>
-        <w:rPr>
-          <w:rFonts w:ascii="Arial Rounded MT Bold" w:hAnsi="Arial Rounded MT Bold"/>
-          <w:spacing w:val="-7"/>
-          <w:w w:val="103"/>
-          <w:sz w:val="24"/>
-          <w:szCs w:val="24"/>
-        </w:rPr>
         <w:t>Hiver 2020</w:t>
       </w:r>
     </w:p>
@@ -956,7 +932,19 @@
           <w:szCs w:val="28"/>
           <w:lang w:val="fr-FR"/>
         </w:rPr>
-        <w:t>un cas tel qu’il implique une quantité minimale de séquences d’opérations à exécuter pour réaliser les tests d’une tranche.</w:t>
+        <w:t>un cas tel qu’il implique une quantité minimale de séquences d’opérations à exécuter pour réa</w:t>
+      </w:r>
+      <w:bookmarkStart w:id="0" w:name="_GoBack"/>
+      <w:bookmarkEnd w:id="0"/>
+      <w:r>
+        <w:rPr>
+          <w:rFonts w:cstheme="minorHAnsi"/>
+          <w:spacing w:val="-8"/>
+          <w:sz w:val="28"/>
+          <w:szCs w:val="28"/>
+          <w:lang w:val="fr-FR"/>
+        </w:rPr>
+        <w:t>liser les tests d’une tranche.</w:t>
       </w:r>
       <w:r>
         <w:rPr>
@@ -1162,14 +1150,27 @@
       <w:r>
         <w:t xml:space="preserve">Tableau </w:t>
       </w:r>
-      <w:fldSimple w:instr=" SEQ Tableau \* ARABIC ">
-        <w:r>
-          <w:rPr>
-            <w:noProof/>
-          </w:rPr>
-          <w:t>1</w:t>
-        </w:r>
-      </w:fldSimple>
+      <w:r>
+        <w:fldChar w:fldCharType="begin"/>
+      </w:r>
+      <w:r>
+        <w:instrText xml:space="preserve"> SEQ Tableau \* ARABIC </w:instrText>
+      </w:r>
+      <w:r>
+        <w:fldChar w:fldCharType="separate"/>
+      </w:r>
+      <w:r>
+        <w:rPr>
+          <w:noProof/>
+        </w:rPr>
+        <w:t>1</w:t>
+      </w:r>
+      <w:r>
+        <w:rPr>
+          <w:noProof/>
+        </w:rPr>
+        <w:fldChar w:fldCharType="end"/>
+      </w:r>
       <w:r>
         <w:t xml:space="preserve">: </w:t>
       </w:r>
@@ -1763,27 +1764,14 @@
       <w:r>
         <w:t xml:space="preserve">Figure </w:t>
       </w:r>
-      <w:r>
-        <w:fldChar w:fldCharType="begin"/>
-      </w:r>
-      <w:r>
-        <w:instrText xml:space="preserve"> SEQ Figure \* ARABIC </w:instrText>
-      </w:r>
-      <w:r>
-        <w:fldChar w:fldCharType="separate"/>
-      </w:r>
-      <w:r>
-        <w:rPr>
-          <w:noProof/>
-        </w:rPr>
-        <w:t>1</w:t>
-      </w:r>
-      <w:r>
-        <w:rPr>
-          <w:noProof/>
-        </w:rPr>
-        <w:fldChar w:fldCharType="end"/>
-      </w:r>
+      <w:fldSimple w:instr=" SEQ Figure \* ARABIC ">
+        <w:r>
+          <w:rPr>
+            <w:noProof/>
+          </w:rPr>
+          <w:t>1</w:t>
+        </w:r>
+      </w:fldSimple>
       <w:r>
         <w:t>: Couverture lors de la première exécution de Coverage.py</w:t>
       </w:r>
@@ -2019,27 +2007,14 @@
       <w:r>
         <w:t xml:space="preserve">Figure </w:t>
       </w:r>
-      <w:r>
-        <w:fldChar w:fldCharType="begin"/>
-      </w:r>
-      <w:r>
-        <w:instrText xml:space="preserve"> SEQ Figure \* ARABIC </w:instrText>
-      </w:r>
-      <w:r>
-        <w:fldChar w:fldCharType="separate"/>
-      </w:r>
-      <w:r>
-        <w:rPr>
-          <w:noProof/>
-        </w:rPr>
-        <w:t>2</w:t>
-      </w:r>
-      <w:r>
-        <w:rPr>
-          <w:noProof/>
-        </w:rPr>
-        <w:fldChar w:fldCharType="end"/>
-      </w:r>
+      <w:fldSimple w:instr=" SEQ Figure \* ARABIC ">
+        <w:r>
+          <w:rPr>
+            <w:noProof/>
+          </w:rPr>
+          <w:t>2</w:t>
+        </w:r>
+      </w:fldSimple>
       <w:r>
         <w:t xml:space="preserve">: Couverture </w:t>
       </w:r>
@@ -2240,60 +2215,171 @@
           <w:sz w:val="28"/>
           <w:szCs w:val="28"/>
         </w:rPr>
-        <w:t xml:space="preserve"> qui a été mal ajouté à un string, résulte inévitablement en une décompression qui échoue.</w:t>
-      </w:r>
-    </w:p>
-    <w:p>
-      <w:pPr>
-        <w:spacing w:after="240"/>
-        <w:ind w:right="102"/>
-        <w:jc w:val="both"/>
-        <w:rPr>
-          <w:rFonts w:cstheme="minorHAnsi"/>
-          <w:spacing w:val="-8"/>
-          <w:sz w:val="28"/>
-          <w:szCs w:val="28"/>
-        </w:rPr>
-      </w:pPr>
-    </w:p>
-    <w:p>
-      <w:pPr>
-        <w:spacing w:after="240"/>
-        <w:ind w:right="102"/>
-        <w:jc w:val="both"/>
-        <w:rPr>
-          <w:rFonts w:cstheme="minorHAnsi"/>
-          <w:spacing w:val="-8"/>
-          <w:sz w:val="28"/>
-          <w:szCs w:val="28"/>
-        </w:rPr>
-      </w:pPr>
-    </w:p>
-    <w:p>
-      <w:pPr>
-        <w:spacing w:after="240"/>
-        <w:ind w:right="102"/>
-        <w:jc w:val="both"/>
-        <w:rPr>
-          <w:rFonts w:cstheme="minorHAnsi"/>
-          <w:spacing w:val="-8"/>
-          <w:sz w:val="28"/>
-          <w:szCs w:val="28"/>
-        </w:rPr>
-      </w:pPr>
-    </w:p>
-    <w:p>
-      <w:pPr>
-        <w:spacing w:after="240"/>
-        <w:ind w:right="102"/>
-        <w:jc w:val="both"/>
-        <w:rPr>
-          <w:rFonts w:cstheme="minorHAnsi"/>
-          <w:spacing w:val="-8"/>
-          <w:sz w:val="28"/>
-          <w:szCs w:val="28"/>
-        </w:rPr>
-      </w:pPr>
+        <w:t xml:space="preserve"> qui a été mal ajouté à un strin</w:t>
+      </w:r>
+      <w:r>
+        <w:rPr>
+          <w:rFonts w:cstheme="minorHAnsi"/>
+          <w:spacing w:val="-8"/>
+          <w:sz w:val="28"/>
+          <w:szCs w:val="28"/>
+        </w:rPr>
+        <w:t>g</w:t>
+      </w:r>
+      <w:r>
+        <w:rPr>
+          <w:rFonts w:cstheme="minorHAnsi"/>
+          <w:spacing w:val="-8"/>
+          <w:sz w:val="28"/>
+          <w:szCs w:val="28"/>
+        </w:rPr>
+        <w:t xml:space="preserve"> résulte inévitablement en une décompression qui échoue.</w:t>
+      </w:r>
+      <w:r>
+        <w:rPr>
+          <w:rFonts w:cstheme="minorHAnsi"/>
+          <w:spacing w:val="-8"/>
+          <w:sz w:val="28"/>
+          <w:szCs w:val="28"/>
+        </w:rPr>
+        <w:t xml:space="preserve"> La même conclusion s’applique</w:t>
+      </w:r>
+      <w:r>
+        <w:rPr>
+          <w:rFonts w:cstheme="minorHAnsi"/>
+          <w:spacing w:val="-8"/>
+          <w:sz w:val="28"/>
+          <w:szCs w:val="28"/>
+        </w:rPr>
+        <w:t xml:space="preserve"> </w:t>
+      </w:r>
+      <w:r>
+        <w:rPr>
+          <w:rFonts w:cstheme="minorHAnsi"/>
+          <w:spacing w:val="-8"/>
+          <w:sz w:val="28"/>
+          <w:szCs w:val="28"/>
+        </w:rPr>
+        <w:t>pour la fonction responsable d’interpréter un string compressé (</w:t>
+      </w:r>
+      <w:proofErr w:type="spellStart"/>
+      <w:r>
+        <w:rPr>
+          <w:rFonts w:cstheme="minorHAnsi"/>
+          <w:i/>
+          <w:iCs/>
+          <w:spacing w:val="-8"/>
+          <w:sz w:val="28"/>
+          <w:szCs w:val="28"/>
+        </w:rPr>
+        <w:t>expand_compressed_string</w:t>
+      </w:r>
+      <w:proofErr w:type="spellEnd"/>
+      <w:r>
+        <w:rPr>
+          <w:rFonts w:cstheme="minorHAnsi"/>
+          <w:spacing w:val="-8"/>
+          <w:sz w:val="28"/>
+          <w:szCs w:val="28"/>
+        </w:rPr>
+        <w:t xml:space="preserve">). </w:t>
+      </w:r>
+      <w:r>
+        <w:rPr>
+          <w:rFonts w:cstheme="minorHAnsi"/>
+          <w:spacing w:val="-8"/>
+          <w:sz w:val="28"/>
+          <w:szCs w:val="28"/>
+        </w:rPr>
+        <w:t xml:space="preserve">Le code actuel permet d’adéquatement ajouter le </w:t>
+      </w:r>
+      <w:proofErr w:type="spellStart"/>
+      <w:r>
+        <w:rPr>
+          <w:rFonts w:cstheme="minorHAnsi"/>
+          <w:spacing w:val="-8"/>
+          <w:sz w:val="28"/>
+          <w:szCs w:val="28"/>
+        </w:rPr>
+        <w:t>padding</w:t>
+      </w:r>
+      <w:proofErr w:type="spellEnd"/>
+      <w:r>
+        <w:rPr>
+          <w:rFonts w:cstheme="minorHAnsi"/>
+          <w:spacing w:val="-8"/>
+          <w:sz w:val="28"/>
+          <w:szCs w:val="28"/>
+        </w:rPr>
+        <w:t xml:space="preserve"> pour que le string donné ait une longueur qui soit un multiple de 8</w:t>
+      </w:r>
+      <w:r>
+        <w:rPr>
+          <w:rFonts w:cstheme="minorHAnsi"/>
+          <w:spacing w:val="-8"/>
+          <w:sz w:val="28"/>
+          <w:szCs w:val="28"/>
+        </w:rPr>
+        <w:t>, ce qui résulte en une compression et décompression réussie</w:t>
+      </w:r>
+      <w:r>
+        <w:rPr>
+          <w:rFonts w:cstheme="minorHAnsi"/>
+          <w:spacing w:val="-8"/>
+          <w:sz w:val="28"/>
+          <w:szCs w:val="28"/>
+        </w:rPr>
+        <w:t xml:space="preserve">. </w:t>
+      </w:r>
+      <w:r>
+        <w:rPr>
+          <w:rFonts w:cstheme="minorHAnsi"/>
+          <w:spacing w:val="-8"/>
+          <w:sz w:val="28"/>
+          <w:szCs w:val="28"/>
+        </w:rPr>
+        <w:t>Cependant, l</w:t>
+      </w:r>
+      <w:r>
+        <w:rPr>
+          <w:rFonts w:cstheme="minorHAnsi"/>
+          <w:spacing w:val="-8"/>
+          <w:sz w:val="28"/>
+          <w:szCs w:val="28"/>
+        </w:rPr>
+        <w:t xml:space="preserve">e cas où </w:t>
+      </w:r>
+      <w:proofErr w:type="spellStart"/>
+      <w:r>
+        <w:rPr>
+          <w:rFonts w:cstheme="minorHAnsi"/>
+          <w:i/>
+          <w:iCs/>
+          <w:spacing w:val="-8"/>
+          <w:sz w:val="28"/>
+          <w:szCs w:val="28"/>
+        </w:rPr>
+        <w:t>compress_binary_string</w:t>
+      </w:r>
+      <w:proofErr w:type="spellEnd"/>
+      <w:r>
+        <w:rPr>
+          <w:rFonts w:cstheme="minorHAnsi"/>
+          <w:spacing w:val="-8"/>
+          <w:sz w:val="28"/>
+          <w:szCs w:val="28"/>
+        </w:rPr>
+        <w:t xml:space="preserve"> va échouer est si </w:t>
+      </w:r>
+      <w:r>
+        <w:rPr>
+          <w:rFonts w:cstheme="minorHAnsi"/>
+          <w:spacing w:val="-8"/>
+          <w:sz w:val="28"/>
+          <w:szCs w:val="28"/>
+        </w:rPr>
+        <w:t>l’argument qui lui est donné est nul (None). Une façon de solutionner ce problème est de rajouter une condition pour sortir de la fonction si l’argument est nul.</w:t>
+      </w:r>
     </w:p>
     <w:p>
       <w:pPr>
@@ -2385,17 +2471,37 @@
           <w:spacing w:val="-8"/>
           <w:sz w:val="28"/>
           <w:szCs w:val="28"/>
-        </w:rPr>
-      </w:pPr>
-      <w:r>
-        <w:rPr>
-          <w:rFonts w:cstheme="minorHAnsi"/>
-          <w:spacing w:val="-8"/>
-          <w:sz w:val="28"/>
-          <w:szCs w:val="28"/>
-          <w:u w:val="single"/>
-        </w:rPr>
-        <w:t>Cas de Test</w:t>
+          <w:lang w:val="fr-FR"/>
+        </w:rPr>
+      </w:pPr>
+      <w:r>
+        <w:rPr>
+          <w:rFonts w:cstheme="minorHAnsi"/>
+          <w:spacing w:val="-8"/>
+          <w:sz w:val="28"/>
+          <w:szCs w:val="28"/>
+        </w:rPr>
+        <w:t xml:space="preserve">Voici les différents cas de test pour les strings donnés dans la figure ci-haut. Dans ces derniers, la sortie attendue est le code associé à chaque </w:t>
+      </w:r>
+      <w:proofErr w:type="gramStart"/>
+      <w:r>
+        <w:rPr>
+          <w:rFonts w:cstheme="minorHAnsi"/>
+          <w:spacing w:val="-8"/>
+          <w:sz w:val="28"/>
+          <w:szCs w:val="28"/>
+        </w:rPr>
+        <w:t>caractères</w:t>
+      </w:r>
+      <w:proofErr w:type="gramEnd"/>
+      <w:r>
+        <w:rPr>
+          <w:rFonts w:cstheme="minorHAnsi"/>
+          <w:spacing w:val="-8"/>
+          <w:sz w:val="28"/>
+          <w:szCs w:val="28"/>
+        </w:rPr>
+        <w:t xml:space="preserve"> dans le string donné.</w:t>
       </w:r>
     </w:p>
     <w:p>
@@ -2416,8 +2522,9 @@
           <w:spacing w:val="-8"/>
           <w:sz w:val="28"/>
           <w:szCs w:val="28"/>
-        </w:rPr>
-        <w:t>S : string</w:t>
+          <w:u w:val="single"/>
+        </w:rPr>
+        <w:t>Cas de Test</w:t>
       </w:r>
     </w:p>
     <w:p>
@@ -2439,70 +2546,7 @@
           <w:sz w:val="28"/>
           <w:szCs w:val="28"/>
         </w:rPr>
-        <w:t>S1 -&gt; t1 = &lt; {</w:t>
-      </w:r>
-      <w:r>
-        <w:rPr>
-          <w:rFonts w:cstheme="minorHAnsi"/>
-          <w:spacing w:val="-8"/>
-          <w:sz w:val="28"/>
-          <w:szCs w:val="28"/>
-        </w:rPr>
-        <w:t>S</w:t>
-      </w:r>
-      <w:r>
-        <w:rPr>
-          <w:rFonts w:cstheme="minorHAnsi"/>
-          <w:spacing w:val="-8"/>
-          <w:sz w:val="28"/>
-          <w:szCs w:val="28"/>
-        </w:rPr>
-        <w:t xml:space="preserve"> = “ABCDEFGHIJKLMNOPQRSTUVWXYZ0123456789“</w:t>
-      </w:r>
-      <w:r>
-        <w:rPr>
-          <w:rFonts w:cstheme="minorHAnsi"/>
-          <w:spacing w:val="-8"/>
-          <w:sz w:val="28"/>
-          <w:szCs w:val="28"/>
-        </w:rPr>
-        <w:t xml:space="preserve">} </w:t>
-      </w:r>
-      <w:r>
-        <w:rPr>
-          <w:rFonts w:cstheme="minorHAnsi"/>
-          <w:spacing w:val="-8"/>
-          <w:sz w:val="28"/>
-          <w:szCs w:val="28"/>
-        </w:rPr>
-        <w:t>, {A: 000000, B: 000001, C: 000010, D: 000011, E: 000100, F: 000101, G: 000110, H: 000111, I: 001000, J: 001001, k: 001010, L: 001011, M: 001100, N: 001101, O: 001110, P: 001111, Q: 010000, R: 010001, S: 010010, T: 010011, U: 010100, V: 010101, W: 010110, X: 010111, Y: 011000, Z: 011001, 0: 011010, 1: 011011, 2: 011100, 3: 011101, 4: 011110, 5: 011111</w:t>
-      </w:r>
-      <w:r>
-        <w:rPr>
-          <w:rFonts w:cstheme="minorHAnsi"/>
-          <w:spacing w:val="-8"/>
-          <w:sz w:val="28"/>
-          <w:szCs w:val="28"/>
-        </w:rPr>
-        <w:t>, 6: 100, 7: 101, 8: 110, 9: 111</w:t>
-      </w:r>
-      <w:r>
-        <w:rPr>
-          <w:rFonts w:cstheme="minorHAnsi"/>
-          <w:spacing w:val="-8"/>
-          <w:sz w:val="28"/>
-          <w:szCs w:val="28"/>
-        </w:rPr>
-        <w:t>}</w:t>
-      </w:r>
-      <w:r>
-        <w:rPr>
-          <w:rFonts w:cstheme="minorHAnsi"/>
-          <w:spacing w:val="-8"/>
-          <w:sz w:val="28"/>
-          <w:szCs w:val="28"/>
-        </w:rPr>
-        <w:t xml:space="preserve"> &gt;</w:t>
+        <w:t>S : string</w:t>
       </w:r>
     </w:p>
     <w:p>
@@ -2524,7 +2568,70 @@
           <w:sz w:val="28"/>
           <w:szCs w:val="28"/>
         </w:rPr>
-        <w:t>S2 -&gt; t2 = &lt; {S = “XXXX-XXXX-XXXX-XXXX”}, {X: 0, -: 3} &gt;</w:t>
+        <w:t>S1 -&gt; t1 = &lt; {</w:t>
+      </w:r>
+      <w:r>
+        <w:rPr>
+          <w:rFonts w:cstheme="minorHAnsi"/>
+          <w:spacing w:val="-8"/>
+          <w:sz w:val="28"/>
+          <w:szCs w:val="28"/>
+        </w:rPr>
+        <w:t>S</w:t>
+      </w:r>
+      <w:r>
+        <w:rPr>
+          <w:rFonts w:cstheme="minorHAnsi"/>
+          <w:spacing w:val="-8"/>
+          <w:sz w:val="28"/>
+          <w:szCs w:val="28"/>
+        </w:rPr>
+        <w:t xml:space="preserve"> = “ABCDEFGHIJKLMNOPQRSTUVWXYZ0123456789“</w:t>
+      </w:r>
+      <w:r>
+        <w:rPr>
+          <w:rFonts w:cstheme="minorHAnsi"/>
+          <w:spacing w:val="-8"/>
+          <w:sz w:val="28"/>
+          <w:szCs w:val="28"/>
+        </w:rPr>
+        <w:t xml:space="preserve">} </w:t>
+      </w:r>
+      <w:r>
+        <w:rPr>
+          <w:rFonts w:cstheme="minorHAnsi"/>
+          <w:spacing w:val="-8"/>
+          <w:sz w:val="28"/>
+          <w:szCs w:val="28"/>
+        </w:rPr>
+        <w:t>, {A: 000000, B: 000001, C: 000010, D: 000011, E: 000100, F: 000101, G: 000110, H: 000111, I: 001000, J: 001001, k: 001010, L: 001011, M: 001100, N: 001101, O: 001110, P: 001111, Q: 010000, R: 010001, S: 010010, T: 010011, U: 010100, V: 010101, W: 010110, X: 010111, Y: 011000, Z: 011001, 0: 011010, 1: 011011, 2: 011100, 3: 011101, 4: 011110, 5: 011111</w:t>
+      </w:r>
+      <w:r>
+        <w:rPr>
+          <w:rFonts w:cstheme="minorHAnsi"/>
+          <w:spacing w:val="-8"/>
+          <w:sz w:val="28"/>
+          <w:szCs w:val="28"/>
+        </w:rPr>
+        <w:t>, 6: 100, 7: 101, 8: 110, 9: 111</w:t>
+      </w:r>
+      <w:r>
+        <w:rPr>
+          <w:rFonts w:cstheme="minorHAnsi"/>
+          <w:spacing w:val="-8"/>
+          <w:sz w:val="28"/>
+          <w:szCs w:val="28"/>
+        </w:rPr>
+        <w:t>}</w:t>
+      </w:r>
+      <w:r>
+        <w:rPr>
+          <w:rFonts w:cstheme="minorHAnsi"/>
+          <w:spacing w:val="-8"/>
+          <w:sz w:val="28"/>
+          <w:szCs w:val="28"/>
+        </w:rPr>
+        <w:t xml:space="preserve"> &gt;</w:t>
       </w:r>
     </w:p>
     <w:p>
@@ -2537,48 +2644,16 @@
           <w:spacing w:val="-8"/>
           <w:sz w:val="28"/>
           <w:szCs w:val="28"/>
-          <w:lang w:val="en-CA"/>
-        </w:rPr>
-      </w:pPr>
-      <w:r>
-        <w:rPr>
-          <w:rFonts w:cstheme="minorHAnsi"/>
-          <w:spacing w:val="-8"/>
-          <w:sz w:val="28"/>
-          <w:szCs w:val="28"/>
-          <w:lang w:val="en-CA"/>
-        </w:rPr>
-        <w:t>S3 -&gt; t3 = &lt; {S = “*KWxx5byy12hri3l3lKRAB}, {</w:t>
-      </w:r>
-      <w:r>
-        <w:rPr>
-          <w:rFonts w:cstheme="minorHAnsi"/>
-          <w:spacing w:val="-8"/>
-          <w:sz w:val="28"/>
-          <w:szCs w:val="28"/>
-          <w:lang w:val="en-CA"/>
-        </w:rPr>
-        <w:t>K: 0000, W: 0001, x: 0010, 5: 0011, b: 01000, y: 01001, 1: 01010, 2: 01011, h: 011, r: 1000, i: 1001, 3: 1010, l: 1011, R: 1100, A: 1101, B: 111</w:t>
-      </w:r>
-      <w:r>
-        <w:rPr>
-          <w:rFonts w:cstheme="minorHAnsi"/>
-          <w:spacing w:val="-8"/>
-          <w:sz w:val="28"/>
-          <w:szCs w:val="28"/>
-          <w:lang w:val="en-CA"/>
-        </w:rPr>
-        <w:t>0, *: 1111</w:t>
-      </w:r>
-      <w:r>
-        <w:rPr>
-          <w:rFonts w:cstheme="minorHAnsi"/>
-          <w:spacing w:val="-8"/>
-          <w:sz w:val="28"/>
-          <w:szCs w:val="28"/>
-          <w:lang w:val="en-CA"/>
-        </w:rPr>
-        <w:t>} &gt;</w:t>
+        </w:rPr>
+      </w:pPr>
+      <w:r>
+        <w:rPr>
+          <w:rFonts w:cstheme="minorHAnsi"/>
+          <w:spacing w:val="-8"/>
+          <w:sz w:val="28"/>
+          <w:szCs w:val="28"/>
+        </w:rPr>
+        <w:t>S2 -&gt; t2 = &lt; {S = “XXXX-XXXX-XXXX-XXXX”}, {X: 0, -: 3} &gt;</w:t>
       </w:r>
     </w:p>
     <w:p>
@@ -2602,7 +2677,7 @@
           <w:szCs w:val="28"/>
           <w:lang w:val="en-CA"/>
         </w:rPr>
-        <w:t>S4 -&gt; t4 = &lt; {S = “18NPLdeep”}, {1: 0000, 8: 0001, N: 0010, P: 0011, L: 0</w:t>
+        <w:t>S3 -&gt; t3 = &lt; {S = “*KWxx5byy12hri3l3lKRAB}, {</w:t>
       </w:r>
       <w:r>
         <w:rPr>
@@ -2612,7 +2687,17 @@
           <w:szCs w:val="28"/>
           <w:lang w:val="en-CA"/>
         </w:rPr>
-        <w:t>100, d: 0101, e: 011, p: 1</w:t>
+        <w:t>K: 0000, W: 0001, x: 0010, 5: 0011, b: 01000, y: 01001, 1: 01010, 2: 01011, h: 011, r: 1000, i: 1001, 3: 1010, l: 1011, R: 1100, A: 1101, B: 111</w:t>
+      </w:r>
+      <w:r>
+        <w:rPr>
+          <w:rFonts w:cstheme="minorHAnsi"/>
+          <w:spacing w:val="-8"/>
+          <w:sz w:val="28"/>
+          <w:szCs w:val="28"/>
+          <w:lang w:val="en-CA"/>
+        </w:rPr>
+        <w:t>0, *: 1111</w:t>
       </w:r>
       <w:r>
         <w:rPr>
@@ -2646,7 +2731,27 @@
           <w:szCs w:val="28"/>
           <w:lang w:val="en-CA"/>
         </w:rPr>
-        <w:t>S5 -&gt; t5 = &lt; {S = Gssssssssss111111111111111****************}, {G: 000, s: 001, 1: 01, *: 1} &gt;</w:t>
+        <w:t>S4 -&gt; t4 = &lt; {S = “18NPLdeep”}, {1: 0000, 8: 0001, N: 0010, P: 0011, L: 0</w:t>
+      </w:r>
+      <w:r>
+        <w:rPr>
+          <w:rFonts w:cstheme="minorHAnsi"/>
+          <w:spacing w:val="-8"/>
+          <w:sz w:val="28"/>
+          <w:szCs w:val="28"/>
+          <w:lang w:val="en-CA"/>
+        </w:rPr>
+        <w:t>100, d: 0101, e: 011, p: 1</w:t>
+      </w:r>
+      <w:r>
+        <w:rPr>
+          <w:rFonts w:cstheme="minorHAnsi"/>
+          <w:spacing w:val="-8"/>
+          <w:sz w:val="28"/>
+          <w:szCs w:val="28"/>
+          <w:lang w:val="en-CA"/>
+        </w:rPr>
+        <w:t>} &gt;</w:t>
       </w:r>
     </w:p>
     <w:p>
@@ -2671,27 +2776,7 @@
           <w:lang w:val="en-CA"/>
         </w:rPr>
         <w:lastRenderedPageBreak/>
-        <w:t>S6 -&gt;</w:t>
-      </w:r>
-      <w:r>
-        <w:rPr>
-          <w:rFonts w:cstheme="minorHAnsi"/>
-          <w:spacing w:val="-8"/>
-          <w:sz w:val="28"/>
-          <w:szCs w:val="28"/>
-          <w:lang w:val="en-CA"/>
-        </w:rPr>
-        <w:t xml:space="preserve"> t6</w:t>
-      </w:r>
-      <w:r>
-        <w:rPr>
-          <w:rFonts w:cstheme="minorHAnsi"/>
-          <w:spacing w:val="-8"/>
-          <w:sz w:val="28"/>
-          <w:szCs w:val="28"/>
-          <w:lang w:val="en-CA"/>
-        </w:rPr>
-        <w:t xml:space="preserve"> = &lt; {S = “AAAAAAAAAAAAAAAAAAAACCCCCCCCCCCCCCCCCBBBBBBBBBBBBBB”}, {B: 00, C: 01, A:1} &gt;</w:t>
+        <w:t>S5 -&gt; t5 = &lt; {S = Gssssssssss111111111111111****************}, {G: 000, s: 001, 1: 01, *: 1} &gt;</w:t>
       </w:r>
     </w:p>
     <w:p>
@@ -2715,6 +2800,50 @@
           <w:szCs w:val="28"/>
           <w:lang w:val="en-CA"/>
         </w:rPr>
+        <w:t>S6 -&gt;</w:t>
+      </w:r>
+      <w:r>
+        <w:rPr>
+          <w:rFonts w:cstheme="minorHAnsi"/>
+          <w:spacing w:val="-8"/>
+          <w:sz w:val="28"/>
+          <w:szCs w:val="28"/>
+          <w:lang w:val="en-CA"/>
+        </w:rPr>
+        <w:t xml:space="preserve"> t6</w:t>
+      </w:r>
+      <w:r>
+        <w:rPr>
+          <w:rFonts w:cstheme="minorHAnsi"/>
+          <w:spacing w:val="-8"/>
+          <w:sz w:val="28"/>
+          <w:szCs w:val="28"/>
+          <w:lang w:val="en-CA"/>
+        </w:rPr>
+        <w:t xml:space="preserve"> = &lt; {S = “AAAAAAAAAAAAAAAAAAAACCCCCCCCCCCCCCCCCBBBBBBBBBBBBBB”}, {B: 00, C: 01, A:1} &gt;</w:t>
+      </w:r>
+    </w:p>
+    <w:p>
+      <w:pPr>
+        <w:spacing w:after="240"/>
+        <w:ind w:right="102"/>
+        <w:jc w:val="both"/>
+        <w:rPr>
+          <w:rFonts w:cstheme="minorHAnsi"/>
+          <w:spacing w:val="-8"/>
+          <w:sz w:val="28"/>
+          <w:szCs w:val="28"/>
+          <w:lang w:val="en-CA"/>
+        </w:rPr>
+      </w:pPr>
+      <w:r>
+        <w:rPr>
+          <w:rFonts w:cstheme="minorHAnsi"/>
+          <w:spacing w:val="-8"/>
+          <w:sz w:val="28"/>
+          <w:szCs w:val="28"/>
+          <w:lang w:val="en-CA"/>
+        </w:rPr>
         <w:t xml:space="preserve">S7 -&gt; </w:t>
       </w:r>
       <w:r>
@@ -2735,7 +2864,29 @@
           <w:szCs w:val="28"/>
           <w:lang w:val="en-CA"/>
         </w:rPr>
-        <w:t>= &lt; {S = “QQQQQQQQQQQQQQQQQQQQQQQQQQQQQQQQQQQQQQQQQQ”}, {Q: 0} &gt;</w:t>
+        <w:t>= &lt; {S = “QQQQQQQQQQQQQQQQQQQQQQQQQQQQQQQQQQQQQQQQQQ”}, {</w:t>
+      </w:r>
+      <w:proofErr w:type="spellStart"/>
+      <w:r>
+        <w:rPr>
+          <w:rFonts w:cstheme="minorHAnsi"/>
+          <w:spacing w:val="-8"/>
+          <w:sz w:val="28"/>
+          <w:szCs w:val="28"/>
+          <w:lang w:val="en-CA"/>
+        </w:rPr>
+        <w:t>Erreur</w:t>
+      </w:r>
+      <w:proofErr w:type="spellEnd"/>
+      <w:r>
+        <w:rPr>
+          <w:rFonts w:cstheme="minorHAnsi"/>
+          <w:spacing w:val="-8"/>
+          <w:sz w:val="28"/>
+          <w:szCs w:val="28"/>
+          <w:lang w:val="en-CA"/>
+        </w:rPr>
+        <w:t>} &gt;</w:t>
       </w:r>
     </w:p>
     <w:p>
@@ -4258,7 +4409,7 @@
       </w:pPr>
     </w:pPrDefault>
   </w:docDefaults>
-  <w:latentStyles w:defLockedState="0" w:defUIPriority="99" w:defSemiHidden="0" w:defUnhideWhenUsed="0" w:defQFormat="0" w:count="376">
+  <w:latentStyles w:defLockedState="0" w:defUIPriority="99" w:defSemiHidden="0" w:defUnhideWhenUsed="0" w:defQFormat="0" w:count="377">
     <w:lsdException w:name="Normal" w:uiPriority="0" w:qFormat="1"/>
     <w:lsdException w:name="heading 1" w:uiPriority="9" w:qFormat="1"/>
     <w:lsdException w:name="heading 2" w:semiHidden="1" w:uiPriority="9" w:unhideWhenUsed="1" w:qFormat="1"/>
@@ -4635,6 +4786,7 @@
     <w:lsdException w:name="Hashtag" w:semiHidden="1" w:unhideWhenUsed="1"/>
     <w:lsdException w:name="Unresolved Mention" w:semiHidden="1" w:unhideWhenUsed="1"/>
     <w:lsdException w:name="Smart Link" w:semiHidden="1" w:unhideWhenUsed="1"/>
+    <w:lsdException w:name="Smart Link Error" w:semiHidden="1" w:unhideWhenUsed="1"/>
   </w:latentStyles>
   <w:style w:type="paragraph" w:default="1" w:styleId="Normal">
     <w:name w:val="Normal"/>
@@ -5611,7 +5763,7 @@
 </file>
 
 <file path=customXml/itemProps1.xml><?xml version="1.0" encoding="utf-8"?>
-<ds:datastoreItem xmlns:ds="http://schemas.openxmlformats.org/officeDocument/2006/customXml" ds:itemID="{C365858D-BF12-461C-A072-C3442BCEA8A0}">
+<ds:datastoreItem xmlns:ds="http://schemas.openxmlformats.org/officeDocument/2006/customXml" ds:itemID="{5D1A7666-2526-47BF-8865-A0936C06E706}">
   <ds:schemaRefs>
     <ds:schemaRef ds:uri="http://schemas.openxmlformats.org/officeDocument/2006/bibliography"/>
   </ds:schemaRefs>

</xml_diff>